<commit_message>
Began creating orbital class to simplify code
</commit_message>
<xml_diff>
--- a/Mars Lander Report.docx
+++ b/Mars Lander Report.docx
@@ -10,6 +10,7 @@
           <w:docPartUnique/>
         </w:docPartObj>
       </w:sdtPr>
+      <w:sdtEndPr/>
       <w:sdtContent>
         <w:p/>
         <w:tbl>
@@ -82,6 +83,7 @@
                   <w:dataBinding w:prefixMappings="xmlns:ns0='http://schemas.openxmlformats.org/package/2006/metadata/core-properties' xmlns:ns1='http://purl.org/dc/elements/1.1/'" w:xpath="/ns0:coreProperties[1]/ns1:title[1]" w:storeItemID="{6C3C8BC8-F283-45AE-878A-BAB7291924A1}"/>
                   <w:text/>
                 </w:sdtPr>
+                <w:sdtEndPr/>
                 <w:sdtContent>
                   <w:p>
                     <w:pPr>
@@ -171,6 +173,7 @@
                   <w:dataBinding w:prefixMappings="xmlns:ns0='http://schemas.openxmlformats.org/package/2006/metadata/core-properties' xmlns:ns1='http://purl.org/dc/elements/1.1/'" w:xpath="/ns0:coreProperties[1]/ns1:creator[1]" w:storeItemID="{6C3C8BC8-F283-45AE-878A-BAB7291924A1}"/>
                   <w:text/>
                 </w:sdtPr>
+                <w:sdtEndPr/>
                 <w:sdtContent>
                   <w:p>
                     <w:pPr>
@@ -246,7 +249,7 @@
                     <w:szCs w:val="28"/>
                     <w:lang w:val="en-GB"/>
                   </w:rPr>
-                  <w:t>24.07.2017</w:t>
+                  <w:t>01.08.2017</w:t>
                 </w:r>
                 <w:r>
                   <w:rPr>
@@ -672,7 +675,6 @@
       <w:r>
         <w:t xml:space="preserve">[ </w:t>
       </w:r>
-      <w:proofErr w:type="gramStart"/>
       <w:r>
         <w:rPr>
           <w:noProof/>
@@ -682,7 +684,6 @@
       <w:r>
         <w:t xml:space="preserve"> ]</w:t>
       </w:r>
-      <w:proofErr w:type="gramEnd"/>
       <w:r>
         <w:fldChar w:fldCharType="end"/>
       </w:r>
@@ -1699,16 +1700,7 @@
                       <w:rPr>
                         <w:rFonts w:ascii="Cambria Math" w:hAnsi="Cambria Math"/>
                       </w:rPr>
-                      <m:t>id</m:t>
-                    </m:r>
-                    <m:r>
-                      <m:rPr>
-                        <m:nor/>
-                      </m:rPr>
-                      <w:rPr>
-                        <w:rFonts w:ascii="Cambria Math" w:hAnsi="Cambria Math"/>
-                      </w:rPr>
-                      <m:t>eal</m:t>
+                      <m:t>ideal</m:t>
                     </m:r>
                   </m:sub>
                 </m:sSub>
@@ -2041,16 +2033,7 @@
                       <w:rPr>
                         <w:rFonts w:ascii="Cambria Math" w:hAnsi="Cambria Math"/>
                       </w:rPr>
-                      <m:t>id</m:t>
-                    </m:r>
-                    <m:r>
-                      <m:rPr>
-                        <m:nor/>
-                      </m:rPr>
-                      <w:rPr>
-                        <w:rFonts w:ascii="Cambria Math" w:hAnsi="Cambria Math"/>
-                      </w:rPr>
-                      <m:t>eal</m:t>
+                      <m:t>ideal</m:t>
                     </m:r>
                   </m:sub>
                 </m:sSub>
@@ -2416,8 +2399,6 @@
       <w:r>
         <w:t xml:space="preserve"> is a positive constant. </w:t>
       </w:r>
-      <w:bookmarkStart w:id="2" w:name="_GoBack"/>
-      <w:bookmarkEnd w:id="2"/>
       <w:r>
         <w:t>At our ideal velocity, there should be no acceleration so the thrust from the lander should balance its weight:</w:t>
       </w:r>
@@ -2637,246 +2618,841 @@
         <w:t xml:space="preserve"> we can define the throttle regime:</w:t>
       </w:r>
     </w:p>
-    <w:p>
-      <m:oMathPara>
-        <m:oMath>
-          <m:r>
-            <m:rPr>
-              <m:nor/>
-            </m:rPr>
-            <w:rPr>
-              <w:rFonts w:ascii="Cambria Math" w:hAnsi="Cambria Math"/>
-            </w:rPr>
-            <m:t>throttle</m:t>
-          </m:r>
-          <m:r>
-            <w:rPr>
-              <w:rFonts w:ascii="Cambria Math" w:hAnsi="Cambria Math"/>
-            </w:rPr>
-            <m:t>=</m:t>
-          </m:r>
-          <m:d>
-            <m:dPr>
-              <m:begChr m:val="{"/>
-              <m:endChr m:val=""/>
-              <m:ctrlPr>
-                <w:rPr>
-                  <w:rFonts w:ascii="Cambria Math" w:hAnsi="Cambria Math"/>
-                  <w:i/>
-                </w:rPr>
-              </m:ctrlPr>
-            </m:dPr>
-            <m:e>
-              <m:m>
-                <m:mPr>
-                  <m:mcs>
-                    <m:mc>
-                      <m:mcPr>
-                        <m:count m:val="1"/>
-                        <m:mcJc m:val="center"/>
-                      </m:mcPr>
-                    </m:mc>
-                    <m:mc>
-                      <m:mcPr>
-                        <m:count m:val="1"/>
-                        <m:mcJc m:val="left"/>
-                      </m:mcPr>
-                    </m:mc>
-                  </m:mcs>
-                  <m:ctrlPr>
-                    <w:rPr>
-                      <w:rFonts w:ascii="Cambria Math" w:hAnsi="Cambria Math"/>
-                      <w:i/>
-                    </w:rPr>
-                  </m:ctrlPr>
-                </m:mPr>
-                <m:mr>
-                  <m:e>
-                    <m:r>
+    <w:tbl>
+      <w:tblPr>
+        <w:tblStyle w:val="TableGrid"/>
+        <w:tblW w:w="0" w:type="auto"/>
+        <w:tblBorders>
+          <w:top w:val="none" w:sz="0" w:space="0" w:color="auto"/>
+          <w:left w:val="none" w:sz="0" w:space="0" w:color="auto"/>
+          <w:bottom w:val="none" w:sz="0" w:space="0" w:color="auto"/>
+          <w:right w:val="none" w:sz="0" w:space="0" w:color="auto"/>
+          <w:insideH w:val="none" w:sz="0" w:space="0" w:color="auto"/>
+          <w:insideV w:val="none" w:sz="0" w:space="0" w:color="auto"/>
+        </w:tblBorders>
+        <w:tblLook w:val="04A0" w:firstRow="1" w:lastRow="0" w:firstColumn="1" w:lastColumn="0" w:noHBand="0" w:noVBand="1"/>
+      </w:tblPr>
+      <w:tblGrid>
+        <w:gridCol w:w="1271"/>
+        <w:gridCol w:w="6946"/>
+        <w:gridCol w:w="1133"/>
+      </w:tblGrid>
+      <w:tr>
+        <w:tc>
+          <w:tcPr>
+            <w:tcW w:w="1271" w:type="dxa"/>
+          </w:tcPr>
+          <w:p/>
+        </w:tc>
+        <w:tc>
+          <w:tcPr>
+            <w:tcW w:w="6946" w:type="dxa"/>
+          </w:tcPr>
+          <w:p>
+            <m:oMathPara>
+              <m:oMath>
+                <m:r>
+                  <m:rPr>
+                    <m:nor/>
+                  </m:rPr>
+                  <w:rPr>
+                    <w:rFonts w:ascii="Cambria Math" w:hAnsi="Cambria Math"/>
+                  </w:rPr>
+                  <m:t>throttle</m:t>
+                </m:r>
+                <m:r>
+                  <w:rPr>
+                    <w:rFonts w:ascii="Cambria Math" w:hAnsi="Cambria Math"/>
+                  </w:rPr>
+                  <m:t>=</m:t>
+                </m:r>
+                <m:d>
+                  <m:dPr>
+                    <m:begChr m:val="{"/>
+                    <m:endChr m:val=""/>
+                    <m:ctrlPr>
                       <w:rPr>
                         <w:rFonts w:ascii="Cambria Math" w:hAnsi="Cambria Math"/>
+                        <w:i/>
                       </w:rPr>
-                      <m:t>0</m:t>
-                    </m:r>
-                  </m:e>
+                    </m:ctrlPr>
+                  </m:dPr>
                   <m:e>
-                    <m:sSub>
-                      <m:sSubPr>
+                    <m:m>
+                      <m:mPr>
+                        <m:mcs>
+                          <m:mc>
+                            <m:mcPr>
+                              <m:count m:val="1"/>
+                              <m:mcJc m:val="center"/>
+                            </m:mcPr>
+                          </m:mc>
+                          <m:mc>
+                            <m:mcPr>
+                              <m:count m:val="1"/>
+                              <m:mcJc m:val="left"/>
+                            </m:mcPr>
+                          </m:mc>
+                        </m:mcs>
                         <m:ctrlPr>
                           <w:rPr>
                             <w:rFonts w:ascii="Cambria Math" w:hAnsi="Cambria Math"/>
                             <w:i/>
                           </w:rPr>
                         </m:ctrlPr>
-                      </m:sSubPr>
-                      <m:e>
-                        <m:r>
-                          <w:rPr>
-                            <w:rFonts w:ascii="Cambria Math" w:hAnsi="Cambria Math"/>
-                          </w:rPr>
-                          <m:t>P</m:t>
-                        </m:r>
-                      </m:e>
-                      <m:sub>
-                        <m:r>
-                          <m:rPr>
-                            <m:nor/>
-                          </m:rPr>
-                          <w:rPr>
-                            <w:rFonts w:ascii="Cambria Math" w:hAnsi="Cambria Math"/>
-                          </w:rPr>
-                          <m:t>out</m:t>
-                        </m:r>
-                      </m:sub>
-                    </m:sSub>
-                    <m:r>
-                      <w:rPr>
-                        <w:rFonts w:ascii="Cambria Math" w:hAnsi="Cambria Math"/>
-                      </w:rPr>
-                      <m:t>≤-∆</m:t>
-                    </m:r>
+                      </m:mPr>
+                      <m:mr>
+                        <m:e>
+                          <m:r>
+                            <w:rPr>
+                              <w:rFonts w:ascii="Cambria Math" w:hAnsi="Cambria Math"/>
+                            </w:rPr>
+                            <m:t>0</m:t>
+                          </m:r>
+                        </m:e>
+                        <m:e>
+                          <m:sSub>
+                            <m:sSubPr>
+                              <m:ctrlPr>
+                                <w:rPr>
+                                  <w:rFonts w:ascii="Cambria Math" w:hAnsi="Cambria Math"/>
+                                  <w:i/>
+                                </w:rPr>
+                              </m:ctrlPr>
+                            </m:sSubPr>
+                            <m:e>
+                              <m:r>
+                                <w:rPr>
+                                  <w:rFonts w:ascii="Cambria Math" w:hAnsi="Cambria Math"/>
+                                </w:rPr>
+                                <m:t>P</m:t>
+                              </m:r>
+                            </m:e>
+                            <m:sub>
+                              <m:r>
+                                <m:rPr>
+                                  <m:nor/>
+                                </m:rPr>
+                                <w:rPr>
+                                  <w:rFonts w:ascii="Cambria Math" w:hAnsi="Cambria Math"/>
+                                </w:rPr>
+                                <m:t>out</m:t>
+                              </m:r>
+                            </m:sub>
+                          </m:sSub>
+                          <m:r>
+                            <w:rPr>
+                              <w:rFonts w:ascii="Cambria Math" w:hAnsi="Cambria Math"/>
+                            </w:rPr>
+                            <m:t>≤-∆</m:t>
+                          </m:r>
+                        </m:e>
+                      </m:mr>
+                      <m:mr>
+                        <m:e>
+                          <m:r>
+                            <w:rPr>
+                              <w:rFonts w:ascii="Cambria Math" w:hAnsi="Cambria Math"/>
+                            </w:rPr>
+                            <m:t>∆+</m:t>
+                          </m:r>
+                          <m:sSub>
+                            <m:sSubPr>
+                              <m:ctrlPr>
+                                <w:rPr>
+                                  <w:rFonts w:ascii="Cambria Math" w:hAnsi="Cambria Math"/>
+                                  <w:i/>
+                                </w:rPr>
+                              </m:ctrlPr>
+                            </m:sSubPr>
+                            <m:e>
+                              <m:r>
+                                <w:rPr>
+                                  <w:rFonts w:ascii="Cambria Math" w:hAnsi="Cambria Math"/>
+                                </w:rPr>
+                                <m:t>P</m:t>
+                              </m:r>
+                            </m:e>
+                            <m:sub>
+                              <m:r>
+                                <m:rPr>
+                                  <m:nor/>
+                                </m:rPr>
+                                <w:rPr>
+                                  <w:rFonts w:ascii="Cambria Math" w:hAnsi="Cambria Math"/>
+                                </w:rPr>
+                                <m:t>out</m:t>
+                              </m:r>
+                            </m:sub>
+                          </m:sSub>
+                        </m:e>
+                        <m:e>
+                          <m:r>
+                            <w:rPr>
+                              <w:rFonts w:ascii="Cambria Math" w:hAnsi="Cambria Math"/>
+                            </w:rPr>
+                            <m:t>-∆≤</m:t>
+                          </m:r>
+                          <m:sSub>
+                            <m:sSubPr>
+                              <m:ctrlPr>
+                                <w:rPr>
+                                  <w:rFonts w:ascii="Cambria Math" w:hAnsi="Cambria Math"/>
+                                  <w:i/>
+                                </w:rPr>
+                              </m:ctrlPr>
+                            </m:sSubPr>
+                            <m:e>
+                              <m:r>
+                                <w:rPr>
+                                  <w:rFonts w:ascii="Cambria Math" w:hAnsi="Cambria Math"/>
+                                </w:rPr>
+                                <m:t>P</m:t>
+                              </m:r>
+                            </m:e>
+                            <m:sub>
+                              <m:r>
+                                <m:rPr>
+                                  <m:nor/>
+                                </m:rPr>
+                                <w:rPr>
+                                  <w:rFonts w:ascii="Cambria Math" w:hAnsi="Cambria Math"/>
+                                </w:rPr>
+                                <m:t>out</m:t>
+                              </m:r>
+                            </m:sub>
+                          </m:sSub>
+                          <m:r>
+                            <w:rPr>
+                              <w:rFonts w:ascii="Cambria Math" w:hAnsi="Cambria Math"/>
+                            </w:rPr>
+                            <m:t>&lt;1-∆</m:t>
+                          </m:r>
+                        </m:e>
+                      </m:mr>
+                      <m:mr>
+                        <m:e>
+                          <m:r>
+                            <w:rPr>
+                              <w:rFonts w:ascii="Cambria Math" w:hAnsi="Cambria Math"/>
+                            </w:rPr>
+                            <m:t>1</m:t>
+                          </m:r>
+                        </m:e>
+                        <m:e>
+                          <m:sSub>
+                            <m:sSubPr>
+                              <m:ctrlPr>
+                                <w:rPr>
+                                  <w:rFonts w:ascii="Cambria Math" w:hAnsi="Cambria Math"/>
+                                  <w:i/>
+                                </w:rPr>
+                              </m:ctrlPr>
+                            </m:sSubPr>
+                            <m:e>
+                              <m:r>
+                                <w:rPr>
+                                  <w:rFonts w:ascii="Cambria Math" w:hAnsi="Cambria Math"/>
+                                </w:rPr>
+                                <m:t>P</m:t>
+                              </m:r>
+                            </m:e>
+                            <m:sub>
+                              <m:r>
+                                <m:rPr>
+                                  <m:nor/>
+                                </m:rPr>
+                                <w:rPr>
+                                  <w:rFonts w:ascii="Cambria Math" w:hAnsi="Cambria Math"/>
+                                </w:rPr>
+                                <m:t>out</m:t>
+                              </m:r>
+                            </m:sub>
+                          </m:sSub>
+                          <m:r>
+                            <w:rPr>
+                              <w:rFonts w:ascii="Cambria Math" w:hAnsi="Cambria Math"/>
+                            </w:rPr>
+                            <m:t>≥1-∆</m:t>
+                          </m:r>
+                        </m:e>
+                      </m:mr>
+                    </m:m>
                   </m:e>
-                </m:mr>
-                <m:mr>
-                  <m:e>
-                    <m:r>
-                      <w:rPr>
-                        <w:rFonts w:ascii="Cambria Math" w:hAnsi="Cambria Math"/>
-                      </w:rPr>
-                      <m:t>∆+</m:t>
-                    </m:r>
-                    <m:sSub>
-                      <m:sSubPr>
-                        <m:ctrlPr>
-                          <w:rPr>
-                            <w:rFonts w:ascii="Cambria Math" w:hAnsi="Cambria Math"/>
-                            <w:i/>
-                          </w:rPr>
-                        </m:ctrlPr>
-                      </m:sSubPr>
-                      <m:e>
-                        <m:r>
-                          <w:rPr>
-                            <w:rFonts w:ascii="Cambria Math" w:hAnsi="Cambria Math"/>
-                          </w:rPr>
-                          <m:t>P</m:t>
-                        </m:r>
-                      </m:e>
-                      <m:sub>
-                        <m:r>
-                          <m:rPr>
-                            <m:nor/>
-                          </m:rPr>
-                          <w:rPr>
-                            <w:rFonts w:ascii="Cambria Math" w:hAnsi="Cambria Math"/>
-                          </w:rPr>
-                          <m:t>out</m:t>
-                        </m:r>
-                      </m:sub>
-                    </m:sSub>
-                  </m:e>
-                  <m:e>
-                    <m:r>
-                      <w:rPr>
-                        <w:rFonts w:ascii="Cambria Math" w:hAnsi="Cambria Math"/>
-                      </w:rPr>
-                      <m:t>-∆≤</m:t>
-                    </m:r>
-                    <m:sSub>
-                      <m:sSubPr>
-                        <m:ctrlPr>
-                          <w:rPr>
-                            <w:rFonts w:ascii="Cambria Math" w:hAnsi="Cambria Math"/>
-                            <w:i/>
-                          </w:rPr>
-                        </m:ctrlPr>
-                      </m:sSubPr>
-                      <m:e>
-                        <m:r>
-                          <w:rPr>
-                            <w:rFonts w:ascii="Cambria Math" w:hAnsi="Cambria Math"/>
-                          </w:rPr>
-                          <m:t>P</m:t>
-                        </m:r>
-                      </m:e>
-                      <m:sub>
-                        <m:r>
-                          <m:rPr>
-                            <m:nor/>
-                          </m:rPr>
-                          <w:rPr>
-                            <w:rFonts w:ascii="Cambria Math" w:hAnsi="Cambria Math"/>
-                          </w:rPr>
-                          <m:t>out</m:t>
-                        </m:r>
-                      </m:sub>
-                    </m:sSub>
-                    <m:r>
-                      <w:rPr>
-                        <w:rFonts w:ascii="Cambria Math" w:hAnsi="Cambria Math"/>
-                      </w:rPr>
-                      <m:t>&lt;1-∆</m:t>
-                    </m:r>
-                  </m:e>
-                </m:mr>
-                <m:mr>
-                  <m:e>
-                    <m:r>
-                      <w:rPr>
-                        <w:rFonts w:ascii="Cambria Math" w:hAnsi="Cambria Math"/>
-                      </w:rPr>
-                      <m:t>1</m:t>
-                    </m:r>
-                  </m:e>
-                  <m:e>
-                    <m:sSub>
-                      <m:sSubPr>
-                        <m:ctrlPr>
-                          <w:rPr>
-                            <w:rFonts w:ascii="Cambria Math" w:hAnsi="Cambria Math"/>
-                            <w:i/>
-                          </w:rPr>
-                        </m:ctrlPr>
-                      </m:sSubPr>
-                      <m:e>
-                        <m:r>
-                          <w:rPr>
-                            <w:rFonts w:ascii="Cambria Math" w:hAnsi="Cambria Math"/>
-                          </w:rPr>
-                          <m:t>P</m:t>
-                        </m:r>
-                      </m:e>
-                      <m:sub>
-                        <m:r>
-                          <m:rPr>
-                            <m:nor/>
-                          </m:rPr>
-                          <w:rPr>
-                            <w:rFonts w:ascii="Cambria Math" w:hAnsi="Cambria Math"/>
-                          </w:rPr>
-                          <m:t>out</m:t>
-                        </m:r>
-                      </m:sub>
-                    </m:sSub>
-                    <m:r>
-                      <w:rPr>
-                        <w:rFonts w:ascii="Cambria Math" w:hAnsi="Cambria Math"/>
-                      </w:rPr>
-                      <m:t>≥</m:t>
-                    </m:r>
-                    <m:r>
-                      <w:rPr>
-                        <w:rFonts w:ascii="Cambria Math" w:hAnsi="Cambria Math"/>
-                      </w:rPr>
-                      <m:t>1-∆</m:t>
-                    </m:r>
-                  </m:e>
-                </m:mr>
-              </m:m>
-            </m:e>
-          </m:d>
-        </m:oMath>
-      </m:oMathPara>
+                </m:d>
+              </m:oMath>
+            </m:oMathPara>
+          </w:p>
+        </w:tc>
+        <w:tc>
+          <w:tcPr>
+            <w:tcW w:w="1133" w:type="dxa"/>
+            <w:vAlign w:val="center"/>
+          </w:tcPr>
+          <w:p>
+            <w:pPr>
+              <w:pStyle w:val="Caption"/>
+              <w:jc w:val="right"/>
+            </w:pPr>
+            <w:r>
+              <w:t xml:space="preserve">[ </w:t>
+            </w:r>
+            <w:r>
+              <w:fldChar w:fldCharType="begin"/>
+            </w:r>
+            <w:r>
+              <w:instrText xml:space="preserve"> SEQ [ \* ARABIC </w:instrText>
+            </w:r>
+            <w:r>
+              <w:fldChar w:fldCharType="separate"/>
+            </w:r>
+            <w:r>
+              <w:rPr>
+                <w:noProof/>
+              </w:rPr>
+              <w:t>8</w:t>
+            </w:r>
+            <w:r>
+              <w:fldChar w:fldCharType="end"/>
+            </w:r>
+            <w:r>
+              <w:t xml:space="preserve"> ]</w:t>
+            </w:r>
+          </w:p>
+        </w:tc>
+      </w:tr>
+    </w:tbl>
+    <w:p/>
+    <w:p>
+      <w:r>
+        <w:t xml:space="preserve">Tuning the values of </w:t>
+      </w:r>
+      <m:oMath>
+        <m:sSub>
+          <m:sSubPr>
+            <m:ctrlPr>
+              <w:rPr>
+                <w:rFonts w:ascii="Cambria Math" w:hAnsi="Cambria Math"/>
+                <w:i/>
+              </w:rPr>
+            </m:ctrlPr>
+          </m:sSubPr>
+          <m:e>
+            <m:r>
+              <w:rPr>
+                <w:rFonts w:ascii="Cambria Math" w:hAnsi="Cambria Math"/>
+              </w:rPr>
+              <m:t>K</m:t>
+            </m:r>
+          </m:e>
+          <m:sub>
+            <m:r>
+              <w:rPr>
+                <w:rFonts w:ascii="Cambria Math" w:hAnsi="Cambria Math"/>
+              </w:rPr>
+              <m:t>p</m:t>
+            </m:r>
+          </m:sub>
+        </m:sSub>
+      </m:oMath>
+      <w:r>
+        <w:t xml:space="preserve"> and </w:t>
+      </w:r>
+      <m:oMath>
+        <m:sSub>
+          <m:sSubPr>
+            <m:ctrlPr>
+              <w:rPr>
+                <w:rFonts w:ascii="Cambria Math" w:hAnsi="Cambria Math"/>
+                <w:i/>
+              </w:rPr>
+            </m:ctrlPr>
+          </m:sSubPr>
+          <m:e>
+            <m:r>
+              <w:rPr>
+                <w:rFonts w:ascii="Cambria Math" w:hAnsi="Cambria Math"/>
+              </w:rPr>
+              <m:t>K</m:t>
+            </m:r>
+          </m:e>
+          <m:sub>
+            <m:r>
+              <w:rPr>
+                <w:rFonts w:ascii="Cambria Math" w:hAnsi="Cambria Math"/>
+              </w:rPr>
+              <m:t>h</m:t>
+            </m:r>
+          </m:sub>
+        </m:sSub>
+      </m:oMath>
+      <w:r>
+        <w:t xml:space="preserve"> allows you to produce an autopilot regime that can either minimise fuel usage or force on the lander. The least fuel possible would mean the throttle firing as late as possible and staying on maximum until the lander touches the ground, as this makes the most of the breaking force provided by the atmosphere. Conversely the minimum force on the lander would require as early a firing as possible, and the fuel just running out as the lander touches down. </w:t>
+      </w:r>
+      <w:r>
+        <w:fldChar w:fldCharType="begin"/>
+      </w:r>
+      <w:r>
+        <w:instrText xml:space="preserve"> REF _Ref488784469 \h </w:instrText>
+      </w:r>
+      <w:r>
+        <w:fldChar w:fldCharType="separate"/>
+      </w:r>
+      <w:r>
+        <w:t xml:space="preserve">Table </w:t>
+      </w:r>
+      <w:r>
+        <w:rPr>
+          <w:noProof/>
+        </w:rPr>
+        <w:t>1</w:t>
+      </w:r>
+      <w:r>
+        <w:fldChar w:fldCharType="end"/>
+      </w:r>
+      <w:r>
+        <w:t xml:space="preserve"> shows tuned values for </w:t>
+      </w:r>
+      <m:oMath>
+        <m:sSub>
+          <m:sSubPr>
+            <m:ctrlPr>
+              <w:rPr>
+                <w:rFonts w:ascii="Cambria Math" w:hAnsi="Cambria Math"/>
+                <w:i/>
+              </w:rPr>
+            </m:ctrlPr>
+          </m:sSubPr>
+          <m:e>
+            <m:r>
+              <w:rPr>
+                <w:rFonts w:ascii="Cambria Math" w:hAnsi="Cambria Math"/>
+              </w:rPr>
+              <m:t>K</m:t>
+            </m:r>
+          </m:e>
+          <m:sub>
+            <m:r>
+              <w:rPr>
+                <w:rFonts w:ascii="Cambria Math" w:hAnsi="Cambria Math"/>
+              </w:rPr>
+              <m:t>h</m:t>
+            </m:r>
+          </m:sub>
+        </m:sSub>
+      </m:oMath>
+      <w:r>
+        <w:t xml:space="preserve"> when there is no parachute available and </w:t>
+      </w:r>
+      <m:oMath>
+        <m:sSub>
+          <m:sSubPr>
+            <m:ctrlPr>
+              <w:rPr>
+                <w:rFonts w:ascii="Cambria Math" w:hAnsi="Cambria Math"/>
+                <w:i/>
+              </w:rPr>
+            </m:ctrlPr>
+          </m:sSubPr>
+          <m:e>
+            <m:r>
+              <w:rPr>
+                <w:rFonts w:ascii="Cambria Math" w:hAnsi="Cambria Math"/>
+              </w:rPr>
+              <m:t>K</m:t>
+            </m:r>
+          </m:e>
+          <m:sub>
+            <m:r>
+              <w:rPr>
+                <w:rFonts w:ascii="Cambria Math" w:hAnsi="Cambria Math"/>
+              </w:rPr>
+              <m:t>p</m:t>
+            </m:r>
+          </m:sub>
+        </m:sSub>
+      </m:oMath>
+      <w:r>
+        <w:t xml:space="preserve"> is kept constant.</w:t>
+      </w:r>
+    </w:p>
+    <w:p>
+      <w:r>
+        <w:br w:type="page"/>
+      </w:r>
+    </w:p>
+    <w:p>
+      <w:pPr>
+        <w:pStyle w:val="Caption"/>
+      </w:pPr>
+      <w:bookmarkStart w:id="2" w:name="_Ref488784469"/>
+      <w:r>
+        <w:lastRenderedPageBreak/>
+        <w:t xml:space="preserve">Table </w:t>
+      </w:r>
+      <w:r>
+        <w:fldChar w:fldCharType="begin"/>
+      </w:r>
+      <w:r>
+        <w:instrText xml:space="preserve"> SEQ Table \* ARABIC </w:instrText>
+      </w:r>
+      <w:r>
+        <w:fldChar w:fldCharType="separate"/>
+      </w:r>
+      <w:r>
+        <w:rPr>
+          <w:noProof/>
+        </w:rPr>
+        <w:t>1</w:t>
+      </w:r>
+      <w:r>
+        <w:fldChar w:fldCharType="end"/>
+      </w:r>
+      <w:bookmarkEnd w:id="2"/>
+      <w:r>
+        <w:t xml:space="preserve"> Values of </w:t>
+      </w:r>
+      <m:oMath>
+        <m:sSub>
+          <m:sSubPr>
+            <m:ctrlPr>
+              <w:rPr>
+                <w:rFonts w:ascii="Cambria Math" w:hAnsi="Cambria Math"/>
+              </w:rPr>
+            </m:ctrlPr>
+          </m:sSubPr>
+          <m:e>
+            <m:r>
+              <w:rPr>
+                <w:rFonts w:ascii="Cambria Math" w:hAnsi="Cambria Math"/>
+              </w:rPr>
+              <m:t>K</m:t>
+            </m:r>
+          </m:e>
+          <m:sub>
+            <m:r>
+              <w:rPr>
+                <w:rFonts w:ascii="Cambria Math" w:hAnsi="Cambria Math"/>
+              </w:rPr>
+              <m:t>h</m:t>
+            </m:r>
+          </m:sub>
+        </m:sSub>
+      </m:oMath>
+      <w:r>
+        <w:t xml:space="preserve"> at </w:t>
+      </w:r>
+      <m:oMath>
+        <m:sSub>
+          <m:sSubPr>
+            <m:ctrlPr>
+              <w:rPr>
+                <w:rFonts w:ascii="Cambria Math" w:hAnsi="Cambria Math"/>
+              </w:rPr>
+            </m:ctrlPr>
+          </m:sSubPr>
+          <m:e>
+            <m:r>
+              <w:rPr>
+                <w:rFonts w:ascii="Cambria Math" w:hAnsi="Cambria Math"/>
+              </w:rPr>
+              <m:t>K</m:t>
+            </m:r>
+          </m:e>
+          <m:sub>
+            <m:r>
+              <w:rPr>
+                <w:rFonts w:ascii="Cambria Math" w:hAnsi="Cambria Math"/>
+              </w:rPr>
+              <m:t>p</m:t>
+            </m:r>
+          </m:sub>
+        </m:sSub>
+      </m:oMath>
+      <w:r>
+        <w:t xml:space="preserve"> of 1 that provide best fuel efficiency and softest landing</w:t>
+      </w:r>
+    </w:p>
+    <w:tbl>
+      <w:tblPr>
+        <w:tblStyle w:val="TableGrid"/>
+        <w:tblW w:w="0" w:type="auto"/>
+        <w:tblInd w:w="2405" w:type="dxa"/>
+        <w:tblLook w:val="04A0" w:firstRow="1" w:lastRow="0" w:firstColumn="1" w:lastColumn="0" w:noHBand="0" w:noVBand="1"/>
+      </w:tblPr>
+      <w:tblGrid>
+        <w:gridCol w:w="984"/>
+        <w:gridCol w:w="1993"/>
+        <w:gridCol w:w="1701"/>
+      </w:tblGrid>
+      <w:tr>
+        <w:tc>
+          <w:tcPr>
+            <w:tcW w:w="984" w:type="dxa"/>
+            <w:tcBorders>
+              <w:bottom w:val="single" w:sz="4" w:space="0" w:color="auto"/>
+            </w:tcBorders>
+          </w:tcPr>
+          <w:p>
+            <w:r>
+              <w:t>Scenario</w:t>
+            </w:r>
+          </w:p>
+        </w:tc>
+        <w:tc>
+          <w:tcPr>
+            <w:tcW w:w="1993" w:type="dxa"/>
+            <w:tcBorders>
+              <w:bottom w:val="single" w:sz="4" w:space="0" w:color="auto"/>
+            </w:tcBorders>
+          </w:tcPr>
+          <w:p>
+            <w:r>
+              <w:t>Most Fuel Efficient</w:t>
+            </w:r>
+          </w:p>
+        </w:tc>
+        <w:tc>
+          <w:tcPr>
+            <w:tcW w:w="1701" w:type="dxa"/>
+            <w:tcBorders>
+              <w:bottom w:val="single" w:sz="4" w:space="0" w:color="auto"/>
+            </w:tcBorders>
+          </w:tcPr>
+          <w:p>
+            <w:r>
+              <w:t>Softest Landing</w:t>
+            </w:r>
+          </w:p>
+        </w:tc>
+      </w:tr>
+      <w:tr>
+        <w:tc>
+          <w:tcPr>
+            <w:tcW w:w="984" w:type="dxa"/>
+            <w:tcBorders>
+              <w:top w:val="single" w:sz="4" w:space="0" w:color="auto"/>
+              <w:left w:val="single" w:sz="4" w:space="0" w:color="auto"/>
+              <w:bottom w:val="nil"/>
+              <w:right w:val="single" w:sz="4" w:space="0" w:color="auto"/>
+            </w:tcBorders>
+          </w:tcPr>
+          <w:p>
+            <w:pPr>
+              <w:jc w:val="center"/>
+            </w:pPr>
+            <w:r>
+              <w:t>1</w:t>
+            </w:r>
+          </w:p>
+        </w:tc>
+        <w:tc>
+          <w:tcPr>
+            <w:tcW w:w="1993" w:type="dxa"/>
+            <w:tcBorders>
+              <w:top w:val="single" w:sz="4" w:space="0" w:color="auto"/>
+              <w:left w:val="single" w:sz="4" w:space="0" w:color="auto"/>
+              <w:bottom w:val="nil"/>
+              <w:right w:val="single" w:sz="4" w:space="0" w:color="auto"/>
+            </w:tcBorders>
+          </w:tcPr>
+          <w:p>
+            <w:pPr>
+              <w:jc w:val="center"/>
+            </w:pPr>
+            <w:r>
+              <w:t>0.04125</w:t>
+            </w:r>
+          </w:p>
+        </w:tc>
+        <w:tc>
+          <w:tcPr>
+            <w:tcW w:w="1701" w:type="dxa"/>
+            <w:tcBorders>
+              <w:top w:val="single" w:sz="4" w:space="0" w:color="auto"/>
+              <w:left w:val="single" w:sz="4" w:space="0" w:color="auto"/>
+              <w:bottom w:val="nil"/>
+              <w:right w:val="single" w:sz="4" w:space="0" w:color="auto"/>
+            </w:tcBorders>
+          </w:tcPr>
+          <w:p>
+            <w:pPr>
+              <w:jc w:val="center"/>
+            </w:pPr>
+            <w:r>
+              <w:t>0.0137</w:t>
+            </w:r>
+          </w:p>
+        </w:tc>
+      </w:tr>
+      <w:tr>
+        <w:tc>
+          <w:tcPr>
+            <w:tcW w:w="984" w:type="dxa"/>
+            <w:tcBorders>
+              <w:top w:val="nil"/>
+              <w:left w:val="single" w:sz="4" w:space="0" w:color="auto"/>
+              <w:bottom w:val="nil"/>
+              <w:right w:val="single" w:sz="4" w:space="0" w:color="auto"/>
+            </w:tcBorders>
+          </w:tcPr>
+          <w:p>
+            <w:pPr>
+              <w:jc w:val="center"/>
+            </w:pPr>
+            <w:r>
+              <w:t>3</w:t>
+            </w:r>
+          </w:p>
+        </w:tc>
+        <w:tc>
+          <w:tcPr>
+            <w:tcW w:w="1993" w:type="dxa"/>
+            <w:tcBorders>
+              <w:top w:val="nil"/>
+              <w:left w:val="single" w:sz="4" w:space="0" w:color="auto"/>
+              <w:bottom w:val="nil"/>
+              <w:right w:val="single" w:sz="4" w:space="0" w:color="auto"/>
+            </w:tcBorders>
+          </w:tcPr>
+          <w:p>
+            <w:pPr>
+              <w:jc w:val="center"/>
+            </w:pPr>
+            <w:r>
+              <w:t>0.01812</w:t>
+            </w:r>
+          </w:p>
+        </w:tc>
+        <w:tc>
+          <w:tcPr>
+            <w:tcW w:w="1701" w:type="dxa"/>
+            <w:tcBorders>
+              <w:top w:val="nil"/>
+              <w:left w:val="single" w:sz="4" w:space="0" w:color="auto"/>
+              <w:bottom w:val="nil"/>
+              <w:right w:val="single" w:sz="4" w:space="0" w:color="auto"/>
+            </w:tcBorders>
+          </w:tcPr>
+          <w:p>
+            <w:pPr>
+              <w:jc w:val="center"/>
+            </w:pPr>
+            <w:r>
+              <w:t>0.01625</w:t>
+            </w:r>
+          </w:p>
+        </w:tc>
+      </w:tr>
+      <w:tr>
+        <w:tc>
+          <w:tcPr>
+            <w:tcW w:w="984" w:type="dxa"/>
+            <w:tcBorders>
+              <w:top w:val="nil"/>
+              <w:left w:val="single" w:sz="4" w:space="0" w:color="auto"/>
+              <w:bottom w:val="single" w:sz="4" w:space="0" w:color="auto"/>
+              <w:right w:val="single" w:sz="4" w:space="0" w:color="auto"/>
+            </w:tcBorders>
+          </w:tcPr>
+          <w:p>
+            <w:pPr>
+              <w:jc w:val="center"/>
+            </w:pPr>
+            <w:r>
+              <w:t>5</w:t>
+            </w:r>
+          </w:p>
+        </w:tc>
+        <w:tc>
+          <w:tcPr>
+            <w:tcW w:w="1993" w:type="dxa"/>
+            <w:tcBorders>
+              <w:top w:val="nil"/>
+              <w:left w:val="single" w:sz="4" w:space="0" w:color="auto"/>
+              <w:bottom w:val="single" w:sz="4" w:space="0" w:color="auto"/>
+              <w:right w:val="single" w:sz="4" w:space="0" w:color="auto"/>
+            </w:tcBorders>
+          </w:tcPr>
+          <w:p>
+            <w:pPr>
+              <w:jc w:val="center"/>
+            </w:pPr>
+            <w:r>
+              <w:t>0.01898</w:t>
+            </w:r>
+          </w:p>
+        </w:tc>
+        <w:tc>
+          <w:tcPr>
+            <w:tcW w:w="1701" w:type="dxa"/>
+            <w:tcBorders>
+              <w:top w:val="nil"/>
+              <w:left w:val="single" w:sz="4" w:space="0" w:color="auto"/>
+              <w:bottom w:val="single" w:sz="4" w:space="0" w:color="auto"/>
+              <w:right w:val="single" w:sz="4" w:space="0" w:color="auto"/>
+            </w:tcBorders>
+          </w:tcPr>
+          <w:p>
+            <w:pPr>
+              <w:jc w:val="center"/>
+            </w:pPr>
+            <w:r>
+              <w:t>0.01675</w:t>
+            </w:r>
+          </w:p>
+        </w:tc>
+      </w:tr>
+    </w:tbl>
+    <w:p>
+      <w:pPr>
+        <w:pStyle w:val="Heading3"/>
+      </w:pPr>
+      <w:r>
+        <w:t>Determining Parachute Release</w:t>
+      </w:r>
+    </w:p>
+    <w:p>
+      <w:r>
+        <w:t>The simulator will cause the parachute to be lost if the force on I exceeds a certain force (causing tethers to snap) or if the lander is travelling too fast (causing is to vaporise). Therefore, it is important to have a logical system that will decide an appropriate time to release the parachute to make the most use of its breaking abilities while not causing it to be lost.</w:t>
+      </w:r>
+    </w:p>
+    <w:p>
+      <w:r>
+        <w:t>The source code provides an indicator for when either of these two conditions are met, and initial systems simply checked whether these values are true or false. This works well for scenario 1 as the parachute can be released instantly with no issues, however in scenario 5, as the lander is at the edge of the exosphere, there is not sufficient atmosphere to stop the lander accelerating, causing the parachute to vaporise.</w:t>
+      </w:r>
+    </w:p>
+    <w:p>
+      <w:r>
+        <w:t xml:space="preserve">It is safe to assume that when the thrusters fire the lander will not be exceeding the maximum safe conditions once it returns from that regime. Therefore, the system was modified with a second Boolean to confirm whether the initial firing of the rockets had begun, if so and safe to deploy parachute it will. This provides a much more reliable way of deploying the parachute, though has issues in scenario 1 in that it can be released much earlier than when the thrusters are first fired. </w:t>
+      </w:r>
+    </w:p>
+    <w:p>
+      <w:r>
+        <w:t xml:space="preserve">Hence, to cover all possible scenarios, a prediction function was created that will return true if it is </w:t>
+      </w:r>
+      <w:r>
+        <w:rPr>
+          <w:i/>
+        </w:rPr>
+        <w:t>useful</w:t>
+      </w:r>
+      <w:r>
+        <w:t xml:space="preserve"> for the parachute to be released now. This uses a series of virtual parameters, and predicts how the velocity of the lander will evolve over time if the parachute is released now</w:t>
+      </w:r>
+      <w:r>
+        <w:rPr>
+          <w:rStyle w:val="FootnoteReference"/>
+        </w:rPr>
+        <w:footnoteReference w:id="1"/>
+      </w:r>
+      <w:r>
+        <w:t>. The function will return false if it predicts evolution into an unsafe regime or if the lander virtually crashes, but returns true if the velocity reduces before any of these happen.  This provides an adaptive parachute launcher which, when combined with the autopilot, allows the lander to touch down successfully in all the scenarios that don’t have stable orbits.</w:t>
+      </w:r>
+    </w:p>
+    <w:p>
+      <w:bookmarkStart w:id="3" w:name="_GoBack"/>
+      <w:bookmarkEnd w:id="3"/>
     </w:p>
     <w:sectPr>
       <w:pgSz w:w="12240" w:h="15840"/>
@@ -2934,6 +3510,22 @@
       </w:pPr>
       <w:r>
         <w:continuationSeparator/>
+      </w:r>
+    </w:p>
+  </w:footnote>
+  <w:footnote w:id="1">
+    <w:p>
+      <w:pPr>
+        <w:pStyle w:val="FootnoteText"/>
+      </w:pPr>
+      <w:r>
+        <w:rPr>
+          <w:rStyle w:val="FootnoteReference"/>
+        </w:rPr>
+        <w:footnoteRef/>
+      </w:r>
+      <w:r>
+        <w:t xml:space="preserve"> To save computing power, the function uses Euler integrals with a slightly larger time step than the actual simulation as only a rough estimate is required for reliable results.</w:t>
       </w:r>
     </w:p>
   </w:footnote>
@@ -4916,6 +5508,7 @@
     <w:lsdException w:name="HTML Sample" w:semiHidden="1" w:unhideWhenUsed="1"/>
     <w:lsdException w:name="HTML Typewriter" w:semiHidden="1" w:unhideWhenUsed="1"/>
     <w:lsdException w:name="HTML Variable" w:semiHidden="1" w:unhideWhenUsed="1"/>
+    <w:lsdException w:name="Normal Table" w:semiHidden="1" w:unhideWhenUsed="1"/>
     <w:lsdException w:name="annotation subject" w:semiHidden="1" w:unhideWhenUsed="1"/>
     <w:lsdException w:name="No List" w:semiHidden="1" w:unhideWhenUsed="1"/>
     <w:lsdException w:name="Outline List 1" w:semiHidden="1" w:unhideWhenUsed="1"/>
@@ -4962,8 +5555,10 @@
     <w:lsdException w:name="Table Subtle 2" w:semiHidden="1" w:unhideWhenUsed="1"/>
     <w:lsdException w:name="Table Web 1" w:semiHidden="1" w:unhideWhenUsed="1"/>
     <w:lsdException w:name="Table Web 2" w:semiHidden="1" w:unhideWhenUsed="1"/>
+    <w:lsdException w:name="Table Web 3" w:semiHidden="1" w:unhideWhenUsed="1"/>
     <w:lsdException w:name="Balloon Text" w:semiHidden="1" w:unhideWhenUsed="1"/>
     <w:lsdException w:name="Table Grid" w:uiPriority="39"/>
+    <w:lsdException w:name="Table Theme" w:semiHidden="1" w:unhideWhenUsed="1"/>
     <w:lsdException w:name="Placeholder Text" w:semiHidden="1"/>
     <w:lsdException w:name="No Spacing" w:semiHidden="1" w:uiPriority="1" w:unhideWhenUsed="1" w:qFormat="1"/>
     <w:lsdException w:name="Light Shading" w:uiPriority="60"/>
@@ -7138,141 +7733,6 @@
 </file>
 
 <file path=customXml/item2.xml><?xml version="1.0" encoding="utf-8"?>
-<p:properties xmlns:p="http://schemas.microsoft.com/office/2006/metadata/properties" xmlns:xsi="http://www.w3.org/2001/XMLSchema-instance" xmlns:pc="http://schemas.microsoft.com/office/infopath/2007/PartnerControls">
-  <documentManagement>
-    <APDescription xmlns="4873beb7-5857-4685-be1f-d57550cc96cc" xsi:nil="true"/>
-    <AssetExpire xmlns="4873beb7-5857-4685-be1f-d57550cc96cc">2029-01-01T08:00:00+00:00</AssetExpire>
-    <CampaignTagsTaxHTField0 xmlns="4873beb7-5857-4685-be1f-d57550cc96cc">
-      <Terms xmlns="http://schemas.microsoft.com/office/infopath/2007/PartnerControls"/>
-    </CampaignTagsTaxHTField0>
-    <IntlLangReviewDate xmlns="4873beb7-5857-4685-be1f-d57550cc96cc" xsi:nil="true"/>
-    <TPFriendlyName xmlns="4873beb7-5857-4685-be1f-d57550cc96cc" xsi:nil="true"/>
-    <IntlLangReview xmlns="4873beb7-5857-4685-be1f-d57550cc96cc">false</IntlLangReview>
-    <LocLastLocAttemptVersionLookup xmlns="4873beb7-5857-4685-be1f-d57550cc96cc">856581</LocLastLocAttemptVersionLookup>
-    <PolicheckWords xmlns="4873beb7-5857-4685-be1f-d57550cc96cc" xsi:nil="true"/>
-    <SubmitterId xmlns="4873beb7-5857-4685-be1f-d57550cc96cc" xsi:nil="true"/>
-    <AcquiredFrom xmlns="4873beb7-5857-4685-be1f-d57550cc96cc">Internal MS</AcquiredFrom>
-    <EditorialStatus xmlns="4873beb7-5857-4685-be1f-d57550cc96cc">Complete</EditorialStatus>
-    <Markets xmlns="4873beb7-5857-4685-be1f-d57550cc96cc"/>
-    <OriginAsset xmlns="4873beb7-5857-4685-be1f-d57550cc96cc" xsi:nil="true"/>
-    <AssetStart xmlns="4873beb7-5857-4685-be1f-d57550cc96cc">2012-09-19T07:42:00+00:00</AssetStart>
-    <FriendlyTitle xmlns="4873beb7-5857-4685-be1f-d57550cc96cc" xsi:nil="true"/>
-    <MarketSpecific xmlns="4873beb7-5857-4685-be1f-d57550cc96cc">false</MarketSpecific>
-    <TPNamespace xmlns="4873beb7-5857-4685-be1f-d57550cc96cc" xsi:nil="true"/>
-    <PublishStatusLookup xmlns="4873beb7-5857-4685-be1f-d57550cc96cc">
-      <Value>1622610</Value>
-    </PublishStatusLookup>
-    <APAuthor xmlns="4873beb7-5857-4685-be1f-d57550cc96cc">
-      <UserInfo>
-        <DisplayName>REDMOND\v-aptall</DisplayName>
-        <AccountId>2566</AccountId>
-        <AccountType/>
-      </UserInfo>
-    </APAuthor>
-    <TPCommandLine xmlns="4873beb7-5857-4685-be1f-d57550cc96cc" xsi:nil="true"/>
-    <IntlLangReviewer xmlns="4873beb7-5857-4685-be1f-d57550cc96cc" xsi:nil="true"/>
-    <OpenTemplate xmlns="4873beb7-5857-4685-be1f-d57550cc96cc">true</OpenTemplate>
-    <CSXSubmissionDate xmlns="4873beb7-5857-4685-be1f-d57550cc96cc" xsi:nil="true"/>
-    <TaxCatchAll xmlns="4873beb7-5857-4685-be1f-d57550cc96cc"/>
-    <Manager xmlns="4873beb7-5857-4685-be1f-d57550cc96cc" xsi:nil="true"/>
-    <NumericId xmlns="4873beb7-5857-4685-be1f-d57550cc96cc" xsi:nil="true"/>
-    <ParentAssetId xmlns="4873beb7-5857-4685-be1f-d57550cc96cc" xsi:nil="true"/>
-    <OriginalSourceMarket xmlns="4873beb7-5857-4685-be1f-d57550cc96cc" xsi:nil="true"/>
-    <ApprovalStatus xmlns="4873beb7-5857-4685-be1f-d57550cc96cc">InProgress</ApprovalStatus>
-    <TPComponent xmlns="4873beb7-5857-4685-be1f-d57550cc96cc" xsi:nil="true"/>
-    <EditorialTags xmlns="4873beb7-5857-4685-be1f-d57550cc96cc" xsi:nil="true"/>
-    <TPExecutable xmlns="4873beb7-5857-4685-be1f-d57550cc96cc" xsi:nil="true"/>
-    <TPLaunchHelpLink xmlns="4873beb7-5857-4685-be1f-d57550cc96cc" xsi:nil="true"/>
-    <LocComments xmlns="4873beb7-5857-4685-be1f-d57550cc96cc" xsi:nil="true"/>
-    <LocRecommendedHandoff xmlns="4873beb7-5857-4685-be1f-d57550cc96cc" xsi:nil="true"/>
-    <SourceTitle xmlns="4873beb7-5857-4685-be1f-d57550cc96cc" xsi:nil="true"/>
-    <CSXUpdate xmlns="4873beb7-5857-4685-be1f-d57550cc96cc">false</CSXUpdate>
-    <IntlLocPriority xmlns="4873beb7-5857-4685-be1f-d57550cc96cc" xsi:nil="true"/>
-    <UAProjectedTotalWords xmlns="4873beb7-5857-4685-be1f-d57550cc96cc" xsi:nil="true"/>
-    <AssetType xmlns="4873beb7-5857-4685-be1f-d57550cc96cc">TP</AssetType>
-    <MachineTranslated xmlns="4873beb7-5857-4685-be1f-d57550cc96cc">false</MachineTranslated>
-    <OutputCachingOn xmlns="4873beb7-5857-4685-be1f-d57550cc96cc">false</OutputCachingOn>
-    <TemplateStatus xmlns="4873beb7-5857-4685-be1f-d57550cc96cc">Complete</TemplateStatus>
-    <IsSearchable xmlns="4873beb7-5857-4685-be1f-d57550cc96cc">true</IsSearchable>
-    <ContentItem xmlns="4873beb7-5857-4685-be1f-d57550cc96cc" xsi:nil="true"/>
-    <HandoffToMSDN xmlns="4873beb7-5857-4685-be1f-d57550cc96cc" xsi:nil="true"/>
-    <ShowIn xmlns="4873beb7-5857-4685-be1f-d57550cc96cc">Show everywhere</ShowIn>
-    <ThumbnailAssetId xmlns="4873beb7-5857-4685-be1f-d57550cc96cc" xsi:nil="true"/>
-    <UALocComments xmlns="4873beb7-5857-4685-be1f-d57550cc96cc" xsi:nil="true"/>
-    <UALocRecommendation xmlns="4873beb7-5857-4685-be1f-d57550cc96cc">Localize</UALocRecommendation>
-    <LastModifiedDateTime xmlns="4873beb7-5857-4685-be1f-d57550cc96cc" xsi:nil="true"/>
-    <LegacyData xmlns="4873beb7-5857-4685-be1f-d57550cc96cc" xsi:nil="true"/>
-    <LocManualTestRequired xmlns="4873beb7-5857-4685-be1f-d57550cc96cc">false</LocManualTestRequired>
-    <LocMarketGroupTiers2 xmlns="4873beb7-5857-4685-be1f-d57550cc96cc" xsi:nil="true"/>
-    <ClipArtFilename xmlns="4873beb7-5857-4685-be1f-d57550cc96cc" xsi:nil="true"/>
-    <TPApplication xmlns="4873beb7-5857-4685-be1f-d57550cc96cc" xsi:nil="true"/>
-    <CSXHash xmlns="4873beb7-5857-4685-be1f-d57550cc96cc" xsi:nil="true"/>
-    <DirectSourceMarket xmlns="4873beb7-5857-4685-be1f-d57550cc96cc" xsi:nil="true"/>
-    <PrimaryImageGen xmlns="4873beb7-5857-4685-be1f-d57550cc96cc">true</PrimaryImageGen>
-    <PlannedPubDate xmlns="4873beb7-5857-4685-be1f-d57550cc96cc" xsi:nil="true"/>
-    <CSXSubmissionMarket xmlns="4873beb7-5857-4685-be1f-d57550cc96cc" xsi:nil="true"/>
-    <Downloads xmlns="4873beb7-5857-4685-be1f-d57550cc96cc">0</Downloads>
-    <ArtSampleDocs xmlns="4873beb7-5857-4685-be1f-d57550cc96cc" xsi:nil="true"/>
-    <TrustLevel xmlns="4873beb7-5857-4685-be1f-d57550cc96cc">1 Microsoft Managed Content</TrustLevel>
-    <BlockPublish xmlns="4873beb7-5857-4685-be1f-d57550cc96cc">false</BlockPublish>
-    <TPLaunchHelpLinkType xmlns="4873beb7-5857-4685-be1f-d57550cc96cc">Template</TPLaunchHelpLinkType>
-    <LocalizationTagsTaxHTField0 xmlns="4873beb7-5857-4685-be1f-d57550cc96cc">
-      <Terms xmlns="http://schemas.microsoft.com/office/infopath/2007/PartnerControls"/>
-    </LocalizationTagsTaxHTField0>
-    <BusinessGroup xmlns="4873beb7-5857-4685-be1f-d57550cc96cc" xsi:nil="true"/>
-    <Providers xmlns="4873beb7-5857-4685-be1f-d57550cc96cc" xsi:nil="true"/>
-    <TemplateTemplateType xmlns="4873beb7-5857-4685-be1f-d57550cc96cc">Word Document Template</TemplateTemplateType>
-    <TimesCloned xmlns="4873beb7-5857-4685-be1f-d57550cc96cc" xsi:nil="true"/>
-    <TPAppVersion xmlns="4873beb7-5857-4685-be1f-d57550cc96cc" xsi:nil="true"/>
-    <VoteCount xmlns="4873beb7-5857-4685-be1f-d57550cc96cc" xsi:nil="true"/>
-    <AverageRating xmlns="4873beb7-5857-4685-be1f-d57550cc96cc" xsi:nil="true"/>
-    <FeatureTagsTaxHTField0 xmlns="4873beb7-5857-4685-be1f-d57550cc96cc">
-      <Terms xmlns="http://schemas.microsoft.com/office/infopath/2007/PartnerControls"/>
-    </FeatureTagsTaxHTField0>
-    <Provider xmlns="4873beb7-5857-4685-be1f-d57550cc96cc" xsi:nil="true"/>
-    <UACurrentWords xmlns="4873beb7-5857-4685-be1f-d57550cc96cc" xsi:nil="true"/>
-    <AssetId xmlns="4873beb7-5857-4685-be1f-d57550cc96cc">TP103457714</AssetId>
-    <TPClientViewer xmlns="4873beb7-5857-4685-be1f-d57550cc96cc" xsi:nil="true"/>
-    <DSATActionTaken xmlns="4873beb7-5857-4685-be1f-d57550cc96cc" xsi:nil="true"/>
-    <APEditor xmlns="4873beb7-5857-4685-be1f-d57550cc96cc">
-      <UserInfo>
-        <DisplayName/>
-        <AccountId xsi:nil="true"/>
-        <AccountType/>
-      </UserInfo>
-    </APEditor>
-    <TPInstallLocation xmlns="4873beb7-5857-4685-be1f-d57550cc96cc" xsi:nil="true"/>
-    <OOCacheId xmlns="4873beb7-5857-4685-be1f-d57550cc96cc" xsi:nil="true"/>
-    <IsDeleted xmlns="4873beb7-5857-4685-be1f-d57550cc96cc">false</IsDeleted>
-    <PublishTargets xmlns="4873beb7-5857-4685-be1f-d57550cc96cc">OfficeOnlineVNext</PublishTargets>
-    <ApprovalLog xmlns="4873beb7-5857-4685-be1f-d57550cc96cc" xsi:nil="true"/>
-    <BugNumber xmlns="4873beb7-5857-4685-be1f-d57550cc96cc" xsi:nil="true"/>
-    <CrawlForDependencies xmlns="4873beb7-5857-4685-be1f-d57550cc96cc">false</CrawlForDependencies>
-    <InternalTagsTaxHTField0 xmlns="4873beb7-5857-4685-be1f-d57550cc96cc">
-      <Terms xmlns="http://schemas.microsoft.com/office/infopath/2007/PartnerControls"/>
-    </InternalTagsTaxHTField0>
-    <LastHandOff xmlns="4873beb7-5857-4685-be1f-d57550cc96cc" xsi:nil="true"/>
-    <Milestone xmlns="4873beb7-5857-4685-be1f-d57550cc96cc" xsi:nil="true"/>
-    <OriginalRelease xmlns="4873beb7-5857-4685-be1f-d57550cc96cc">15</OriginalRelease>
-    <RecommendationsModifier xmlns="4873beb7-5857-4685-be1f-d57550cc96cc" xsi:nil="true"/>
-    <ScenarioTagsTaxHTField0 xmlns="4873beb7-5857-4685-be1f-d57550cc96cc">
-      <Terms xmlns="http://schemas.microsoft.com/office/infopath/2007/PartnerControls"/>
-    </ScenarioTagsTaxHTField0>
-    <UANotes xmlns="4873beb7-5857-4685-be1f-d57550cc96cc" xsi:nil="true"/>
-  </documentManagement>
-</p:properties>
-</file>
-
-<file path=customXml/item3.xml><?xml version="1.0" encoding="utf-8"?>
-<?mso-contentType ?>
-<FormTemplates xmlns="http://schemas.microsoft.com/sharepoint/v3/contenttype/forms">
-  <Display>DocumentLibraryForm</Display>
-  <Edit>AssetEditForm</Edit>
-  <New>DocumentLibraryForm</New>
-</FormTemplates>
-</file>
-
-<file path=customXml/item4.xml><?xml version="1.0" encoding="utf-8"?>
 <ct:contentTypeSchema xmlns:ct="http://schemas.microsoft.com/office/2006/metadata/contentType" xmlns:ma="http://schemas.microsoft.com/office/2006/metadata/properties/metaAttributes" ct:_="" ma:_="" ma:contentTypeName="TemplateFile" ma:contentTypeID="0x0101006EDDDB5EE6D98C44930B742096920B300400F5B6D36B3EF94B4E9A635CDF2A18F5B8" ma:contentTypeVersion="72" ma:contentTypeDescription="Create a new document." ma:contentTypeScope="" ma:versionID="a23e56308344d904b51738559c3d67c9">
   <xsd:schema xmlns:xsd="http://www.w3.org/2001/XMLSchema" xmlns:xs="http://www.w3.org/2001/XMLSchema" xmlns:p="http://schemas.microsoft.com/office/2006/metadata/properties" xmlns:ns2="4873beb7-5857-4685-be1f-d57550cc96cc" targetNamespace="http://schemas.microsoft.com/office/2006/metadata/properties" ma:root="true" ma:fieldsID="cd0908cc4600e77bf5da051303e00c8d" ns2:_="">
     <xsd:import namespace="4873beb7-5857-4685-be1f-d57550cc96cc"/>
@@ -8312,6 +8772,141 @@
 </ct:contentTypeSchema>
 </file>
 
+<file path=customXml/item3.xml><?xml version="1.0" encoding="utf-8"?>
+<?mso-contentType ?>
+<FormTemplates xmlns="http://schemas.microsoft.com/sharepoint/v3/contenttype/forms">
+  <Display>DocumentLibraryForm</Display>
+  <Edit>AssetEditForm</Edit>
+  <New>DocumentLibraryForm</New>
+</FormTemplates>
+</file>
+
+<file path=customXml/item4.xml><?xml version="1.0" encoding="utf-8"?>
+<p:properties xmlns:p="http://schemas.microsoft.com/office/2006/metadata/properties" xmlns:xsi="http://www.w3.org/2001/XMLSchema-instance" xmlns:pc="http://schemas.microsoft.com/office/infopath/2007/PartnerControls">
+  <documentManagement>
+    <APDescription xmlns="4873beb7-5857-4685-be1f-d57550cc96cc" xsi:nil="true"/>
+    <AssetExpire xmlns="4873beb7-5857-4685-be1f-d57550cc96cc">2029-01-01T08:00:00+00:00</AssetExpire>
+    <CampaignTagsTaxHTField0 xmlns="4873beb7-5857-4685-be1f-d57550cc96cc">
+      <Terms xmlns="http://schemas.microsoft.com/office/infopath/2007/PartnerControls"/>
+    </CampaignTagsTaxHTField0>
+    <IntlLangReviewDate xmlns="4873beb7-5857-4685-be1f-d57550cc96cc" xsi:nil="true"/>
+    <TPFriendlyName xmlns="4873beb7-5857-4685-be1f-d57550cc96cc" xsi:nil="true"/>
+    <IntlLangReview xmlns="4873beb7-5857-4685-be1f-d57550cc96cc">false</IntlLangReview>
+    <LocLastLocAttemptVersionLookup xmlns="4873beb7-5857-4685-be1f-d57550cc96cc">856581</LocLastLocAttemptVersionLookup>
+    <PolicheckWords xmlns="4873beb7-5857-4685-be1f-d57550cc96cc" xsi:nil="true"/>
+    <SubmitterId xmlns="4873beb7-5857-4685-be1f-d57550cc96cc" xsi:nil="true"/>
+    <AcquiredFrom xmlns="4873beb7-5857-4685-be1f-d57550cc96cc">Internal MS</AcquiredFrom>
+    <EditorialStatus xmlns="4873beb7-5857-4685-be1f-d57550cc96cc">Complete</EditorialStatus>
+    <Markets xmlns="4873beb7-5857-4685-be1f-d57550cc96cc"/>
+    <OriginAsset xmlns="4873beb7-5857-4685-be1f-d57550cc96cc" xsi:nil="true"/>
+    <AssetStart xmlns="4873beb7-5857-4685-be1f-d57550cc96cc">2012-09-19T07:42:00+00:00</AssetStart>
+    <FriendlyTitle xmlns="4873beb7-5857-4685-be1f-d57550cc96cc" xsi:nil="true"/>
+    <MarketSpecific xmlns="4873beb7-5857-4685-be1f-d57550cc96cc">false</MarketSpecific>
+    <TPNamespace xmlns="4873beb7-5857-4685-be1f-d57550cc96cc" xsi:nil="true"/>
+    <PublishStatusLookup xmlns="4873beb7-5857-4685-be1f-d57550cc96cc">
+      <Value>1622610</Value>
+    </PublishStatusLookup>
+    <APAuthor xmlns="4873beb7-5857-4685-be1f-d57550cc96cc">
+      <UserInfo>
+        <DisplayName>REDMOND\v-aptall</DisplayName>
+        <AccountId>2566</AccountId>
+        <AccountType/>
+      </UserInfo>
+    </APAuthor>
+    <TPCommandLine xmlns="4873beb7-5857-4685-be1f-d57550cc96cc" xsi:nil="true"/>
+    <IntlLangReviewer xmlns="4873beb7-5857-4685-be1f-d57550cc96cc" xsi:nil="true"/>
+    <OpenTemplate xmlns="4873beb7-5857-4685-be1f-d57550cc96cc">true</OpenTemplate>
+    <CSXSubmissionDate xmlns="4873beb7-5857-4685-be1f-d57550cc96cc" xsi:nil="true"/>
+    <TaxCatchAll xmlns="4873beb7-5857-4685-be1f-d57550cc96cc"/>
+    <Manager xmlns="4873beb7-5857-4685-be1f-d57550cc96cc" xsi:nil="true"/>
+    <NumericId xmlns="4873beb7-5857-4685-be1f-d57550cc96cc" xsi:nil="true"/>
+    <ParentAssetId xmlns="4873beb7-5857-4685-be1f-d57550cc96cc" xsi:nil="true"/>
+    <OriginalSourceMarket xmlns="4873beb7-5857-4685-be1f-d57550cc96cc" xsi:nil="true"/>
+    <ApprovalStatus xmlns="4873beb7-5857-4685-be1f-d57550cc96cc">InProgress</ApprovalStatus>
+    <TPComponent xmlns="4873beb7-5857-4685-be1f-d57550cc96cc" xsi:nil="true"/>
+    <EditorialTags xmlns="4873beb7-5857-4685-be1f-d57550cc96cc" xsi:nil="true"/>
+    <TPExecutable xmlns="4873beb7-5857-4685-be1f-d57550cc96cc" xsi:nil="true"/>
+    <TPLaunchHelpLink xmlns="4873beb7-5857-4685-be1f-d57550cc96cc" xsi:nil="true"/>
+    <LocComments xmlns="4873beb7-5857-4685-be1f-d57550cc96cc" xsi:nil="true"/>
+    <LocRecommendedHandoff xmlns="4873beb7-5857-4685-be1f-d57550cc96cc" xsi:nil="true"/>
+    <SourceTitle xmlns="4873beb7-5857-4685-be1f-d57550cc96cc" xsi:nil="true"/>
+    <CSXUpdate xmlns="4873beb7-5857-4685-be1f-d57550cc96cc">false</CSXUpdate>
+    <IntlLocPriority xmlns="4873beb7-5857-4685-be1f-d57550cc96cc" xsi:nil="true"/>
+    <UAProjectedTotalWords xmlns="4873beb7-5857-4685-be1f-d57550cc96cc" xsi:nil="true"/>
+    <AssetType xmlns="4873beb7-5857-4685-be1f-d57550cc96cc">TP</AssetType>
+    <MachineTranslated xmlns="4873beb7-5857-4685-be1f-d57550cc96cc">false</MachineTranslated>
+    <OutputCachingOn xmlns="4873beb7-5857-4685-be1f-d57550cc96cc">false</OutputCachingOn>
+    <TemplateStatus xmlns="4873beb7-5857-4685-be1f-d57550cc96cc">Complete</TemplateStatus>
+    <IsSearchable xmlns="4873beb7-5857-4685-be1f-d57550cc96cc">true</IsSearchable>
+    <ContentItem xmlns="4873beb7-5857-4685-be1f-d57550cc96cc" xsi:nil="true"/>
+    <HandoffToMSDN xmlns="4873beb7-5857-4685-be1f-d57550cc96cc" xsi:nil="true"/>
+    <ShowIn xmlns="4873beb7-5857-4685-be1f-d57550cc96cc">Show everywhere</ShowIn>
+    <ThumbnailAssetId xmlns="4873beb7-5857-4685-be1f-d57550cc96cc" xsi:nil="true"/>
+    <UALocComments xmlns="4873beb7-5857-4685-be1f-d57550cc96cc" xsi:nil="true"/>
+    <UALocRecommendation xmlns="4873beb7-5857-4685-be1f-d57550cc96cc">Localize</UALocRecommendation>
+    <LastModifiedDateTime xmlns="4873beb7-5857-4685-be1f-d57550cc96cc" xsi:nil="true"/>
+    <LegacyData xmlns="4873beb7-5857-4685-be1f-d57550cc96cc" xsi:nil="true"/>
+    <LocManualTestRequired xmlns="4873beb7-5857-4685-be1f-d57550cc96cc">false</LocManualTestRequired>
+    <LocMarketGroupTiers2 xmlns="4873beb7-5857-4685-be1f-d57550cc96cc" xsi:nil="true"/>
+    <ClipArtFilename xmlns="4873beb7-5857-4685-be1f-d57550cc96cc" xsi:nil="true"/>
+    <TPApplication xmlns="4873beb7-5857-4685-be1f-d57550cc96cc" xsi:nil="true"/>
+    <CSXHash xmlns="4873beb7-5857-4685-be1f-d57550cc96cc" xsi:nil="true"/>
+    <DirectSourceMarket xmlns="4873beb7-5857-4685-be1f-d57550cc96cc" xsi:nil="true"/>
+    <PrimaryImageGen xmlns="4873beb7-5857-4685-be1f-d57550cc96cc">true</PrimaryImageGen>
+    <PlannedPubDate xmlns="4873beb7-5857-4685-be1f-d57550cc96cc" xsi:nil="true"/>
+    <CSXSubmissionMarket xmlns="4873beb7-5857-4685-be1f-d57550cc96cc" xsi:nil="true"/>
+    <Downloads xmlns="4873beb7-5857-4685-be1f-d57550cc96cc">0</Downloads>
+    <ArtSampleDocs xmlns="4873beb7-5857-4685-be1f-d57550cc96cc" xsi:nil="true"/>
+    <TrustLevel xmlns="4873beb7-5857-4685-be1f-d57550cc96cc">1 Microsoft Managed Content</TrustLevel>
+    <BlockPublish xmlns="4873beb7-5857-4685-be1f-d57550cc96cc">false</BlockPublish>
+    <TPLaunchHelpLinkType xmlns="4873beb7-5857-4685-be1f-d57550cc96cc">Template</TPLaunchHelpLinkType>
+    <LocalizationTagsTaxHTField0 xmlns="4873beb7-5857-4685-be1f-d57550cc96cc">
+      <Terms xmlns="http://schemas.microsoft.com/office/infopath/2007/PartnerControls"/>
+    </LocalizationTagsTaxHTField0>
+    <BusinessGroup xmlns="4873beb7-5857-4685-be1f-d57550cc96cc" xsi:nil="true"/>
+    <Providers xmlns="4873beb7-5857-4685-be1f-d57550cc96cc" xsi:nil="true"/>
+    <TemplateTemplateType xmlns="4873beb7-5857-4685-be1f-d57550cc96cc">Word Document Template</TemplateTemplateType>
+    <TimesCloned xmlns="4873beb7-5857-4685-be1f-d57550cc96cc" xsi:nil="true"/>
+    <TPAppVersion xmlns="4873beb7-5857-4685-be1f-d57550cc96cc" xsi:nil="true"/>
+    <VoteCount xmlns="4873beb7-5857-4685-be1f-d57550cc96cc" xsi:nil="true"/>
+    <AverageRating xmlns="4873beb7-5857-4685-be1f-d57550cc96cc" xsi:nil="true"/>
+    <FeatureTagsTaxHTField0 xmlns="4873beb7-5857-4685-be1f-d57550cc96cc">
+      <Terms xmlns="http://schemas.microsoft.com/office/infopath/2007/PartnerControls"/>
+    </FeatureTagsTaxHTField0>
+    <Provider xmlns="4873beb7-5857-4685-be1f-d57550cc96cc" xsi:nil="true"/>
+    <UACurrentWords xmlns="4873beb7-5857-4685-be1f-d57550cc96cc" xsi:nil="true"/>
+    <AssetId xmlns="4873beb7-5857-4685-be1f-d57550cc96cc">TP103457714</AssetId>
+    <TPClientViewer xmlns="4873beb7-5857-4685-be1f-d57550cc96cc" xsi:nil="true"/>
+    <DSATActionTaken xmlns="4873beb7-5857-4685-be1f-d57550cc96cc" xsi:nil="true"/>
+    <APEditor xmlns="4873beb7-5857-4685-be1f-d57550cc96cc">
+      <UserInfo>
+        <DisplayName/>
+        <AccountId xsi:nil="true"/>
+        <AccountType/>
+      </UserInfo>
+    </APEditor>
+    <TPInstallLocation xmlns="4873beb7-5857-4685-be1f-d57550cc96cc" xsi:nil="true"/>
+    <OOCacheId xmlns="4873beb7-5857-4685-be1f-d57550cc96cc" xsi:nil="true"/>
+    <IsDeleted xmlns="4873beb7-5857-4685-be1f-d57550cc96cc">false</IsDeleted>
+    <PublishTargets xmlns="4873beb7-5857-4685-be1f-d57550cc96cc">OfficeOnlineVNext</PublishTargets>
+    <ApprovalLog xmlns="4873beb7-5857-4685-be1f-d57550cc96cc" xsi:nil="true"/>
+    <BugNumber xmlns="4873beb7-5857-4685-be1f-d57550cc96cc" xsi:nil="true"/>
+    <CrawlForDependencies xmlns="4873beb7-5857-4685-be1f-d57550cc96cc">false</CrawlForDependencies>
+    <InternalTagsTaxHTField0 xmlns="4873beb7-5857-4685-be1f-d57550cc96cc">
+      <Terms xmlns="http://schemas.microsoft.com/office/infopath/2007/PartnerControls"/>
+    </InternalTagsTaxHTField0>
+    <LastHandOff xmlns="4873beb7-5857-4685-be1f-d57550cc96cc" xsi:nil="true"/>
+    <Milestone xmlns="4873beb7-5857-4685-be1f-d57550cc96cc" xsi:nil="true"/>
+    <OriginalRelease xmlns="4873beb7-5857-4685-be1f-d57550cc96cc">15</OriginalRelease>
+    <RecommendationsModifier xmlns="4873beb7-5857-4685-be1f-d57550cc96cc" xsi:nil="true"/>
+    <ScenarioTagsTaxHTField0 xmlns="4873beb7-5857-4685-be1f-d57550cc96cc">
+      <Terms xmlns="http://schemas.microsoft.com/office/infopath/2007/PartnerControls"/>
+    </ScenarioTagsTaxHTField0>
+    <UANotes xmlns="4873beb7-5857-4685-be1f-d57550cc96cc" xsi:nil="true"/>
+  </documentManagement>
+</p:properties>
+</file>
+
 <file path=customXml/item5.xml><?xml version="1.0" encoding="utf-8"?>
 <b:Sources xmlns:b="http://schemas.openxmlformats.org/officeDocument/2006/bibliography" xmlns="http://schemas.openxmlformats.org/officeDocument/2006/bibliography" SelectedStyle="\APASixthEditionOfficeOnline.xsl" StyleName="APA" Version="6"/>
 </file>
@@ -8325,30 +8920,6 @@
 </file>
 
 <file path=customXml/itemProps2.xml><?xml version="1.0" encoding="utf-8"?>
-<ds:datastoreItem xmlns:ds="http://schemas.openxmlformats.org/officeDocument/2006/customXml" ds:itemID="{63671810-3EF7-4C8E-BCBA-248ABE2BAB39}">
-  <ds:schemaRefs>
-    <ds:schemaRef ds:uri="http://schemas.microsoft.com/office/infopath/2007/PartnerControls"/>
-    <ds:schemaRef ds:uri="http://purl.org/dc/terms/"/>
-    <ds:schemaRef ds:uri="http://schemas.microsoft.com/office/2006/documentManagement/types"/>
-    <ds:schemaRef ds:uri="4873beb7-5857-4685-be1f-d57550cc96cc"/>
-    <ds:schemaRef ds:uri="http://purl.org/dc/elements/1.1/"/>
-    <ds:schemaRef ds:uri="http://schemas.microsoft.com/office/2006/metadata/properties"/>
-    <ds:schemaRef ds:uri="http://schemas.openxmlformats.org/package/2006/metadata/core-properties"/>
-    <ds:schemaRef ds:uri="http://www.w3.org/XML/1998/namespace"/>
-    <ds:schemaRef ds:uri="http://purl.org/dc/dcmitype/"/>
-  </ds:schemaRefs>
-</ds:datastoreItem>
-</file>
-
-<file path=customXml/itemProps3.xml><?xml version="1.0" encoding="utf-8"?>
-<ds:datastoreItem xmlns:ds="http://schemas.openxmlformats.org/officeDocument/2006/customXml" ds:itemID="{499EA1EC-B023-4266-9865-E1EDA122A8C9}">
-  <ds:schemaRefs>
-    <ds:schemaRef ds:uri="http://schemas.microsoft.com/sharepoint/v3/contenttype/forms"/>
-  </ds:schemaRefs>
-</ds:datastoreItem>
-</file>
-
-<file path=customXml/itemProps4.xml><?xml version="1.0" encoding="utf-8"?>
 <ds:datastoreItem xmlns:ds="http://schemas.openxmlformats.org/officeDocument/2006/customXml" ds:itemID="{9332E30D-EFB4-40E8-AB8F-C2E02C2E75EB}">
   <ds:schemaRefs>
     <ds:schemaRef ds:uri="http://schemas.microsoft.com/office/2006/metadata/contentType"/>
@@ -8366,8 +8937,32 @@
 </ds:datastoreItem>
 </file>
 
+<file path=customXml/itemProps3.xml><?xml version="1.0" encoding="utf-8"?>
+<ds:datastoreItem xmlns:ds="http://schemas.openxmlformats.org/officeDocument/2006/customXml" ds:itemID="{499EA1EC-B023-4266-9865-E1EDA122A8C9}">
+  <ds:schemaRefs>
+    <ds:schemaRef ds:uri="http://schemas.microsoft.com/sharepoint/v3/contenttype/forms"/>
+  </ds:schemaRefs>
+</ds:datastoreItem>
+</file>
+
+<file path=customXml/itemProps4.xml><?xml version="1.0" encoding="utf-8"?>
+<ds:datastoreItem xmlns:ds="http://schemas.openxmlformats.org/officeDocument/2006/customXml" ds:itemID="{63671810-3EF7-4C8E-BCBA-248ABE2BAB39}">
+  <ds:schemaRefs>
+    <ds:schemaRef ds:uri="http://purl.org/dc/elements/1.1/"/>
+    <ds:schemaRef ds:uri="http://schemas.microsoft.com/office/2006/metadata/properties"/>
+    <ds:schemaRef ds:uri="http://schemas.microsoft.com/office/2006/documentManagement/types"/>
+    <ds:schemaRef ds:uri="http://purl.org/dc/terms/"/>
+    <ds:schemaRef ds:uri="http://purl.org/dc/dcmitype/"/>
+    <ds:schemaRef ds:uri="http://schemas.openxmlformats.org/package/2006/metadata/core-properties"/>
+    <ds:schemaRef ds:uri="http://schemas.microsoft.com/office/infopath/2007/PartnerControls"/>
+    <ds:schemaRef ds:uri="4873beb7-5857-4685-be1f-d57550cc96cc"/>
+    <ds:schemaRef ds:uri="http://www.w3.org/XML/1998/namespace"/>
+  </ds:schemaRefs>
+</ds:datastoreItem>
+</file>
+
 <file path=customXml/itemProps5.xml><?xml version="1.0" encoding="utf-8"?>
-<ds:datastoreItem xmlns:ds="http://schemas.openxmlformats.org/officeDocument/2006/customXml" ds:itemID="{8A947D55-927D-4A08-943C-B551EFFA8FEE}">
+<ds:datastoreItem xmlns:ds="http://schemas.openxmlformats.org/officeDocument/2006/customXml" ds:itemID="{9719593F-E123-4D3B-BEE5-67AC575EA151}">
   <ds:schemaRefs>
     <ds:schemaRef ds:uri="http://schemas.openxmlformats.org/officeDocument/2006/bibliography"/>
   </ds:schemaRefs>

</xml_diff>

<commit_message>
Updated Report and modified climb speed and ground speed calculation to copy exactly the original definitions that work
</commit_message>
<xml_diff>
--- a/Mars Lander Report.docx
+++ b/Mars Lander Report.docx
@@ -10,7 +10,6 @@
           <w:docPartUnique/>
         </w:docPartObj>
       </w:sdtPr>
-      <w:sdtEndPr/>
       <w:sdtContent>
         <w:p/>
         <w:tbl>
@@ -83,7 +82,6 @@
                   <w:dataBinding w:prefixMappings="xmlns:ns0='http://schemas.openxmlformats.org/package/2006/metadata/core-properties' xmlns:ns1='http://purl.org/dc/elements/1.1/'" w:xpath="/ns0:coreProperties[1]/ns1:title[1]" w:storeItemID="{6C3C8BC8-F283-45AE-878A-BAB7291924A1}"/>
                   <w:text/>
                 </w:sdtPr>
-                <w:sdtEndPr/>
                 <w:sdtContent>
                   <w:p>
                     <w:pPr>
@@ -173,7 +171,6 @@
                   <w:dataBinding w:prefixMappings="xmlns:ns0='http://schemas.openxmlformats.org/package/2006/metadata/core-properties' xmlns:ns1='http://purl.org/dc/elements/1.1/'" w:xpath="/ns0:coreProperties[1]/ns1:creator[1]" w:storeItemID="{6C3C8BC8-F283-45AE-878A-BAB7291924A1}"/>
                   <w:text/>
                 </w:sdtPr>
-                <w:sdtEndPr/>
                 <w:sdtContent>
                   <w:p>
                     <w:pPr>
@@ -249,7 +246,7 @@
                     <w:szCs w:val="28"/>
                     <w:lang w:val="en-GB"/>
                   </w:rPr>
-                  <w:t>01.08.2017</w:t>
+                  <w:t>05.08.2017</w:t>
                 </w:r>
                 <w:r>
                   <w:rPr>
@@ -1080,6 +1077,7 @@
               <w:pStyle w:val="Caption"/>
               <w:jc w:val="right"/>
             </w:pPr>
+            <w:bookmarkStart w:id="2" w:name="_Ref489704819"/>
             <w:r>
               <w:t xml:space="preserve">[ </w:t>
             </w:r>
@@ -1104,6 +1102,7 @@
             <w:r>
               <w:t xml:space="preserve"> ]</w:t>
             </w:r>
+            <w:bookmarkEnd w:id="2"/>
           </w:p>
           <w:p>
             <w:pPr>
@@ -2346,7 +2345,7 @@
               <w:rPr>
                 <w:noProof/>
               </w:rPr>
-              <w:t>5</w:t>
+              <w:t>6</w:t>
             </w:r>
             <w:r>
               <w:fldChar w:fldCharType="end"/>
@@ -3085,7 +3084,7 @@
       <w:pPr>
         <w:pStyle w:val="Caption"/>
       </w:pPr>
-      <w:bookmarkStart w:id="2" w:name="_Ref488784469"/>
+      <w:bookmarkStart w:id="3" w:name="_Ref488784469"/>
       <w:r>
         <w:lastRenderedPageBreak/>
         <w:t xml:space="preserve">Table </w:t>
@@ -3108,7 +3107,7 @@
       <w:r>
         <w:fldChar w:fldCharType="end"/>
       </w:r>
-      <w:bookmarkEnd w:id="2"/>
+      <w:bookmarkEnd w:id="3"/>
       <w:r>
         <w:t xml:space="preserve"> Values of </w:t>
       </w:r>
@@ -3451,9 +3450,1974 @@
       </w:r>
     </w:p>
     <w:p>
-      <w:bookmarkStart w:id="3" w:name="_GoBack"/>
-      <w:bookmarkEnd w:id="3"/>
+      <w:pPr>
+        <w:pStyle w:val="Heading1"/>
+      </w:pPr>
+      <w:r>
+        <w:t>Extension Tasks</w:t>
+      </w:r>
     </w:p>
+    <w:p>
+      <w:pPr>
+        <w:pStyle w:val="ListParagraph"/>
+        <w:keepNext/>
+        <w:keepLines/>
+        <w:numPr>
+          <w:ilvl w:val="0"/>
+          <w:numId w:val="32"/>
+        </w:numPr>
+        <w:spacing w:before="360" w:after="0"/>
+        <w:contextualSpacing w:val="0"/>
+        <w:outlineLvl w:val="1"/>
+        <w:rPr>
+          <w:rFonts w:asciiTheme="majorHAnsi" w:eastAsiaTheme="majorEastAsia" w:hAnsiTheme="majorHAnsi" w:cstheme="majorBidi"/>
+          <w:b/>
+          <w:bCs/>
+          <w:smallCaps/>
+          <w:vanish/>
+          <w:sz w:val="28"/>
+          <w:szCs w:val="28"/>
+        </w:rPr>
+      </w:pPr>
+    </w:p>
+    <w:p>
+      <w:pPr>
+        <w:pStyle w:val="Heading2"/>
+      </w:pPr>
+      <w:bookmarkStart w:id="4" w:name="_Ref489707255"/>
+      <w:r>
+        <w:t>Aerostationary Orbit</w:t>
+      </w:r>
+      <w:bookmarkEnd w:id="4"/>
+    </w:p>
+    <w:p>
+      <w:r>
+        <w:t>To produce an aerosationary orbit, the lander must be moving such that its orbital period is equal to that of Mars. From Kepler’s law of planetary motion:</w:t>
+      </w:r>
+    </w:p>
+    <w:tbl>
+      <w:tblPr>
+        <w:tblStyle w:val="TableGrid"/>
+        <w:tblW w:w="9356" w:type="dxa"/>
+        <w:tblBorders>
+          <w:top w:val="none" w:sz="0" w:space="0" w:color="auto"/>
+          <w:left w:val="none" w:sz="0" w:space="0" w:color="auto"/>
+          <w:bottom w:val="none" w:sz="0" w:space="0" w:color="auto"/>
+          <w:right w:val="none" w:sz="0" w:space="0" w:color="auto"/>
+          <w:insideH w:val="none" w:sz="0" w:space="0" w:color="auto"/>
+          <w:insideV w:val="none" w:sz="0" w:space="0" w:color="auto"/>
+        </w:tblBorders>
+        <w:tblLook w:val="04A0" w:firstRow="1" w:lastRow="0" w:firstColumn="1" w:lastColumn="0" w:noHBand="0" w:noVBand="1"/>
+      </w:tblPr>
+      <w:tblGrid>
+        <w:gridCol w:w="2410"/>
+        <w:gridCol w:w="4536"/>
+        <w:gridCol w:w="2410"/>
+      </w:tblGrid>
+      <w:tr>
+        <w:tc>
+          <w:tcPr>
+            <w:tcW w:w="2410" w:type="dxa"/>
+          </w:tcPr>
+          <w:p/>
+        </w:tc>
+        <w:tc>
+          <w:tcPr>
+            <w:tcW w:w="4536" w:type="dxa"/>
+          </w:tcPr>
+          <w:p>
+            <w:pPr>
+              <w:rPr>
+                <w:rFonts w:ascii="Cambria Math" w:hAnsi="Cambria Math"/>
+                <w:i/>
+              </w:rPr>
+            </w:pPr>
+            <m:oMathPara>
+              <m:oMath>
+                <m:sSup>
+                  <m:sSupPr>
+                    <m:ctrlPr>
+                      <w:rPr>
+                        <w:rFonts w:ascii="Cambria Math" w:hAnsi="Cambria Math"/>
+                        <w:i/>
+                      </w:rPr>
+                    </m:ctrlPr>
+                  </m:sSupPr>
+                  <m:e>
+                    <m:r>
+                      <w:rPr>
+                        <w:rFonts w:ascii="Cambria Math" w:hAnsi="Cambria Math"/>
+                      </w:rPr>
+                      <m:t>T</m:t>
+                    </m:r>
+                  </m:e>
+                  <m:sup>
+                    <m:r>
+                      <w:rPr>
+                        <w:rFonts w:ascii="Cambria Math" w:hAnsi="Cambria Math"/>
+                      </w:rPr>
+                      <m:t>2</m:t>
+                    </m:r>
+                  </m:sup>
+                </m:sSup>
+                <m:r>
+                  <w:rPr>
+                    <w:rFonts w:ascii="Cambria Math" w:hAnsi="Cambria Math"/>
+                  </w:rPr>
+                  <m:t>=</m:t>
+                </m:r>
+                <m:f>
+                  <m:fPr>
+                    <m:ctrlPr>
+                      <w:rPr>
+                        <w:rFonts w:ascii="Cambria Math" w:hAnsi="Cambria Math"/>
+                        <w:i/>
+                      </w:rPr>
+                    </m:ctrlPr>
+                  </m:fPr>
+                  <m:num>
+                    <m:r>
+                      <w:rPr>
+                        <w:rFonts w:ascii="Cambria Math" w:hAnsi="Cambria Math"/>
+                      </w:rPr>
+                      <m:t>4</m:t>
+                    </m:r>
+                    <m:sSup>
+                      <m:sSupPr>
+                        <m:ctrlPr>
+                          <w:rPr>
+                            <w:rFonts w:ascii="Cambria Math" w:hAnsi="Cambria Math"/>
+                            <w:i/>
+                          </w:rPr>
+                        </m:ctrlPr>
+                      </m:sSupPr>
+                      <m:e>
+                        <m:r>
+                          <w:rPr>
+                            <w:rFonts w:ascii="Cambria Math" w:hAnsi="Cambria Math"/>
+                          </w:rPr>
+                          <m:t>π</m:t>
+                        </m:r>
+                      </m:e>
+                      <m:sup>
+                        <m:r>
+                          <w:rPr>
+                            <w:rFonts w:ascii="Cambria Math" w:hAnsi="Cambria Math"/>
+                          </w:rPr>
+                          <m:t>2</m:t>
+                        </m:r>
+                      </m:sup>
+                    </m:sSup>
+                  </m:num>
+                  <m:den>
+                    <m:r>
+                      <w:rPr>
+                        <w:rFonts w:ascii="Cambria Math" w:hAnsi="Cambria Math"/>
+                      </w:rPr>
+                      <m:t>GM</m:t>
+                    </m:r>
+                  </m:den>
+                </m:f>
+                <m:sSup>
+                  <m:sSupPr>
+                    <m:ctrlPr>
+                      <w:rPr>
+                        <w:rFonts w:ascii="Cambria Math" w:hAnsi="Cambria Math"/>
+                        <w:i/>
+                      </w:rPr>
+                    </m:ctrlPr>
+                  </m:sSupPr>
+                  <m:e>
+                    <m:r>
+                      <w:rPr>
+                        <w:rFonts w:ascii="Cambria Math" w:hAnsi="Cambria Math"/>
+                      </w:rPr>
+                      <m:t>r</m:t>
+                    </m:r>
+                  </m:e>
+                  <m:sup>
+                    <m:r>
+                      <w:rPr>
+                        <w:rFonts w:ascii="Cambria Math" w:hAnsi="Cambria Math"/>
+                      </w:rPr>
+                      <m:t>3</m:t>
+                    </m:r>
+                  </m:sup>
+                </m:sSup>
+              </m:oMath>
+            </m:oMathPara>
+          </w:p>
+          <w:p>
+            <w:pPr>
+              <w:jc w:val="center"/>
+            </w:pPr>
+          </w:p>
+        </w:tc>
+        <w:tc>
+          <w:tcPr>
+            <w:tcW w:w="2410" w:type="dxa"/>
+            <w:vAlign w:val="center"/>
+          </w:tcPr>
+          <w:p>
+            <w:pPr>
+              <w:pStyle w:val="Caption"/>
+              <w:jc w:val="right"/>
+            </w:pPr>
+            <w:r>
+              <w:t xml:space="preserve">[ </w:t>
+            </w:r>
+            <w:r>
+              <w:fldChar w:fldCharType="begin"/>
+            </w:r>
+            <w:r>
+              <w:instrText xml:space="preserve"> SEQ [ \* ARABIC </w:instrText>
+            </w:r>
+            <w:r>
+              <w:fldChar w:fldCharType="separate"/>
+            </w:r>
+            <w:r>
+              <w:rPr>
+                <w:noProof/>
+              </w:rPr>
+              <w:t>9</w:t>
+            </w:r>
+            <w:r>
+              <w:fldChar w:fldCharType="end"/>
+            </w:r>
+            <w:r>
+              <w:t xml:space="preserve"> ]</w:t>
+            </w:r>
+          </w:p>
+          <w:p>
+            <w:pPr>
+              <w:keepNext/>
+              <w:jc w:val="right"/>
+            </w:pPr>
+          </w:p>
+        </w:tc>
+      </w:tr>
+    </w:tbl>
+    <w:p>
+      <w:r>
+        <w:lastRenderedPageBreak/>
+        <w:t xml:space="preserve">Setting </w:t>
+      </w:r>
+      <m:oMath>
+        <m:r>
+          <w:rPr>
+            <w:rFonts w:ascii="Cambria Math" w:hAnsi="Cambria Math"/>
+          </w:rPr>
+          <m:t>T</m:t>
+        </m:r>
+      </m:oMath>
+      <w:r>
+        <w:t xml:space="preserve"> as appropriate allows is to calculate the appropriate radius. Then from simple circular motion. Plugging this into </w:t>
+      </w:r>
+      <w:r>
+        <w:fldChar w:fldCharType="begin"/>
+      </w:r>
+      <w:r>
+        <w:instrText xml:space="preserve"> REF _Ref489704819 \h </w:instrText>
+      </w:r>
+      <w:r>
+        <w:fldChar w:fldCharType="separate"/>
+      </w:r>
+      <w:r>
+        <w:t xml:space="preserve">[ </w:t>
+      </w:r>
+      <w:r>
+        <w:rPr>
+          <w:noProof/>
+        </w:rPr>
+        <w:t>2</w:t>
+      </w:r>
+      <w:r>
+        <w:t xml:space="preserve"> ]</w:t>
+      </w:r>
+      <w:r>
+        <w:fldChar w:fldCharType="end"/>
+      </w:r>
+      <w:r>
+        <w:t xml:space="preserve"> means that we can calculate the appropriate speed to maintain that circular motion.</w:t>
+      </w:r>
+    </w:p>
+    <w:p>
+      <w:pPr>
+        <w:pStyle w:val="Heading2"/>
+      </w:pPr>
+      <w:r>
+        <w:t>Any Angle Attitude Control</w:t>
+      </w:r>
+    </w:p>
+    <w:p>
+      <w:r>
+        <w:t xml:space="preserve">Currently the attitude stabilisation set the orientation of the lander such that its base is facing the centre of Mars. To allow for planetary rotation and wind, any angle attitude control must be possible. Fortunately, we already have a set of vectors aligned with the centre of the lander as well. By crossing one of these </w:t>
+      </w:r>
+      <w:r>
+        <w:t xml:space="preserve">vectors with the position, we get an axis that is perpendicular to the plane of the screen which we can rotate about. </w:t>
+      </w:r>
+    </w:p>
+    <w:p>
+      <w:r>
+        <w:t>To form a rotation about an arbitrary axis we can use the following rotation matrix:</w:t>
+      </w:r>
+    </w:p>
+    <w:tbl>
+      <w:tblPr>
+        <w:tblStyle w:val="TableGrid"/>
+        <w:tblW w:w="11058" w:type="dxa"/>
+        <w:tblInd w:w="-993" w:type="dxa"/>
+        <w:tblBorders>
+          <w:top w:val="none" w:sz="0" w:space="0" w:color="auto"/>
+          <w:left w:val="none" w:sz="0" w:space="0" w:color="auto"/>
+          <w:bottom w:val="none" w:sz="0" w:space="0" w:color="auto"/>
+          <w:right w:val="none" w:sz="0" w:space="0" w:color="auto"/>
+          <w:insideH w:val="none" w:sz="0" w:space="0" w:color="auto"/>
+          <w:insideV w:val="none" w:sz="0" w:space="0" w:color="auto"/>
+        </w:tblBorders>
+        <w:tblLook w:val="04A0" w:firstRow="1" w:lastRow="0" w:firstColumn="1" w:lastColumn="0" w:noHBand="0" w:noVBand="1"/>
+      </w:tblPr>
+      <w:tblGrid>
+        <w:gridCol w:w="414"/>
+        <w:gridCol w:w="9970"/>
+        <w:gridCol w:w="674"/>
+      </w:tblGrid>
+      <w:tr>
+        <w:tc>
+          <w:tcPr>
+            <w:tcW w:w="426" w:type="dxa"/>
+          </w:tcPr>
+          <w:p/>
+        </w:tc>
+        <w:tc>
+          <w:tcPr>
+            <w:tcW w:w="10065" w:type="dxa"/>
+          </w:tcPr>
+          <w:p>
+            <w:pPr>
+              <w:rPr>
+                <w:rFonts w:ascii="Cambria Math" w:hAnsi="Cambria Math"/>
+                <w:i/>
+              </w:rPr>
+            </w:pPr>
+            <m:oMathPara>
+              <m:oMath>
+                <m:r>
+                  <w:rPr>
+                    <w:rFonts w:ascii="Cambria Math" w:hAnsi="Cambria Math"/>
+                  </w:rPr>
+                  <m:t>R=</m:t>
+                </m:r>
+                <m:d>
+                  <m:dPr>
+                    <m:ctrlPr>
+                      <w:rPr>
+                        <w:rFonts w:ascii="Cambria Math" w:hAnsi="Cambria Math"/>
+                        <w:i/>
+                      </w:rPr>
+                    </m:ctrlPr>
+                  </m:dPr>
+                  <m:e>
+                    <m:m>
+                      <m:mPr>
+                        <m:mcs>
+                          <m:mc>
+                            <m:mcPr>
+                              <m:count m:val="3"/>
+                              <m:mcJc m:val="center"/>
+                            </m:mcPr>
+                          </m:mc>
+                        </m:mcs>
+                        <m:ctrlPr>
+                          <w:rPr>
+                            <w:rFonts w:ascii="Cambria Math" w:hAnsi="Cambria Math"/>
+                            <w:i/>
+                          </w:rPr>
+                        </m:ctrlPr>
+                      </m:mPr>
+                      <m:mr>
+                        <m:e>
+                          <m:func>
+                            <m:funcPr>
+                              <m:ctrlPr>
+                                <w:rPr>
+                                  <w:rFonts w:ascii="Cambria Math" w:hAnsi="Cambria Math"/>
+                                </w:rPr>
+                              </m:ctrlPr>
+                            </m:funcPr>
+                            <m:fName>
+                              <m:r>
+                                <m:rPr>
+                                  <m:sty m:val="p"/>
+                                </m:rPr>
+                                <w:rPr>
+                                  <w:rFonts w:ascii="Cambria Math" w:hAnsi="Cambria Math"/>
+                                </w:rPr>
+                                <m:t>cos</m:t>
+                              </m:r>
+                            </m:fName>
+                            <m:e>
+                              <m:r>
+                                <w:rPr>
+                                  <w:rFonts w:ascii="Cambria Math" w:hAnsi="Cambria Math"/>
+                                </w:rPr>
+                                <m:t>θ</m:t>
+                              </m:r>
+                            </m:e>
+                          </m:func>
+                          <m:r>
+                            <w:rPr>
+                              <w:rFonts w:ascii="Cambria Math" w:hAnsi="Cambria Math"/>
+                            </w:rPr>
+                            <m:t>+</m:t>
+                          </m:r>
+                          <m:sSubSup>
+                            <m:sSubSupPr>
+                              <m:ctrlPr>
+                                <w:rPr>
+                                  <w:rFonts w:ascii="Cambria Math" w:hAnsi="Cambria Math"/>
+                                  <w:i/>
+                                </w:rPr>
+                              </m:ctrlPr>
+                            </m:sSubSupPr>
+                            <m:e>
+                              <m:r>
+                                <w:rPr>
+                                  <w:rFonts w:ascii="Cambria Math" w:hAnsi="Cambria Math"/>
+                                </w:rPr>
+                                <m:t>u</m:t>
+                              </m:r>
+                            </m:e>
+                            <m:sub>
+                              <m:r>
+                                <w:rPr>
+                                  <w:rFonts w:ascii="Cambria Math" w:hAnsi="Cambria Math"/>
+                                </w:rPr>
+                                <m:t>x</m:t>
+                              </m:r>
+                            </m:sub>
+                            <m:sup>
+                              <m:r>
+                                <w:rPr>
+                                  <w:rFonts w:ascii="Cambria Math" w:hAnsi="Cambria Math"/>
+                                </w:rPr>
+                                <m:t>2</m:t>
+                              </m:r>
+                            </m:sup>
+                          </m:sSubSup>
+                          <m:r>
+                            <w:rPr>
+                              <w:rFonts w:ascii="Cambria Math" w:hAnsi="Cambria Math"/>
+                            </w:rPr>
+                            <m:t>(1-</m:t>
+                          </m:r>
+                          <m:func>
+                            <m:funcPr>
+                              <m:ctrlPr>
+                                <w:rPr>
+                                  <w:rFonts w:ascii="Cambria Math" w:hAnsi="Cambria Math"/>
+                                  <w:i/>
+                                </w:rPr>
+                              </m:ctrlPr>
+                            </m:funcPr>
+                            <m:fName>
+                              <m:r>
+                                <m:rPr>
+                                  <m:sty m:val="p"/>
+                                </m:rPr>
+                                <w:rPr>
+                                  <w:rFonts w:ascii="Cambria Math" w:hAnsi="Cambria Math"/>
+                                </w:rPr>
+                                <m:t>cos</m:t>
+                              </m:r>
+                            </m:fName>
+                            <m:e>
+                              <m:r>
+                                <w:rPr>
+                                  <w:rFonts w:ascii="Cambria Math" w:hAnsi="Cambria Math"/>
+                                </w:rPr>
+                                <m:t xml:space="preserve">θ) </m:t>
+                              </m:r>
+                            </m:e>
+                          </m:func>
+                        </m:e>
+                        <m:e>
+                          <m:sSub>
+                            <m:sSubPr>
+                              <m:ctrlPr>
+                                <w:rPr>
+                                  <w:rFonts w:ascii="Cambria Math" w:hAnsi="Cambria Math"/>
+                                  <w:i/>
+                                </w:rPr>
+                              </m:ctrlPr>
+                            </m:sSubPr>
+                            <m:e>
+                              <m:r>
+                                <w:rPr>
+                                  <w:rFonts w:ascii="Cambria Math" w:hAnsi="Cambria Math"/>
+                                </w:rPr>
+                                <m:t>u</m:t>
+                              </m:r>
+                            </m:e>
+                            <m:sub>
+                              <m:r>
+                                <w:rPr>
+                                  <w:rFonts w:ascii="Cambria Math" w:hAnsi="Cambria Math"/>
+                                </w:rPr>
+                                <m:t>x</m:t>
+                              </m:r>
+                            </m:sub>
+                          </m:sSub>
+                          <m:sSub>
+                            <m:sSubPr>
+                              <m:ctrlPr>
+                                <w:rPr>
+                                  <w:rFonts w:ascii="Cambria Math" w:hAnsi="Cambria Math"/>
+                                  <w:i/>
+                                </w:rPr>
+                              </m:ctrlPr>
+                            </m:sSubPr>
+                            <m:e>
+                              <m:r>
+                                <w:rPr>
+                                  <w:rFonts w:ascii="Cambria Math" w:hAnsi="Cambria Math"/>
+                                </w:rPr>
+                                <m:t>u</m:t>
+                              </m:r>
+                            </m:e>
+                            <m:sub>
+                              <m:r>
+                                <w:rPr>
+                                  <w:rFonts w:ascii="Cambria Math" w:hAnsi="Cambria Math"/>
+                                </w:rPr>
+                                <m:t>y</m:t>
+                              </m:r>
+                            </m:sub>
+                          </m:sSub>
+                          <m:d>
+                            <m:dPr>
+                              <m:ctrlPr>
+                                <w:rPr>
+                                  <w:rFonts w:ascii="Cambria Math" w:hAnsi="Cambria Math"/>
+                                  <w:i/>
+                                </w:rPr>
+                              </m:ctrlPr>
+                            </m:dPr>
+                            <m:e>
+                              <m:r>
+                                <w:rPr>
+                                  <w:rFonts w:ascii="Cambria Math" w:hAnsi="Cambria Math"/>
+                                </w:rPr>
+                                <m:t>1-cosθ</m:t>
+                              </m:r>
+                            </m:e>
+                          </m:d>
+                          <m:r>
+                            <w:rPr>
+                              <w:rFonts w:ascii="Cambria Math" w:hAnsi="Cambria Math"/>
+                            </w:rPr>
+                            <m:t>-</m:t>
+                          </m:r>
+                          <m:sSub>
+                            <m:sSubPr>
+                              <m:ctrlPr>
+                                <w:rPr>
+                                  <w:rFonts w:ascii="Cambria Math" w:hAnsi="Cambria Math"/>
+                                  <w:i/>
+                                </w:rPr>
+                              </m:ctrlPr>
+                            </m:sSubPr>
+                            <m:e>
+                              <m:r>
+                                <w:rPr>
+                                  <w:rFonts w:ascii="Cambria Math" w:hAnsi="Cambria Math"/>
+                                </w:rPr>
+                                <m:t>u</m:t>
+                              </m:r>
+                            </m:e>
+                            <m:sub>
+                              <m:r>
+                                <w:rPr>
+                                  <w:rFonts w:ascii="Cambria Math" w:hAnsi="Cambria Math"/>
+                                </w:rPr>
+                                <m:t>z</m:t>
+                              </m:r>
+                            </m:sub>
+                          </m:sSub>
+                          <m:r>
+                            <w:rPr>
+                              <w:rFonts w:ascii="Cambria Math" w:hAnsi="Cambria Math"/>
+                            </w:rPr>
+                            <m:t>sinθ</m:t>
+                          </m:r>
+                        </m:e>
+                        <m:e>
+                          <m:sSub>
+                            <m:sSubPr>
+                              <m:ctrlPr>
+                                <w:rPr>
+                                  <w:rFonts w:ascii="Cambria Math" w:hAnsi="Cambria Math"/>
+                                  <w:i/>
+                                </w:rPr>
+                              </m:ctrlPr>
+                            </m:sSubPr>
+                            <m:e>
+                              <m:r>
+                                <w:rPr>
+                                  <w:rFonts w:ascii="Cambria Math" w:hAnsi="Cambria Math"/>
+                                </w:rPr>
+                                <m:t>u</m:t>
+                              </m:r>
+                            </m:e>
+                            <m:sub>
+                              <m:r>
+                                <w:rPr>
+                                  <w:rFonts w:ascii="Cambria Math" w:hAnsi="Cambria Math"/>
+                                </w:rPr>
+                                <m:t>z</m:t>
+                              </m:r>
+                            </m:sub>
+                          </m:sSub>
+                          <m:sSub>
+                            <m:sSubPr>
+                              <m:ctrlPr>
+                                <w:rPr>
+                                  <w:rFonts w:ascii="Cambria Math" w:hAnsi="Cambria Math"/>
+                                  <w:i/>
+                                </w:rPr>
+                              </m:ctrlPr>
+                            </m:sSubPr>
+                            <m:e>
+                              <m:r>
+                                <w:rPr>
+                                  <w:rFonts w:ascii="Cambria Math" w:hAnsi="Cambria Math"/>
+                                </w:rPr>
+                                <m:t>u</m:t>
+                              </m:r>
+                            </m:e>
+                            <m:sub>
+                              <m:r>
+                                <w:rPr>
+                                  <w:rFonts w:ascii="Cambria Math" w:hAnsi="Cambria Math"/>
+                                </w:rPr>
+                                <m:t>x</m:t>
+                              </m:r>
+                            </m:sub>
+                          </m:sSub>
+                          <m:d>
+                            <m:dPr>
+                              <m:ctrlPr>
+                                <w:rPr>
+                                  <w:rFonts w:ascii="Cambria Math" w:hAnsi="Cambria Math"/>
+                                  <w:i/>
+                                </w:rPr>
+                              </m:ctrlPr>
+                            </m:dPr>
+                            <m:e>
+                              <m:r>
+                                <w:rPr>
+                                  <w:rFonts w:ascii="Cambria Math" w:hAnsi="Cambria Math"/>
+                                </w:rPr>
+                                <m:t>1-cosθ</m:t>
+                              </m:r>
+                            </m:e>
+                          </m:d>
+                          <m:r>
+                            <w:rPr>
+                              <w:rFonts w:ascii="Cambria Math" w:hAnsi="Cambria Math"/>
+                            </w:rPr>
+                            <m:t>+</m:t>
+                          </m:r>
+                          <m:sSub>
+                            <m:sSubPr>
+                              <m:ctrlPr>
+                                <w:rPr>
+                                  <w:rFonts w:ascii="Cambria Math" w:hAnsi="Cambria Math"/>
+                                  <w:i/>
+                                </w:rPr>
+                              </m:ctrlPr>
+                            </m:sSubPr>
+                            <m:e>
+                              <m:r>
+                                <w:rPr>
+                                  <w:rFonts w:ascii="Cambria Math" w:hAnsi="Cambria Math"/>
+                                </w:rPr>
+                                <m:t>u</m:t>
+                              </m:r>
+                            </m:e>
+                            <m:sub>
+                              <m:r>
+                                <w:rPr>
+                                  <w:rFonts w:ascii="Cambria Math" w:hAnsi="Cambria Math"/>
+                                </w:rPr>
+                                <m:t>y</m:t>
+                              </m:r>
+                            </m:sub>
+                          </m:sSub>
+                          <m:r>
+                            <w:rPr>
+                              <w:rFonts w:ascii="Cambria Math" w:hAnsi="Cambria Math"/>
+                            </w:rPr>
+                            <m:t>sinθ</m:t>
+                          </m:r>
+                        </m:e>
+                      </m:mr>
+                      <m:mr>
+                        <m:e>
+                          <m:sSub>
+                            <m:sSubPr>
+                              <m:ctrlPr>
+                                <w:rPr>
+                                  <w:rFonts w:ascii="Cambria Math" w:hAnsi="Cambria Math"/>
+                                  <w:i/>
+                                </w:rPr>
+                              </m:ctrlPr>
+                            </m:sSubPr>
+                            <m:e>
+                              <m:r>
+                                <w:rPr>
+                                  <w:rFonts w:ascii="Cambria Math" w:hAnsi="Cambria Math"/>
+                                </w:rPr>
+                                <m:t>u</m:t>
+                              </m:r>
+                            </m:e>
+                            <m:sub>
+                              <m:r>
+                                <w:rPr>
+                                  <w:rFonts w:ascii="Cambria Math" w:hAnsi="Cambria Math"/>
+                                </w:rPr>
+                                <m:t>x</m:t>
+                              </m:r>
+                            </m:sub>
+                          </m:sSub>
+                          <m:sSub>
+                            <m:sSubPr>
+                              <m:ctrlPr>
+                                <w:rPr>
+                                  <w:rFonts w:ascii="Cambria Math" w:hAnsi="Cambria Math"/>
+                                  <w:i/>
+                                </w:rPr>
+                              </m:ctrlPr>
+                            </m:sSubPr>
+                            <m:e>
+                              <m:r>
+                                <w:rPr>
+                                  <w:rFonts w:ascii="Cambria Math" w:hAnsi="Cambria Math"/>
+                                </w:rPr>
+                                <m:t>u</m:t>
+                              </m:r>
+                            </m:e>
+                            <m:sub>
+                              <m:r>
+                                <w:rPr>
+                                  <w:rFonts w:ascii="Cambria Math" w:hAnsi="Cambria Math"/>
+                                </w:rPr>
+                                <m:t>y</m:t>
+                              </m:r>
+                            </m:sub>
+                          </m:sSub>
+                          <m:d>
+                            <m:dPr>
+                              <m:ctrlPr>
+                                <w:rPr>
+                                  <w:rFonts w:ascii="Cambria Math" w:hAnsi="Cambria Math"/>
+                                  <w:i/>
+                                </w:rPr>
+                              </m:ctrlPr>
+                            </m:dPr>
+                            <m:e>
+                              <m:r>
+                                <w:rPr>
+                                  <w:rFonts w:ascii="Cambria Math" w:hAnsi="Cambria Math"/>
+                                </w:rPr>
+                                <m:t>1-cosθ</m:t>
+                              </m:r>
+                            </m:e>
+                          </m:d>
+                          <m:r>
+                            <w:rPr>
+                              <w:rFonts w:ascii="Cambria Math" w:hAnsi="Cambria Math"/>
+                            </w:rPr>
+                            <m:t>-</m:t>
+                          </m:r>
+                          <m:sSub>
+                            <m:sSubPr>
+                              <m:ctrlPr>
+                                <w:rPr>
+                                  <w:rFonts w:ascii="Cambria Math" w:hAnsi="Cambria Math"/>
+                                  <w:i/>
+                                </w:rPr>
+                              </m:ctrlPr>
+                            </m:sSubPr>
+                            <m:e>
+                              <m:r>
+                                <w:rPr>
+                                  <w:rFonts w:ascii="Cambria Math" w:hAnsi="Cambria Math"/>
+                                </w:rPr>
+                                <m:t>u</m:t>
+                              </m:r>
+                            </m:e>
+                            <m:sub>
+                              <m:r>
+                                <w:rPr>
+                                  <w:rFonts w:ascii="Cambria Math" w:hAnsi="Cambria Math"/>
+                                </w:rPr>
+                                <m:t>z</m:t>
+                              </m:r>
+                            </m:sub>
+                          </m:sSub>
+                          <m:r>
+                            <w:rPr>
+                              <w:rFonts w:ascii="Cambria Math" w:hAnsi="Cambria Math"/>
+                            </w:rPr>
+                            <m:t>sinθ</m:t>
+                          </m:r>
+                        </m:e>
+                        <m:e>
+                          <m:func>
+                            <m:funcPr>
+                              <m:ctrlPr>
+                                <w:rPr>
+                                  <w:rFonts w:ascii="Cambria Math" w:hAnsi="Cambria Math"/>
+                                </w:rPr>
+                              </m:ctrlPr>
+                            </m:funcPr>
+                            <m:fName>
+                              <m:r>
+                                <m:rPr>
+                                  <m:sty m:val="p"/>
+                                </m:rPr>
+                                <w:rPr>
+                                  <w:rFonts w:ascii="Cambria Math" w:hAnsi="Cambria Math"/>
+                                </w:rPr>
+                                <m:t>cos</m:t>
+                              </m:r>
+                            </m:fName>
+                            <m:e>
+                              <m:r>
+                                <w:rPr>
+                                  <w:rFonts w:ascii="Cambria Math" w:hAnsi="Cambria Math"/>
+                                </w:rPr>
+                                <m:t>θ</m:t>
+                              </m:r>
+                            </m:e>
+                          </m:func>
+                          <m:r>
+                            <w:rPr>
+                              <w:rFonts w:ascii="Cambria Math" w:hAnsi="Cambria Math"/>
+                            </w:rPr>
+                            <m:t>+</m:t>
+                          </m:r>
+                          <m:sSubSup>
+                            <m:sSubSupPr>
+                              <m:ctrlPr>
+                                <w:rPr>
+                                  <w:rFonts w:ascii="Cambria Math" w:hAnsi="Cambria Math"/>
+                                  <w:i/>
+                                </w:rPr>
+                              </m:ctrlPr>
+                            </m:sSubSupPr>
+                            <m:e>
+                              <m:r>
+                                <w:rPr>
+                                  <w:rFonts w:ascii="Cambria Math" w:hAnsi="Cambria Math"/>
+                                </w:rPr>
+                                <m:t>u</m:t>
+                              </m:r>
+                            </m:e>
+                            <m:sub>
+                              <m:r>
+                                <w:rPr>
+                                  <w:rFonts w:ascii="Cambria Math" w:hAnsi="Cambria Math"/>
+                                </w:rPr>
+                                <m:t>y</m:t>
+                              </m:r>
+                            </m:sub>
+                            <m:sup>
+                              <m:r>
+                                <w:rPr>
+                                  <w:rFonts w:ascii="Cambria Math" w:hAnsi="Cambria Math"/>
+                                </w:rPr>
+                                <m:t>2</m:t>
+                              </m:r>
+                            </m:sup>
+                          </m:sSubSup>
+                          <m:r>
+                            <w:rPr>
+                              <w:rFonts w:ascii="Cambria Math" w:hAnsi="Cambria Math"/>
+                            </w:rPr>
+                            <m:t>(1-</m:t>
+                          </m:r>
+                          <m:func>
+                            <m:funcPr>
+                              <m:ctrlPr>
+                                <w:rPr>
+                                  <w:rFonts w:ascii="Cambria Math" w:hAnsi="Cambria Math"/>
+                                  <w:i/>
+                                </w:rPr>
+                              </m:ctrlPr>
+                            </m:funcPr>
+                            <m:fName>
+                              <m:r>
+                                <m:rPr>
+                                  <m:sty m:val="p"/>
+                                </m:rPr>
+                                <w:rPr>
+                                  <w:rFonts w:ascii="Cambria Math" w:hAnsi="Cambria Math"/>
+                                </w:rPr>
+                                <m:t>cos</m:t>
+                              </m:r>
+                            </m:fName>
+                            <m:e>
+                              <m:r>
+                                <w:rPr>
+                                  <w:rFonts w:ascii="Cambria Math" w:hAnsi="Cambria Math"/>
+                                </w:rPr>
+                                <m:t xml:space="preserve">θ) </m:t>
+                              </m:r>
+                            </m:e>
+                          </m:func>
+                        </m:e>
+                        <m:e>
+                          <m:sSub>
+                            <m:sSubPr>
+                              <m:ctrlPr>
+                                <w:rPr>
+                                  <w:rFonts w:ascii="Cambria Math" w:hAnsi="Cambria Math"/>
+                                  <w:i/>
+                                </w:rPr>
+                              </m:ctrlPr>
+                            </m:sSubPr>
+                            <m:e>
+                              <m:r>
+                                <w:rPr>
+                                  <w:rFonts w:ascii="Cambria Math" w:hAnsi="Cambria Math"/>
+                                </w:rPr>
+                                <m:t>u</m:t>
+                              </m:r>
+                            </m:e>
+                            <m:sub>
+                              <m:r>
+                                <w:rPr>
+                                  <w:rFonts w:ascii="Cambria Math" w:hAnsi="Cambria Math"/>
+                                </w:rPr>
+                                <m:t>z</m:t>
+                              </m:r>
+                            </m:sub>
+                          </m:sSub>
+                          <m:sSub>
+                            <m:sSubPr>
+                              <m:ctrlPr>
+                                <w:rPr>
+                                  <w:rFonts w:ascii="Cambria Math" w:hAnsi="Cambria Math"/>
+                                  <w:i/>
+                                </w:rPr>
+                              </m:ctrlPr>
+                            </m:sSubPr>
+                            <m:e>
+                              <m:r>
+                                <w:rPr>
+                                  <w:rFonts w:ascii="Cambria Math" w:hAnsi="Cambria Math"/>
+                                </w:rPr>
+                                <m:t>u</m:t>
+                              </m:r>
+                            </m:e>
+                            <m:sub>
+                              <m:r>
+                                <w:rPr>
+                                  <w:rFonts w:ascii="Cambria Math" w:hAnsi="Cambria Math"/>
+                                </w:rPr>
+                                <m:t>y</m:t>
+                              </m:r>
+                            </m:sub>
+                          </m:sSub>
+                          <m:d>
+                            <m:dPr>
+                              <m:ctrlPr>
+                                <w:rPr>
+                                  <w:rFonts w:ascii="Cambria Math" w:hAnsi="Cambria Math"/>
+                                  <w:i/>
+                                </w:rPr>
+                              </m:ctrlPr>
+                            </m:dPr>
+                            <m:e>
+                              <m:r>
+                                <w:rPr>
+                                  <w:rFonts w:ascii="Cambria Math" w:hAnsi="Cambria Math"/>
+                                </w:rPr>
+                                <m:t>1-cosθ</m:t>
+                              </m:r>
+                            </m:e>
+                          </m:d>
+                          <m:r>
+                            <w:rPr>
+                              <w:rFonts w:ascii="Cambria Math" w:hAnsi="Cambria Math"/>
+                            </w:rPr>
+                            <m:t>-</m:t>
+                          </m:r>
+                          <m:sSub>
+                            <m:sSubPr>
+                              <m:ctrlPr>
+                                <w:rPr>
+                                  <w:rFonts w:ascii="Cambria Math" w:hAnsi="Cambria Math"/>
+                                  <w:i/>
+                                </w:rPr>
+                              </m:ctrlPr>
+                            </m:sSubPr>
+                            <m:e>
+                              <m:r>
+                                <w:rPr>
+                                  <w:rFonts w:ascii="Cambria Math" w:hAnsi="Cambria Math"/>
+                                </w:rPr>
+                                <m:t>u</m:t>
+                              </m:r>
+                            </m:e>
+                            <m:sub>
+                              <m:r>
+                                <w:rPr>
+                                  <w:rFonts w:ascii="Cambria Math" w:hAnsi="Cambria Math"/>
+                                </w:rPr>
+                                <m:t>z</m:t>
+                              </m:r>
+                            </m:sub>
+                          </m:sSub>
+                          <m:r>
+                            <w:rPr>
+                              <w:rFonts w:ascii="Cambria Math" w:hAnsi="Cambria Math"/>
+                            </w:rPr>
+                            <m:t>sinθ</m:t>
+                          </m:r>
+                        </m:e>
+                      </m:mr>
+                      <m:mr>
+                        <m:e>
+                          <m:sSub>
+                            <m:sSubPr>
+                              <m:ctrlPr>
+                                <w:rPr>
+                                  <w:rFonts w:ascii="Cambria Math" w:hAnsi="Cambria Math"/>
+                                  <w:i/>
+                                </w:rPr>
+                              </m:ctrlPr>
+                            </m:sSubPr>
+                            <m:e>
+                              <m:r>
+                                <w:rPr>
+                                  <w:rFonts w:ascii="Cambria Math" w:hAnsi="Cambria Math"/>
+                                </w:rPr>
+                                <m:t>u</m:t>
+                              </m:r>
+                            </m:e>
+                            <m:sub>
+                              <m:r>
+                                <w:rPr>
+                                  <w:rFonts w:ascii="Cambria Math" w:hAnsi="Cambria Math"/>
+                                </w:rPr>
+                                <m:t>z</m:t>
+                              </m:r>
+                            </m:sub>
+                          </m:sSub>
+                          <m:sSub>
+                            <m:sSubPr>
+                              <m:ctrlPr>
+                                <w:rPr>
+                                  <w:rFonts w:ascii="Cambria Math" w:hAnsi="Cambria Math"/>
+                                  <w:i/>
+                                </w:rPr>
+                              </m:ctrlPr>
+                            </m:sSubPr>
+                            <m:e>
+                              <m:r>
+                                <w:rPr>
+                                  <w:rFonts w:ascii="Cambria Math" w:hAnsi="Cambria Math"/>
+                                </w:rPr>
+                                <m:t>u</m:t>
+                              </m:r>
+                            </m:e>
+                            <m:sub>
+                              <m:r>
+                                <w:rPr>
+                                  <w:rFonts w:ascii="Cambria Math" w:hAnsi="Cambria Math"/>
+                                </w:rPr>
+                                <m:t>x</m:t>
+                              </m:r>
+                            </m:sub>
+                          </m:sSub>
+                          <m:d>
+                            <m:dPr>
+                              <m:ctrlPr>
+                                <w:rPr>
+                                  <w:rFonts w:ascii="Cambria Math" w:hAnsi="Cambria Math"/>
+                                  <w:i/>
+                                </w:rPr>
+                              </m:ctrlPr>
+                            </m:dPr>
+                            <m:e>
+                              <m:r>
+                                <w:rPr>
+                                  <w:rFonts w:ascii="Cambria Math" w:hAnsi="Cambria Math"/>
+                                </w:rPr>
+                                <m:t>1-cosθ</m:t>
+                              </m:r>
+                            </m:e>
+                          </m:d>
+                          <m:r>
+                            <w:rPr>
+                              <w:rFonts w:ascii="Cambria Math" w:hAnsi="Cambria Math"/>
+                            </w:rPr>
+                            <m:t>+</m:t>
+                          </m:r>
+                          <m:sSub>
+                            <m:sSubPr>
+                              <m:ctrlPr>
+                                <w:rPr>
+                                  <w:rFonts w:ascii="Cambria Math" w:hAnsi="Cambria Math"/>
+                                  <w:i/>
+                                </w:rPr>
+                              </m:ctrlPr>
+                            </m:sSubPr>
+                            <m:e>
+                              <m:r>
+                                <w:rPr>
+                                  <w:rFonts w:ascii="Cambria Math" w:hAnsi="Cambria Math"/>
+                                </w:rPr>
+                                <m:t>u</m:t>
+                              </m:r>
+                            </m:e>
+                            <m:sub>
+                              <m:r>
+                                <w:rPr>
+                                  <w:rFonts w:ascii="Cambria Math" w:hAnsi="Cambria Math"/>
+                                </w:rPr>
+                                <m:t>y</m:t>
+                              </m:r>
+                            </m:sub>
+                          </m:sSub>
+                          <m:r>
+                            <w:rPr>
+                              <w:rFonts w:ascii="Cambria Math" w:hAnsi="Cambria Math"/>
+                            </w:rPr>
+                            <m:t>sinθ</m:t>
+                          </m:r>
+                        </m:e>
+                        <m:e>
+                          <m:sSub>
+                            <m:sSubPr>
+                              <m:ctrlPr>
+                                <w:rPr>
+                                  <w:rFonts w:ascii="Cambria Math" w:hAnsi="Cambria Math"/>
+                                  <w:i/>
+                                </w:rPr>
+                              </m:ctrlPr>
+                            </m:sSubPr>
+                            <m:e>
+                              <m:r>
+                                <w:rPr>
+                                  <w:rFonts w:ascii="Cambria Math" w:hAnsi="Cambria Math"/>
+                                </w:rPr>
+                                <m:t>u</m:t>
+                              </m:r>
+                            </m:e>
+                            <m:sub>
+                              <m:r>
+                                <w:rPr>
+                                  <w:rFonts w:ascii="Cambria Math" w:hAnsi="Cambria Math"/>
+                                </w:rPr>
+                                <m:t>z</m:t>
+                              </m:r>
+                            </m:sub>
+                          </m:sSub>
+                          <m:sSub>
+                            <m:sSubPr>
+                              <m:ctrlPr>
+                                <w:rPr>
+                                  <w:rFonts w:ascii="Cambria Math" w:hAnsi="Cambria Math"/>
+                                  <w:i/>
+                                </w:rPr>
+                              </m:ctrlPr>
+                            </m:sSubPr>
+                            <m:e>
+                              <m:r>
+                                <w:rPr>
+                                  <w:rFonts w:ascii="Cambria Math" w:hAnsi="Cambria Math"/>
+                                </w:rPr>
+                                <m:t>u</m:t>
+                              </m:r>
+                            </m:e>
+                            <m:sub>
+                              <m:r>
+                                <w:rPr>
+                                  <w:rFonts w:ascii="Cambria Math" w:hAnsi="Cambria Math"/>
+                                </w:rPr>
+                                <m:t>y</m:t>
+                              </m:r>
+                            </m:sub>
+                          </m:sSub>
+                          <m:d>
+                            <m:dPr>
+                              <m:ctrlPr>
+                                <w:rPr>
+                                  <w:rFonts w:ascii="Cambria Math" w:hAnsi="Cambria Math"/>
+                                  <w:i/>
+                                </w:rPr>
+                              </m:ctrlPr>
+                            </m:dPr>
+                            <m:e>
+                              <m:r>
+                                <w:rPr>
+                                  <w:rFonts w:ascii="Cambria Math" w:hAnsi="Cambria Math"/>
+                                </w:rPr>
+                                <m:t>1-cosθ</m:t>
+                              </m:r>
+                            </m:e>
+                          </m:d>
+                          <m:r>
+                            <w:rPr>
+                              <w:rFonts w:ascii="Cambria Math" w:hAnsi="Cambria Math"/>
+                            </w:rPr>
+                            <m:t>-</m:t>
+                          </m:r>
+                          <m:sSub>
+                            <m:sSubPr>
+                              <m:ctrlPr>
+                                <w:rPr>
+                                  <w:rFonts w:ascii="Cambria Math" w:hAnsi="Cambria Math"/>
+                                  <w:i/>
+                                </w:rPr>
+                              </m:ctrlPr>
+                            </m:sSubPr>
+                            <m:e>
+                              <m:r>
+                                <w:rPr>
+                                  <w:rFonts w:ascii="Cambria Math" w:hAnsi="Cambria Math"/>
+                                </w:rPr>
+                                <m:t>u</m:t>
+                              </m:r>
+                            </m:e>
+                            <m:sub>
+                              <m:r>
+                                <w:rPr>
+                                  <w:rFonts w:ascii="Cambria Math" w:hAnsi="Cambria Math"/>
+                                </w:rPr>
+                                <m:t>z</m:t>
+                              </m:r>
+                            </m:sub>
+                          </m:sSub>
+                          <m:r>
+                            <w:rPr>
+                              <w:rFonts w:ascii="Cambria Math" w:hAnsi="Cambria Math"/>
+                            </w:rPr>
+                            <m:t>sinθ</m:t>
+                          </m:r>
+                        </m:e>
+                        <m:e>
+                          <m:func>
+                            <m:funcPr>
+                              <m:ctrlPr>
+                                <w:rPr>
+                                  <w:rFonts w:ascii="Cambria Math" w:hAnsi="Cambria Math"/>
+                                </w:rPr>
+                              </m:ctrlPr>
+                            </m:funcPr>
+                            <m:fName>
+                              <m:r>
+                                <m:rPr>
+                                  <m:sty m:val="p"/>
+                                </m:rPr>
+                                <w:rPr>
+                                  <w:rFonts w:ascii="Cambria Math" w:hAnsi="Cambria Math"/>
+                                </w:rPr>
+                                <m:t>cos</m:t>
+                              </m:r>
+                            </m:fName>
+                            <m:e>
+                              <m:r>
+                                <w:rPr>
+                                  <w:rFonts w:ascii="Cambria Math" w:hAnsi="Cambria Math"/>
+                                </w:rPr>
+                                <m:t>θ</m:t>
+                              </m:r>
+                            </m:e>
+                          </m:func>
+                          <m:r>
+                            <w:rPr>
+                              <w:rFonts w:ascii="Cambria Math" w:hAnsi="Cambria Math"/>
+                            </w:rPr>
+                            <m:t>+</m:t>
+                          </m:r>
+                          <m:sSubSup>
+                            <m:sSubSupPr>
+                              <m:ctrlPr>
+                                <w:rPr>
+                                  <w:rFonts w:ascii="Cambria Math" w:hAnsi="Cambria Math"/>
+                                  <w:i/>
+                                </w:rPr>
+                              </m:ctrlPr>
+                            </m:sSubSupPr>
+                            <m:e>
+                              <m:r>
+                                <w:rPr>
+                                  <w:rFonts w:ascii="Cambria Math" w:hAnsi="Cambria Math"/>
+                                </w:rPr>
+                                <m:t>u</m:t>
+                              </m:r>
+                            </m:e>
+                            <m:sub>
+                              <m:r>
+                                <w:rPr>
+                                  <w:rFonts w:ascii="Cambria Math" w:hAnsi="Cambria Math"/>
+                                </w:rPr>
+                                <m:t>z</m:t>
+                              </m:r>
+                            </m:sub>
+                            <m:sup>
+                              <m:r>
+                                <w:rPr>
+                                  <w:rFonts w:ascii="Cambria Math" w:hAnsi="Cambria Math"/>
+                                </w:rPr>
+                                <m:t>2</m:t>
+                              </m:r>
+                            </m:sup>
+                          </m:sSubSup>
+                          <m:r>
+                            <w:rPr>
+                              <w:rFonts w:ascii="Cambria Math" w:hAnsi="Cambria Math"/>
+                            </w:rPr>
+                            <m:t>(1-</m:t>
+                          </m:r>
+                          <m:func>
+                            <m:funcPr>
+                              <m:ctrlPr>
+                                <w:rPr>
+                                  <w:rFonts w:ascii="Cambria Math" w:hAnsi="Cambria Math"/>
+                                  <w:i/>
+                                </w:rPr>
+                              </m:ctrlPr>
+                            </m:funcPr>
+                            <m:fName>
+                              <m:r>
+                                <m:rPr>
+                                  <m:sty m:val="p"/>
+                                </m:rPr>
+                                <w:rPr>
+                                  <w:rFonts w:ascii="Cambria Math" w:hAnsi="Cambria Math"/>
+                                </w:rPr>
+                                <m:t>cos</m:t>
+                              </m:r>
+                            </m:fName>
+                            <m:e>
+                              <m:r>
+                                <w:rPr>
+                                  <w:rFonts w:ascii="Cambria Math" w:hAnsi="Cambria Math"/>
+                                </w:rPr>
+                                <m:t xml:space="preserve">θ) </m:t>
+                              </m:r>
+                            </m:e>
+                          </m:func>
+                        </m:e>
+                      </m:mr>
+                    </m:m>
+                  </m:e>
+                </m:d>
+              </m:oMath>
+            </m:oMathPara>
+          </w:p>
+          <w:p>
+            <w:pPr>
+              <w:jc w:val="center"/>
+            </w:pPr>
+          </w:p>
+        </w:tc>
+        <w:tc>
+          <w:tcPr>
+            <w:tcW w:w="567" w:type="dxa"/>
+            <w:vAlign w:val="center"/>
+          </w:tcPr>
+          <w:p>
+            <w:pPr>
+              <w:pStyle w:val="Caption"/>
+              <w:jc w:val="right"/>
+            </w:pPr>
+            <w:r>
+              <w:t xml:space="preserve">[ </w:t>
+            </w:r>
+            <w:r>
+              <w:fldChar w:fldCharType="begin"/>
+            </w:r>
+            <w:r>
+              <w:instrText xml:space="preserve"> SEQ [ \* ARABIC </w:instrText>
+            </w:r>
+            <w:r>
+              <w:fldChar w:fldCharType="separate"/>
+            </w:r>
+            <w:r>
+              <w:rPr>
+                <w:noProof/>
+              </w:rPr>
+              <w:t>10</w:t>
+            </w:r>
+            <w:r>
+              <w:fldChar w:fldCharType="end"/>
+            </w:r>
+            <w:r>
+              <w:t xml:space="preserve"> ]</w:t>
+            </w:r>
+          </w:p>
+          <w:p>
+            <w:pPr>
+              <w:keepNext/>
+              <w:jc w:val="right"/>
+            </w:pPr>
+          </w:p>
+        </w:tc>
+      </w:tr>
+    </w:tbl>
+    <w:p>
+      <w:r>
+        <w:t xml:space="preserve">Where </w:t>
+      </w:r>
+      <m:oMath>
+        <m:r>
+          <w:rPr>
+            <w:rFonts w:ascii="Cambria Math" w:hAnsi="Cambria Math"/>
+          </w:rPr>
+          <m:t>u</m:t>
+        </m:r>
+      </m:oMath>
+      <w:r>
+        <w:t xml:space="preserve"> is the normalised axis of rotation and </w:t>
+      </w:r>
+      <m:oMath>
+        <m:r>
+          <w:rPr>
+            <w:rFonts w:ascii="Cambria Math" w:hAnsi="Cambria Math"/>
+          </w:rPr>
+          <m:t>θ</m:t>
+        </m:r>
+      </m:oMath>
+      <w:r>
+        <w:t xml:space="preserve"> is the angle of rotation about that axis. Applying this matrix does allow for some rotation control, however due to a phenomenon called gimble lock, getting into a certain orientation then removes one degree of freedom. Furthermore, calculating the elements of the matrix is computationally expensive and can slow down the programme, particularly at higher speeds.</w:t>
+      </w:r>
+    </w:p>
+    <w:p>
+      <w:r>
+        <w:t xml:space="preserve">An alternative to the rotation matrix is using a technique called quaternions. This is a set of complex numbers extended to a 4-dimensional space (3 imaginary and one real). Many computer games use this technique over matrices as they do not have the issues described above. </w:t>
+      </w:r>
+    </w:p>
+    <w:tbl>
+      <w:tblPr>
+        <w:tblStyle w:val="TableGrid"/>
+        <w:tblW w:w="9356" w:type="dxa"/>
+        <w:tblBorders>
+          <w:top w:val="none" w:sz="0" w:space="0" w:color="auto"/>
+          <w:left w:val="none" w:sz="0" w:space="0" w:color="auto"/>
+          <w:bottom w:val="none" w:sz="0" w:space="0" w:color="auto"/>
+          <w:right w:val="none" w:sz="0" w:space="0" w:color="auto"/>
+          <w:insideH w:val="none" w:sz="0" w:space="0" w:color="auto"/>
+          <w:insideV w:val="none" w:sz="0" w:space="0" w:color="auto"/>
+        </w:tblBorders>
+        <w:tblLook w:val="04A0" w:firstRow="1" w:lastRow="0" w:firstColumn="1" w:lastColumn="0" w:noHBand="0" w:noVBand="1"/>
+      </w:tblPr>
+      <w:tblGrid>
+        <w:gridCol w:w="2410"/>
+        <w:gridCol w:w="4536"/>
+        <w:gridCol w:w="2410"/>
+      </w:tblGrid>
+      <w:tr>
+        <w:tc>
+          <w:tcPr>
+            <w:tcW w:w="2410" w:type="dxa"/>
+          </w:tcPr>
+          <w:p/>
+        </w:tc>
+        <w:tc>
+          <w:tcPr>
+            <w:tcW w:w="4536" w:type="dxa"/>
+          </w:tcPr>
+          <w:p>
+            <w:pPr>
+              <w:rPr>
+                <w:rFonts w:ascii="Cambria Math" w:hAnsi="Cambria Math"/>
+                <w:i/>
+              </w:rPr>
+            </w:pPr>
+            <m:oMathPara>
+              <m:oMath>
+                <m:r>
+                  <w:rPr>
+                    <w:rFonts w:ascii="Cambria Math" w:hAnsi="Cambria Math"/>
+                  </w:rPr>
+                  <m:t>P=cos</m:t>
+                </m:r>
+                <m:f>
+                  <m:fPr>
+                    <m:ctrlPr>
+                      <w:rPr>
+                        <w:rFonts w:ascii="Cambria Math" w:hAnsi="Cambria Math"/>
+                        <w:i/>
+                      </w:rPr>
+                    </m:ctrlPr>
+                  </m:fPr>
+                  <m:num>
+                    <m:r>
+                      <w:rPr>
+                        <w:rFonts w:ascii="Cambria Math" w:hAnsi="Cambria Math"/>
+                      </w:rPr>
+                      <m:t>θ</m:t>
+                    </m:r>
+                  </m:num>
+                  <m:den>
+                    <m:r>
+                      <w:rPr>
+                        <w:rFonts w:ascii="Cambria Math" w:hAnsi="Cambria Math"/>
+                      </w:rPr>
+                      <m:t>2</m:t>
+                    </m:r>
+                  </m:den>
+                </m:f>
+                <m:r>
+                  <w:rPr>
+                    <w:rFonts w:ascii="Cambria Math" w:hAnsi="Cambria Math"/>
+                  </w:rPr>
+                  <m:t>+</m:t>
+                </m:r>
+                <m:d>
+                  <m:dPr>
+                    <m:ctrlPr>
+                      <w:rPr>
+                        <w:rFonts w:ascii="Cambria Math" w:hAnsi="Cambria Math"/>
+                        <w:i/>
+                      </w:rPr>
+                    </m:ctrlPr>
+                  </m:dPr>
+                  <m:e>
+                    <m:sSub>
+                      <m:sSubPr>
+                        <m:ctrlPr>
+                          <w:rPr>
+                            <w:rFonts w:ascii="Cambria Math" w:hAnsi="Cambria Math"/>
+                            <w:i/>
+                          </w:rPr>
+                        </m:ctrlPr>
+                      </m:sSubPr>
+                      <m:e>
+                        <m:r>
+                          <w:rPr>
+                            <w:rFonts w:ascii="Cambria Math" w:hAnsi="Cambria Math"/>
+                          </w:rPr>
+                          <m:t>u</m:t>
+                        </m:r>
+                      </m:e>
+                      <m:sub>
+                        <m:r>
+                          <w:rPr>
+                            <w:rFonts w:ascii="Cambria Math" w:hAnsi="Cambria Math"/>
+                          </w:rPr>
+                          <m:t>x</m:t>
+                        </m:r>
+                      </m:sub>
+                    </m:sSub>
+                    <m:r>
+                      <m:rPr>
+                        <m:sty m:val="bi"/>
+                      </m:rPr>
+                      <w:rPr>
+                        <w:rFonts w:ascii="Cambria Math" w:hAnsi="Cambria Math"/>
+                      </w:rPr>
+                      <m:t>i+</m:t>
+                    </m:r>
+                    <m:sSub>
+                      <m:sSubPr>
+                        <m:ctrlPr>
+                          <w:rPr>
+                            <w:rFonts w:ascii="Cambria Math" w:hAnsi="Cambria Math"/>
+                            <w:i/>
+                          </w:rPr>
+                        </m:ctrlPr>
+                      </m:sSubPr>
+                      <m:e>
+                        <m:r>
+                          <w:rPr>
+                            <w:rFonts w:ascii="Cambria Math" w:hAnsi="Cambria Math"/>
+                          </w:rPr>
+                          <m:t>u</m:t>
+                        </m:r>
+                        <m:ctrlPr>
+                          <w:rPr>
+                            <w:rFonts w:ascii="Cambria Math" w:hAnsi="Cambria Math"/>
+                            <w:b/>
+                            <w:i/>
+                          </w:rPr>
+                        </m:ctrlPr>
+                      </m:e>
+                      <m:sub>
+                        <m:r>
+                          <w:rPr>
+                            <w:rFonts w:ascii="Cambria Math" w:hAnsi="Cambria Math"/>
+                          </w:rPr>
+                          <m:t>y</m:t>
+                        </m:r>
+                      </m:sub>
+                    </m:sSub>
+                    <m:r>
+                      <m:rPr>
+                        <m:sty m:val="bi"/>
+                      </m:rPr>
+                      <w:rPr>
+                        <w:rFonts w:ascii="Cambria Math" w:hAnsi="Cambria Math"/>
+                      </w:rPr>
+                      <m:t>j+</m:t>
+                    </m:r>
+                    <m:sSub>
+                      <m:sSubPr>
+                        <m:ctrlPr>
+                          <w:rPr>
+                            <w:rFonts w:ascii="Cambria Math" w:hAnsi="Cambria Math"/>
+                            <w:i/>
+                          </w:rPr>
+                        </m:ctrlPr>
+                      </m:sSubPr>
+                      <m:e>
+                        <m:r>
+                          <w:rPr>
+                            <w:rFonts w:ascii="Cambria Math" w:hAnsi="Cambria Math"/>
+                          </w:rPr>
+                          <m:t>u</m:t>
+                        </m:r>
+                        <m:ctrlPr>
+                          <w:rPr>
+                            <w:rFonts w:ascii="Cambria Math" w:hAnsi="Cambria Math"/>
+                            <w:b/>
+                            <w:i/>
+                          </w:rPr>
+                        </m:ctrlPr>
+                      </m:e>
+                      <m:sub>
+                        <m:r>
+                          <w:rPr>
+                            <w:rFonts w:ascii="Cambria Math" w:hAnsi="Cambria Math"/>
+                          </w:rPr>
+                          <m:t>z</m:t>
+                        </m:r>
+                      </m:sub>
+                    </m:sSub>
+                    <m:r>
+                      <m:rPr>
+                        <m:sty m:val="bi"/>
+                      </m:rPr>
+                      <w:rPr>
+                        <w:rFonts w:ascii="Cambria Math" w:hAnsi="Cambria Math"/>
+                      </w:rPr>
+                      <m:t>k</m:t>
+                    </m:r>
+                    <m:ctrlPr>
+                      <w:rPr>
+                        <w:rFonts w:ascii="Cambria Math" w:hAnsi="Cambria Math"/>
+                        <w:b/>
+                        <w:i/>
+                      </w:rPr>
+                    </m:ctrlPr>
+                  </m:e>
+                </m:d>
+                <m:r>
+                  <w:rPr>
+                    <w:rFonts w:ascii="Cambria Math" w:hAnsi="Cambria Math"/>
+                  </w:rPr>
+                  <m:t>sin</m:t>
+                </m:r>
+                <m:f>
+                  <m:fPr>
+                    <m:ctrlPr>
+                      <w:rPr>
+                        <w:rFonts w:ascii="Cambria Math" w:hAnsi="Cambria Math"/>
+                        <w:i/>
+                      </w:rPr>
+                    </m:ctrlPr>
+                  </m:fPr>
+                  <m:num>
+                    <m:r>
+                      <w:rPr>
+                        <w:rFonts w:ascii="Cambria Math" w:hAnsi="Cambria Math"/>
+                      </w:rPr>
+                      <m:t>θ</m:t>
+                    </m:r>
+                  </m:num>
+                  <m:den>
+                    <m:r>
+                      <w:rPr>
+                        <w:rFonts w:ascii="Cambria Math" w:hAnsi="Cambria Math"/>
+                      </w:rPr>
+                      <m:t>2</m:t>
+                    </m:r>
+                  </m:den>
+                </m:f>
+                <m:r>
+                  <w:rPr>
+                    <w:rFonts w:ascii="Cambria Math" w:hAnsi="Cambria Math"/>
+                  </w:rPr>
+                  <w:br/>
+                </m:r>
+              </m:oMath>
+              <m:oMath>
+                <m:sSup>
+                  <m:sSupPr>
+                    <m:ctrlPr>
+                      <w:rPr>
+                        <w:rFonts w:ascii="Cambria Math" w:hAnsi="Cambria Math"/>
+                        <w:b/>
+                        <w:i/>
+                      </w:rPr>
+                    </m:ctrlPr>
+                  </m:sSupPr>
+                  <m:e>
+                    <m:r>
+                      <m:rPr>
+                        <m:sty m:val="bi"/>
+                      </m:rPr>
+                      <w:rPr>
+                        <w:rFonts w:ascii="Cambria Math" w:hAnsi="Cambria Math"/>
+                      </w:rPr>
+                      <m:t>v</m:t>
+                    </m:r>
+                  </m:e>
+                  <m:sup>
+                    <m:r>
+                      <m:rPr>
+                        <m:sty m:val="bi"/>
+                      </m:rPr>
+                      <w:rPr>
+                        <w:rFonts w:ascii="Cambria Math" w:hAnsi="Cambria Math"/>
+                      </w:rPr>
+                      <m:t>'</m:t>
+                    </m:r>
+                  </m:sup>
+                </m:sSup>
+                <m:r>
+                  <w:rPr>
+                    <w:rFonts w:ascii="Cambria Math" w:hAnsi="Cambria Math"/>
+                  </w:rPr>
+                  <m:t>=P</m:t>
+                </m:r>
+                <m:r>
+                  <m:rPr>
+                    <m:sty m:val="bi"/>
+                  </m:rPr>
+                  <w:rPr>
+                    <w:rFonts w:ascii="Cambria Math" w:hAnsi="Cambria Math"/>
+                  </w:rPr>
+                  <m:t>v</m:t>
+                </m:r>
+                <m:sSup>
+                  <m:sSupPr>
+                    <m:ctrlPr>
+                      <w:rPr>
+                        <w:rFonts w:ascii="Cambria Math" w:hAnsi="Cambria Math"/>
+                        <w:i/>
+                      </w:rPr>
+                    </m:ctrlPr>
+                  </m:sSupPr>
+                  <m:e>
+                    <m:r>
+                      <w:rPr>
+                        <w:rFonts w:ascii="Cambria Math" w:hAnsi="Cambria Math"/>
+                      </w:rPr>
+                      <m:t>P</m:t>
+                    </m:r>
+                  </m:e>
+                  <m:sup>
+                    <m:r>
+                      <w:rPr>
+                        <w:rFonts w:ascii="Cambria Math" w:hAnsi="Cambria Math"/>
+                      </w:rPr>
+                      <m:t>-1</m:t>
+                    </m:r>
+                  </m:sup>
+                </m:sSup>
+              </m:oMath>
+            </m:oMathPara>
+          </w:p>
+          <w:p>
+            <w:pPr>
+              <w:jc w:val="center"/>
+            </w:pPr>
+          </w:p>
+        </w:tc>
+        <w:tc>
+          <w:tcPr>
+            <w:tcW w:w="2410" w:type="dxa"/>
+            <w:vAlign w:val="center"/>
+          </w:tcPr>
+          <w:p>
+            <w:pPr>
+              <w:pStyle w:val="Caption"/>
+              <w:jc w:val="right"/>
+            </w:pPr>
+            <w:r>
+              <w:t xml:space="preserve">[ </w:t>
+            </w:r>
+            <w:r>
+              <w:fldChar w:fldCharType="begin"/>
+            </w:r>
+            <w:r>
+              <w:instrText xml:space="preserve"> SEQ [ \* ARABIC </w:instrText>
+            </w:r>
+            <w:r>
+              <w:fldChar w:fldCharType="separate"/>
+            </w:r>
+            <w:r>
+              <w:rPr>
+                <w:noProof/>
+              </w:rPr>
+              <w:t>11</w:t>
+            </w:r>
+            <w:r>
+              <w:fldChar w:fldCharType="end"/>
+            </w:r>
+            <w:r>
+              <w:t xml:space="preserve"> ]</w:t>
+            </w:r>
+          </w:p>
+          <w:p>
+            <w:pPr>
+              <w:keepNext/>
+              <w:jc w:val="right"/>
+            </w:pPr>
+          </w:p>
+        </w:tc>
+      </w:tr>
+    </w:tbl>
+    <w:p>
+      <w:r>
+        <w:t xml:space="preserve">Applying the rotation quaternion </w:t>
+      </w:r>
+      <m:oMath>
+        <m:r>
+          <w:rPr>
+            <w:rFonts w:ascii="Cambria Math" w:hAnsi="Cambria Math"/>
+          </w:rPr>
+          <m:t>P</m:t>
+        </m:r>
+      </m:oMath>
+      <w:r>
+        <w:t xml:space="preserve"> as defined above on the ‘up’ vector </w:t>
+      </w:r>
+      <m:oMath>
+        <m:r>
+          <m:rPr>
+            <m:sty m:val="bi"/>
+          </m:rPr>
+          <w:rPr>
+            <w:rFonts w:ascii="Cambria Math" w:hAnsi="Cambria Math"/>
+          </w:rPr>
+          <m:t>v</m:t>
+        </m:r>
+      </m:oMath>
+      <w:r>
+        <w:rPr>
+          <w:b/>
+        </w:rPr>
+        <w:t xml:space="preserve"> </w:t>
+      </w:r>
+      <w:r>
+        <w:t xml:space="preserve">(converted to a quaternion with a real part of 0), and will rotate the given ‘up’ vector in the attitude stabilisation function to the desired orientation, causing the lander to turn. Fortunately, many quaternion functions had already been defined in the original source code so this could be implemented in a few lines. An additional statement was also added that if the stabilised attitude angle was approximately 0, then set up to the normalised position vector to save the computation. </w:t>
+      </w:r>
+    </w:p>
+    <w:p>
+      <w:r>
+        <w:t>Additional controls were then also added to allow manual changing of the angle by incrementing the stabilised attitude angle.</w:t>
+      </w:r>
+    </w:p>
+    <w:p>
+      <w:pPr>
+        <w:pStyle w:val="Heading2"/>
+      </w:pPr>
+      <w:r>
+        <w:t>Planetary Rotation Mechanics</w:t>
+      </w:r>
+      <w:r>
+        <w:t xml:space="preserve"> and Wind</w:t>
+      </w:r>
+    </w:p>
+    <w:p>
+      <w:pPr>
+        <w:pStyle w:val="Heading3"/>
+      </w:pPr>
+      <w:r>
+        <w:t>Rotation</w:t>
+      </w:r>
+    </w:p>
+    <w:p>
+      <w:r>
+        <w:t xml:space="preserve">Currently, while the orbital view visuals show the rotation of the planet, the mechanics themselves do not take this into account. To correct this, a new relative velocity variable needs to be defined. This is calculated by using similar methods as described in section </w:t>
+      </w:r>
+      <w:r>
+        <w:fldChar w:fldCharType="begin"/>
+      </w:r>
+      <w:r>
+        <w:instrText xml:space="preserve"> REF _Ref489707255 \r \h </w:instrText>
+      </w:r>
+      <w:r>
+        <w:fldChar w:fldCharType="separate"/>
+      </w:r>
+      <w:r>
+        <w:t>5.1</w:t>
+      </w:r>
+      <w:r>
+        <w:fldChar w:fldCharType="end"/>
+      </w:r>
+      <w:r>
+        <w:t xml:space="preserve">, by saying ‘if the lander was on the surface now, how fast would it need to be moving to stay on the same spot on the surface?’ By adding this additional speed onto ground speed and drag calculations, the rotation of the atmosphere will accelerate the lander in the appropriate direction as with 0 velocity is will now have a significant speed in relation to the surface. </w:t>
+      </w:r>
+    </w:p>
+    <w:p>
+      <w:pPr>
+        <w:pStyle w:val="Heading3"/>
+      </w:pPr>
+      <w:r>
+        <w:t>Wind</w:t>
+      </w:r>
+    </w:p>
+    <w:p>
+      <w:r>
+        <w:t xml:space="preserve">Adding wind mechanics to this was straightforward. A new Dynamics function was created to create a </w:t>
+      </w:r>
+      <w:r>
+        <w:t>normal distribution about a mean wind value and return a wind speed to the drag calculations. Using a normal distribution allows for slight variations in the wind, and increasing the standard deviation of the distribution increases how gusty and varying the wind can be.</w:t>
+      </w:r>
+    </w:p>
+    <w:p>
+      <w:r>
+        <w:t>A new switch was added to the ‘w’ key to allow the wind to be toggled on and off.</w:t>
+      </w:r>
+    </w:p>
+    <w:p>
+      <w:pPr>
+        <w:pStyle w:val="Heading3"/>
+      </w:pPr>
+      <w:r>
+        <w:t>Modifying Autopilot to cope</w:t>
+      </w:r>
+    </w:p>
+    <w:p>
+      <w:r>
+        <w:t xml:space="preserve">With planetary rotation, there is now a lateral motion that needs to be considered. Using the parachute, no change needs to be made as the drag provides the necessary force to reduce the ground speed to 0. However, without the parachute, thrusters now need to fire at an angle to slow both descent and ground speed. </w:t>
+      </w:r>
+    </w:p>
+    <w:p>
+      <w:r>
+        <w:t>Initial solutions were to set the stabilised attitude angle such that the lander pointed against the direction of the velocity. However, this caused and odd bug where just as the lander was about to touch down the lander would flip on its side causing the ground speed to suddenly increase again. The second solution was to set the ‘up’ vector in the stabilised attitude function to the direction of velocity, but again this caused similar bugs. Interestingly combining the two appears to stabilise the autopilot and remove the bug altogether so worked as an appropriate work around, though why it works is unclear.</w:t>
+      </w:r>
+    </w:p>
+    <w:p>
+      <w:r>
+        <w:t>When the wind speed increases there is the danger that the parachutes drag will work against the thrusters so the autopilot will eject the parachute when the ground speed of the lander approaches the wind speed and it is near the ground, so that the wind does not drag the lander into a crash.</w:t>
+      </w:r>
+    </w:p>
+    <w:p>
+      <w:bookmarkStart w:id="5" w:name="_GoBack"/>
+      <w:bookmarkEnd w:id="5"/>
+    </w:p>
+    <w:p/>
     <w:sectPr>
       <w:pgSz w:w="12240" w:h="15840"/>
       <w:pgMar w:top="1440" w:right="1440" w:bottom="1440" w:left="1440" w:header="720" w:footer="720" w:gutter="0"/>
@@ -5851,7 +7815,6 @@
     <w:next w:val="Normal"/>
     <w:link w:val="Heading3Char"/>
     <w:uiPriority w:val="9"/>
-    <w:semiHidden/>
     <w:unhideWhenUsed/>
     <w:qFormat/>
     <w:rsid w:val="00FD262C"/>
@@ -6007,7 +7970,6 @@
   <w:style w:type="character" w:default="1" w:styleId="DefaultParagraphFont">
     <w:name w:val="Default Paragraph Font"/>
     <w:uiPriority w:val="1"/>
-    <w:semiHidden/>
     <w:unhideWhenUsed/>
   </w:style>
   <w:style w:type="table" w:default="1" w:styleId="TableNormal">
@@ -6113,7 +8075,6 @@
     <w:basedOn w:val="DefaultParagraphFont"/>
     <w:link w:val="Heading3"/>
     <w:uiPriority w:val="9"/>
-    <w:semiHidden/>
     <w:rsid w:val="00FD262C"/>
     <w:rPr>
       <w:rFonts w:asciiTheme="majorHAnsi" w:eastAsiaTheme="majorEastAsia" w:hAnsiTheme="majorHAnsi" w:cstheme="majorBidi"/>
@@ -6902,7 +8863,7 @@
     <w:charset w:val="00"/>
     <w:family w:val="roman"/>
     <w:pitch w:val="variable"/>
-    <w:sig w:usb0="E0002EFF" w:usb1="C000785B" w:usb2="00000009" w:usb3="00000000" w:csb0="000001FF" w:csb1="00000000"/>
+    <w:sig w:usb0="E0002AFF" w:usb1="C0007843" w:usb2="00000009" w:usb3="00000000" w:csb0="000001FF" w:csb1="00000000"/>
   </w:font>
   <w:font w:name="Courier New">
     <w:panose1 w:val="02070309020205020404"/>
@@ -6923,7 +8884,7 @@
     <w:charset w:val="00"/>
     <w:family w:val="swiss"/>
     <w:pitch w:val="variable"/>
-    <w:sig w:usb0="E0002AFF" w:usb1="C000247B" w:usb2="00000009" w:usb3="00000000" w:csb0="000001FF" w:csb1="00000000"/>
+    <w:sig w:usb0="E0002AFF" w:usb1="4000ACFF" w:usb2="00000001" w:usb3="00000000" w:csb0="000001FF" w:csb1="00000000"/>
   </w:font>
   <w:font w:name="SimSun">
     <w:altName w:val="宋体"/>
@@ -6938,14 +8899,14 @@
     <w:charset w:val="00"/>
     <w:family w:val="swiss"/>
     <w:pitch w:val="variable"/>
-    <w:sig w:usb0="E0002EFF" w:usb1="C0007843" w:usb2="00000009" w:usb3="00000000" w:csb0="000001FF" w:csb1="00000000"/>
+    <w:sig w:usb0="E0002AFF" w:usb1="C0007843" w:usb2="00000009" w:usb3="00000000" w:csb0="000001FF" w:csb1="00000000"/>
   </w:font>
   <w:font w:name="Calibri Light">
     <w:panose1 w:val="020F0302020204030204"/>
     <w:charset w:val="00"/>
     <w:family w:val="swiss"/>
     <w:pitch w:val="variable"/>
-    <w:sig w:usb0="E0002AFF" w:usb1="C000247B" w:usb2="00000009" w:usb3="00000000" w:csb0="000001FF" w:csb1="00000000"/>
+    <w:sig w:usb0="A0002AEF" w:usb1="4000207B" w:usb2="00000000" w:usb3="00000000" w:csb0="000001FF" w:csb1="00000000"/>
   </w:font>
   <w:font w:name="Segoe UI">
     <w:panose1 w:val="020B0502040204020203"/>
@@ -6986,6 +8947,7 @@
   </w:compat>
   <w:rsids>
     <w:rsidRoot w:val="00615651"/>
+    <w:rsid w:val="005112EF"/>
     <w:rsid w:val="00615651"/>
   </w:rsids>
   <m:mathPr>
@@ -7445,7 +9407,7 @@
     <w:basedOn w:val="DefaultParagraphFont"/>
     <w:uiPriority w:val="99"/>
     <w:semiHidden/>
-    <w:rsid w:val="00615651"/>
+    <w:rsid w:val="005112EF"/>
     <w:rPr>
       <w:color w:val="595959" w:themeColor="text1" w:themeTint="A6"/>
     </w:rPr>
@@ -7733,6 +9695,141 @@
 </file>
 
 <file path=customXml/item2.xml><?xml version="1.0" encoding="utf-8"?>
+<p:properties xmlns:p="http://schemas.microsoft.com/office/2006/metadata/properties" xmlns:xsi="http://www.w3.org/2001/XMLSchema-instance" xmlns:pc="http://schemas.microsoft.com/office/infopath/2007/PartnerControls">
+  <documentManagement>
+    <APDescription xmlns="4873beb7-5857-4685-be1f-d57550cc96cc" xsi:nil="true"/>
+    <AssetExpire xmlns="4873beb7-5857-4685-be1f-d57550cc96cc">2029-01-01T08:00:00+00:00</AssetExpire>
+    <CampaignTagsTaxHTField0 xmlns="4873beb7-5857-4685-be1f-d57550cc96cc">
+      <Terms xmlns="http://schemas.microsoft.com/office/infopath/2007/PartnerControls"/>
+    </CampaignTagsTaxHTField0>
+    <IntlLangReviewDate xmlns="4873beb7-5857-4685-be1f-d57550cc96cc" xsi:nil="true"/>
+    <TPFriendlyName xmlns="4873beb7-5857-4685-be1f-d57550cc96cc" xsi:nil="true"/>
+    <IntlLangReview xmlns="4873beb7-5857-4685-be1f-d57550cc96cc">false</IntlLangReview>
+    <LocLastLocAttemptVersionLookup xmlns="4873beb7-5857-4685-be1f-d57550cc96cc">856581</LocLastLocAttemptVersionLookup>
+    <PolicheckWords xmlns="4873beb7-5857-4685-be1f-d57550cc96cc" xsi:nil="true"/>
+    <SubmitterId xmlns="4873beb7-5857-4685-be1f-d57550cc96cc" xsi:nil="true"/>
+    <AcquiredFrom xmlns="4873beb7-5857-4685-be1f-d57550cc96cc">Internal MS</AcquiredFrom>
+    <EditorialStatus xmlns="4873beb7-5857-4685-be1f-d57550cc96cc">Complete</EditorialStatus>
+    <Markets xmlns="4873beb7-5857-4685-be1f-d57550cc96cc"/>
+    <OriginAsset xmlns="4873beb7-5857-4685-be1f-d57550cc96cc" xsi:nil="true"/>
+    <AssetStart xmlns="4873beb7-5857-4685-be1f-d57550cc96cc">2012-09-19T07:42:00+00:00</AssetStart>
+    <FriendlyTitle xmlns="4873beb7-5857-4685-be1f-d57550cc96cc" xsi:nil="true"/>
+    <MarketSpecific xmlns="4873beb7-5857-4685-be1f-d57550cc96cc">false</MarketSpecific>
+    <TPNamespace xmlns="4873beb7-5857-4685-be1f-d57550cc96cc" xsi:nil="true"/>
+    <PublishStatusLookup xmlns="4873beb7-5857-4685-be1f-d57550cc96cc">
+      <Value>1622610</Value>
+    </PublishStatusLookup>
+    <APAuthor xmlns="4873beb7-5857-4685-be1f-d57550cc96cc">
+      <UserInfo>
+        <DisplayName>REDMOND\v-aptall</DisplayName>
+        <AccountId>2566</AccountId>
+        <AccountType/>
+      </UserInfo>
+    </APAuthor>
+    <TPCommandLine xmlns="4873beb7-5857-4685-be1f-d57550cc96cc" xsi:nil="true"/>
+    <IntlLangReviewer xmlns="4873beb7-5857-4685-be1f-d57550cc96cc" xsi:nil="true"/>
+    <OpenTemplate xmlns="4873beb7-5857-4685-be1f-d57550cc96cc">true</OpenTemplate>
+    <CSXSubmissionDate xmlns="4873beb7-5857-4685-be1f-d57550cc96cc" xsi:nil="true"/>
+    <TaxCatchAll xmlns="4873beb7-5857-4685-be1f-d57550cc96cc"/>
+    <Manager xmlns="4873beb7-5857-4685-be1f-d57550cc96cc" xsi:nil="true"/>
+    <NumericId xmlns="4873beb7-5857-4685-be1f-d57550cc96cc" xsi:nil="true"/>
+    <ParentAssetId xmlns="4873beb7-5857-4685-be1f-d57550cc96cc" xsi:nil="true"/>
+    <OriginalSourceMarket xmlns="4873beb7-5857-4685-be1f-d57550cc96cc" xsi:nil="true"/>
+    <ApprovalStatus xmlns="4873beb7-5857-4685-be1f-d57550cc96cc">InProgress</ApprovalStatus>
+    <TPComponent xmlns="4873beb7-5857-4685-be1f-d57550cc96cc" xsi:nil="true"/>
+    <EditorialTags xmlns="4873beb7-5857-4685-be1f-d57550cc96cc" xsi:nil="true"/>
+    <TPExecutable xmlns="4873beb7-5857-4685-be1f-d57550cc96cc" xsi:nil="true"/>
+    <TPLaunchHelpLink xmlns="4873beb7-5857-4685-be1f-d57550cc96cc" xsi:nil="true"/>
+    <LocComments xmlns="4873beb7-5857-4685-be1f-d57550cc96cc" xsi:nil="true"/>
+    <LocRecommendedHandoff xmlns="4873beb7-5857-4685-be1f-d57550cc96cc" xsi:nil="true"/>
+    <SourceTitle xmlns="4873beb7-5857-4685-be1f-d57550cc96cc" xsi:nil="true"/>
+    <CSXUpdate xmlns="4873beb7-5857-4685-be1f-d57550cc96cc">false</CSXUpdate>
+    <IntlLocPriority xmlns="4873beb7-5857-4685-be1f-d57550cc96cc" xsi:nil="true"/>
+    <UAProjectedTotalWords xmlns="4873beb7-5857-4685-be1f-d57550cc96cc" xsi:nil="true"/>
+    <AssetType xmlns="4873beb7-5857-4685-be1f-d57550cc96cc">TP</AssetType>
+    <MachineTranslated xmlns="4873beb7-5857-4685-be1f-d57550cc96cc">false</MachineTranslated>
+    <OutputCachingOn xmlns="4873beb7-5857-4685-be1f-d57550cc96cc">false</OutputCachingOn>
+    <TemplateStatus xmlns="4873beb7-5857-4685-be1f-d57550cc96cc">Complete</TemplateStatus>
+    <IsSearchable xmlns="4873beb7-5857-4685-be1f-d57550cc96cc">true</IsSearchable>
+    <ContentItem xmlns="4873beb7-5857-4685-be1f-d57550cc96cc" xsi:nil="true"/>
+    <HandoffToMSDN xmlns="4873beb7-5857-4685-be1f-d57550cc96cc" xsi:nil="true"/>
+    <ShowIn xmlns="4873beb7-5857-4685-be1f-d57550cc96cc">Show everywhere</ShowIn>
+    <ThumbnailAssetId xmlns="4873beb7-5857-4685-be1f-d57550cc96cc" xsi:nil="true"/>
+    <UALocComments xmlns="4873beb7-5857-4685-be1f-d57550cc96cc" xsi:nil="true"/>
+    <UALocRecommendation xmlns="4873beb7-5857-4685-be1f-d57550cc96cc">Localize</UALocRecommendation>
+    <LastModifiedDateTime xmlns="4873beb7-5857-4685-be1f-d57550cc96cc" xsi:nil="true"/>
+    <LegacyData xmlns="4873beb7-5857-4685-be1f-d57550cc96cc" xsi:nil="true"/>
+    <LocManualTestRequired xmlns="4873beb7-5857-4685-be1f-d57550cc96cc">false</LocManualTestRequired>
+    <LocMarketGroupTiers2 xmlns="4873beb7-5857-4685-be1f-d57550cc96cc" xsi:nil="true"/>
+    <ClipArtFilename xmlns="4873beb7-5857-4685-be1f-d57550cc96cc" xsi:nil="true"/>
+    <TPApplication xmlns="4873beb7-5857-4685-be1f-d57550cc96cc" xsi:nil="true"/>
+    <CSXHash xmlns="4873beb7-5857-4685-be1f-d57550cc96cc" xsi:nil="true"/>
+    <DirectSourceMarket xmlns="4873beb7-5857-4685-be1f-d57550cc96cc" xsi:nil="true"/>
+    <PrimaryImageGen xmlns="4873beb7-5857-4685-be1f-d57550cc96cc">true</PrimaryImageGen>
+    <PlannedPubDate xmlns="4873beb7-5857-4685-be1f-d57550cc96cc" xsi:nil="true"/>
+    <CSXSubmissionMarket xmlns="4873beb7-5857-4685-be1f-d57550cc96cc" xsi:nil="true"/>
+    <Downloads xmlns="4873beb7-5857-4685-be1f-d57550cc96cc">0</Downloads>
+    <ArtSampleDocs xmlns="4873beb7-5857-4685-be1f-d57550cc96cc" xsi:nil="true"/>
+    <TrustLevel xmlns="4873beb7-5857-4685-be1f-d57550cc96cc">1 Microsoft Managed Content</TrustLevel>
+    <BlockPublish xmlns="4873beb7-5857-4685-be1f-d57550cc96cc">false</BlockPublish>
+    <TPLaunchHelpLinkType xmlns="4873beb7-5857-4685-be1f-d57550cc96cc">Template</TPLaunchHelpLinkType>
+    <LocalizationTagsTaxHTField0 xmlns="4873beb7-5857-4685-be1f-d57550cc96cc">
+      <Terms xmlns="http://schemas.microsoft.com/office/infopath/2007/PartnerControls"/>
+    </LocalizationTagsTaxHTField0>
+    <BusinessGroup xmlns="4873beb7-5857-4685-be1f-d57550cc96cc" xsi:nil="true"/>
+    <Providers xmlns="4873beb7-5857-4685-be1f-d57550cc96cc" xsi:nil="true"/>
+    <TemplateTemplateType xmlns="4873beb7-5857-4685-be1f-d57550cc96cc">Word Document Template</TemplateTemplateType>
+    <TimesCloned xmlns="4873beb7-5857-4685-be1f-d57550cc96cc" xsi:nil="true"/>
+    <TPAppVersion xmlns="4873beb7-5857-4685-be1f-d57550cc96cc" xsi:nil="true"/>
+    <VoteCount xmlns="4873beb7-5857-4685-be1f-d57550cc96cc" xsi:nil="true"/>
+    <AverageRating xmlns="4873beb7-5857-4685-be1f-d57550cc96cc" xsi:nil="true"/>
+    <FeatureTagsTaxHTField0 xmlns="4873beb7-5857-4685-be1f-d57550cc96cc">
+      <Terms xmlns="http://schemas.microsoft.com/office/infopath/2007/PartnerControls"/>
+    </FeatureTagsTaxHTField0>
+    <Provider xmlns="4873beb7-5857-4685-be1f-d57550cc96cc" xsi:nil="true"/>
+    <UACurrentWords xmlns="4873beb7-5857-4685-be1f-d57550cc96cc" xsi:nil="true"/>
+    <AssetId xmlns="4873beb7-5857-4685-be1f-d57550cc96cc">TP103457714</AssetId>
+    <TPClientViewer xmlns="4873beb7-5857-4685-be1f-d57550cc96cc" xsi:nil="true"/>
+    <DSATActionTaken xmlns="4873beb7-5857-4685-be1f-d57550cc96cc" xsi:nil="true"/>
+    <APEditor xmlns="4873beb7-5857-4685-be1f-d57550cc96cc">
+      <UserInfo>
+        <DisplayName/>
+        <AccountId xsi:nil="true"/>
+        <AccountType/>
+      </UserInfo>
+    </APEditor>
+    <TPInstallLocation xmlns="4873beb7-5857-4685-be1f-d57550cc96cc" xsi:nil="true"/>
+    <OOCacheId xmlns="4873beb7-5857-4685-be1f-d57550cc96cc" xsi:nil="true"/>
+    <IsDeleted xmlns="4873beb7-5857-4685-be1f-d57550cc96cc">false</IsDeleted>
+    <PublishTargets xmlns="4873beb7-5857-4685-be1f-d57550cc96cc">OfficeOnlineVNext</PublishTargets>
+    <ApprovalLog xmlns="4873beb7-5857-4685-be1f-d57550cc96cc" xsi:nil="true"/>
+    <BugNumber xmlns="4873beb7-5857-4685-be1f-d57550cc96cc" xsi:nil="true"/>
+    <CrawlForDependencies xmlns="4873beb7-5857-4685-be1f-d57550cc96cc">false</CrawlForDependencies>
+    <InternalTagsTaxHTField0 xmlns="4873beb7-5857-4685-be1f-d57550cc96cc">
+      <Terms xmlns="http://schemas.microsoft.com/office/infopath/2007/PartnerControls"/>
+    </InternalTagsTaxHTField0>
+    <LastHandOff xmlns="4873beb7-5857-4685-be1f-d57550cc96cc" xsi:nil="true"/>
+    <Milestone xmlns="4873beb7-5857-4685-be1f-d57550cc96cc" xsi:nil="true"/>
+    <OriginalRelease xmlns="4873beb7-5857-4685-be1f-d57550cc96cc">15</OriginalRelease>
+    <RecommendationsModifier xmlns="4873beb7-5857-4685-be1f-d57550cc96cc" xsi:nil="true"/>
+    <ScenarioTagsTaxHTField0 xmlns="4873beb7-5857-4685-be1f-d57550cc96cc">
+      <Terms xmlns="http://schemas.microsoft.com/office/infopath/2007/PartnerControls"/>
+    </ScenarioTagsTaxHTField0>
+    <UANotes xmlns="4873beb7-5857-4685-be1f-d57550cc96cc" xsi:nil="true"/>
+  </documentManagement>
+</p:properties>
+</file>
+
+<file path=customXml/item3.xml><?xml version="1.0" encoding="utf-8"?>
+<?mso-contentType ?>
+<FormTemplates xmlns="http://schemas.microsoft.com/sharepoint/v3/contenttype/forms">
+  <Display>DocumentLibraryForm</Display>
+  <Edit>AssetEditForm</Edit>
+  <New>DocumentLibraryForm</New>
+</FormTemplates>
+</file>
+
+<file path=customXml/item4.xml><?xml version="1.0" encoding="utf-8"?>
 <ct:contentTypeSchema xmlns:ct="http://schemas.microsoft.com/office/2006/metadata/contentType" xmlns:ma="http://schemas.microsoft.com/office/2006/metadata/properties/metaAttributes" ct:_="" ma:_="" ma:contentTypeName="TemplateFile" ma:contentTypeID="0x0101006EDDDB5EE6D98C44930B742096920B300400F5B6D36B3EF94B4E9A635CDF2A18F5B8" ma:contentTypeVersion="72" ma:contentTypeDescription="Create a new document." ma:contentTypeScope="" ma:versionID="a23e56308344d904b51738559c3d67c9">
   <xsd:schema xmlns:xsd="http://www.w3.org/2001/XMLSchema" xmlns:xs="http://www.w3.org/2001/XMLSchema" xmlns:p="http://schemas.microsoft.com/office/2006/metadata/properties" xmlns:ns2="4873beb7-5857-4685-be1f-d57550cc96cc" targetNamespace="http://schemas.microsoft.com/office/2006/metadata/properties" ma:root="true" ma:fieldsID="cd0908cc4600e77bf5da051303e00c8d" ns2:_="">
     <xsd:import namespace="4873beb7-5857-4685-be1f-d57550cc96cc"/>
@@ -8772,141 +10869,6 @@
 </ct:contentTypeSchema>
 </file>
 
-<file path=customXml/item3.xml><?xml version="1.0" encoding="utf-8"?>
-<?mso-contentType ?>
-<FormTemplates xmlns="http://schemas.microsoft.com/sharepoint/v3/contenttype/forms">
-  <Display>DocumentLibraryForm</Display>
-  <Edit>AssetEditForm</Edit>
-  <New>DocumentLibraryForm</New>
-</FormTemplates>
-</file>
-
-<file path=customXml/item4.xml><?xml version="1.0" encoding="utf-8"?>
-<p:properties xmlns:p="http://schemas.microsoft.com/office/2006/metadata/properties" xmlns:xsi="http://www.w3.org/2001/XMLSchema-instance" xmlns:pc="http://schemas.microsoft.com/office/infopath/2007/PartnerControls">
-  <documentManagement>
-    <APDescription xmlns="4873beb7-5857-4685-be1f-d57550cc96cc" xsi:nil="true"/>
-    <AssetExpire xmlns="4873beb7-5857-4685-be1f-d57550cc96cc">2029-01-01T08:00:00+00:00</AssetExpire>
-    <CampaignTagsTaxHTField0 xmlns="4873beb7-5857-4685-be1f-d57550cc96cc">
-      <Terms xmlns="http://schemas.microsoft.com/office/infopath/2007/PartnerControls"/>
-    </CampaignTagsTaxHTField0>
-    <IntlLangReviewDate xmlns="4873beb7-5857-4685-be1f-d57550cc96cc" xsi:nil="true"/>
-    <TPFriendlyName xmlns="4873beb7-5857-4685-be1f-d57550cc96cc" xsi:nil="true"/>
-    <IntlLangReview xmlns="4873beb7-5857-4685-be1f-d57550cc96cc">false</IntlLangReview>
-    <LocLastLocAttemptVersionLookup xmlns="4873beb7-5857-4685-be1f-d57550cc96cc">856581</LocLastLocAttemptVersionLookup>
-    <PolicheckWords xmlns="4873beb7-5857-4685-be1f-d57550cc96cc" xsi:nil="true"/>
-    <SubmitterId xmlns="4873beb7-5857-4685-be1f-d57550cc96cc" xsi:nil="true"/>
-    <AcquiredFrom xmlns="4873beb7-5857-4685-be1f-d57550cc96cc">Internal MS</AcquiredFrom>
-    <EditorialStatus xmlns="4873beb7-5857-4685-be1f-d57550cc96cc">Complete</EditorialStatus>
-    <Markets xmlns="4873beb7-5857-4685-be1f-d57550cc96cc"/>
-    <OriginAsset xmlns="4873beb7-5857-4685-be1f-d57550cc96cc" xsi:nil="true"/>
-    <AssetStart xmlns="4873beb7-5857-4685-be1f-d57550cc96cc">2012-09-19T07:42:00+00:00</AssetStart>
-    <FriendlyTitle xmlns="4873beb7-5857-4685-be1f-d57550cc96cc" xsi:nil="true"/>
-    <MarketSpecific xmlns="4873beb7-5857-4685-be1f-d57550cc96cc">false</MarketSpecific>
-    <TPNamespace xmlns="4873beb7-5857-4685-be1f-d57550cc96cc" xsi:nil="true"/>
-    <PublishStatusLookup xmlns="4873beb7-5857-4685-be1f-d57550cc96cc">
-      <Value>1622610</Value>
-    </PublishStatusLookup>
-    <APAuthor xmlns="4873beb7-5857-4685-be1f-d57550cc96cc">
-      <UserInfo>
-        <DisplayName>REDMOND\v-aptall</DisplayName>
-        <AccountId>2566</AccountId>
-        <AccountType/>
-      </UserInfo>
-    </APAuthor>
-    <TPCommandLine xmlns="4873beb7-5857-4685-be1f-d57550cc96cc" xsi:nil="true"/>
-    <IntlLangReviewer xmlns="4873beb7-5857-4685-be1f-d57550cc96cc" xsi:nil="true"/>
-    <OpenTemplate xmlns="4873beb7-5857-4685-be1f-d57550cc96cc">true</OpenTemplate>
-    <CSXSubmissionDate xmlns="4873beb7-5857-4685-be1f-d57550cc96cc" xsi:nil="true"/>
-    <TaxCatchAll xmlns="4873beb7-5857-4685-be1f-d57550cc96cc"/>
-    <Manager xmlns="4873beb7-5857-4685-be1f-d57550cc96cc" xsi:nil="true"/>
-    <NumericId xmlns="4873beb7-5857-4685-be1f-d57550cc96cc" xsi:nil="true"/>
-    <ParentAssetId xmlns="4873beb7-5857-4685-be1f-d57550cc96cc" xsi:nil="true"/>
-    <OriginalSourceMarket xmlns="4873beb7-5857-4685-be1f-d57550cc96cc" xsi:nil="true"/>
-    <ApprovalStatus xmlns="4873beb7-5857-4685-be1f-d57550cc96cc">InProgress</ApprovalStatus>
-    <TPComponent xmlns="4873beb7-5857-4685-be1f-d57550cc96cc" xsi:nil="true"/>
-    <EditorialTags xmlns="4873beb7-5857-4685-be1f-d57550cc96cc" xsi:nil="true"/>
-    <TPExecutable xmlns="4873beb7-5857-4685-be1f-d57550cc96cc" xsi:nil="true"/>
-    <TPLaunchHelpLink xmlns="4873beb7-5857-4685-be1f-d57550cc96cc" xsi:nil="true"/>
-    <LocComments xmlns="4873beb7-5857-4685-be1f-d57550cc96cc" xsi:nil="true"/>
-    <LocRecommendedHandoff xmlns="4873beb7-5857-4685-be1f-d57550cc96cc" xsi:nil="true"/>
-    <SourceTitle xmlns="4873beb7-5857-4685-be1f-d57550cc96cc" xsi:nil="true"/>
-    <CSXUpdate xmlns="4873beb7-5857-4685-be1f-d57550cc96cc">false</CSXUpdate>
-    <IntlLocPriority xmlns="4873beb7-5857-4685-be1f-d57550cc96cc" xsi:nil="true"/>
-    <UAProjectedTotalWords xmlns="4873beb7-5857-4685-be1f-d57550cc96cc" xsi:nil="true"/>
-    <AssetType xmlns="4873beb7-5857-4685-be1f-d57550cc96cc">TP</AssetType>
-    <MachineTranslated xmlns="4873beb7-5857-4685-be1f-d57550cc96cc">false</MachineTranslated>
-    <OutputCachingOn xmlns="4873beb7-5857-4685-be1f-d57550cc96cc">false</OutputCachingOn>
-    <TemplateStatus xmlns="4873beb7-5857-4685-be1f-d57550cc96cc">Complete</TemplateStatus>
-    <IsSearchable xmlns="4873beb7-5857-4685-be1f-d57550cc96cc">true</IsSearchable>
-    <ContentItem xmlns="4873beb7-5857-4685-be1f-d57550cc96cc" xsi:nil="true"/>
-    <HandoffToMSDN xmlns="4873beb7-5857-4685-be1f-d57550cc96cc" xsi:nil="true"/>
-    <ShowIn xmlns="4873beb7-5857-4685-be1f-d57550cc96cc">Show everywhere</ShowIn>
-    <ThumbnailAssetId xmlns="4873beb7-5857-4685-be1f-d57550cc96cc" xsi:nil="true"/>
-    <UALocComments xmlns="4873beb7-5857-4685-be1f-d57550cc96cc" xsi:nil="true"/>
-    <UALocRecommendation xmlns="4873beb7-5857-4685-be1f-d57550cc96cc">Localize</UALocRecommendation>
-    <LastModifiedDateTime xmlns="4873beb7-5857-4685-be1f-d57550cc96cc" xsi:nil="true"/>
-    <LegacyData xmlns="4873beb7-5857-4685-be1f-d57550cc96cc" xsi:nil="true"/>
-    <LocManualTestRequired xmlns="4873beb7-5857-4685-be1f-d57550cc96cc">false</LocManualTestRequired>
-    <LocMarketGroupTiers2 xmlns="4873beb7-5857-4685-be1f-d57550cc96cc" xsi:nil="true"/>
-    <ClipArtFilename xmlns="4873beb7-5857-4685-be1f-d57550cc96cc" xsi:nil="true"/>
-    <TPApplication xmlns="4873beb7-5857-4685-be1f-d57550cc96cc" xsi:nil="true"/>
-    <CSXHash xmlns="4873beb7-5857-4685-be1f-d57550cc96cc" xsi:nil="true"/>
-    <DirectSourceMarket xmlns="4873beb7-5857-4685-be1f-d57550cc96cc" xsi:nil="true"/>
-    <PrimaryImageGen xmlns="4873beb7-5857-4685-be1f-d57550cc96cc">true</PrimaryImageGen>
-    <PlannedPubDate xmlns="4873beb7-5857-4685-be1f-d57550cc96cc" xsi:nil="true"/>
-    <CSXSubmissionMarket xmlns="4873beb7-5857-4685-be1f-d57550cc96cc" xsi:nil="true"/>
-    <Downloads xmlns="4873beb7-5857-4685-be1f-d57550cc96cc">0</Downloads>
-    <ArtSampleDocs xmlns="4873beb7-5857-4685-be1f-d57550cc96cc" xsi:nil="true"/>
-    <TrustLevel xmlns="4873beb7-5857-4685-be1f-d57550cc96cc">1 Microsoft Managed Content</TrustLevel>
-    <BlockPublish xmlns="4873beb7-5857-4685-be1f-d57550cc96cc">false</BlockPublish>
-    <TPLaunchHelpLinkType xmlns="4873beb7-5857-4685-be1f-d57550cc96cc">Template</TPLaunchHelpLinkType>
-    <LocalizationTagsTaxHTField0 xmlns="4873beb7-5857-4685-be1f-d57550cc96cc">
-      <Terms xmlns="http://schemas.microsoft.com/office/infopath/2007/PartnerControls"/>
-    </LocalizationTagsTaxHTField0>
-    <BusinessGroup xmlns="4873beb7-5857-4685-be1f-d57550cc96cc" xsi:nil="true"/>
-    <Providers xmlns="4873beb7-5857-4685-be1f-d57550cc96cc" xsi:nil="true"/>
-    <TemplateTemplateType xmlns="4873beb7-5857-4685-be1f-d57550cc96cc">Word Document Template</TemplateTemplateType>
-    <TimesCloned xmlns="4873beb7-5857-4685-be1f-d57550cc96cc" xsi:nil="true"/>
-    <TPAppVersion xmlns="4873beb7-5857-4685-be1f-d57550cc96cc" xsi:nil="true"/>
-    <VoteCount xmlns="4873beb7-5857-4685-be1f-d57550cc96cc" xsi:nil="true"/>
-    <AverageRating xmlns="4873beb7-5857-4685-be1f-d57550cc96cc" xsi:nil="true"/>
-    <FeatureTagsTaxHTField0 xmlns="4873beb7-5857-4685-be1f-d57550cc96cc">
-      <Terms xmlns="http://schemas.microsoft.com/office/infopath/2007/PartnerControls"/>
-    </FeatureTagsTaxHTField0>
-    <Provider xmlns="4873beb7-5857-4685-be1f-d57550cc96cc" xsi:nil="true"/>
-    <UACurrentWords xmlns="4873beb7-5857-4685-be1f-d57550cc96cc" xsi:nil="true"/>
-    <AssetId xmlns="4873beb7-5857-4685-be1f-d57550cc96cc">TP103457714</AssetId>
-    <TPClientViewer xmlns="4873beb7-5857-4685-be1f-d57550cc96cc" xsi:nil="true"/>
-    <DSATActionTaken xmlns="4873beb7-5857-4685-be1f-d57550cc96cc" xsi:nil="true"/>
-    <APEditor xmlns="4873beb7-5857-4685-be1f-d57550cc96cc">
-      <UserInfo>
-        <DisplayName/>
-        <AccountId xsi:nil="true"/>
-        <AccountType/>
-      </UserInfo>
-    </APEditor>
-    <TPInstallLocation xmlns="4873beb7-5857-4685-be1f-d57550cc96cc" xsi:nil="true"/>
-    <OOCacheId xmlns="4873beb7-5857-4685-be1f-d57550cc96cc" xsi:nil="true"/>
-    <IsDeleted xmlns="4873beb7-5857-4685-be1f-d57550cc96cc">false</IsDeleted>
-    <PublishTargets xmlns="4873beb7-5857-4685-be1f-d57550cc96cc">OfficeOnlineVNext</PublishTargets>
-    <ApprovalLog xmlns="4873beb7-5857-4685-be1f-d57550cc96cc" xsi:nil="true"/>
-    <BugNumber xmlns="4873beb7-5857-4685-be1f-d57550cc96cc" xsi:nil="true"/>
-    <CrawlForDependencies xmlns="4873beb7-5857-4685-be1f-d57550cc96cc">false</CrawlForDependencies>
-    <InternalTagsTaxHTField0 xmlns="4873beb7-5857-4685-be1f-d57550cc96cc">
-      <Terms xmlns="http://schemas.microsoft.com/office/infopath/2007/PartnerControls"/>
-    </InternalTagsTaxHTField0>
-    <LastHandOff xmlns="4873beb7-5857-4685-be1f-d57550cc96cc" xsi:nil="true"/>
-    <Milestone xmlns="4873beb7-5857-4685-be1f-d57550cc96cc" xsi:nil="true"/>
-    <OriginalRelease xmlns="4873beb7-5857-4685-be1f-d57550cc96cc">15</OriginalRelease>
-    <RecommendationsModifier xmlns="4873beb7-5857-4685-be1f-d57550cc96cc" xsi:nil="true"/>
-    <ScenarioTagsTaxHTField0 xmlns="4873beb7-5857-4685-be1f-d57550cc96cc">
-      <Terms xmlns="http://schemas.microsoft.com/office/infopath/2007/PartnerControls"/>
-    </ScenarioTagsTaxHTField0>
-    <UANotes xmlns="4873beb7-5857-4685-be1f-d57550cc96cc" xsi:nil="true"/>
-  </documentManagement>
-</p:properties>
-</file>
-
 <file path=customXml/item5.xml><?xml version="1.0" encoding="utf-8"?>
 <b:Sources xmlns:b="http://schemas.openxmlformats.org/officeDocument/2006/bibliography" xmlns="http://schemas.openxmlformats.org/officeDocument/2006/bibliography" SelectedStyle="\APASixthEditionOfficeOnline.xsl" StyleName="APA" Version="6"/>
 </file>
@@ -8920,6 +10882,30 @@
 </file>
 
 <file path=customXml/itemProps2.xml><?xml version="1.0" encoding="utf-8"?>
+<ds:datastoreItem xmlns:ds="http://schemas.openxmlformats.org/officeDocument/2006/customXml" ds:itemID="{63671810-3EF7-4C8E-BCBA-248ABE2BAB39}">
+  <ds:schemaRefs>
+    <ds:schemaRef ds:uri="http://purl.org/dc/elements/1.1/"/>
+    <ds:schemaRef ds:uri="http://schemas.microsoft.com/office/2006/metadata/properties"/>
+    <ds:schemaRef ds:uri="http://schemas.microsoft.com/office/2006/documentManagement/types"/>
+    <ds:schemaRef ds:uri="http://purl.org/dc/terms/"/>
+    <ds:schemaRef ds:uri="http://schemas.microsoft.com/office/infopath/2007/PartnerControls"/>
+    <ds:schemaRef ds:uri="http://purl.org/dc/dcmitype/"/>
+    <ds:schemaRef ds:uri="http://schemas.openxmlformats.org/package/2006/metadata/core-properties"/>
+    <ds:schemaRef ds:uri="4873beb7-5857-4685-be1f-d57550cc96cc"/>
+    <ds:schemaRef ds:uri="http://www.w3.org/XML/1998/namespace"/>
+  </ds:schemaRefs>
+</ds:datastoreItem>
+</file>
+
+<file path=customXml/itemProps3.xml><?xml version="1.0" encoding="utf-8"?>
+<ds:datastoreItem xmlns:ds="http://schemas.openxmlformats.org/officeDocument/2006/customXml" ds:itemID="{499EA1EC-B023-4266-9865-E1EDA122A8C9}">
+  <ds:schemaRefs>
+    <ds:schemaRef ds:uri="http://schemas.microsoft.com/sharepoint/v3/contenttype/forms"/>
+  </ds:schemaRefs>
+</ds:datastoreItem>
+</file>
+
+<file path=customXml/itemProps4.xml><?xml version="1.0" encoding="utf-8"?>
 <ds:datastoreItem xmlns:ds="http://schemas.openxmlformats.org/officeDocument/2006/customXml" ds:itemID="{9332E30D-EFB4-40E8-AB8F-C2E02C2E75EB}">
   <ds:schemaRefs>
     <ds:schemaRef ds:uri="http://schemas.microsoft.com/office/2006/metadata/contentType"/>
@@ -8937,32 +10923,8 @@
 </ds:datastoreItem>
 </file>
 
-<file path=customXml/itemProps3.xml><?xml version="1.0" encoding="utf-8"?>
-<ds:datastoreItem xmlns:ds="http://schemas.openxmlformats.org/officeDocument/2006/customXml" ds:itemID="{499EA1EC-B023-4266-9865-E1EDA122A8C9}">
-  <ds:schemaRefs>
-    <ds:schemaRef ds:uri="http://schemas.microsoft.com/sharepoint/v3/contenttype/forms"/>
-  </ds:schemaRefs>
-</ds:datastoreItem>
-</file>
-
-<file path=customXml/itemProps4.xml><?xml version="1.0" encoding="utf-8"?>
-<ds:datastoreItem xmlns:ds="http://schemas.openxmlformats.org/officeDocument/2006/customXml" ds:itemID="{63671810-3EF7-4C8E-BCBA-248ABE2BAB39}">
-  <ds:schemaRefs>
-    <ds:schemaRef ds:uri="http://purl.org/dc/elements/1.1/"/>
-    <ds:schemaRef ds:uri="http://schemas.microsoft.com/office/2006/metadata/properties"/>
-    <ds:schemaRef ds:uri="http://schemas.microsoft.com/office/2006/documentManagement/types"/>
-    <ds:schemaRef ds:uri="http://purl.org/dc/terms/"/>
-    <ds:schemaRef ds:uri="http://purl.org/dc/dcmitype/"/>
-    <ds:schemaRef ds:uri="http://schemas.openxmlformats.org/package/2006/metadata/core-properties"/>
-    <ds:schemaRef ds:uri="http://schemas.microsoft.com/office/infopath/2007/PartnerControls"/>
-    <ds:schemaRef ds:uri="4873beb7-5857-4685-be1f-d57550cc96cc"/>
-    <ds:schemaRef ds:uri="http://www.w3.org/XML/1998/namespace"/>
-  </ds:schemaRefs>
-</ds:datastoreItem>
-</file>
-
 <file path=customXml/itemProps5.xml><?xml version="1.0" encoding="utf-8"?>
-<ds:datastoreItem xmlns:ds="http://schemas.openxmlformats.org/officeDocument/2006/customXml" ds:itemID="{9719593F-E123-4D3B-BEE5-67AC575EA151}">
+<ds:datastoreItem xmlns:ds="http://schemas.openxmlformats.org/officeDocument/2006/customXml" ds:itemID="{58702EC9-F98F-42E2-B306-B4DE62B65BE0}">
   <ds:schemaRefs>
     <ds:schemaRef ds:uri="http://schemas.openxmlformats.org/officeDocument/2006/bibliography"/>
   </ds:schemaRefs>

</xml_diff>

<commit_message>
Removed unused declaration. Noticed bug where certain scenarios do not calculate properly. Commiting to checkout previous version to spot if constant error.
</commit_message>
<xml_diff>
--- a/Mars Lander Report.docx
+++ b/Mars Lander Report.docx
@@ -246,7 +246,7 @@
                     <w:szCs w:val="28"/>
                     <w:lang w:val="en-GB"/>
                   </w:rPr>
-                  <w:t>05.08.2017</w:t>
+                  <w:t>13.08.2017</w:t>
                 </w:r>
                 <w:r>
                   <w:rPr>
@@ -1699,7 +1699,7 @@
                       <w:rPr>
                         <w:rFonts w:ascii="Cambria Math" w:hAnsi="Cambria Math"/>
                       </w:rPr>
-                      <m:t>ideal</m:t>
+                      <m:t>0</m:t>
                     </m:r>
                   </m:sub>
                 </m:sSub>
@@ -2032,7 +2032,7 @@
                       <w:rPr>
                         <w:rFonts w:ascii="Cambria Math" w:hAnsi="Cambria Math"/>
                       </w:rPr>
-                      <m:t>ideal</m:t>
+                      <m:t>0</m:t>
                     </m:r>
                   </m:sub>
                 </m:sSub>
@@ -2882,6 +2882,7 @@
               </m:oMath>
             </m:oMathPara>
           </w:p>
+          <w:p/>
         </w:tc>
         <w:tc>
           <w:tcPr>
@@ -2921,41 +2922,9 @@
         </w:tc>
       </w:tr>
     </w:tbl>
-    <w:p/>
     <w:p>
       <w:r>
-        <w:t xml:space="preserve">Tuning the values of </w:t>
-      </w:r>
-      <m:oMath>
-        <m:sSub>
-          <m:sSubPr>
-            <m:ctrlPr>
-              <w:rPr>
-                <w:rFonts w:ascii="Cambria Math" w:hAnsi="Cambria Math"/>
-                <w:i/>
-              </w:rPr>
-            </m:ctrlPr>
-          </m:sSubPr>
-          <m:e>
-            <m:r>
-              <w:rPr>
-                <w:rFonts w:ascii="Cambria Math" w:hAnsi="Cambria Math"/>
-              </w:rPr>
-              <m:t>K</m:t>
-            </m:r>
-          </m:e>
-          <m:sub>
-            <m:r>
-              <w:rPr>
-                <w:rFonts w:ascii="Cambria Math" w:hAnsi="Cambria Math"/>
-              </w:rPr>
-              <m:t>p</m:t>
-            </m:r>
-          </m:sub>
-        </m:sSub>
-      </m:oMath>
-      <w:r>
-        <w:t xml:space="preserve"> and </w:t>
+        <w:t xml:space="preserve">For information on selecting the values of </w:t>
       </w:r>
       <m:oMath>
         <m:sSub>
@@ -2986,439 +2955,47 @@
         </m:sSub>
       </m:oMath>
       <w:r>
-        <w:t xml:space="preserve"> allows you to produce an autopilot regime that can either minimise fuel usage or force on the lander. The least fuel possible would mean the throttle firing as late as possible and staying on maximum until the lander touches the ground, as this makes the most of the breaking force provided by the atmosphere. Conversely the minimum force on the lander would require as early a firing as possible, and the fuel just running out as the lander touches down. </w:t>
+        <w:t xml:space="preserve"> refer to section </w:t>
       </w:r>
       <w:r>
         <w:fldChar w:fldCharType="begin"/>
       </w:r>
       <w:r>
-        <w:instrText xml:space="preserve"> REF _Ref488784469 \h </w:instrText>
+        <w:instrText xml:space="preserve"> REF _Ref490404559 \r \h </w:instrText>
       </w:r>
       <w:r>
         <w:fldChar w:fldCharType="separate"/>
       </w:r>
       <w:r>
-        <w:t xml:space="preserve">Table </w:t>
-      </w:r>
-      <w:r>
-        <w:rPr>
-          <w:noProof/>
-        </w:rPr>
-        <w:t>1</w:t>
+        <w:t>5.4</w:t>
       </w:r>
       <w:r>
         <w:fldChar w:fldCharType="end"/>
       </w:r>
       <w:r>
-        <w:t xml:space="preserve"> shows tuned values for </w:t>
-      </w:r>
-      <m:oMath>
-        <m:sSub>
-          <m:sSubPr>
-            <m:ctrlPr>
-              <w:rPr>
-                <w:rFonts w:ascii="Cambria Math" w:hAnsi="Cambria Math"/>
-                <w:i/>
-              </w:rPr>
-            </m:ctrlPr>
-          </m:sSubPr>
-          <m:e>
-            <m:r>
-              <w:rPr>
-                <w:rFonts w:ascii="Cambria Math" w:hAnsi="Cambria Math"/>
-              </w:rPr>
-              <m:t>K</m:t>
-            </m:r>
-          </m:e>
-          <m:sub>
-            <m:r>
-              <w:rPr>
-                <w:rFonts w:ascii="Cambria Math" w:hAnsi="Cambria Math"/>
-              </w:rPr>
-              <m:t>h</m:t>
-            </m:r>
-          </m:sub>
-        </m:sSub>
-      </m:oMath>
-      <w:r>
-        <w:t xml:space="preserve"> when there is no parachute available and </w:t>
-      </w:r>
-      <m:oMath>
-        <m:sSub>
-          <m:sSubPr>
-            <m:ctrlPr>
-              <w:rPr>
-                <w:rFonts w:ascii="Cambria Math" w:hAnsi="Cambria Math"/>
-                <w:i/>
-              </w:rPr>
-            </m:ctrlPr>
-          </m:sSubPr>
-          <m:e>
-            <m:r>
-              <w:rPr>
-                <w:rFonts w:ascii="Cambria Math" w:hAnsi="Cambria Math"/>
-              </w:rPr>
-              <m:t>K</m:t>
-            </m:r>
-          </m:e>
-          <m:sub>
-            <m:r>
-              <w:rPr>
-                <w:rFonts w:ascii="Cambria Math" w:hAnsi="Cambria Math"/>
-              </w:rPr>
-              <m:t>p</m:t>
-            </m:r>
-          </m:sub>
-        </m:sSub>
-      </m:oMath>
-      <w:r>
-        <w:t xml:space="preserve"> is kept constant.</w:t>
+        <w:t>.</w:t>
       </w:r>
     </w:p>
     <w:p>
-      <w:r>
-        <w:br w:type="page"/>
+      <w:pPr>
+        <w:pStyle w:val="Heading3"/>
+      </w:pPr>
+      <w:r>
+        <w:t>Determining Parachute Release</w:t>
       </w:r>
     </w:p>
     <w:p>
-      <w:pPr>
-        <w:pStyle w:val="Caption"/>
-      </w:pPr>
-      <w:bookmarkStart w:id="3" w:name="_Ref488784469"/>
-      <w:r>
-        <w:lastRenderedPageBreak/>
-        <w:t xml:space="preserve">Table </w:t>
-      </w:r>
-      <w:r>
-        <w:fldChar w:fldCharType="begin"/>
-      </w:r>
-      <w:r>
-        <w:instrText xml:space="preserve"> SEQ Table \* ARABIC </w:instrText>
-      </w:r>
-      <w:r>
-        <w:fldChar w:fldCharType="separate"/>
-      </w:r>
-      <w:r>
-        <w:rPr>
-          <w:noProof/>
-        </w:rPr>
-        <w:t>1</w:t>
-      </w:r>
-      <w:r>
-        <w:fldChar w:fldCharType="end"/>
-      </w:r>
-      <w:bookmarkEnd w:id="3"/>
-      <w:r>
-        <w:t xml:space="preserve"> Values of </w:t>
-      </w:r>
-      <m:oMath>
-        <m:sSub>
-          <m:sSubPr>
-            <m:ctrlPr>
-              <w:rPr>
-                <w:rFonts w:ascii="Cambria Math" w:hAnsi="Cambria Math"/>
-              </w:rPr>
-            </m:ctrlPr>
-          </m:sSubPr>
-          <m:e>
-            <m:r>
-              <w:rPr>
-                <w:rFonts w:ascii="Cambria Math" w:hAnsi="Cambria Math"/>
-              </w:rPr>
-              <m:t>K</m:t>
-            </m:r>
-          </m:e>
-          <m:sub>
-            <m:r>
-              <w:rPr>
-                <w:rFonts w:ascii="Cambria Math" w:hAnsi="Cambria Math"/>
-              </w:rPr>
-              <m:t>h</m:t>
-            </m:r>
-          </m:sub>
-        </m:sSub>
-      </m:oMath>
-      <w:r>
-        <w:t xml:space="preserve"> at </w:t>
-      </w:r>
-      <m:oMath>
-        <m:sSub>
-          <m:sSubPr>
-            <m:ctrlPr>
-              <w:rPr>
-                <w:rFonts w:ascii="Cambria Math" w:hAnsi="Cambria Math"/>
-              </w:rPr>
-            </m:ctrlPr>
-          </m:sSubPr>
-          <m:e>
-            <m:r>
-              <w:rPr>
-                <w:rFonts w:ascii="Cambria Math" w:hAnsi="Cambria Math"/>
-              </w:rPr>
-              <m:t>K</m:t>
-            </m:r>
-          </m:e>
-          <m:sub>
-            <m:r>
-              <w:rPr>
-                <w:rFonts w:ascii="Cambria Math" w:hAnsi="Cambria Math"/>
-              </w:rPr>
-              <m:t>p</m:t>
-            </m:r>
-          </m:sub>
-        </m:sSub>
-      </m:oMath>
-      <w:r>
-        <w:t xml:space="preserve"> of 1 that provide best fuel efficiency and softest landing</w:t>
-      </w:r>
-    </w:p>
-    <w:tbl>
-      <w:tblPr>
-        <w:tblStyle w:val="TableGrid"/>
-        <w:tblW w:w="0" w:type="auto"/>
-        <w:tblInd w:w="2405" w:type="dxa"/>
-        <w:tblLook w:val="04A0" w:firstRow="1" w:lastRow="0" w:firstColumn="1" w:lastColumn="0" w:noHBand="0" w:noVBand="1"/>
-      </w:tblPr>
-      <w:tblGrid>
-        <w:gridCol w:w="984"/>
-        <w:gridCol w:w="1993"/>
-        <w:gridCol w:w="1701"/>
-      </w:tblGrid>
-      <w:tr>
-        <w:tc>
-          <w:tcPr>
-            <w:tcW w:w="984" w:type="dxa"/>
-            <w:tcBorders>
-              <w:bottom w:val="single" w:sz="4" w:space="0" w:color="auto"/>
-            </w:tcBorders>
-          </w:tcPr>
-          <w:p>
-            <w:r>
-              <w:t>Scenario</w:t>
-            </w:r>
-          </w:p>
-        </w:tc>
-        <w:tc>
-          <w:tcPr>
-            <w:tcW w:w="1993" w:type="dxa"/>
-            <w:tcBorders>
-              <w:bottom w:val="single" w:sz="4" w:space="0" w:color="auto"/>
-            </w:tcBorders>
-          </w:tcPr>
-          <w:p>
-            <w:r>
-              <w:t>Most Fuel Efficient</w:t>
-            </w:r>
-          </w:p>
-        </w:tc>
-        <w:tc>
-          <w:tcPr>
-            <w:tcW w:w="1701" w:type="dxa"/>
-            <w:tcBorders>
-              <w:bottom w:val="single" w:sz="4" w:space="0" w:color="auto"/>
-            </w:tcBorders>
-          </w:tcPr>
-          <w:p>
-            <w:r>
-              <w:t>Softest Landing</w:t>
-            </w:r>
-          </w:p>
-        </w:tc>
-      </w:tr>
-      <w:tr>
-        <w:tc>
-          <w:tcPr>
-            <w:tcW w:w="984" w:type="dxa"/>
-            <w:tcBorders>
-              <w:top w:val="single" w:sz="4" w:space="0" w:color="auto"/>
-              <w:left w:val="single" w:sz="4" w:space="0" w:color="auto"/>
-              <w:bottom w:val="nil"/>
-              <w:right w:val="single" w:sz="4" w:space="0" w:color="auto"/>
-            </w:tcBorders>
-          </w:tcPr>
-          <w:p>
-            <w:pPr>
-              <w:jc w:val="center"/>
-            </w:pPr>
-            <w:r>
-              <w:t>1</w:t>
-            </w:r>
-          </w:p>
-        </w:tc>
-        <w:tc>
-          <w:tcPr>
-            <w:tcW w:w="1993" w:type="dxa"/>
-            <w:tcBorders>
-              <w:top w:val="single" w:sz="4" w:space="0" w:color="auto"/>
-              <w:left w:val="single" w:sz="4" w:space="0" w:color="auto"/>
-              <w:bottom w:val="nil"/>
-              <w:right w:val="single" w:sz="4" w:space="0" w:color="auto"/>
-            </w:tcBorders>
-          </w:tcPr>
-          <w:p>
-            <w:pPr>
-              <w:jc w:val="center"/>
-            </w:pPr>
-            <w:r>
-              <w:t>0.04125</w:t>
-            </w:r>
-          </w:p>
-        </w:tc>
-        <w:tc>
-          <w:tcPr>
-            <w:tcW w:w="1701" w:type="dxa"/>
-            <w:tcBorders>
-              <w:top w:val="single" w:sz="4" w:space="0" w:color="auto"/>
-              <w:left w:val="single" w:sz="4" w:space="0" w:color="auto"/>
-              <w:bottom w:val="nil"/>
-              <w:right w:val="single" w:sz="4" w:space="0" w:color="auto"/>
-            </w:tcBorders>
-          </w:tcPr>
-          <w:p>
-            <w:pPr>
-              <w:jc w:val="center"/>
-            </w:pPr>
-            <w:r>
-              <w:t>0.0137</w:t>
-            </w:r>
-          </w:p>
-        </w:tc>
-      </w:tr>
-      <w:tr>
-        <w:tc>
-          <w:tcPr>
-            <w:tcW w:w="984" w:type="dxa"/>
-            <w:tcBorders>
-              <w:top w:val="nil"/>
-              <w:left w:val="single" w:sz="4" w:space="0" w:color="auto"/>
-              <w:bottom w:val="nil"/>
-              <w:right w:val="single" w:sz="4" w:space="0" w:color="auto"/>
-            </w:tcBorders>
-          </w:tcPr>
-          <w:p>
-            <w:pPr>
-              <w:jc w:val="center"/>
-            </w:pPr>
-            <w:r>
-              <w:t>3</w:t>
-            </w:r>
-          </w:p>
-        </w:tc>
-        <w:tc>
-          <w:tcPr>
-            <w:tcW w:w="1993" w:type="dxa"/>
-            <w:tcBorders>
-              <w:top w:val="nil"/>
-              <w:left w:val="single" w:sz="4" w:space="0" w:color="auto"/>
-              <w:bottom w:val="nil"/>
-              <w:right w:val="single" w:sz="4" w:space="0" w:color="auto"/>
-            </w:tcBorders>
-          </w:tcPr>
-          <w:p>
-            <w:pPr>
-              <w:jc w:val="center"/>
-            </w:pPr>
-            <w:r>
-              <w:t>0.01812</w:t>
-            </w:r>
-          </w:p>
-        </w:tc>
-        <w:tc>
-          <w:tcPr>
-            <w:tcW w:w="1701" w:type="dxa"/>
-            <w:tcBorders>
-              <w:top w:val="nil"/>
-              <w:left w:val="single" w:sz="4" w:space="0" w:color="auto"/>
-              <w:bottom w:val="nil"/>
-              <w:right w:val="single" w:sz="4" w:space="0" w:color="auto"/>
-            </w:tcBorders>
-          </w:tcPr>
-          <w:p>
-            <w:pPr>
-              <w:jc w:val="center"/>
-            </w:pPr>
-            <w:r>
-              <w:t>0.01625</w:t>
-            </w:r>
-          </w:p>
-        </w:tc>
-      </w:tr>
-      <w:tr>
-        <w:tc>
-          <w:tcPr>
-            <w:tcW w:w="984" w:type="dxa"/>
-            <w:tcBorders>
-              <w:top w:val="nil"/>
-              <w:left w:val="single" w:sz="4" w:space="0" w:color="auto"/>
-              <w:bottom w:val="single" w:sz="4" w:space="0" w:color="auto"/>
-              <w:right w:val="single" w:sz="4" w:space="0" w:color="auto"/>
-            </w:tcBorders>
-          </w:tcPr>
-          <w:p>
-            <w:pPr>
-              <w:jc w:val="center"/>
-            </w:pPr>
-            <w:r>
-              <w:t>5</w:t>
-            </w:r>
-          </w:p>
-        </w:tc>
-        <w:tc>
-          <w:tcPr>
-            <w:tcW w:w="1993" w:type="dxa"/>
-            <w:tcBorders>
-              <w:top w:val="nil"/>
-              <w:left w:val="single" w:sz="4" w:space="0" w:color="auto"/>
-              <w:bottom w:val="single" w:sz="4" w:space="0" w:color="auto"/>
-              <w:right w:val="single" w:sz="4" w:space="0" w:color="auto"/>
-            </w:tcBorders>
-          </w:tcPr>
-          <w:p>
-            <w:pPr>
-              <w:jc w:val="center"/>
-            </w:pPr>
-            <w:r>
-              <w:t>0.01898</w:t>
-            </w:r>
-          </w:p>
-        </w:tc>
-        <w:tc>
-          <w:tcPr>
-            <w:tcW w:w="1701" w:type="dxa"/>
-            <w:tcBorders>
-              <w:top w:val="nil"/>
-              <w:left w:val="single" w:sz="4" w:space="0" w:color="auto"/>
-              <w:bottom w:val="single" w:sz="4" w:space="0" w:color="auto"/>
-              <w:right w:val="single" w:sz="4" w:space="0" w:color="auto"/>
-            </w:tcBorders>
-          </w:tcPr>
-          <w:p>
-            <w:pPr>
-              <w:jc w:val="center"/>
-            </w:pPr>
-            <w:r>
-              <w:t>0.01675</w:t>
-            </w:r>
-          </w:p>
-        </w:tc>
-      </w:tr>
-    </w:tbl>
-    <w:p>
-      <w:pPr>
-        <w:pStyle w:val="Heading3"/>
-      </w:pPr>
-      <w:r>
-        <w:t>Determining Parachute Release</w:t>
+      <w:r>
+        <w:t>The simulator will cause the parachute to be lost if the force on I exceeds a certain force (causing tethers to snap) or if the lander is travelling too fast (causing is to vaporise). Therefore, it is important to have a logical system that will decide an appropriate time to release the parachute to make the most use of its breaking abilities while not causing it to be lost.</w:t>
       </w:r>
     </w:p>
     <w:p>
       <w:r>
-        <w:t>The simulator will cause the parachute to be lost if the force on I exceeds a certain force (causing tethers to snap) or if the lander is travelling too fast (causing is to vaporise). Therefore, it is important to have a logical system that will decide an appropriate time to release the parachute to make the most use of its breaking abilities while not causing it to be lost.</w:t>
-      </w:r>
-    </w:p>
-    <w:p>
-      <w:r>
-        <w:t>The source code provides an indicator for when either of these two conditions are met, and initial systems simply checked whether these values are true or false. This works well for scenario 1 as the parachute can be released instantly with no issues, however in scenario 5, as the lander is at the edge of the exosphere, there is not sufficient atmosphere to stop the lander accelerating, causing the parachute to vaporise.</w:t>
+        <w:t xml:space="preserve">The source code provides an indicator for when either of these two conditions are met, and initial systems simply checked whether these values are true or false. This works well for scenario 1 as the parachute can be released instantly with no issues, however in scenario 5, as the lander is at the edge of </w:t>
+      </w:r>
+      <w:r>
+        <w:lastRenderedPageBreak/>
+        <w:t>the exosphere, there is not sufficient atmosphere to stop the lander accelerating, causing the parachute to vaporise.</w:t>
       </w:r>
     </w:p>
     <w:p>
@@ -3484,11 +3061,11 @@
       <w:pPr>
         <w:pStyle w:val="Heading2"/>
       </w:pPr>
-      <w:bookmarkStart w:id="4" w:name="_Ref489707255"/>
+      <w:bookmarkStart w:id="3" w:name="_Ref489707255"/>
       <w:r>
         <w:t>Aerostationary Orbit</w:t>
       </w:r>
-      <w:bookmarkEnd w:id="4"/>
+      <w:bookmarkEnd w:id="3"/>
     </w:p>
     <w:p>
       <w:r>
@@ -3699,7 +3276,6 @@
     </w:tbl>
     <w:p>
       <w:r>
-        <w:lastRenderedPageBreak/>
         <w:t xml:space="preserve">Setting </w:t>
       </w:r>
       <m:oMath>
@@ -5152,6 +4728,9 @@
                   </m:den>
                 </m:f>
                 <m:r>
+                  <m:rPr>
+                    <m:sty m:val="p"/>
+                  </m:rPr>
                   <w:rPr>
                     <w:rFonts w:ascii="Cambria Math" w:hAnsi="Cambria Math"/>
                   </w:rPr>
@@ -5395,6 +4974,7 @@
         <w:pStyle w:val="Heading3"/>
       </w:pPr>
       <w:r>
+        <w:lastRenderedPageBreak/>
         <w:t>Modifying Autopilot to cope</w:t>
       </w:r>
     </w:p>
@@ -5414,8 +4994,691 @@
       </w:r>
     </w:p>
     <w:p>
-      <w:bookmarkStart w:id="5" w:name="_GoBack"/>
+      <w:pPr>
+        <w:pStyle w:val="Heading2"/>
+      </w:pPr>
+      <w:bookmarkStart w:id="4" w:name="_Ref490404559"/>
+      <w:r>
+        <w:t>Tuning Autopilot</w:t>
+      </w:r>
+      <w:bookmarkEnd w:id="4"/>
+    </w:p>
+    <w:p>
+      <w:r>
+        <w:t xml:space="preserve">Tuning the values of </w:t>
+      </w:r>
+      <m:oMath>
+        <m:sSub>
+          <m:sSubPr>
+            <m:ctrlPr>
+              <w:rPr>
+                <w:rFonts w:ascii="Cambria Math" w:hAnsi="Cambria Math"/>
+                <w:i/>
+              </w:rPr>
+            </m:ctrlPr>
+          </m:sSubPr>
+          <m:e>
+            <m:r>
+              <w:rPr>
+                <w:rFonts w:ascii="Cambria Math" w:hAnsi="Cambria Math"/>
+              </w:rPr>
+              <m:t>K</m:t>
+            </m:r>
+          </m:e>
+          <m:sub>
+            <m:r>
+              <w:rPr>
+                <w:rFonts w:ascii="Cambria Math" w:hAnsi="Cambria Math"/>
+              </w:rPr>
+              <m:t>p</m:t>
+            </m:r>
+          </m:sub>
+        </m:sSub>
+      </m:oMath>
+      <w:r>
+        <w:t xml:space="preserve"> and </w:t>
+      </w:r>
+      <m:oMath>
+        <m:sSub>
+          <m:sSubPr>
+            <m:ctrlPr>
+              <w:rPr>
+                <w:rFonts w:ascii="Cambria Math" w:hAnsi="Cambria Math"/>
+                <w:i/>
+              </w:rPr>
+            </m:ctrlPr>
+          </m:sSubPr>
+          <m:e>
+            <m:r>
+              <w:rPr>
+                <w:rFonts w:ascii="Cambria Math" w:hAnsi="Cambria Math"/>
+              </w:rPr>
+              <m:t>K</m:t>
+            </m:r>
+          </m:e>
+          <m:sub>
+            <m:r>
+              <w:rPr>
+                <w:rFonts w:ascii="Cambria Math" w:hAnsi="Cambria Math"/>
+              </w:rPr>
+              <m:t>h</m:t>
+            </m:r>
+          </m:sub>
+        </m:sSub>
+      </m:oMath>
+      <w:r>
+        <w:t xml:space="preserve"> allows you to produce an autopilot regime that can either minimise fuel usage or force on the lander. The least fuel possible would mean the throttle firing as late as possible and staying on maximum until the lander touches the ground, as this makes the most of the breaking force provided by the atmosphere. Conversely the minimum force on the lander would require firing as early as possible, and the fuel just running out as the lander touches down.</w:t>
+      </w:r>
+    </w:p>
+    <w:p>
+      <w:r>
+        <w:t xml:space="preserve">To tune these values to their optimum, an interval bisection algorithm was set up that calculates the value of </w:t>
+      </w:r>
+      <m:oMath>
+        <m:sSub>
+          <m:sSubPr>
+            <m:ctrlPr>
+              <w:rPr>
+                <w:rFonts w:ascii="Cambria Math" w:hAnsi="Cambria Math"/>
+                <w:i/>
+              </w:rPr>
+            </m:ctrlPr>
+          </m:sSubPr>
+          <m:e>
+            <m:r>
+              <w:rPr>
+                <w:rFonts w:ascii="Cambria Math" w:hAnsi="Cambria Math"/>
+              </w:rPr>
+              <m:t>K</m:t>
+            </m:r>
+          </m:e>
+          <m:sub>
+            <m:r>
+              <w:rPr>
+                <w:rFonts w:ascii="Cambria Math" w:hAnsi="Cambria Math"/>
+              </w:rPr>
+              <m:t>h</m:t>
+            </m:r>
+          </m:sub>
+        </m:sSub>
+      </m:oMath>
+      <w:r>
+        <w:t xml:space="preserve"> for the preferred optimisation. </w:t>
+      </w:r>
+      <w:r>
+        <w:t xml:space="preserve">The function itself creates a copy of the lander object at the instance the function is called (by using the class explained in section </w:t>
+      </w:r>
+      <w:r>
+        <w:fldChar w:fldCharType="begin"/>
+      </w:r>
+      <w:r>
+        <w:instrText xml:space="preserve"> REF _Ref490404272 \r \h </w:instrText>
+      </w:r>
+      <w:r>
+        <w:fldChar w:fldCharType="separate"/>
+      </w:r>
+      <w:r>
+        <w:t>6.1</w:t>
+      </w:r>
+      <w:r>
+        <w:fldChar w:fldCharType="end"/>
+      </w:r>
+      <w:r>
+        <w:t>)</w:t>
+      </w:r>
+      <w:r>
+        <w:t xml:space="preserve">, and running the simulation repeatedly with different values of </w:t>
+      </w:r>
+      <m:oMath>
+        <m:sSub>
+          <m:sSubPr>
+            <m:ctrlPr>
+              <w:rPr>
+                <w:rFonts w:ascii="Cambria Math" w:hAnsi="Cambria Math"/>
+                <w:i/>
+              </w:rPr>
+            </m:ctrlPr>
+          </m:sSubPr>
+          <m:e>
+            <m:r>
+              <w:rPr>
+                <w:rFonts w:ascii="Cambria Math" w:hAnsi="Cambria Math"/>
+              </w:rPr>
+              <m:t>K</m:t>
+            </m:r>
+          </m:e>
+          <m:sub>
+            <m:r>
+              <w:rPr>
+                <w:rFonts w:ascii="Cambria Math" w:hAnsi="Cambria Math"/>
+              </w:rPr>
+              <m:t>h</m:t>
+            </m:r>
+          </m:sub>
+        </m:sSub>
+      </m:oMath>
+      <w:r>
+        <w:t xml:space="preserve"> based on the interval bisection algorithm. Importantly a timeout clause is added to stop the function if the simulation time in the function exceeds a certain amount, as in scenarios such as stable orbits a crash will never be registered. </w:t>
+      </w:r>
+    </w:p>
+    <w:p>
+      <w:r>
+        <w:t>This value is recalculated if a change in circumstance is forced such as removing the parachute or disabling then re-enabling the autopilot. A toggle key of ‘m’ was added to allow the user to se</w:t>
+      </w:r>
+      <w:r>
+        <w:t>lect the preferred landing optimisation.</w:t>
+      </w:r>
+    </w:p>
+    <w:p>
+      <w:r>
+        <w:t xml:space="preserve"> </w:t>
+      </w:r>
+      <w:r>
+        <w:fldChar w:fldCharType="begin"/>
+      </w:r>
+      <w:r>
+        <w:instrText xml:space="preserve"> REF _Ref488784469 \h </w:instrText>
+      </w:r>
+      <w:r>
+        <w:fldChar w:fldCharType="separate"/>
+      </w:r>
+      <w:r>
+        <w:t xml:space="preserve">Table </w:t>
+      </w:r>
+      <w:r>
+        <w:rPr>
+          <w:noProof/>
+        </w:rPr>
+        <w:t>1</w:t>
+      </w:r>
+      <w:r>
+        <w:fldChar w:fldCharType="end"/>
+      </w:r>
+      <w:r>
+        <w:t xml:space="preserve"> shows tuned values for </w:t>
+      </w:r>
+      <m:oMath>
+        <m:sSub>
+          <m:sSubPr>
+            <m:ctrlPr>
+              <w:rPr>
+                <w:rFonts w:ascii="Cambria Math" w:hAnsi="Cambria Math"/>
+                <w:i/>
+              </w:rPr>
+            </m:ctrlPr>
+          </m:sSubPr>
+          <m:e>
+            <m:r>
+              <w:rPr>
+                <w:rFonts w:ascii="Cambria Math" w:hAnsi="Cambria Math"/>
+              </w:rPr>
+              <m:t>K</m:t>
+            </m:r>
+          </m:e>
+          <m:sub>
+            <m:r>
+              <w:rPr>
+                <w:rFonts w:ascii="Cambria Math" w:hAnsi="Cambria Math"/>
+              </w:rPr>
+              <m:t>h</m:t>
+            </m:r>
+          </m:sub>
+        </m:sSub>
+      </m:oMath>
+      <w:r>
+        <w:t xml:space="preserve"> when there is no parachute available and </w:t>
+      </w:r>
+      <m:oMath>
+        <m:sSub>
+          <m:sSubPr>
+            <m:ctrlPr>
+              <w:rPr>
+                <w:rFonts w:ascii="Cambria Math" w:hAnsi="Cambria Math"/>
+                <w:i/>
+              </w:rPr>
+            </m:ctrlPr>
+          </m:sSubPr>
+          <m:e>
+            <m:r>
+              <w:rPr>
+                <w:rFonts w:ascii="Cambria Math" w:hAnsi="Cambria Math"/>
+              </w:rPr>
+              <m:t>K</m:t>
+            </m:r>
+          </m:e>
+          <m:sub>
+            <m:r>
+              <w:rPr>
+                <w:rFonts w:ascii="Cambria Math" w:hAnsi="Cambria Math"/>
+              </w:rPr>
+              <m:t>p</m:t>
+            </m:r>
+          </m:sub>
+        </m:sSub>
+      </m:oMath>
+      <w:r>
+        <w:t xml:space="preserve"> is kept constant.</w:t>
+      </w:r>
+      <w:r>
+        <w:t xml:space="preserve"> The values for this table were determined after the introduction of planetary rotation.</w:t>
+      </w:r>
+    </w:p>
+    <w:p>
+      <w:pPr>
+        <w:pStyle w:val="Caption"/>
+      </w:pPr>
+      <w:bookmarkStart w:id="5" w:name="_Ref488784469"/>
+      <w:r>
+        <w:t xml:space="preserve">Table </w:t>
+      </w:r>
+      <w:r>
+        <w:fldChar w:fldCharType="begin"/>
+      </w:r>
+      <w:r>
+        <w:instrText xml:space="preserve"> SEQ Table \* ARABIC </w:instrText>
+      </w:r>
+      <w:r>
+        <w:fldChar w:fldCharType="separate"/>
+      </w:r>
+      <w:r>
+        <w:rPr>
+          <w:noProof/>
+        </w:rPr>
+        <w:t>1</w:t>
+      </w:r>
+      <w:r>
+        <w:fldChar w:fldCharType="end"/>
+      </w:r>
       <w:bookmarkEnd w:id="5"/>
+      <w:r>
+        <w:t xml:space="preserve"> Values of </w:t>
+      </w:r>
+      <m:oMath>
+        <m:sSub>
+          <m:sSubPr>
+            <m:ctrlPr>
+              <w:rPr>
+                <w:rFonts w:ascii="Cambria Math" w:hAnsi="Cambria Math"/>
+              </w:rPr>
+            </m:ctrlPr>
+          </m:sSubPr>
+          <m:e>
+            <m:r>
+              <w:rPr>
+                <w:rFonts w:ascii="Cambria Math" w:hAnsi="Cambria Math"/>
+              </w:rPr>
+              <m:t>K</m:t>
+            </m:r>
+          </m:e>
+          <m:sub>
+            <m:r>
+              <w:rPr>
+                <w:rFonts w:ascii="Cambria Math" w:hAnsi="Cambria Math"/>
+              </w:rPr>
+              <m:t>h</m:t>
+            </m:r>
+          </m:sub>
+        </m:sSub>
+      </m:oMath>
+      <w:r>
+        <w:t xml:space="preserve"> at </w:t>
+      </w:r>
+      <m:oMath>
+        <m:sSub>
+          <m:sSubPr>
+            <m:ctrlPr>
+              <w:rPr>
+                <w:rFonts w:ascii="Cambria Math" w:hAnsi="Cambria Math"/>
+              </w:rPr>
+            </m:ctrlPr>
+          </m:sSubPr>
+          <m:e>
+            <m:r>
+              <w:rPr>
+                <w:rFonts w:ascii="Cambria Math" w:hAnsi="Cambria Math"/>
+              </w:rPr>
+              <m:t>K</m:t>
+            </m:r>
+          </m:e>
+          <m:sub>
+            <m:r>
+              <w:rPr>
+                <w:rFonts w:ascii="Cambria Math" w:hAnsi="Cambria Math"/>
+              </w:rPr>
+              <m:t>p</m:t>
+            </m:r>
+          </m:sub>
+        </m:sSub>
+      </m:oMath>
+      <w:r>
+        <w:t xml:space="preserve"> of 1 that provide best fuel efficiency and softest landing</w:t>
+      </w:r>
+    </w:p>
+    <w:tbl>
+      <w:tblPr>
+        <w:tblStyle w:val="TableGrid"/>
+        <w:tblW w:w="0" w:type="auto"/>
+        <w:tblInd w:w="2405" w:type="dxa"/>
+        <w:tblLook w:val="04A0" w:firstRow="1" w:lastRow="0" w:firstColumn="1" w:lastColumn="0" w:noHBand="0" w:noVBand="1"/>
+      </w:tblPr>
+      <w:tblGrid>
+        <w:gridCol w:w="984"/>
+        <w:gridCol w:w="1993"/>
+        <w:gridCol w:w="1701"/>
+      </w:tblGrid>
+      <w:tr>
+        <w:tc>
+          <w:tcPr>
+            <w:tcW w:w="984" w:type="dxa"/>
+            <w:tcBorders>
+              <w:bottom w:val="single" w:sz="4" w:space="0" w:color="auto"/>
+            </w:tcBorders>
+          </w:tcPr>
+          <w:p>
+            <w:r>
+              <w:t>Scenario</w:t>
+            </w:r>
+          </w:p>
+        </w:tc>
+        <w:tc>
+          <w:tcPr>
+            <w:tcW w:w="1993" w:type="dxa"/>
+            <w:tcBorders>
+              <w:bottom w:val="single" w:sz="4" w:space="0" w:color="auto"/>
+            </w:tcBorders>
+          </w:tcPr>
+          <w:p>
+            <w:r>
+              <w:t>Most Fuel Efficient</w:t>
+            </w:r>
+          </w:p>
+        </w:tc>
+        <w:tc>
+          <w:tcPr>
+            <w:tcW w:w="1701" w:type="dxa"/>
+            <w:tcBorders>
+              <w:bottom w:val="single" w:sz="4" w:space="0" w:color="auto"/>
+            </w:tcBorders>
+          </w:tcPr>
+          <w:p>
+            <w:r>
+              <w:t>Softest Landing</w:t>
+            </w:r>
+          </w:p>
+        </w:tc>
+      </w:tr>
+      <w:tr>
+        <w:tc>
+          <w:tcPr>
+            <w:tcW w:w="984" w:type="dxa"/>
+            <w:tcBorders>
+              <w:top w:val="single" w:sz="4" w:space="0" w:color="auto"/>
+              <w:left w:val="single" w:sz="4" w:space="0" w:color="auto"/>
+              <w:bottom w:val="nil"/>
+              <w:right w:val="single" w:sz="4" w:space="0" w:color="auto"/>
+            </w:tcBorders>
+          </w:tcPr>
+          <w:p>
+            <w:pPr>
+              <w:jc w:val="center"/>
+            </w:pPr>
+            <w:r>
+              <w:t>1</w:t>
+            </w:r>
+          </w:p>
+        </w:tc>
+        <w:tc>
+          <w:tcPr>
+            <w:tcW w:w="1993" w:type="dxa"/>
+            <w:tcBorders>
+              <w:top w:val="single" w:sz="4" w:space="0" w:color="auto"/>
+              <w:left w:val="single" w:sz="4" w:space="0" w:color="auto"/>
+              <w:bottom w:val="nil"/>
+              <w:right w:val="single" w:sz="4" w:space="0" w:color="auto"/>
+            </w:tcBorders>
+          </w:tcPr>
+          <w:p>
+            <w:pPr>
+              <w:jc w:val="center"/>
+            </w:pPr>
+            <w:r>
+              <w:t>0.03931</w:t>
+            </w:r>
+          </w:p>
+        </w:tc>
+        <w:tc>
+          <w:tcPr>
+            <w:tcW w:w="1701" w:type="dxa"/>
+            <w:tcBorders>
+              <w:top w:val="single" w:sz="4" w:space="0" w:color="auto"/>
+              <w:left w:val="single" w:sz="4" w:space="0" w:color="auto"/>
+              <w:bottom w:val="nil"/>
+              <w:right w:val="single" w:sz="4" w:space="0" w:color="auto"/>
+            </w:tcBorders>
+          </w:tcPr>
+          <w:p>
+            <w:pPr>
+              <w:jc w:val="center"/>
+            </w:pPr>
+            <w:r>
+              <w:t>0.0137</w:t>
+            </w:r>
+          </w:p>
+        </w:tc>
+      </w:tr>
+      <w:tr>
+        <w:tc>
+          <w:tcPr>
+            <w:tcW w:w="984" w:type="dxa"/>
+            <w:tcBorders>
+              <w:top w:val="nil"/>
+              <w:left w:val="single" w:sz="4" w:space="0" w:color="auto"/>
+              <w:bottom w:val="nil"/>
+              <w:right w:val="single" w:sz="4" w:space="0" w:color="auto"/>
+            </w:tcBorders>
+          </w:tcPr>
+          <w:p>
+            <w:pPr>
+              <w:jc w:val="center"/>
+            </w:pPr>
+            <w:r>
+              <w:t>3</w:t>
+            </w:r>
+          </w:p>
+        </w:tc>
+        <w:tc>
+          <w:tcPr>
+            <w:tcW w:w="1993" w:type="dxa"/>
+            <w:tcBorders>
+              <w:top w:val="nil"/>
+              <w:left w:val="single" w:sz="4" w:space="0" w:color="auto"/>
+              <w:bottom w:val="nil"/>
+              <w:right w:val="single" w:sz="4" w:space="0" w:color="auto"/>
+            </w:tcBorders>
+          </w:tcPr>
+          <w:p>
+            <w:pPr>
+              <w:jc w:val="center"/>
+            </w:pPr>
+            <w:r>
+              <w:t>0.01909</w:t>
+            </w:r>
+          </w:p>
+        </w:tc>
+        <w:tc>
+          <w:tcPr>
+            <w:tcW w:w="1701" w:type="dxa"/>
+            <w:tcBorders>
+              <w:top w:val="nil"/>
+              <w:left w:val="single" w:sz="4" w:space="0" w:color="auto"/>
+              <w:bottom w:val="nil"/>
+              <w:right w:val="single" w:sz="4" w:space="0" w:color="auto"/>
+            </w:tcBorders>
+          </w:tcPr>
+          <w:p>
+            <w:pPr>
+              <w:jc w:val="center"/>
+            </w:pPr>
+            <w:r>
+              <w:t>0.01625</w:t>
+            </w:r>
+          </w:p>
+        </w:tc>
+      </w:tr>
+      <w:tr>
+        <w:tc>
+          <w:tcPr>
+            <w:tcW w:w="984" w:type="dxa"/>
+            <w:tcBorders>
+              <w:top w:val="nil"/>
+              <w:left w:val="single" w:sz="4" w:space="0" w:color="auto"/>
+              <w:bottom w:val="single" w:sz="4" w:space="0" w:color="auto"/>
+              <w:right w:val="single" w:sz="4" w:space="0" w:color="auto"/>
+            </w:tcBorders>
+          </w:tcPr>
+          <w:p>
+            <w:pPr>
+              <w:jc w:val="center"/>
+            </w:pPr>
+            <w:r>
+              <w:t>5</w:t>
+            </w:r>
+          </w:p>
+        </w:tc>
+        <w:tc>
+          <w:tcPr>
+            <w:tcW w:w="1993" w:type="dxa"/>
+            <w:tcBorders>
+              <w:top w:val="nil"/>
+              <w:left w:val="single" w:sz="4" w:space="0" w:color="auto"/>
+              <w:bottom w:val="single" w:sz="4" w:space="0" w:color="auto"/>
+              <w:right w:val="single" w:sz="4" w:space="0" w:color="auto"/>
+            </w:tcBorders>
+          </w:tcPr>
+          <w:p>
+            <w:pPr>
+              <w:jc w:val="center"/>
+            </w:pPr>
+            <w:r>
+              <w:t>0.01909</w:t>
+            </w:r>
+            <w:bookmarkStart w:id="6" w:name="_GoBack"/>
+            <w:bookmarkEnd w:id="6"/>
+          </w:p>
+        </w:tc>
+        <w:tc>
+          <w:tcPr>
+            <w:tcW w:w="1701" w:type="dxa"/>
+            <w:tcBorders>
+              <w:top w:val="nil"/>
+              <w:left w:val="single" w:sz="4" w:space="0" w:color="auto"/>
+              <w:bottom w:val="single" w:sz="4" w:space="0" w:color="auto"/>
+              <w:right w:val="single" w:sz="4" w:space="0" w:color="auto"/>
+            </w:tcBorders>
+          </w:tcPr>
+          <w:p>
+            <w:pPr>
+              <w:jc w:val="center"/>
+            </w:pPr>
+            <w:r>
+              <w:t>0.01675</w:t>
+            </w:r>
+          </w:p>
+        </w:tc>
+      </w:tr>
+    </w:tbl>
+    <w:p/>
+    <w:p>
+      <w:pPr>
+        <w:pStyle w:val="Heading1"/>
+      </w:pPr>
+      <w:r>
+        <w:lastRenderedPageBreak/>
+        <w:t>Coding Practice</w:t>
+      </w:r>
+    </w:p>
+    <w:p>
+      <w:r>
+        <w:t>As well as being an exercise in control theory, first and foremost this task is about developing an understanding of the C++ coding language. The following section details changes made to the original source-code that, while not adding extra functionality, improves readability of the code and its structure.</w:t>
+      </w:r>
+    </w:p>
+    <w:p>
+      <w:pPr>
+        <w:pStyle w:val="ListParagraph"/>
+        <w:keepNext/>
+        <w:keepLines/>
+        <w:numPr>
+          <w:ilvl w:val="0"/>
+          <w:numId w:val="32"/>
+        </w:numPr>
+        <w:spacing w:before="360" w:after="0"/>
+        <w:contextualSpacing w:val="0"/>
+        <w:outlineLvl w:val="1"/>
+        <w:rPr>
+          <w:rFonts w:asciiTheme="majorHAnsi" w:eastAsiaTheme="majorEastAsia" w:hAnsiTheme="majorHAnsi" w:cstheme="majorBidi"/>
+          <w:b/>
+          <w:bCs/>
+          <w:smallCaps/>
+          <w:vanish/>
+          <w:sz w:val="28"/>
+          <w:szCs w:val="28"/>
+        </w:rPr>
+      </w:pPr>
+    </w:p>
+    <w:p>
+      <w:pPr>
+        <w:pStyle w:val="Heading2"/>
+      </w:pPr>
+      <w:bookmarkStart w:id="7" w:name="_Ref490404272"/>
+      <w:r>
+        <w:t>Orbiter and Lander Classes</w:t>
+      </w:r>
+      <w:bookmarkEnd w:id="7"/>
+    </w:p>
+    <w:p>
+      <w:r>
+        <w:t xml:space="preserve">Being an object-oriented programming language, classes allow groups of functions and variables to be kept in a </w:t>
+      </w:r>
+      <w:r>
+        <w:t>single location, as well as control what can and cannot change those variables.</w:t>
+      </w:r>
+      <w:r>
+        <w:t xml:space="preserve"> All the lander variables and corresponding physics functions (including thrust and attitude stabilisation) were merged into a class that contains all the basic properties of the lander. It was then possible to remove repeated calculations of this like altitude and drag and put them in one location, making debugging more straightforward as only</w:t>
+      </w:r>
+      <w:r>
+        <w:t xml:space="preserve"> 1 location needs to be changed, as well as minor performance improvements by not recalculating dependant values multiple times in a loop.</w:t>
+      </w:r>
+    </w:p>
+    <w:p>
+      <w:r>
+        <w:t>All of this is put in the ‘Orbiter Class.h’ file, though the functions where applicable were kept in their original location to maintain the code structure. Geometric arguments such as position and velocity are kept as protected so that only the numerical dynamics function and resetting the scenario can explicitly change it to reduce the likelihood of accidentally changing values somewhere unknown.</w:t>
+      </w:r>
+    </w:p>
+    <w:p>
+      <w:r>
+        <w:t>The number of files declared in the header files could be slashed, as now only one declaration of a lander variable is required, and it will be initialised to contain all the appropriate variables.</w:t>
+      </w:r>
+    </w:p>
+    <w:p>
+      <w:pPr>
+        <w:pStyle w:val="Heading2"/>
+      </w:pPr>
+      <w:r>
+        <w:t>Header Files</w:t>
+      </w:r>
+    </w:p>
+    <w:p>
+      <w:r>
+        <w:t>Header files allow functions and global variables to be forward declared so that the order they are defined does not need to be considered, and that functions from different files can be accessed. Best practice suggests that every .cpp file should have its own .h file with the same name so that it is clear where declarations are kept, and do simplify any includes. The ‘lander.h’ file was therefore split into 2 separate header files for the corresponding original .cpp files</w:t>
+      </w:r>
+      <w:r>
+        <w:t>.</w:t>
+      </w:r>
+    </w:p>
+    <w:p>
+      <w:r>
+        <w:t>Now with multiple files and being included at the top of each file, repeated declarations will cause errors in compilation. Head guards using the pre-processor #ifndef create conditional inclusion in the file if it has not been already (from being included within a header file previously defined). It should be noted #pragma once can also be used but not all compilers have this pre-processor directive.</w:t>
+      </w:r>
     </w:p>
     <w:p/>
     <w:sectPr>
@@ -8947,8 +9210,10 @@
   </w:compat>
   <w:rsids>
     <w:rsidRoot w:val="00615651"/>
+    <w:rsid w:val="003D71F5"/>
     <w:rsid w:val="005112EF"/>
     <w:rsid w:val="00615651"/>
+    <w:rsid w:val="009879E3"/>
   </w:rsids>
   <m:mathPr>
     <m:mathFont m:val="Cambria Math"/>
@@ -9407,7 +9672,7 @@
     <w:basedOn w:val="DefaultParagraphFont"/>
     <w:uiPriority w:val="99"/>
     <w:semiHidden/>
-    <w:rsid w:val="005112EF"/>
+    <w:rsid w:val="009879E3"/>
     <w:rPr>
       <w:color w:val="595959" w:themeColor="text1" w:themeTint="A6"/>
     </w:rPr>
@@ -10884,15 +11149,15 @@
 <file path=customXml/itemProps2.xml><?xml version="1.0" encoding="utf-8"?>
 <ds:datastoreItem xmlns:ds="http://schemas.openxmlformats.org/officeDocument/2006/customXml" ds:itemID="{63671810-3EF7-4C8E-BCBA-248ABE2BAB39}">
   <ds:schemaRefs>
-    <ds:schemaRef ds:uri="http://purl.org/dc/elements/1.1/"/>
+    <ds:schemaRef ds:uri="http://schemas.microsoft.com/office/infopath/2007/PartnerControls"/>
+    <ds:schemaRef ds:uri="http://schemas.microsoft.com/office/2006/documentManagement/types"/>
     <ds:schemaRef ds:uri="http://schemas.microsoft.com/office/2006/metadata/properties"/>
-    <ds:schemaRef ds:uri="http://schemas.microsoft.com/office/2006/documentManagement/types"/>
     <ds:schemaRef ds:uri="http://purl.org/dc/terms/"/>
-    <ds:schemaRef ds:uri="http://schemas.microsoft.com/office/infopath/2007/PartnerControls"/>
+    <ds:schemaRef ds:uri="4873beb7-5857-4685-be1f-d57550cc96cc"/>
     <ds:schemaRef ds:uri="http://purl.org/dc/dcmitype/"/>
     <ds:schemaRef ds:uri="http://schemas.openxmlformats.org/package/2006/metadata/core-properties"/>
-    <ds:schemaRef ds:uri="4873beb7-5857-4685-be1f-d57550cc96cc"/>
     <ds:schemaRef ds:uri="http://www.w3.org/XML/1998/namespace"/>
+    <ds:schemaRef ds:uri="http://purl.org/dc/elements/1.1/"/>
   </ds:schemaRefs>
 </ds:datastoreItem>
 </file>
@@ -10924,7 +11189,7 @@
 </file>
 
 <file path=customXml/itemProps5.xml><?xml version="1.0" encoding="utf-8"?>
-<ds:datastoreItem xmlns:ds="http://schemas.openxmlformats.org/officeDocument/2006/customXml" ds:itemID="{58702EC9-F98F-42E2-B306-B4DE62B65BE0}">
+<ds:datastoreItem xmlns:ds="http://schemas.openxmlformats.org/officeDocument/2006/customXml" ds:itemID="{E6DE408C-951C-4A77-AFD9-F9FD76562181}">
   <ds:schemaRefs>
     <ds:schemaRef ds:uri="http://schemas.openxmlformats.org/officeDocument/2006/bibliography"/>
   </ds:schemaRefs>

</xml_diff>

<commit_message>
Created new autopilot mode to transfer orbits. Currently only seems to go to a single altitude, but otherwise works fine.
</commit_message>
<xml_diff>
--- a/Mars Lander Report.docx
+++ b/Mars Lander Report.docx
@@ -3020,7 +3020,7 @@
         <w:rPr>
           <w:rStyle w:val="FootnoteReference"/>
         </w:rPr>
-        <w:footnoteReference w:id="1"/>
+        <w:footnoteReference w:id="2"/>
       </w:r>
       <w:r>
         <w:t>. The function will return false if it predicts evolution into an unsafe regime or if the lander virtually crashes, but returns true if the velocity reduces before any of these happen.  This provides an adaptive parachute launcher which, when combined with the autopilot, allows the lander to touch down successfully in all the scenarios that don’t have stable orbits.</w:t>
@@ -3354,20 +3354,20 @@
         <w:tblLook w:val="04A0" w:firstRow="1" w:lastRow="0" w:firstColumn="1" w:lastColumn="0" w:noHBand="0" w:noVBand="1"/>
       </w:tblPr>
       <w:tblGrid>
-        <w:gridCol w:w="414"/>
-        <w:gridCol w:w="9970"/>
+        <w:gridCol w:w="709"/>
+        <w:gridCol w:w="9675"/>
         <w:gridCol w:w="674"/>
       </w:tblGrid>
       <w:tr>
         <w:tc>
           <w:tcPr>
-            <w:tcW w:w="426" w:type="dxa"/>
+            <w:tcW w:w="709" w:type="dxa"/>
           </w:tcPr>
           <w:p/>
         </w:tc>
         <w:tc>
           <w:tcPr>
-            <w:tcW w:w="10065" w:type="dxa"/>
+            <w:tcW w:w="9675" w:type="dxa"/>
           </w:tcPr>
           <w:p>
             <w:pPr>
@@ -4406,7 +4406,7 @@
         </w:tc>
         <w:tc>
           <w:tcPr>
-            <w:tcW w:w="567" w:type="dxa"/>
+            <w:tcW w:w="674" w:type="dxa"/>
             <w:vAlign w:val="center"/>
           </w:tcPr>
           <w:p>
@@ -5171,9 +5171,6 @@
     </w:p>
     <w:p>
       <w:r>
-        <w:t xml:space="preserve"> </w:t>
-      </w:r>
-      <w:r>
         <w:fldChar w:fldCharType="begin"/>
       </w:r>
       <w:r>
@@ -5358,36 +5355,103 @@
       <w:tblPr>
         <w:tblStyle w:val="TableGrid"/>
         <w:tblW w:w="0" w:type="auto"/>
-        <w:tblInd w:w="2405" w:type="dxa"/>
+        <w:jc w:val="center"/>
         <w:tblLook w:val="04A0" w:firstRow="1" w:lastRow="0" w:firstColumn="1" w:lastColumn="0" w:noHBand="0" w:noVBand="1"/>
       </w:tblPr>
       <w:tblGrid>
         <w:gridCol w:w="984"/>
-        <w:gridCol w:w="1993"/>
-        <w:gridCol w:w="1701"/>
+        <w:gridCol w:w="1138"/>
+        <w:gridCol w:w="992"/>
+        <w:gridCol w:w="1134"/>
+        <w:gridCol w:w="941"/>
       </w:tblGrid>
       <w:tr>
+        <w:trPr>
+          <w:jc w:val="center"/>
+        </w:trPr>
         <w:tc>
           <w:tcPr>
             <w:tcW w:w="984" w:type="dxa"/>
+            <w:vMerge w:val="restart"/>
+          </w:tcPr>
+          <w:p>
+            <w:pPr>
+              <w:jc w:val="center"/>
+            </w:pPr>
+            <w:r>
+              <w:t>Scenario</w:t>
+            </w:r>
+          </w:p>
+          <w:p>
+            <w:pPr>
+              <w:jc w:val="center"/>
+            </w:pPr>
+          </w:p>
+        </w:tc>
+        <w:tc>
+          <w:tcPr>
+            <w:tcW w:w="2130" w:type="dxa"/>
+            <w:gridSpan w:val="2"/>
             <w:tcBorders>
               <w:bottom w:val="single" w:sz="4" w:space="0" w:color="auto"/>
             </w:tcBorders>
           </w:tcPr>
           <w:p>
+            <w:pPr>
+              <w:jc w:val="center"/>
+            </w:pPr>
             <w:r>
-              <w:t>Scenario</w:t>
+              <w:t>Without Parachute</w:t>
             </w:r>
           </w:p>
         </w:tc>
         <w:tc>
           <w:tcPr>
-            <w:tcW w:w="1993" w:type="dxa"/>
+            <w:tcW w:w="1984" w:type="dxa"/>
+            <w:gridSpan w:val="2"/>
             <w:tcBorders>
               <w:bottom w:val="single" w:sz="4" w:space="0" w:color="auto"/>
             </w:tcBorders>
           </w:tcPr>
           <w:p>
+            <w:pPr>
+              <w:jc w:val="center"/>
+            </w:pPr>
+            <w:r>
+              <w:t>With Parachute</w:t>
+            </w:r>
+          </w:p>
+        </w:tc>
+      </w:tr>
+      <w:tr>
+        <w:trPr>
+          <w:jc w:val="center"/>
+        </w:trPr>
+        <w:tc>
+          <w:tcPr>
+            <w:tcW w:w="984" w:type="dxa"/>
+            <w:vMerge/>
+            <w:tcBorders>
+              <w:bottom w:val="single" w:sz="4" w:space="0" w:color="auto"/>
+            </w:tcBorders>
+          </w:tcPr>
+          <w:p>
+            <w:pPr>
+              <w:jc w:val="center"/>
+            </w:pPr>
+          </w:p>
+        </w:tc>
+        <w:tc>
+          <w:tcPr>
+            <w:tcW w:w="1138" w:type="dxa"/>
+            <w:tcBorders>
+              <w:bottom w:val="single" w:sz="4" w:space="0" w:color="auto"/>
+            </w:tcBorders>
+          </w:tcPr>
+          <w:p>
+            <w:pPr>
+              <w:jc w:val="center"/>
+            </w:pPr>
             <w:r>
               <w:t>Most Fuel Efficient</w:t>
             </w:r>
@@ -5395,12 +5459,47 @@
         </w:tc>
         <w:tc>
           <w:tcPr>
-            <w:tcW w:w="1701" w:type="dxa"/>
+            <w:tcW w:w="992" w:type="dxa"/>
             <w:tcBorders>
               <w:bottom w:val="single" w:sz="4" w:space="0" w:color="auto"/>
             </w:tcBorders>
           </w:tcPr>
           <w:p>
+            <w:pPr>
+              <w:jc w:val="center"/>
+            </w:pPr>
+            <w:r>
+              <w:t>Softest Landing</w:t>
+            </w:r>
+          </w:p>
+        </w:tc>
+        <w:tc>
+          <w:tcPr>
+            <w:tcW w:w="1134" w:type="dxa"/>
+            <w:tcBorders>
+              <w:bottom w:val="single" w:sz="4" w:space="0" w:color="auto"/>
+            </w:tcBorders>
+          </w:tcPr>
+          <w:p>
+            <w:pPr>
+              <w:jc w:val="center"/>
+            </w:pPr>
+            <w:r>
+              <w:t>Most Fuel Efficient</w:t>
+            </w:r>
+          </w:p>
+        </w:tc>
+        <w:tc>
+          <w:tcPr>
+            <w:tcW w:w="850" w:type="dxa"/>
+            <w:tcBorders>
+              <w:bottom w:val="single" w:sz="4" w:space="0" w:color="auto"/>
+            </w:tcBorders>
+          </w:tcPr>
+          <w:p>
+            <w:pPr>
+              <w:jc w:val="center"/>
+            </w:pPr>
             <w:r>
               <w:t>Softest Landing</w:t>
             </w:r>
@@ -5408,6 +5507,9 @@
         </w:tc>
       </w:tr>
       <w:tr>
+        <w:trPr>
+          <w:jc w:val="center"/>
+        </w:trPr>
         <w:tc>
           <w:tcPr>
             <w:tcW w:w="984" w:type="dxa"/>
@@ -5429,7 +5531,7 @@
         </w:tc>
         <w:tc>
           <w:tcPr>
-            <w:tcW w:w="1993" w:type="dxa"/>
+            <w:tcW w:w="1138" w:type="dxa"/>
             <w:tcBorders>
               <w:top w:val="single" w:sz="4" w:space="0" w:color="auto"/>
               <w:left w:val="single" w:sz="4" w:space="0" w:color="auto"/>
@@ -5448,7 +5550,7 @@
         </w:tc>
         <w:tc>
           <w:tcPr>
-            <w:tcW w:w="1701" w:type="dxa"/>
+            <w:tcW w:w="992" w:type="dxa"/>
             <w:tcBorders>
               <w:top w:val="single" w:sz="4" w:space="0" w:color="auto"/>
               <w:left w:val="single" w:sz="4" w:space="0" w:color="auto"/>
@@ -5461,12 +5563,53 @@
               <w:jc w:val="center"/>
             </w:pPr>
             <w:r>
-              <w:t>0.0137</w:t>
+              <w:t>0.01374</w:t>
+            </w:r>
+          </w:p>
+        </w:tc>
+        <w:tc>
+          <w:tcPr>
+            <w:tcW w:w="1134" w:type="dxa"/>
+            <w:tcBorders>
+              <w:top w:val="single" w:sz="4" w:space="0" w:color="auto"/>
+              <w:left w:val="single" w:sz="4" w:space="0" w:color="auto"/>
+              <w:bottom w:val="nil"/>
+              <w:right w:val="single" w:sz="4" w:space="0" w:color="auto"/>
+            </w:tcBorders>
+          </w:tcPr>
+          <w:p>
+            <w:pPr>
+              <w:jc w:val="center"/>
+            </w:pPr>
+            <w:r>
+              <w:t>0.15273</w:t>
+            </w:r>
+          </w:p>
+        </w:tc>
+        <w:tc>
+          <w:tcPr>
+            <w:tcW w:w="850" w:type="dxa"/>
+            <w:tcBorders>
+              <w:top w:val="single" w:sz="4" w:space="0" w:color="auto"/>
+              <w:left w:val="single" w:sz="4" w:space="0" w:color="auto"/>
+              <w:bottom w:val="nil"/>
+              <w:right w:val="single" w:sz="4" w:space="0" w:color="auto"/>
+            </w:tcBorders>
+          </w:tcPr>
+          <w:p>
+            <w:pPr>
+              <w:jc w:val="center"/>
+            </w:pPr>
+            <w:r>
+              <w:t>0.01030</w:t>
             </w:r>
           </w:p>
         </w:tc>
       </w:tr>
       <w:tr>
+        <w:trPr>
+          <w:jc w:val="center"/>
+        </w:trPr>
         <w:tc>
           <w:tcPr>
             <w:tcW w:w="984" w:type="dxa"/>
@@ -5488,7 +5631,7 @@
         </w:tc>
         <w:tc>
           <w:tcPr>
-            <w:tcW w:w="1993" w:type="dxa"/>
+            <w:tcW w:w="1138" w:type="dxa"/>
             <w:tcBorders>
               <w:top w:val="nil"/>
               <w:left w:val="single" w:sz="4" w:space="0" w:color="auto"/>
@@ -5501,13 +5644,13 @@
               <w:jc w:val="center"/>
             </w:pPr>
             <w:r>
-              <w:t>0.01909</w:t>
+              <w:t>0.02001</w:t>
             </w:r>
           </w:p>
         </w:tc>
         <w:tc>
           <w:tcPr>
-            <w:tcW w:w="1701" w:type="dxa"/>
+            <w:tcW w:w="992" w:type="dxa"/>
             <w:tcBorders>
               <w:top w:val="nil"/>
               <w:left w:val="single" w:sz="4" w:space="0" w:color="auto"/>
@@ -5520,12 +5663,153 @@
               <w:jc w:val="center"/>
             </w:pPr>
             <w:r>
-              <w:t>0.01625</w:t>
+              <w:t>0.01735</w:t>
+            </w:r>
+          </w:p>
+        </w:tc>
+        <w:tc>
+          <w:tcPr>
+            <w:tcW w:w="1134" w:type="dxa"/>
+            <w:tcBorders>
+              <w:top w:val="nil"/>
+              <w:left w:val="single" w:sz="4" w:space="0" w:color="auto"/>
+              <w:bottom w:val="nil"/>
+              <w:right w:val="single" w:sz="4" w:space="0" w:color="auto"/>
+            </w:tcBorders>
+          </w:tcPr>
+          <w:p>
+            <w:pPr>
+              <w:jc w:val="center"/>
+            </w:pPr>
+            <w:r>
+              <w:t>0.05588</w:t>
+            </w:r>
+          </w:p>
+        </w:tc>
+        <w:tc>
+          <w:tcPr>
+            <w:tcW w:w="850" w:type="dxa"/>
+            <w:tcBorders>
+              <w:top w:val="nil"/>
+              <w:left w:val="single" w:sz="4" w:space="0" w:color="auto"/>
+              <w:bottom w:val="nil"/>
+              <w:right w:val="single" w:sz="4" w:space="0" w:color="auto"/>
+            </w:tcBorders>
+          </w:tcPr>
+          <w:p>
+            <w:pPr>
+              <w:jc w:val="center"/>
+            </w:pPr>
+            <w:r>
+              <w:t>0.01382</w:t>
             </w:r>
           </w:p>
         </w:tc>
       </w:tr>
       <w:tr>
+        <w:trPr>
+          <w:jc w:val="center"/>
+        </w:trPr>
+        <w:tc>
+          <w:tcPr>
+            <w:tcW w:w="984" w:type="dxa"/>
+            <w:tcBorders>
+              <w:top w:val="nil"/>
+              <w:left w:val="single" w:sz="4" w:space="0" w:color="auto"/>
+              <w:bottom w:val="nil"/>
+              <w:right w:val="single" w:sz="4" w:space="0" w:color="auto"/>
+            </w:tcBorders>
+          </w:tcPr>
+          <w:p>
+            <w:pPr>
+              <w:jc w:val="center"/>
+            </w:pPr>
+            <w:r>
+              <w:t>4</w:t>
+            </w:r>
+          </w:p>
+        </w:tc>
+        <w:tc>
+          <w:tcPr>
+            <w:tcW w:w="1138" w:type="dxa"/>
+            <w:tcBorders>
+              <w:top w:val="nil"/>
+              <w:left w:val="single" w:sz="4" w:space="0" w:color="auto"/>
+              <w:bottom w:val="nil"/>
+              <w:right w:val="single" w:sz="4" w:space="0" w:color="auto"/>
+            </w:tcBorders>
+          </w:tcPr>
+          <w:p>
+            <w:pPr>
+              <w:jc w:val="center"/>
+            </w:pPr>
+            <w:r>
+              <w:t>0.03486</w:t>
+            </w:r>
+          </w:p>
+        </w:tc>
+        <w:tc>
+          <w:tcPr>
+            <w:tcW w:w="992" w:type="dxa"/>
+            <w:tcBorders>
+              <w:top w:val="nil"/>
+              <w:left w:val="single" w:sz="4" w:space="0" w:color="auto"/>
+              <w:bottom w:val="nil"/>
+              <w:right w:val="single" w:sz="4" w:space="0" w:color="auto"/>
+            </w:tcBorders>
+          </w:tcPr>
+          <w:p>
+            <w:pPr>
+              <w:jc w:val="center"/>
+            </w:pPr>
+            <w:r>
+              <w:t>0.01637</w:t>
+            </w:r>
+          </w:p>
+        </w:tc>
+        <w:tc>
+          <w:tcPr>
+            <w:tcW w:w="1134" w:type="dxa"/>
+            <w:tcBorders>
+              <w:top w:val="nil"/>
+              <w:left w:val="single" w:sz="4" w:space="0" w:color="auto"/>
+              <w:bottom w:val="nil"/>
+              <w:right w:val="single" w:sz="4" w:space="0" w:color="auto"/>
+            </w:tcBorders>
+          </w:tcPr>
+          <w:p>
+            <w:pPr>
+              <w:jc w:val="center"/>
+            </w:pPr>
+            <w:r>
+              <w:t>0.15160</w:t>
+            </w:r>
+          </w:p>
+        </w:tc>
+        <w:tc>
+          <w:tcPr>
+            <w:tcW w:w="850" w:type="dxa"/>
+            <w:tcBorders>
+              <w:top w:val="nil"/>
+              <w:left w:val="single" w:sz="4" w:space="0" w:color="auto"/>
+              <w:bottom w:val="nil"/>
+              <w:right w:val="single" w:sz="4" w:space="0" w:color="auto"/>
+            </w:tcBorders>
+          </w:tcPr>
+          <w:p>
+            <w:pPr>
+              <w:jc w:val="center"/>
+            </w:pPr>
+            <w:r>
+              <w:t>0.01128</w:t>
+            </w:r>
+          </w:p>
+        </w:tc>
+      </w:tr>
+      <w:tr>
+        <w:trPr>
+          <w:jc w:val="center"/>
+        </w:trPr>
         <w:tc>
           <w:tcPr>
             <w:tcW w:w="984" w:type="dxa"/>
@@ -5547,7 +5831,7 @@
         </w:tc>
         <w:tc>
           <w:tcPr>
-            <w:tcW w:w="1993" w:type="dxa"/>
+            <w:tcW w:w="1138" w:type="dxa"/>
             <w:tcBorders>
               <w:top w:val="nil"/>
               <w:left w:val="single" w:sz="4" w:space="0" w:color="auto"/>
@@ -5562,13 +5846,11 @@
             <w:r>
               <w:t>0.01909</w:t>
             </w:r>
-            <w:bookmarkStart w:id="6" w:name="_GoBack"/>
-            <w:bookmarkEnd w:id="6"/>
           </w:p>
         </w:tc>
         <w:tc>
           <w:tcPr>
-            <w:tcW w:w="1701" w:type="dxa"/>
+            <w:tcW w:w="992" w:type="dxa"/>
             <w:tcBorders>
               <w:top w:val="nil"/>
               <w:left w:val="single" w:sz="4" w:space="0" w:color="auto"/>
@@ -5581,19 +5863,95 @@
               <w:jc w:val="center"/>
             </w:pPr>
             <w:r>
-              <w:t>0.01675</w:t>
+              <w:t>0.01670</w:t>
+            </w:r>
+          </w:p>
+        </w:tc>
+        <w:tc>
+          <w:tcPr>
+            <w:tcW w:w="1134" w:type="dxa"/>
+            <w:tcBorders>
+              <w:top w:val="nil"/>
+              <w:left w:val="single" w:sz="4" w:space="0" w:color="auto"/>
+              <w:bottom w:val="single" w:sz="4" w:space="0" w:color="auto"/>
+              <w:right w:val="single" w:sz="4" w:space="0" w:color="auto"/>
+            </w:tcBorders>
+          </w:tcPr>
+          <w:p>
+            <w:pPr>
+              <w:jc w:val="center"/>
+            </w:pPr>
+            <w:r>
+              <w:t>0.05305</w:t>
+            </w:r>
+          </w:p>
+        </w:tc>
+        <w:tc>
+          <w:tcPr>
+            <w:tcW w:w="850" w:type="dxa"/>
+            <w:tcBorders>
+              <w:top w:val="nil"/>
+              <w:left w:val="single" w:sz="4" w:space="0" w:color="auto"/>
+              <w:bottom w:val="single" w:sz="4" w:space="0" w:color="auto"/>
+              <w:right w:val="single" w:sz="4" w:space="0" w:color="auto"/>
+            </w:tcBorders>
+          </w:tcPr>
+          <w:p>
+            <w:pPr>
+              <w:jc w:val="center"/>
+            </w:pPr>
+            <w:r>
+              <w:t>0.01440</w:t>
             </w:r>
           </w:p>
         </w:tc>
       </w:tr>
     </w:tbl>
-    <w:p/>
     <w:p>
       <w:pPr>
+        <w:pStyle w:val="Heading2"/>
+      </w:pPr>
+      <w:r>
+        <w:lastRenderedPageBreak/>
+        <w:t>Autopilot Modes</w:t>
+      </w:r>
+    </w:p>
+    <w:p>
+      <w:r>
+        <w:t>The main autopilot mode can be considered Orbital Descent. There are two additional things the autopilot can do:</w:t>
+      </w:r>
+    </w:p>
+    <w:p>
+      <w:pPr>
+        <w:pStyle w:val="ListParagraph"/>
+        <w:numPr>
+          <w:ilvl w:val="0"/>
+          <w:numId w:val="40"/>
+        </w:numPr>
+      </w:pPr>
+      <w:r>
+        <w:t>Orbital Re-Entry: bring the lander from any stable orbit into a ballistic trajectory that leads to Orbital Descent, allowing the lander to touchdown safely.</w:t>
+      </w:r>
+    </w:p>
+    <w:p>
+      <w:pPr>
+        <w:pStyle w:val="ListParagraph"/>
+        <w:numPr>
+          <w:ilvl w:val="0"/>
+          <w:numId w:val="40"/>
+        </w:numPr>
+      </w:pPr>
+      <w:r>
+        <w:t>Orbital Injection: Going from a ballistic trajectory into a stable orbit i.e. the reverse of Re-entry.</w:t>
+      </w:r>
+      <w:bookmarkStart w:id="6" w:name="_GoBack"/>
+      <w:bookmarkEnd w:id="6"/>
+    </w:p>
+    <w:p>
+      <w:pPr>
         <w:pStyle w:val="Heading1"/>
       </w:pPr>
       <w:r>
-        <w:lastRenderedPageBreak/>
         <w:t>Coding Practice</w:t>
       </w:r>
     </w:p>
@@ -5715,6 +6073,13 @@
       </w:r>
     </w:p>
   </w:endnote>
+  <w:endnote w:type="continuationNotice" w:id="1">
+    <w:p>
+      <w:pPr>
+        <w:spacing w:after="0" w:line="240" w:lineRule="auto"/>
+      </w:pPr>
+    </w:p>
+  </w:endnote>
 </w:endnotes>
 </file>
 
@@ -5740,7 +6105,14 @@
       </w:r>
     </w:p>
   </w:footnote>
-  <w:footnote w:id="1">
+  <w:footnote w:type="continuationNotice" w:id="1">
+    <w:p>
+      <w:pPr>
+        <w:spacing w:after="0" w:line="240" w:lineRule="auto"/>
+      </w:pPr>
+    </w:p>
+  </w:footnote>
+  <w:footnote w:id="2">
     <w:p>
       <w:pPr>
         <w:pStyle w:val="FootnoteText"/>
@@ -6691,6 +7063,92 @@
     </w:lvl>
   </w:abstractNum>
   <w:abstractNum w:abstractNumId="18" w15:restartNumberingAfterBreak="0">
+    <w:nsid w:val="21296360"/>
+    <w:multiLevelType w:val="hybridMultilevel"/>
+    <w:tmpl w:val="36EEA7C0"/>
+    <w:lvl w:ilvl="0" w:tplc="0809000F">
+      <w:start w:val="1"/>
+      <w:numFmt w:val="decimal"/>
+      <w:lvlText w:val="%1."/>
+      <w:lvlJc w:val="left"/>
+      <w:pPr>
+        <w:ind w:left="720" w:hanging="360"/>
+      </w:pPr>
+    </w:lvl>
+    <w:lvl w:ilvl="1" w:tplc="08090019" w:tentative="1">
+      <w:start w:val="1"/>
+      <w:numFmt w:val="lowerLetter"/>
+      <w:lvlText w:val="%2."/>
+      <w:lvlJc w:val="left"/>
+      <w:pPr>
+        <w:ind w:left="1440" w:hanging="360"/>
+      </w:pPr>
+    </w:lvl>
+    <w:lvl w:ilvl="2" w:tplc="0809001B" w:tentative="1">
+      <w:start w:val="1"/>
+      <w:numFmt w:val="lowerRoman"/>
+      <w:lvlText w:val="%3."/>
+      <w:lvlJc w:val="right"/>
+      <w:pPr>
+        <w:ind w:left="2160" w:hanging="180"/>
+      </w:pPr>
+    </w:lvl>
+    <w:lvl w:ilvl="3" w:tplc="0809000F" w:tentative="1">
+      <w:start w:val="1"/>
+      <w:numFmt w:val="decimal"/>
+      <w:lvlText w:val="%4."/>
+      <w:lvlJc w:val="left"/>
+      <w:pPr>
+        <w:ind w:left="2880" w:hanging="360"/>
+      </w:pPr>
+    </w:lvl>
+    <w:lvl w:ilvl="4" w:tplc="08090019" w:tentative="1">
+      <w:start w:val="1"/>
+      <w:numFmt w:val="lowerLetter"/>
+      <w:lvlText w:val="%5."/>
+      <w:lvlJc w:val="left"/>
+      <w:pPr>
+        <w:ind w:left="3600" w:hanging="360"/>
+      </w:pPr>
+    </w:lvl>
+    <w:lvl w:ilvl="5" w:tplc="0809001B" w:tentative="1">
+      <w:start w:val="1"/>
+      <w:numFmt w:val="lowerRoman"/>
+      <w:lvlText w:val="%6."/>
+      <w:lvlJc w:val="right"/>
+      <w:pPr>
+        <w:ind w:left="4320" w:hanging="180"/>
+      </w:pPr>
+    </w:lvl>
+    <w:lvl w:ilvl="6" w:tplc="0809000F" w:tentative="1">
+      <w:start w:val="1"/>
+      <w:numFmt w:val="decimal"/>
+      <w:lvlText w:val="%7."/>
+      <w:lvlJc w:val="left"/>
+      <w:pPr>
+        <w:ind w:left="5040" w:hanging="360"/>
+      </w:pPr>
+    </w:lvl>
+    <w:lvl w:ilvl="7" w:tplc="08090019" w:tentative="1">
+      <w:start w:val="1"/>
+      <w:numFmt w:val="lowerLetter"/>
+      <w:lvlText w:val="%8."/>
+      <w:lvlJc w:val="left"/>
+      <w:pPr>
+        <w:ind w:left="5760" w:hanging="360"/>
+      </w:pPr>
+    </w:lvl>
+    <w:lvl w:ilvl="8" w:tplc="0809001B" w:tentative="1">
+      <w:start w:val="1"/>
+      <w:numFmt w:val="lowerRoman"/>
+      <w:lvlText w:val="%9."/>
+      <w:lvlJc w:val="right"/>
+      <w:pPr>
+        <w:ind w:left="6480" w:hanging="180"/>
+      </w:pPr>
+    </w:lvl>
+  </w:abstractNum>
+  <w:abstractNum w:abstractNumId="19" w15:restartNumberingAfterBreak="0">
     <w:nsid w:val="3C802804"/>
     <w:multiLevelType w:val="multilevel"/>
     <w:tmpl w:val="C84CCA3E"/>
@@ -6812,7 +7270,7 @@
       </w:rPr>
     </w:lvl>
   </w:abstractNum>
-  <w:abstractNum w:abstractNumId="19" w15:restartNumberingAfterBreak="0">
+  <w:abstractNum w:abstractNumId="20" w15:restartNumberingAfterBreak="0">
     <w:nsid w:val="3E9A4819"/>
     <w:multiLevelType w:val="hybridMultilevel"/>
     <w:tmpl w:val="7434832A"/>
@@ -6925,7 +7383,7 @@
       </w:rPr>
     </w:lvl>
   </w:abstractNum>
-  <w:abstractNum w:abstractNumId="20" w15:restartNumberingAfterBreak="0">
+  <w:abstractNum w:abstractNumId="21" w15:restartNumberingAfterBreak="0">
     <w:nsid w:val="3F9A3F7E"/>
     <w:multiLevelType w:val="multilevel"/>
     <w:tmpl w:val="04090023"/>
@@ -7012,7 +7470,7 @@
       </w:pPr>
     </w:lvl>
   </w:abstractNum>
-  <w:abstractNum w:abstractNumId="21" w15:restartNumberingAfterBreak="0">
+  <w:abstractNum w:abstractNumId="22" w15:restartNumberingAfterBreak="0">
     <w:nsid w:val="443851C6"/>
     <w:multiLevelType w:val="hybridMultilevel"/>
     <w:tmpl w:val="DC5C6C50"/>
@@ -7125,7 +7583,7 @@
       </w:rPr>
     </w:lvl>
   </w:abstractNum>
-  <w:abstractNum w:abstractNumId="22" w15:restartNumberingAfterBreak="0">
+  <w:abstractNum w:abstractNumId="23" w15:restartNumberingAfterBreak="0">
     <w:nsid w:val="4986523D"/>
     <w:multiLevelType w:val="multilevel"/>
     <w:tmpl w:val="0409001D"/>
@@ -7211,7 +7669,7 @@
       </w:pPr>
     </w:lvl>
   </w:abstractNum>
-  <w:abstractNum w:abstractNumId="23" w15:restartNumberingAfterBreak="0">
+  <w:abstractNum w:abstractNumId="24" w15:restartNumberingAfterBreak="0">
     <w:nsid w:val="4F7C0604"/>
     <w:multiLevelType w:val="multilevel"/>
     <w:tmpl w:val="B4EA24BA"/>
@@ -7298,7 +7756,7 @@
       </w:pPr>
     </w:lvl>
   </w:abstractNum>
-  <w:abstractNum w:abstractNumId="24" w15:restartNumberingAfterBreak="0">
+  <w:abstractNum w:abstractNumId="25" w15:restartNumberingAfterBreak="0">
     <w:nsid w:val="77FA063B"/>
     <w:multiLevelType w:val="hybridMultilevel"/>
     <w:tmpl w:val="810E8E80"/>
@@ -7451,7 +7909,7 @@
     <w:abstractNumId w:val="10"/>
   </w:num>
   <w:num w:numId="14">
-    <w:abstractNumId w:val="22"/>
+    <w:abstractNumId w:val="23"/>
   </w:num>
   <w:num w:numId="15">
     <w:abstractNumId w:val="11"/>
@@ -7496,19 +7954,19 @@
     <w:abstractNumId w:val="16"/>
   </w:num>
   <w:num w:numId="29">
-    <w:abstractNumId w:val="20"/>
+    <w:abstractNumId w:val="21"/>
   </w:num>
   <w:num w:numId="30">
-    <w:abstractNumId w:val="23"/>
+    <w:abstractNumId w:val="24"/>
   </w:num>
   <w:num w:numId="31">
-    <w:abstractNumId w:val="24"/>
+    <w:abstractNumId w:val="25"/>
   </w:num>
   <w:num w:numId="32">
-    <w:abstractNumId w:val="18"/>
+    <w:abstractNumId w:val="19"/>
   </w:num>
   <w:num w:numId="33">
-    <w:abstractNumId w:val="18"/>
+    <w:abstractNumId w:val="19"/>
     <w:lvlOverride w:ilvl="0">
       <w:startOverride w:val="1"/>
     </w:lvlOverride>
@@ -7538,7 +7996,7 @@
     </w:lvlOverride>
   </w:num>
   <w:num w:numId="34">
-    <w:abstractNumId w:val="18"/>
+    <w:abstractNumId w:val="19"/>
     <w:lvlOverride w:ilvl="0">
       <w:startOverride w:val="4"/>
     </w:lvlOverride>
@@ -7568,7 +8026,7 @@
     </w:lvlOverride>
   </w:num>
   <w:num w:numId="35">
-    <w:abstractNumId w:val="18"/>
+    <w:abstractNumId w:val="19"/>
     <w:lvlOverride w:ilvl="0">
       <w:startOverride w:val="1"/>
     </w:lvlOverride>
@@ -7601,13 +8059,16 @@
     <w:abstractNumId w:val="14"/>
   </w:num>
   <w:num w:numId="37">
-    <w:abstractNumId w:val="21"/>
+    <w:abstractNumId w:val="22"/>
   </w:num>
   <w:num w:numId="38">
     <w:abstractNumId w:val="17"/>
   </w:num>
   <w:num w:numId="39">
-    <w:abstractNumId w:val="19"/>
+    <w:abstractNumId w:val="20"/>
+  </w:num>
+  <w:num w:numId="40">
+    <w:abstractNumId w:val="18"/>
   </w:num>
 </w:numbering>
 </file>
@@ -7692,7 +8153,7 @@
     <w:lsdException w:name="List Number 3" w:semiHidden="1" w:unhideWhenUsed="1"/>
     <w:lsdException w:name="List Number 4" w:semiHidden="1" w:unhideWhenUsed="1"/>
     <w:lsdException w:name="List Number 5" w:semiHidden="1" w:unhideWhenUsed="1"/>
-    <w:lsdException w:name="Title" w:uiPriority="10" w:qFormat="1"/>
+    <w:lsdException w:name="Title" w:uiPriority="1" w:qFormat="1"/>
     <w:lsdException w:name="Closing" w:semiHidden="1" w:unhideWhenUsed="1"/>
     <w:lsdException w:name="Signature" w:semiHidden="1" w:unhideWhenUsed="1"/>
     <w:lsdException w:name="Default Paragraph Font" w:semiHidden="1" w:uiPriority="1" w:unhideWhenUsed="1"/>
@@ -8233,6 +8694,7 @@
   <w:style w:type="character" w:default="1" w:styleId="DefaultParagraphFont">
     <w:name w:val="Default Paragraph Font"/>
     <w:uiPriority w:val="1"/>
+    <w:semiHidden/>
     <w:unhideWhenUsed/>
   </w:style>
   <w:style w:type="table" w:default="1" w:styleId="TableNormal">
@@ -9126,7 +9588,7 @@
     <w:charset w:val="00"/>
     <w:family w:val="roman"/>
     <w:pitch w:val="variable"/>
-    <w:sig w:usb0="E0002AFF" w:usb1="C0007843" w:usb2="00000009" w:usb3="00000000" w:csb0="000001FF" w:csb1="00000000"/>
+    <w:sig w:usb0="E0002EFF" w:usb1="C000785B" w:usb2="00000009" w:usb3="00000000" w:csb0="000001FF" w:csb1="00000000"/>
   </w:font>
   <w:font w:name="Courier New">
     <w:panose1 w:val="02070309020205020404"/>
@@ -9147,7 +9609,7 @@
     <w:charset w:val="00"/>
     <w:family w:val="swiss"/>
     <w:pitch w:val="variable"/>
-    <w:sig w:usb0="E0002AFF" w:usb1="4000ACFF" w:usb2="00000001" w:usb3="00000000" w:csb0="000001FF" w:csb1="00000000"/>
+    <w:sig w:usb0="E0002AFF" w:usb1="C000247B" w:usb2="00000009" w:usb3="00000000" w:csb0="000001FF" w:csb1="00000000"/>
   </w:font>
   <w:font w:name="SimSun">
     <w:altName w:val="宋体"/>
@@ -9162,14 +9624,14 @@
     <w:charset w:val="00"/>
     <w:family w:val="swiss"/>
     <w:pitch w:val="variable"/>
-    <w:sig w:usb0="E0002AFF" w:usb1="C0007843" w:usb2="00000009" w:usb3="00000000" w:csb0="000001FF" w:csb1="00000000"/>
+    <w:sig w:usb0="E0002EFF" w:usb1="C0007843" w:usb2="00000009" w:usb3="00000000" w:csb0="000001FF" w:csb1="00000000"/>
   </w:font>
   <w:font w:name="Calibri Light">
     <w:panose1 w:val="020F0302020204030204"/>
     <w:charset w:val="00"/>
     <w:family w:val="swiss"/>
     <w:pitch w:val="variable"/>
-    <w:sig w:usb0="A0002AEF" w:usb1="4000207B" w:usb2="00000000" w:usb3="00000000" w:csb0="000001FF" w:csb1="00000000"/>
+    <w:sig w:usb0="E0002AFF" w:usb1="C000247B" w:usb2="00000009" w:usb3="00000000" w:csb0="000001FF" w:csb1="00000000"/>
   </w:font>
   <w:font w:name="Segoe UI">
     <w:panose1 w:val="020B0502040204020203"/>
@@ -9210,6 +9672,7 @@
   </w:compat>
   <w:rsids>
     <w:rsidRoot w:val="00615651"/>
+    <w:rsid w:val="00344FCD"/>
     <w:rsid w:val="003D71F5"/>
     <w:rsid w:val="005112EF"/>
     <w:rsid w:val="00615651"/>
@@ -9960,6 +10423,15 @@
 </file>
 
 <file path=customXml/item2.xml><?xml version="1.0" encoding="utf-8"?>
+<?mso-contentType ?>
+<FormTemplates xmlns="http://schemas.microsoft.com/sharepoint/v3/contenttype/forms">
+  <Display>DocumentLibraryForm</Display>
+  <Edit>AssetEditForm</Edit>
+  <New>DocumentLibraryForm</New>
+</FormTemplates>
+</file>
+
+<file path=customXml/item3.xml><?xml version="1.0" encoding="utf-8"?>
 <p:properties xmlns:p="http://schemas.microsoft.com/office/2006/metadata/properties" xmlns:xsi="http://www.w3.org/2001/XMLSchema-instance" xmlns:pc="http://schemas.microsoft.com/office/infopath/2007/PartnerControls">
   <documentManagement>
     <APDescription xmlns="4873beb7-5857-4685-be1f-d57550cc96cc" xsi:nil="true"/>
@@ -10083,15 +10555,6 @@
     <UANotes xmlns="4873beb7-5857-4685-be1f-d57550cc96cc" xsi:nil="true"/>
   </documentManagement>
 </p:properties>
-</file>
-
-<file path=customXml/item3.xml><?xml version="1.0" encoding="utf-8"?>
-<?mso-contentType ?>
-<FormTemplates xmlns="http://schemas.microsoft.com/sharepoint/v3/contenttype/forms">
-  <Display>DocumentLibraryForm</Display>
-  <Edit>AssetEditForm</Edit>
-  <New>DocumentLibraryForm</New>
-</FormTemplates>
 </file>
 
 <file path=customXml/item4.xml><?xml version="1.0" encoding="utf-8"?>
@@ -11147,25 +11610,25 @@
 </file>
 
 <file path=customXml/itemProps2.xml><?xml version="1.0" encoding="utf-8"?>
-<ds:datastoreItem xmlns:ds="http://schemas.openxmlformats.org/officeDocument/2006/customXml" ds:itemID="{63671810-3EF7-4C8E-BCBA-248ABE2BAB39}">
+<ds:datastoreItem xmlns:ds="http://schemas.openxmlformats.org/officeDocument/2006/customXml" ds:itemID="{499EA1EC-B023-4266-9865-E1EDA122A8C9}">
   <ds:schemaRefs>
-    <ds:schemaRef ds:uri="http://schemas.microsoft.com/office/infopath/2007/PartnerControls"/>
-    <ds:schemaRef ds:uri="http://schemas.microsoft.com/office/2006/documentManagement/types"/>
-    <ds:schemaRef ds:uri="http://schemas.microsoft.com/office/2006/metadata/properties"/>
-    <ds:schemaRef ds:uri="http://purl.org/dc/terms/"/>
-    <ds:schemaRef ds:uri="4873beb7-5857-4685-be1f-d57550cc96cc"/>
-    <ds:schemaRef ds:uri="http://purl.org/dc/dcmitype/"/>
-    <ds:schemaRef ds:uri="http://schemas.openxmlformats.org/package/2006/metadata/core-properties"/>
-    <ds:schemaRef ds:uri="http://www.w3.org/XML/1998/namespace"/>
-    <ds:schemaRef ds:uri="http://purl.org/dc/elements/1.1/"/>
+    <ds:schemaRef ds:uri="http://schemas.microsoft.com/sharepoint/v3/contenttype/forms"/>
   </ds:schemaRefs>
 </ds:datastoreItem>
 </file>
 
 <file path=customXml/itemProps3.xml><?xml version="1.0" encoding="utf-8"?>
-<ds:datastoreItem xmlns:ds="http://schemas.openxmlformats.org/officeDocument/2006/customXml" ds:itemID="{499EA1EC-B023-4266-9865-E1EDA122A8C9}">
+<ds:datastoreItem xmlns:ds="http://schemas.openxmlformats.org/officeDocument/2006/customXml" ds:itemID="{63671810-3EF7-4C8E-BCBA-248ABE2BAB39}">
   <ds:schemaRefs>
-    <ds:schemaRef ds:uri="http://schemas.microsoft.com/sharepoint/v3/contenttype/forms"/>
+    <ds:schemaRef ds:uri="http://schemas.microsoft.com/office/2006/metadata/properties"/>
+    <ds:schemaRef ds:uri="4873beb7-5857-4685-be1f-d57550cc96cc"/>
+    <ds:schemaRef ds:uri="http://schemas.openxmlformats.org/package/2006/metadata/core-properties"/>
+    <ds:schemaRef ds:uri="http://purl.org/dc/terms/"/>
+    <ds:schemaRef ds:uri="http://purl.org/dc/dcmitype/"/>
+    <ds:schemaRef ds:uri="http://schemas.microsoft.com/office/2006/documentManagement/types"/>
+    <ds:schemaRef ds:uri="http://purl.org/dc/elements/1.1/"/>
+    <ds:schemaRef ds:uri="http://schemas.microsoft.com/office/infopath/2007/PartnerControls"/>
+    <ds:schemaRef ds:uri="http://www.w3.org/XML/1998/namespace"/>
   </ds:schemaRefs>
 </ds:datastoreItem>
 </file>
@@ -11189,7 +11652,7 @@
 </file>
 
 <file path=customXml/itemProps5.xml><?xml version="1.0" encoding="utf-8"?>
-<ds:datastoreItem xmlns:ds="http://schemas.openxmlformats.org/officeDocument/2006/customXml" ds:itemID="{E6DE408C-951C-4A77-AFD9-F9FD76562181}">
+<ds:datastoreItem xmlns:ds="http://schemas.openxmlformats.org/officeDocument/2006/customXml" ds:itemID="{D0C23194-5951-4EDC-B377-859365F08FAF}">
   <ds:schemaRefs>
     <ds:schemaRef ds:uri="http://schemas.openxmlformats.org/officeDocument/2006/bibliography"/>
   </ds:schemaRefs>

</xml_diff>

<commit_message>
Added radius input to specify the desired orbit, as well as re-worded some of the report.
</commit_message>
<xml_diff>
--- a/Mars Lander Report.docx
+++ b/Mars Lander Report.docx
@@ -10,6 +10,7 @@
           <w:docPartUnique/>
         </w:docPartObj>
       </w:sdtPr>
+      <w:sdtEndPr/>
       <w:sdtContent>
         <w:p/>
         <w:tbl>
@@ -82,6 +83,7 @@
                   <w:dataBinding w:prefixMappings="xmlns:ns0='http://schemas.openxmlformats.org/package/2006/metadata/core-properties' xmlns:ns1='http://purl.org/dc/elements/1.1/'" w:xpath="/ns0:coreProperties[1]/ns1:title[1]" w:storeItemID="{6C3C8BC8-F283-45AE-878A-BAB7291924A1}"/>
                   <w:text/>
                 </w:sdtPr>
+                <w:sdtEndPr/>
                 <w:sdtContent>
                   <w:p>
                     <w:pPr>
@@ -171,6 +173,7 @@
                   <w:dataBinding w:prefixMappings="xmlns:ns0='http://schemas.openxmlformats.org/package/2006/metadata/core-properties' xmlns:ns1='http://purl.org/dc/elements/1.1/'" w:xpath="/ns0:coreProperties[1]/ns1:creator[1]" w:storeItemID="{6C3C8BC8-F283-45AE-878A-BAB7291924A1}"/>
                   <w:text/>
                 </w:sdtPr>
+                <w:sdtEndPr/>
                 <w:sdtContent>
                   <w:p>
                     <w:pPr>
@@ -246,7 +249,7 @@
                     <w:szCs w:val="28"/>
                     <w:lang w:val="en-GB"/>
                   </w:rPr>
-                  <w:t>13.08.2017</w:t>
+                  <w:t>20.08.2017</w:t>
                 </w:r>
                 <w:r>
                   <w:rPr>
@@ -4945,7 +4948,13 @@
         <w:fldChar w:fldCharType="end"/>
       </w:r>
       <w:r>
-        <w:t xml:space="preserve">, by saying ‘if the lander was on the surface now, how fast would it need to be moving to stay on the same spot on the surface?’ By adding this additional speed onto ground speed and drag calculations, the rotation of the atmosphere will accelerate the lander in the appropriate direction as with 0 velocity is will now have a significant speed in relation to the surface. </w:t>
+        <w:t>, by saying ‘if the lander was on the surface now, how fast would it need to be moving to stay on the same spot on the surface?’ By adding this additional speed onto ground speed and drag calculations, the rotation of the atmosphere will accelerate the lander in t</w:t>
+      </w:r>
+      <w:r>
+        <w:t>he appropriate direction. Furthermore when the lander has 0 velocity it</w:t>
+      </w:r>
+      <w:r>
+        <w:t xml:space="preserve"> will now have a significant speed in relation to the surface. </w:t>
       </w:r>
     </w:p>
     <w:p>
@@ -4985,7 +4994,33 @@
     </w:p>
     <w:p>
       <w:r>
-        <w:t>Initial solutions were to set the stabilised attitude angle such that the lander pointed against the direction of the velocity. However, this caused and odd bug where just as the lander was about to touch down the lander would flip on its side causing the ground speed to suddenly increase again. The second solution was to set the ‘up’ vector in the stabilised attitude function to the direction of velocity, but again this caused similar bugs. Interestingly combining the two appears to stabilise the autopilot and remove the bug altogether so worked as an appropriate work around, though why it works is unclear.</w:t>
+        <w:t>Initial solutions were to set the stabilised attitude angle such that the lander pointed against the direction of the ve</w:t>
+      </w:r>
+      <w:r>
+        <w:t>locity. However, this caused an</w:t>
+      </w:r>
+      <w:r>
+        <w:t xml:space="preserve"> odd bug where</w:t>
+      </w:r>
+      <w:r>
+        <w:t>,</w:t>
+      </w:r>
+      <w:r>
+        <w:t xml:space="preserve"> just as the lander was about to touch down</w:t>
+      </w:r>
+      <w:r>
+        <w:t>,</w:t>
+      </w:r>
+      <w:r>
+        <w:t xml:space="preserve"> the lander would flip on its side causing the ground speed to suddenly increase </w:t>
+      </w:r>
+      <w:r>
+        <w:t>and crash</w:t>
+      </w:r>
+      <w:bookmarkStart w:id="4" w:name="_GoBack"/>
+      <w:bookmarkEnd w:id="4"/>
+      <w:r>
+        <w:t>. The second solution was to set the ‘up’ vector in the stabilised attitude function to the direction of velocity, but again this caused similar bugs. Interestingly combining the two appears to stabilise the autopilot and remove the bug altogether so worked as an appropriate work around, though why it works is unclear.</w:t>
       </w:r>
     </w:p>
     <w:p>
@@ -4997,11 +5032,11 @@
       <w:pPr>
         <w:pStyle w:val="Heading2"/>
       </w:pPr>
-      <w:bookmarkStart w:id="4" w:name="_Ref490404559"/>
+      <w:bookmarkStart w:id="5" w:name="_Ref490404559"/>
       <w:r>
         <w:t>Tuning Autopilot</w:t>
       </w:r>
-      <w:bookmarkEnd w:id="4"/>
+      <w:bookmarkEnd w:id="5"/>
     </w:p>
     <w:p>
       <w:r>
@@ -5264,7 +5299,7 @@
       <w:pPr>
         <w:pStyle w:val="Caption"/>
       </w:pPr>
-      <w:bookmarkStart w:id="5" w:name="_Ref488784469"/>
+      <w:bookmarkStart w:id="6" w:name="_Ref488784469"/>
       <w:r>
         <w:t xml:space="preserve">Table </w:t>
       </w:r>
@@ -5286,7 +5321,7 @@
       <w:r>
         <w:fldChar w:fldCharType="end"/>
       </w:r>
-      <w:bookmarkEnd w:id="5"/>
+      <w:bookmarkEnd w:id="6"/>
       <w:r>
         <w:t xml:space="preserve"> Values of </w:t>
       </w:r>
@@ -5944,8 +5979,6 @@
       <w:r>
         <w:t>Orbital Injection: Going from a ballistic trajectory into a stable orbit i.e. the reverse of Re-entry.</w:t>
       </w:r>
-      <w:bookmarkStart w:id="6" w:name="_GoBack"/>
-      <w:bookmarkEnd w:id="6"/>
     </w:p>
     <w:p>
       <w:pPr>
@@ -10423,141 +10456,6 @@
 </file>
 
 <file path=customXml/item2.xml><?xml version="1.0" encoding="utf-8"?>
-<?mso-contentType ?>
-<FormTemplates xmlns="http://schemas.microsoft.com/sharepoint/v3/contenttype/forms">
-  <Display>DocumentLibraryForm</Display>
-  <Edit>AssetEditForm</Edit>
-  <New>DocumentLibraryForm</New>
-</FormTemplates>
-</file>
-
-<file path=customXml/item3.xml><?xml version="1.0" encoding="utf-8"?>
-<p:properties xmlns:p="http://schemas.microsoft.com/office/2006/metadata/properties" xmlns:xsi="http://www.w3.org/2001/XMLSchema-instance" xmlns:pc="http://schemas.microsoft.com/office/infopath/2007/PartnerControls">
-  <documentManagement>
-    <APDescription xmlns="4873beb7-5857-4685-be1f-d57550cc96cc" xsi:nil="true"/>
-    <AssetExpire xmlns="4873beb7-5857-4685-be1f-d57550cc96cc">2029-01-01T08:00:00+00:00</AssetExpire>
-    <CampaignTagsTaxHTField0 xmlns="4873beb7-5857-4685-be1f-d57550cc96cc">
-      <Terms xmlns="http://schemas.microsoft.com/office/infopath/2007/PartnerControls"/>
-    </CampaignTagsTaxHTField0>
-    <IntlLangReviewDate xmlns="4873beb7-5857-4685-be1f-d57550cc96cc" xsi:nil="true"/>
-    <TPFriendlyName xmlns="4873beb7-5857-4685-be1f-d57550cc96cc" xsi:nil="true"/>
-    <IntlLangReview xmlns="4873beb7-5857-4685-be1f-d57550cc96cc">false</IntlLangReview>
-    <LocLastLocAttemptVersionLookup xmlns="4873beb7-5857-4685-be1f-d57550cc96cc">856581</LocLastLocAttemptVersionLookup>
-    <PolicheckWords xmlns="4873beb7-5857-4685-be1f-d57550cc96cc" xsi:nil="true"/>
-    <SubmitterId xmlns="4873beb7-5857-4685-be1f-d57550cc96cc" xsi:nil="true"/>
-    <AcquiredFrom xmlns="4873beb7-5857-4685-be1f-d57550cc96cc">Internal MS</AcquiredFrom>
-    <EditorialStatus xmlns="4873beb7-5857-4685-be1f-d57550cc96cc">Complete</EditorialStatus>
-    <Markets xmlns="4873beb7-5857-4685-be1f-d57550cc96cc"/>
-    <OriginAsset xmlns="4873beb7-5857-4685-be1f-d57550cc96cc" xsi:nil="true"/>
-    <AssetStart xmlns="4873beb7-5857-4685-be1f-d57550cc96cc">2012-09-19T07:42:00+00:00</AssetStart>
-    <FriendlyTitle xmlns="4873beb7-5857-4685-be1f-d57550cc96cc" xsi:nil="true"/>
-    <MarketSpecific xmlns="4873beb7-5857-4685-be1f-d57550cc96cc">false</MarketSpecific>
-    <TPNamespace xmlns="4873beb7-5857-4685-be1f-d57550cc96cc" xsi:nil="true"/>
-    <PublishStatusLookup xmlns="4873beb7-5857-4685-be1f-d57550cc96cc">
-      <Value>1622610</Value>
-    </PublishStatusLookup>
-    <APAuthor xmlns="4873beb7-5857-4685-be1f-d57550cc96cc">
-      <UserInfo>
-        <DisplayName>REDMOND\v-aptall</DisplayName>
-        <AccountId>2566</AccountId>
-        <AccountType/>
-      </UserInfo>
-    </APAuthor>
-    <TPCommandLine xmlns="4873beb7-5857-4685-be1f-d57550cc96cc" xsi:nil="true"/>
-    <IntlLangReviewer xmlns="4873beb7-5857-4685-be1f-d57550cc96cc" xsi:nil="true"/>
-    <OpenTemplate xmlns="4873beb7-5857-4685-be1f-d57550cc96cc">true</OpenTemplate>
-    <CSXSubmissionDate xmlns="4873beb7-5857-4685-be1f-d57550cc96cc" xsi:nil="true"/>
-    <TaxCatchAll xmlns="4873beb7-5857-4685-be1f-d57550cc96cc"/>
-    <Manager xmlns="4873beb7-5857-4685-be1f-d57550cc96cc" xsi:nil="true"/>
-    <NumericId xmlns="4873beb7-5857-4685-be1f-d57550cc96cc" xsi:nil="true"/>
-    <ParentAssetId xmlns="4873beb7-5857-4685-be1f-d57550cc96cc" xsi:nil="true"/>
-    <OriginalSourceMarket xmlns="4873beb7-5857-4685-be1f-d57550cc96cc" xsi:nil="true"/>
-    <ApprovalStatus xmlns="4873beb7-5857-4685-be1f-d57550cc96cc">InProgress</ApprovalStatus>
-    <TPComponent xmlns="4873beb7-5857-4685-be1f-d57550cc96cc" xsi:nil="true"/>
-    <EditorialTags xmlns="4873beb7-5857-4685-be1f-d57550cc96cc" xsi:nil="true"/>
-    <TPExecutable xmlns="4873beb7-5857-4685-be1f-d57550cc96cc" xsi:nil="true"/>
-    <TPLaunchHelpLink xmlns="4873beb7-5857-4685-be1f-d57550cc96cc" xsi:nil="true"/>
-    <LocComments xmlns="4873beb7-5857-4685-be1f-d57550cc96cc" xsi:nil="true"/>
-    <LocRecommendedHandoff xmlns="4873beb7-5857-4685-be1f-d57550cc96cc" xsi:nil="true"/>
-    <SourceTitle xmlns="4873beb7-5857-4685-be1f-d57550cc96cc" xsi:nil="true"/>
-    <CSXUpdate xmlns="4873beb7-5857-4685-be1f-d57550cc96cc">false</CSXUpdate>
-    <IntlLocPriority xmlns="4873beb7-5857-4685-be1f-d57550cc96cc" xsi:nil="true"/>
-    <UAProjectedTotalWords xmlns="4873beb7-5857-4685-be1f-d57550cc96cc" xsi:nil="true"/>
-    <AssetType xmlns="4873beb7-5857-4685-be1f-d57550cc96cc">TP</AssetType>
-    <MachineTranslated xmlns="4873beb7-5857-4685-be1f-d57550cc96cc">false</MachineTranslated>
-    <OutputCachingOn xmlns="4873beb7-5857-4685-be1f-d57550cc96cc">false</OutputCachingOn>
-    <TemplateStatus xmlns="4873beb7-5857-4685-be1f-d57550cc96cc">Complete</TemplateStatus>
-    <IsSearchable xmlns="4873beb7-5857-4685-be1f-d57550cc96cc">true</IsSearchable>
-    <ContentItem xmlns="4873beb7-5857-4685-be1f-d57550cc96cc" xsi:nil="true"/>
-    <HandoffToMSDN xmlns="4873beb7-5857-4685-be1f-d57550cc96cc" xsi:nil="true"/>
-    <ShowIn xmlns="4873beb7-5857-4685-be1f-d57550cc96cc">Show everywhere</ShowIn>
-    <ThumbnailAssetId xmlns="4873beb7-5857-4685-be1f-d57550cc96cc" xsi:nil="true"/>
-    <UALocComments xmlns="4873beb7-5857-4685-be1f-d57550cc96cc" xsi:nil="true"/>
-    <UALocRecommendation xmlns="4873beb7-5857-4685-be1f-d57550cc96cc">Localize</UALocRecommendation>
-    <LastModifiedDateTime xmlns="4873beb7-5857-4685-be1f-d57550cc96cc" xsi:nil="true"/>
-    <LegacyData xmlns="4873beb7-5857-4685-be1f-d57550cc96cc" xsi:nil="true"/>
-    <LocManualTestRequired xmlns="4873beb7-5857-4685-be1f-d57550cc96cc">false</LocManualTestRequired>
-    <LocMarketGroupTiers2 xmlns="4873beb7-5857-4685-be1f-d57550cc96cc" xsi:nil="true"/>
-    <ClipArtFilename xmlns="4873beb7-5857-4685-be1f-d57550cc96cc" xsi:nil="true"/>
-    <TPApplication xmlns="4873beb7-5857-4685-be1f-d57550cc96cc" xsi:nil="true"/>
-    <CSXHash xmlns="4873beb7-5857-4685-be1f-d57550cc96cc" xsi:nil="true"/>
-    <DirectSourceMarket xmlns="4873beb7-5857-4685-be1f-d57550cc96cc" xsi:nil="true"/>
-    <PrimaryImageGen xmlns="4873beb7-5857-4685-be1f-d57550cc96cc">true</PrimaryImageGen>
-    <PlannedPubDate xmlns="4873beb7-5857-4685-be1f-d57550cc96cc" xsi:nil="true"/>
-    <CSXSubmissionMarket xmlns="4873beb7-5857-4685-be1f-d57550cc96cc" xsi:nil="true"/>
-    <Downloads xmlns="4873beb7-5857-4685-be1f-d57550cc96cc">0</Downloads>
-    <ArtSampleDocs xmlns="4873beb7-5857-4685-be1f-d57550cc96cc" xsi:nil="true"/>
-    <TrustLevel xmlns="4873beb7-5857-4685-be1f-d57550cc96cc">1 Microsoft Managed Content</TrustLevel>
-    <BlockPublish xmlns="4873beb7-5857-4685-be1f-d57550cc96cc">false</BlockPublish>
-    <TPLaunchHelpLinkType xmlns="4873beb7-5857-4685-be1f-d57550cc96cc">Template</TPLaunchHelpLinkType>
-    <LocalizationTagsTaxHTField0 xmlns="4873beb7-5857-4685-be1f-d57550cc96cc">
-      <Terms xmlns="http://schemas.microsoft.com/office/infopath/2007/PartnerControls"/>
-    </LocalizationTagsTaxHTField0>
-    <BusinessGroup xmlns="4873beb7-5857-4685-be1f-d57550cc96cc" xsi:nil="true"/>
-    <Providers xmlns="4873beb7-5857-4685-be1f-d57550cc96cc" xsi:nil="true"/>
-    <TemplateTemplateType xmlns="4873beb7-5857-4685-be1f-d57550cc96cc">Word Document Template</TemplateTemplateType>
-    <TimesCloned xmlns="4873beb7-5857-4685-be1f-d57550cc96cc" xsi:nil="true"/>
-    <TPAppVersion xmlns="4873beb7-5857-4685-be1f-d57550cc96cc" xsi:nil="true"/>
-    <VoteCount xmlns="4873beb7-5857-4685-be1f-d57550cc96cc" xsi:nil="true"/>
-    <AverageRating xmlns="4873beb7-5857-4685-be1f-d57550cc96cc" xsi:nil="true"/>
-    <FeatureTagsTaxHTField0 xmlns="4873beb7-5857-4685-be1f-d57550cc96cc">
-      <Terms xmlns="http://schemas.microsoft.com/office/infopath/2007/PartnerControls"/>
-    </FeatureTagsTaxHTField0>
-    <Provider xmlns="4873beb7-5857-4685-be1f-d57550cc96cc" xsi:nil="true"/>
-    <UACurrentWords xmlns="4873beb7-5857-4685-be1f-d57550cc96cc" xsi:nil="true"/>
-    <AssetId xmlns="4873beb7-5857-4685-be1f-d57550cc96cc">TP103457714</AssetId>
-    <TPClientViewer xmlns="4873beb7-5857-4685-be1f-d57550cc96cc" xsi:nil="true"/>
-    <DSATActionTaken xmlns="4873beb7-5857-4685-be1f-d57550cc96cc" xsi:nil="true"/>
-    <APEditor xmlns="4873beb7-5857-4685-be1f-d57550cc96cc">
-      <UserInfo>
-        <DisplayName/>
-        <AccountId xsi:nil="true"/>
-        <AccountType/>
-      </UserInfo>
-    </APEditor>
-    <TPInstallLocation xmlns="4873beb7-5857-4685-be1f-d57550cc96cc" xsi:nil="true"/>
-    <OOCacheId xmlns="4873beb7-5857-4685-be1f-d57550cc96cc" xsi:nil="true"/>
-    <IsDeleted xmlns="4873beb7-5857-4685-be1f-d57550cc96cc">false</IsDeleted>
-    <PublishTargets xmlns="4873beb7-5857-4685-be1f-d57550cc96cc">OfficeOnlineVNext</PublishTargets>
-    <ApprovalLog xmlns="4873beb7-5857-4685-be1f-d57550cc96cc" xsi:nil="true"/>
-    <BugNumber xmlns="4873beb7-5857-4685-be1f-d57550cc96cc" xsi:nil="true"/>
-    <CrawlForDependencies xmlns="4873beb7-5857-4685-be1f-d57550cc96cc">false</CrawlForDependencies>
-    <InternalTagsTaxHTField0 xmlns="4873beb7-5857-4685-be1f-d57550cc96cc">
-      <Terms xmlns="http://schemas.microsoft.com/office/infopath/2007/PartnerControls"/>
-    </InternalTagsTaxHTField0>
-    <LastHandOff xmlns="4873beb7-5857-4685-be1f-d57550cc96cc" xsi:nil="true"/>
-    <Milestone xmlns="4873beb7-5857-4685-be1f-d57550cc96cc" xsi:nil="true"/>
-    <OriginalRelease xmlns="4873beb7-5857-4685-be1f-d57550cc96cc">15</OriginalRelease>
-    <RecommendationsModifier xmlns="4873beb7-5857-4685-be1f-d57550cc96cc" xsi:nil="true"/>
-    <ScenarioTagsTaxHTField0 xmlns="4873beb7-5857-4685-be1f-d57550cc96cc">
-      <Terms xmlns="http://schemas.microsoft.com/office/infopath/2007/PartnerControls"/>
-    </ScenarioTagsTaxHTField0>
-    <UANotes xmlns="4873beb7-5857-4685-be1f-d57550cc96cc" xsi:nil="true"/>
-  </documentManagement>
-</p:properties>
-</file>
-
-<file path=customXml/item4.xml><?xml version="1.0" encoding="utf-8"?>
 <ct:contentTypeSchema xmlns:ct="http://schemas.microsoft.com/office/2006/metadata/contentType" xmlns:ma="http://schemas.microsoft.com/office/2006/metadata/properties/metaAttributes" ct:_="" ma:_="" ma:contentTypeName="TemplateFile" ma:contentTypeID="0x0101006EDDDB5EE6D98C44930B742096920B300400F5B6D36B3EF94B4E9A635CDF2A18F5B8" ma:contentTypeVersion="72" ma:contentTypeDescription="Create a new document." ma:contentTypeScope="" ma:versionID="a23e56308344d904b51738559c3d67c9">
   <xsd:schema xmlns:xsd="http://www.w3.org/2001/XMLSchema" xmlns:xs="http://www.w3.org/2001/XMLSchema" xmlns:p="http://schemas.microsoft.com/office/2006/metadata/properties" xmlns:ns2="4873beb7-5857-4685-be1f-d57550cc96cc" targetNamespace="http://schemas.microsoft.com/office/2006/metadata/properties" ma:root="true" ma:fieldsID="cd0908cc4600e77bf5da051303e00c8d" ns2:_="">
     <xsd:import namespace="4873beb7-5857-4685-be1f-d57550cc96cc"/>
@@ -11597,6 +11495,141 @@
 </ct:contentTypeSchema>
 </file>
 
+<file path=customXml/item3.xml><?xml version="1.0" encoding="utf-8"?>
+<p:properties xmlns:p="http://schemas.microsoft.com/office/2006/metadata/properties" xmlns:xsi="http://www.w3.org/2001/XMLSchema-instance" xmlns:pc="http://schemas.microsoft.com/office/infopath/2007/PartnerControls">
+  <documentManagement>
+    <APDescription xmlns="4873beb7-5857-4685-be1f-d57550cc96cc" xsi:nil="true"/>
+    <AssetExpire xmlns="4873beb7-5857-4685-be1f-d57550cc96cc">2029-01-01T08:00:00+00:00</AssetExpire>
+    <CampaignTagsTaxHTField0 xmlns="4873beb7-5857-4685-be1f-d57550cc96cc">
+      <Terms xmlns="http://schemas.microsoft.com/office/infopath/2007/PartnerControls"/>
+    </CampaignTagsTaxHTField0>
+    <IntlLangReviewDate xmlns="4873beb7-5857-4685-be1f-d57550cc96cc" xsi:nil="true"/>
+    <TPFriendlyName xmlns="4873beb7-5857-4685-be1f-d57550cc96cc" xsi:nil="true"/>
+    <IntlLangReview xmlns="4873beb7-5857-4685-be1f-d57550cc96cc">false</IntlLangReview>
+    <LocLastLocAttemptVersionLookup xmlns="4873beb7-5857-4685-be1f-d57550cc96cc">856581</LocLastLocAttemptVersionLookup>
+    <PolicheckWords xmlns="4873beb7-5857-4685-be1f-d57550cc96cc" xsi:nil="true"/>
+    <SubmitterId xmlns="4873beb7-5857-4685-be1f-d57550cc96cc" xsi:nil="true"/>
+    <AcquiredFrom xmlns="4873beb7-5857-4685-be1f-d57550cc96cc">Internal MS</AcquiredFrom>
+    <EditorialStatus xmlns="4873beb7-5857-4685-be1f-d57550cc96cc">Complete</EditorialStatus>
+    <Markets xmlns="4873beb7-5857-4685-be1f-d57550cc96cc"/>
+    <OriginAsset xmlns="4873beb7-5857-4685-be1f-d57550cc96cc" xsi:nil="true"/>
+    <AssetStart xmlns="4873beb7-5857-4685-be1f-d57550cc96cc">2012-09-19T07:42:00+00:00</AssetStart>
+    <FriendlyTitle xmlns="4873beb7-5857-4685-be1f-d57550cc96cc" xsi:nil="true"/>
+    <MarketSpecific xmlns="4873beb7-5857-4685-be1f-d57550cc96cc">false</MarketSpecific>
+    <TPNamespace xmlns="4873beb7-5857-4685-be1f-d57550cc96cc" xsi:nil="true"/>
+    <PublishStatusLookup xmlns="4873beb7-5857-4685-be1f-d57550cc96cc">
+      <Value>1622610</Value>
+    </PublishStatusLookup>
+    <APAuthor xmlns="4873beb7-5857-4685-be1f-d57550cc96cc">
+      <UserInfo>
+        <DisplayName>REDMOND\v-aptall</DisplayName>
+        <AccountId>2566</AccountId>
+        <AccountType/>
+      </UserInfo>
+    </APAuthor>
+    <TPCommandLine xmlns="4873beb7-5857-4685-be1f-d57550cc96cc" xsi:nil="true"/>
+    <IntlLangReviewer xmlns="4873beb7-5857-4685-be1f-d57550cc96cc" xsi:nil="true"/>
+    <OpenTemplate xmlns="4873beb7-5857-4685-be1f-d57550cc96cc">true</OpenTemplate>
+    <CSXSubmissionDate xmlns="4873beb7-5857-4685-be1f-d57550cc96cc" xsi:nil="true"/>
+    <TaxCatchAll xmlns="4873beb7-5857-4685-be1f-d57550cc96cc"/>
+    <Manager xmlns="4873beb7-5857-4685-be1f-d57550cc96cc" xsi:nil="true"/>
+    <NumericId xmlns="4873beb7-5857-4685-be1f-d57550cc96cc" xsi:nil="true"/>
+    <ParentAssetId xmlns="4873beb7-5857-4685-be1f-d57550cc96cc" xsi:nil="true"/>
+    <OriginalSourceMarket xmlns="4873beb7-5857-4685-be1f-d57550cc96cc" xsi:nil="true"/>
+    <ApprovalStatus xmlns="4873beb7-5857-4685-be1f-d57550cc96cc">InProgress</ApprovalStatus>
+    <TPComponent xmlns="4873beb7-5857-4685-be1f-d57550cc96cc" xsi:nil="true"/>
+    <EditorialTags xmlns="4873beb7-5857-4685-be1f-d57550cc96cc" xsi:nil="true"/>
+    <TPExecutable xmlns="4873beb7-5857-4685-be1f-d57550cc96cc" xsi:nil="true"/>
+    <TPLaunchHelpLink xmlns="4873beb7-5857-4685-be1f-d57550cc96cc" xsi:nil="true"/>
+    <LocComments xmlns="4873beb7-5857-4685-be1f-d57550cc96cc" xsi:nil="true"/>
+    <LocRecommendedHandoff xmlns="4873beb7-5857-4685-be1f-d57550cc96cc" xsi:nil="true"/>
+    <SourceTitle xmlns="4873beb7-5857-4685-be1f-d57550cc96cc" xsi:nil="true"/>
+    <CSXUpdate xmlns="4873beb7-5857-4685-be1f-d57550cc96cc">false</CSXUpdate>
+    <IntlLocPriority xmlns="4873beb7-5857-4685-be1f-d57550cc96cc" xsi:nil="true"/>
+    <UAProjectedTotalWords xmlns="4873beb7-5857-4685-be1f-d57550cc96cc" xsi:nil="true"/>
+    <AssetType xmlns="4873beb7-5857-4685-be1f-d57550cc96cc">TP</AssetType>
+    <MachineTranslated xmlns="4873beb7-5857-4685-be1f-d57550cc96cc">false</MachineTranslated>
+    <OutputCachingOn xmlns="4873beb7-5857-4685-be1f-d57550cc96cc">false</OutputCachingOn>
+    <TemplateStatus xmlns="4873beb7-5857-4685-be1f-d57550cc96cc">Complete</TemplateStatus>
+    <IsSearchable xmlns="4873beb7-5857-4685-be1f-d57550cc96cc">true</IsSearchable>
+    <ContentItem xmlns="4873beb7-5857-4685-be1f-d57550cc96cc" xsi:nil="true"/>
+    <HandoffToMSDN xmlns="4873beb7-5857-4685-be1f-d57550cc96cc" xsi:nil="true"/>
+    <ShowIn xmlns="4873beb7-5857-4685-be1f-d57550cc96cc">Show everywhere</ShowIn>
+    <ThumbnailAssetId xmlns="4873beb7-5857-4685-be1f-d57550cc96cc" xsi:nil="true"/>
+    <UALocComments xmlns="4873beb7-5857-4685-be1f-d57550cc96cc" xsi:nil="true"/>
+    <UALocRecommendation xmlns="4873beb7-5857-4685-be1f-d57550cc96cc">Localize</UALocRecommendation>
+    <LastModifiedDateTime xmlns="4873beb7-5857-4685-be1f-d57550cc96cc" xsi:nil="true"/>
+    <LegacyData xmlns="4873beb7-5857-4685-be1f-d57550cc96cc" xsi:nil="true"/>
+    <LocManualTestRequired xmlns="4873beb7-5857-4685-be1f-d57550cc96cc">false</LocManualTestRequired>
+    <LocMarketGroupTiers2 xmlns="4873beb7-5857-4685-be1f-d57550cc96cc" xsi:nil="true"/>
+    <ClipArtFilename xmlns="4873beb7-5857-4685-be1f-d57550cc96cc" xsi:nil="true"/>
+    <TPApplication xmlns="4873beb7-5857-4685-be1f-d57550cc96cc" xsi:nil="true"/>
+    <CSXHash xmlns="4873beb7-5857-4685-be1f-d57550cc96cc" xsi:nil="true"/>
+    <DirectSourceMarket xmlns="4873beb7-5857-4685-be1f-d57550cc96cc" xsi:nil="true"/>
+    <PrimaryImageGen xmlns="4873beb7-5857-4685-be1f-d57550cc96cc">true</PrimaryImageGen>
+    <PlannedPubDate xmlns="4873beb7-5857-4685-be1f-d57550cc96cc" xsi:nil="true"/>
+    <CSXSubmissionMarket xmlns="4873beb7-5857-4685-be1f-d57550cc96cc" xsi:nil="true"/>
+    <Downloads xmlns="4873beb7-5857-4685-be1f-d57550cc96cc">0</Downloads>
+    <ArtSampleDocs xmlns="4873beb7-5857-4685-be1f-d57550cc96cc" xsi:nil="true"/>
+    <TrustLevel xmlns="4873beb7-5857-4685-be1f-d57550cc96cc">1 Microsoft Managed Content</TrustLevel>
+    <BlockPublish xmlns="4873beb7-5857-4685-be1f-d57550cc96cc">false</BlockPublish>
+    <TPLaunchHelpLinkType xmlns="4873beb7-5857-4685-be1f-d57550cc96cc">Template</TPLaunchHelpLinkType>
+    <LocalizationTagsTaxHTField0 xmlns="4873beb7-5857-4685-be1f-d57550cc96cc">
+      <Terms xmlns="http://schemas.microsoft.com/office/infopath/2007/PartnerControls"/>
+    </LocalizationTagsTaxHTField0>
+    <BusinessGroup xmlns="4873beb7-5857-4685-be1f-d57550cc96cc" xsi:nil="true"/>
+    <Providers xmlns="4873beb7-5857-4685-be1f-d57550cc96cc" xsi:nil="true"/>
+    <TemplateTemplateType xmlns="4873beb7-5857-4685-be1f-d57550cc96cc">Word Document Template</TemplateTemplateType>
+    <TimesCloned xmlns="4873beb7-5857-4685-be1f-d57550cc96cc" xsi:nil="true"/>
+    <TPAppVersion xmlns="4873beb7-5857-4685-be1f-d57550cc96cc" xsi:nil="true"/>
+    <VoteCount xmlns="4873beb7-5857-4685-be1f-d57550cc96cc" xsi:nil="true"/>
+    <AverageRating xmlns="4873beb7-5857-4685-be1f-d57550cc96cc" xsi:nil="true"/>
+    <FeatureTagsTaxHTField0 xmlns="4873beb7-5857-4685-be1f-d57550cc96cc">
+      <Terms xmlns="http://schemas.microsoft.com/office/infopath/2007/PartnerControls"/>
+    </FeatureTagsTaxHTField0>
+    <Provider xmlns="4873beb7-5857-4685-be1f-d57550cc96cc" xsi:nil="true"/>
+    <UACurrentWords xmlns="4873beb7-5857-4685-be1f-d57550cc96cc" xsi:nil="true"/>
+    <AssetId xmlns="4873beb7-5857-4685-be1f-d57550cc96cc">TP103457714</AssetId>
+    <TPClientViewer xmlns="4873beb7-5857-4685-be1f-d57550cc96cc" xsi:nil="true"/>
+    <DSATActionTaken xmlns="4873beb7-5857-4685-be1f-d57550cc96cc" xsi:nil="true"/>
+    <APEditor xmlns="4873beb7-5857-4685-be1f-d57550cc96cc">
+      <UserInfo>
+        <DisplayName/>
+        <AccountId xsi:nil="true"/>
+        <AccountType/>
+      </UserInfo>
+    </APEditor>
+    <TPInstallLocation xmlns="4873beb7-5857-4685-be1f-d57550cc96cc" xsi:nil="true"/>
+    <OOCacheId xmlns="4873beb7-5857-4685-be1f-d57550cc96cc" xsi:nil="true"/>
+    <IsDeleted xmlns="4873beb7-5857-4685-be1f-d57550cc96cc">false</IsDeleted>
+    <PublishTargets xmlns="4873beb7-5857-4685-be1f-d57550cc96cc">OfficeOnlineVNext</PublishTargets>
+    <ApprovalLog xmlns="4873beb7-5857-4685-be1f-d57550cc96cc" xsi:nil="true"/>
+    <BugNumber xmlns="4873beb7-5857-4685-be1f-d57550cc96cc" xsi:nil="true"/>
+    <CrawlForDependencies xmlns="4873beb7-5857-4685-be1f-d57550cc96cc">false</CrawlForDependencies>
+    <InternalTagsTaxHTField0 xmlns="4873beb7-5857-4685-be1f-d57550cc96cc">
+      <Terms xmlns="http://schemas.microsoft.com/office/infopath/2007/PartnerControls"/>
+    </InternalTagsTaxHTField0>
+    <LastHandOff xmlns="4873beb7-5857-4685-be1f-d57550cc96cc" xsi:nil="true"/>
+    <Milestone xmlns="4873beb7-5857-4685-be1f-d57550cc96cc" xsi:nil="true"/>
+    <OriginalRelease xmlns="4873beb7-5857-4685-be1f-d57550cc96cc">15</OriginalRelease>
+    <RecommendationsModifier xmlns="4873beb7-5857-4685-be1f-d57550cc96cc" xsi:nil="true"/>
+    <ScenarioTagsTaxHTField0 xmlns="4873beb7-5857-4685-be1f-d57550cc96cc">
+      <Terms xmlns="http://schemas.microsoft.com/office/infopath/2007/PartnerControls"/>
+    </ScenarioTagsTaxHTField0>
+    <UANotes xmlns="4873beb7-5857-4685-be1f-d57550cc96cc" xsi:nil="true"/>
+  </documentManagement>
+</p:properties>
+</file>
+
+<file path=customXml/item4.xml><?xml version="1.0" encoding="utf-8"?>
+<?mso-contentType ?>
+<FormTemplates xmlns="http://schemas.microsoft.com/sharepoint/v3/contenttype/forms">
+  <Display>DocumentLibraryForm</Display>
+  <Edit>AssetEditForm</Edit>
+  <New>DocumentLibraryForm</New>
+</FormTemplates>
+</file>
+
 <file path=customXml/item5.xml><?xml version="1.0" encoding="utf-8"?>
 <b:Sources xmlns:b="http://schemas.openxmlformats.org/officeDocument/2006/bibliography" xmlns="http://schemas.openxmlformats.org/officeDocument/2006/bibliography" SelectedStyle="\APASixthEditionOfficeOnline.xsl" StyleName="APA" Version="6"/>
 </file>
@@ -11610,30 +11643,6 @@
 </file>
 
 <file path=customXml/itemProps2.xml><?xml version="1.0" encoding="utf-8"?>
-<ds:datastoreItem xmlns:ds="http://schemas.openxmlformats.org/officeDocument/2006/customXml" ds:itemID="{499EA1EC-B023-4266-9865-E1EDA122A8C9}">
-  <ds:schemaRefs>
-    <ds:schemaRef ds:uri="http://schemas.microsoft.com/sharepoint/v3/contenttype/forms"/>
-  </ds:schemaRefs>
-</ds:datastoreItem>
-</file>
-
-<file path=customXml/itemProps3.xml><?xml version="1.0" encoding="utf-8"?>
-<ds:datastoreItem xmlns:ds="http://schemas.openxmlformats.org/officeDocument/2006/customXml" ds:itemID="{63671810-3EF7-4C8E-BCBA-248ABE2BAB39}">
-  <ds:schemaRefs>
-    <ds:schemaRef ds:uri="http://schemas.microsoft.com/office/2006/metadata/properties"/>
-    <ds:schemaRef ds:uri="4873beb7-5857-4685-be1f-d57550cc96cc"/>
-    <ds:schemaRef ds:uri="http://schemas.openxmlformats.org/package/2006/metadata/core-properties"/>
-    <ds:schemaRef ds:uri="http://purl.org/dc/terms/"/>
-    <ds:schemaRef ds:uri="http://purl.org/dc/dcmitype/"/>
-    <ds:schemaRef ds:uri="http://schemas.microsoft.com/office/2006/documentManagement/types"/>
-    <ds:schemaRef ds:uri="http://purl.org/dc/elements/1.1/"/>
-    <ds:schemaRef ds:uri="http://schemas.microsoft.com/office/infopath/2007/PartnerControls"/>
-    <ds:schemaRef ds:uri="http://www.w3.org/XML/1998/namespace"/>
-  </ds:schemaRefs>
-</ds:datastoreItem>
-</file>
-
-<file path=customXml/itemProps4.xml><?xml version="1.0" encoding="utf-8"?>
 <ds:datastoreItem xmlns:ds="http://schemas.openxmlformats.org/officeDocument/2006/customXml" ds:itemID="{9332E30D-EFB4-40E8-AB8F-C2E02C2E75EB}">
   <ds:schemaRefs>
     <ds:schemaRef ds:uri="http://schemas.microsoft.com/office/2006/metadata/contentType"/>
@@ -11651,8 +11660,32 @@
 </ds:datastoreItem>
 </file>
 
+<file path=customXml/itemProps3.xml><?xml version="1.0" encoding="utf-8"?>
+<ds:datastoreItem xmlns:ds="http://schemas.openxmlformats.org/officeDocument/2006/customXml" ds:itemID="{63671810-3EF7-4C8E-BCBA-248ABE2BAB39}">
+  <ds:schemaRefs>
+    <ds:schemaRef ds:uri="http://purl.org/dc/terms/"/>
+    <ds:schemaRef ds:uri="http://purl.org/dc/elements/1.1/"/>
+    <ds:schemaRef ds:uri="http://schemas.microsoft.com/office/2006/documentManagement/types"/>
+    <ds:schemaRef ds:uri="http://purl.org/dc/dcmitype/"/>
+    <ds:schemaRef ds:uri="http://schemas.microsoft.com/office/infopath/2007/PartnerControls"/>
+    <ds:schemaRef ds:uri="http://schemas.microsoft.com/office/2006/metadata/properties"/>
+    <ds:schemaRef ds:uri="http://schemas.openxmlformats.org/package/2006/metadata/core-properties"/>
+    <ds:schemaRef ds:uri="4873beb7-5857-4685-be1f-d57550cc96cc"/>
+    <ds:schemaRef ds:uri="http://www.w3.org/XML/1998/namespace"/>
+  </ds:schemaRefs>
+</ds:datastoreItem>
+</file>
+
+<file path=customXml/itemProps4.xml><?xml version="1.0" encoding="utf-8"?>
+<ds:datastoreItem xmlns:ds="http://schemas.openxmlformats.org/officeDocument/2006/customXml" ds:itemID="{499EA1EC-B023-4266-9865-E1EDA122A8C9}">
+  <ds:schemaRefs>
+    <ds:schemaRef ds:uri="http://schemas.microsoft.com/sharepoint/v3/contenttype/forms"/>
+  </ds:schemaRefs>
+</ds:datastoreItem>
+</file>
+
 <file path=customXml/itemProps5.xml><?xml version="1.0" encoding="utf-8"?>
-<ds:datastoreItem xmlns:ds="http://schemas.openxmlformats.org/officeDocument/2006/customXml" ds:itemID="{D0C23194-5951-4EDC-B377-859365F08FAF}">
+<ds:datastoreItem xmlns:ds="http://schemas.openxmlformats.org/officeDocument/2006/customXml" ds:itemID="{DECEFBEB-32CF-421B-8D66-525DBC197CCA}">
   <ds:schemaRefs>
     <ds:schemaRef ds:uri="http://schemas.openxmlformats.org/officeDocument/2006/bibliography"/>
   </ds:schemaRefs>

</xml_diff>

<commit_message>
More direct injection algorithm implemented, though becomes unstable after a certain period.
</commit_message>
<xml_diff>
--- a/Mars Lander Report.docx
+++ b/Mars Lander Report.docx
@@ -249,7 +249,7 @@
                     <w:szCs w:val="28"/>
                     <w:lang w:val="en-GB"/>
                   </w:rPr>
-                  <w:t>20.08.2017</w:t>
+                  <w:t>04.09.2017</w:t>
                 </w:r>
                 <w:r>
                   <w:rPr>
@@ -702,6 +702,11 @@
       <w:r>
         <w:t xml:space="preserve">Apply the first time-step as a complete Euler integral and saving this for the </w:t>
       </w:r>
+      <w:r>
+        <w:t>next iteration</w:t>
+      </w:r>
+      <w:bookmarkStart w:id="2" w:name="_GoBack"/>
+      <w:bookmarkEnd w:id="2"/>
     </w:p>
     <w:p>
       <w:pPr>
@@ -975,6 +980,9 @@
         <w:gridCol w:w="3117"/>
       </w:tblGrid>
       <w:tr>
+        <w:trPr>
+          <w:trHeight w:val="708"/>
+        </w:trPr>
         <w:tc>
           <w:tcPr>
             <w:tcW w:w="3116" w:type="dxa"/>
@@ -984,8 +992,12 @@
         <w:tc>
           <w:tcPr>
             <w:tcW w:w="3117" w:type="dxa"/>
+            <w:vAlign w:val="center"/>
           </w:tcPr>
           <w:p>
+            <w:pPr>
+              <w:jc w:val="right"/>
+            </w:pPr>
             <m:oMathPara>
               <m:oMath>
                 <m:sSub>
@@ -1080,7 +1092,7 @@
               <w:pStyle w:val="Caption"/>
               <w:jc w:val="right"/>
             </w:pPr>
-            <w:bookmarkStart w:id="2" w:name="_Ref489704819"/>
+            <w:bookmarkStart w:id="3" w:name="_Ref489704819"/>
             <w:r>
               <w:t xml:space="preserve">[ </w:t>
             </w:r>
@@ -1105,12 +1117,7 @@
             <w:r>
               <w:t xml:space="preserve"> ]</w:t>
             </w:r>
-            <w:bookmarkEnd w:id="2"/>
-          </w:p>
-          <w:p>
-            <w:pPr>
-              <w:keepNext/>
-            </w:pPr>
+            <w:bookmarkEnd w:id="3"/>
           </w:p>
         </w:tc>
       </w:tr>
@@ -1153,7 +1160,51 @@
     </w:p>
     <w:p>
       <w:r>
-        <w:t>[MORE INFO ON RELATION TO DIFFERENT CONICS]</w:t>
+        <w:t xml:space="preserve">Orbits follow paths defined by conics – the eccentricity can be used to determine how stable an orbit will be. </w:t>
+      </w:r>
+      <m:oMath>
+        <m:r>
+          <w:rPr>
+            <w:rFonts w:ascii="Cambria Math" w:hAnsi="Cambria Math"/>
+          </w:rPr>
+          <m:t>e&lt;1</m:t>
+        </m:r>
+      </m:oMath>
+      <w:r>
+        <w:t xml:space="preserve"> will be a stable ellipse, reducing to perfectly circular at </w:t>
+      </w:r>
+      <m:oMath>
+        <m:r>
+          <w:rPr>
+            <w:rFonts w:ascii="Cambria Math" w:hAnsi="Cambria Math"/>
+          </w:rPr>
+          <m:t>e=0</m:t>
+        </m:r>
+      </m:oMath>
+      <w:r>
+        <w:t xml:space="preserve">, </w:t>
+      </w:r>
+      <m:oMath>
+        <m:r>
+          <w:rPr>
+            <w:rFonts w:ascii="Cambria Math" w:hAnsi="Cambria Math"/>
+          </w:rPr>
+          <m:t>e&gt;1</m:t>
+        </m:r>
+      </m:oMath>
+      <w:r>
+        <w:t xml:space="preserve"> gives a parabolic orbit at the orbiter will shoot off into space and not be trapped by the planet’s gravity, </w:t>
+      </w:r>
+      <m:oMath>
+        <m:r>
+          <w:rPr>
+            <w:rFonts w:ascii="Cambria Math" w:hAnsi="Cambria Math"/>
+          </w:rPr>
+          <m:t>e&lt;0</m:t>
+        </m:r>
+      </m:oMath>
+      <w:r>
+        <w:t xml:space="preserve"> give chaotic hyperbolic orbits. </w:t>
       </w:r>
     </w:p>
     <w:p>
@@ -1234,6 +1285,312 @@
     <w:p>
       <w:r>
         <w:t>The original functions in ‘Dynamics’ is the calculation of gravity based on the lander’s position, and separate lander and parachute drag calculations using the following equation:</w:t>
+      </w:r>
+    </w:p>
+    <w:tbl>
+      <w:tblPr>
+        <w:tblStyle w:val="TableGrid"/>
+        <w:tblW w:w="0" w:type="auto"/>
+        <w:tblBorders>
+          <w:top w:val="none" w:sz="0" w:space="0" w:color="auto"/>
+          <w:left w:val="none" w:sz="0" w:space="0" w:color="auto"/>
+          <w:bottom w:val="none" w:sz="0" w:space="0" w:color="auto"/>
+          <w:right w:val="none" w:sz="0" w:space="0" w:color="auto"/>
+          <w:insideH w:val="none" w:sz="0" w:space="0" w:color="auto"/>
+          <w:insideV w:val="none" w:sz="0" w:space="0" w:color="auto"/>
+        </w:tblBorders>
+        <w:tblLook w:val="04A0" w:firstRow="1" w:lastRow="0" w:firstColumn="1" w:lastColumn="0" w:noHBand="0" w:noVBand="1"/>
+      </w:tblPr>
+      <w:tblGrid>
+        <w:gridCol w:w="3116"/>
+        <w:gridCol w:w="3117"/>
+        <w:gridCol w:w="3117"/>
+      </w:tblGrid>
+      <w:tr>
+        <w:trPr>
+          <w:trHeight w:val="665"/>
+        </w:trPr>
+        <w:tc>
+          <w:tcPr>
+            <w:tcW w:w="3116" w:type="dxa"/>
+          </w:tcPr>
+          <w:p/>
+        </w:tc>
+        <w:tc>
+          <w:tcPr>
+            <w:tcW w:w="3117" w:type="dxa"/>
+            <w:vAlign w:val="center"/>
+          </w:tcPr>
+          <w:p>
+            <w:pPr>
+              <w:jc w:val="right"/>
+            </w:pPr>
+            <m:oMathPara>
+              <m:oMath>
+                <m:sSub>
+                  <m:sSubPr>
+                    <m:ctrlPr>
+                      <w:rPr>
+                        <w:rFonts w:ascii="Cambria Math" w:hAnsi="Cambria Math"/>
+                        <w:b/>
+                        <w:i/>
+                      </w:rPr>
+                    </m:ctrlPr>
+                  </m:sSubPr>
+                  <m:e>
+                    <m:r>
+                      <m:rPr>
+                        <m:sty m:val="bi"/>
+                      </m:rPr>
+                      <w:rPr>
+                        <w:rFonts w:ascii="Cambria Math" w:hAnsi="Cambria Math"/>
+                      </w:rPr>
+                      <m:t>F</m:t>
+                    </m:r>
+                  </m:e>
+                  <m:sub>
+                    <m:r>
+                      <m:rPr>
+                        <m:sty m:val="bi"/>
+                      </m:rPr>
+                      <w:rPr>
+                        <w:rFonts w:ascii="Cambria Math" w:hAnsi="Cambria Math"/>
+                      </w:rPr>
+                      <m:t>d</m:t>
+                    </m:r>
+                  </m:sub>
+                </m:sSub>
+                <m:r>
+                  <m:rPr>
+                    <m:sty m:val="bi"/>
+                  </m:rPr>
+                  <w:rPr>
+                    <w:rFonts w:ascii="Cambria Math" w:hAnsi="Cambria Math"/>
+                  </w:rPr>
+                  <m:t>=</m:t>
+                </m:r>
+                <m:r>
+                  <w:rPr>
+                    <w:rFonts w:ascii="Cambria Math" w:hAnsi="Cambria Math"/>
+                  </w:rPr>
+                  <m:t>-</m:t>
+                </m:r>
+                <m:f>
+                  <m:fPr>
+                    <m:ctrlPr>
+                      <w:rPr>
+                        <w:rFonts w:ascii="Cambria Math" w:hAnsi="Cambria Math"/>
+                        <w:i/>
+                      </w:rPr>
+                    </m:ctrlPr>
+                  </m:fPr>
+                  <m:num>
+                    <m:r>
+                      <w:rPr>
+                        <w:rFonts w:ascii="Cambria Math" w:hAnsi="Cambria Math"/>
+                      </w:rPr>
+                      <m:t>1</m:t>
+                    </m:r>
+                  </m:num>
+                  <m:den>
+                    <m:r>
+                      <w:rPr>
+                        <w:rFonts w:ascii="Cambria Math" w:hAnsi="Cambria Math"/>
+                      </w:rPr>
+                      <m:t>2</m:t>
+                    </m:r>
+                  </m:den>
+                </m:f>
+                <m:r>
+                  <w:rPr>
+                    <w:rFonts w:ascii="Cambria Math" w:hAnsi="Cambria Math"/>
+                  </w:rPr>
+                  <m:t>ρ</m:t>
+                </m:r>
+                <m:sSub>
+                  <m:sSubPr>
+                    <m:ctrlPr>
+                      <w:rPr>
+                        <w:rFonts w:ascii="Cambria Math" w:hAnsi="Cambria Math"/>
+                        <w:i/>
+                      </w:rPr>
+                    </m:ctrlPr>
+                  </m:sSubPr>
+                  <m:e>
+                    <m:r>
+                      <w:rPr>
+                        <w:rFonts w:ascii="Cambria Math" w:hAnsi="Cambria Math"/>
+                      </w:rPr>
+                      <m:t>C</m:t>
+                    </m:r>
+                  </m:e>
+                  <m:sub>
+                    <m:r>
+                      <w:rPr>
+                        <w:rFonts w:ascii="Cambria Math" w:hAnsi="Cambria Math"/>
+                      </w:rPr>
+                      <m:t>d</m:t>
+                    </m:r>
+                  </m:sub>
+                </m:sSub>
+                <m:r>
+                  <w:rPr>
+                    <w:rFonts w:ascii="Cambria Math" w:hAnsi="Cambria Math"/>
+                  </w:rPr>
+                  <m:t>A</m:t>
+                </m:r>
+                <m:sSup>
+                  <m:sSupPr>
+                    <m:ctrlPr>
+                      <w:rPr>
+                        <w:rFonts w:ascii="Cambria Math" w:hAnsi="Cambria Math"/>
+                        <w:i/>
+                      </w:rPr>
+                    </m:ctrlPr>
+                  </m:sSupPr>
+                  <m:e>
+                    <m:d>
+                      <m:dPr>
+                        <m:begChr m:val="|"/>
+                        <m:endChr m:val="|"/>
+                        <m:ctrlPr>
+                          <w:rPr>
+                            <w:rFonts w:ascii="Cambria Math" w:hAnsi="Cambria Math"/>
+                            <w:i/>
+                          </w:rPr>
+                        </m:ctrlPr>
+                      </m:dPr>
+                      <m:e>
+                        <m:r>
+                          <m:rPr>
+                            <m:sty m:val="bi"/>
+                          </m:rPr>
+                          <w:rPr>
+                            <w:rFonts w:ascii="Cambria Math" w:hAnsi="Cambria Math"/>
+                          </w:rPr>
+                          <m:t>v</m:t>
+                        </m:r>
+                      </m:e>
+                    </m:d>
+                  </m:e>
+                  <m:sup>
+                    <m:r>
+                      <w:rPr>
+                        <w:rFonts w:ascii="Cambria Math" w:hAnsi="Cambria Math"/>
+                      </w:rPr>
+                      <m:t>2</m:t>
+                    </m:r>
+                  </m:sup>
+                </m:sSup>
+                <m:r>
+                  <m:rPr>
+                    <m:sty m:val="bi"/>
+                  </m:rPr>
+                  <w:rPr>
+                    <w:rFonts w:ascii="Cambria Math" w:hAnsi="Cambria Math"/>
+                  </w:rPr>
+                  <m:t>v</m:t>
+                </m:r>
+              </m:oMath>
+            </m:oMathPara>
+          </w:p>
+        </w:tc>
+        <w:tc>
+          <w:tcPr>
+            <w:tcW w:w="3117" w:type="dxa"/>
+            <w:vAlign w:val="center"/>
+          </w:tcPr>
+          <w:p>
+            <w:pPr>
+              <w:pStyle w:val="Caption"/>
+              <w:jc w:val="right"/>
+            </w:pPr>
+            <w:bookmarkStart w:id="4" w:name="_Ref492116394"/>
+            <w:r>
+              <w:t xml:space="preserve">[ </w:t>
+            </w:r>
+            <w:r>
+              <w:fldChar w:fldCharType="begin"/>
+            </w:r>
+            <w:r>
+              <w:instrText xml:space="preserve"> SEQ [ \* ARABIC </w:instrText>
+            </w:r>
+            <w:r>
+              <w:fldChar w:fldCharType="separate"/>
+            </w:r>
+            <w:r>
+              <w:rPr>
+                <w:noProof/>
+              </w:rPr>
+              <w:t>3</w:t>
+            </w:r>
+            <w:r>
+              <w:fldChar w:fldCharType="end"/>
+            </w:r>
+            <w:r>
+              <w:t xml:space="preserve"> ]</w:t>
+            </w:r>
+            <w:bookmarkEnd w:id="4"/>
+          </w:p>
+        </w:tc>
+      </w:tr>
+    </w:tbl>
+    <w:p>
+      <w:r>
+        <w:t>Atmospheric density is also provided in a function, which follows an exponential decay as the absolute position increases and cuts off completely at the edge of the Exosphere (altitude of 200km).</w:t>
+      </w:r>
+      <w:r>
+        <w:t xml:space="preserve"> The total area of the lander is 10x the lander radius, and for the purposes of simplicity all drag calculations assume the lander is moving with the base pointing in the direction of travel.</w:t>
+      </w:r>
+    </w:p>
+    <w:p>
+      <w:r>
+        <w:t xml:space="preserve">To deal with the integrators, a similar method is described as above in section </w:t>
+      </w:r>
+      <w:r>
+        <w:fldChar w:fldCharType="begin"/>
+      </w:r>
+      <w:r>
+        <w:instrText xml:space="preserve"> REF _Ref488689055 \r \h </w:instrText>
+      </w:r>
+      <w:r>
+        <w:fldChar w:fldCharType="separate"/>
+      </w:r>
+      <w:r>
+        <w:t>2</w:t>
+      </w:r>
+      <w:r>
+        <w:fldChar w:fldCharType="end"/>
+      </w:r>
+      <w:r>
+        <w:t>. However, as a static variable is declared for ‘old_position’, the value cannot be initialised straight away, as when the scenario is changed, it is not reset. Instead, a control statement sets its value when the simulation time is 0 (which it is reset to when the scenario changes).</w:t>
+      </w:r>
+      <w:r>
+        <w:t xml:space="preserve"> </w:t>
+      </w:r>
+    </w:p>
+    <w:p>
+      <w:pPr>
+        <w:pStyle w:val="Heading2"/>
+      </w:pPr>
+      <w:bookmarkStart w:id="5" w:name="_Ref491429893"/>
+      <w:r>
+        <w:lastRenderedPageBreak/>
+        <w:t>Autopilot</w:t>
+      </w:r>
+      <w:bookmarkEnd w:id="5"/>
+    </w:p>
+    <w:p>
+      <w:r>
+        <w:t>Once the numerical dynamics have been sorted correctly, the lander can be controlled manually. The difficulty in landing by hand in an of the scenarios, even with parachute assistance, is difficult, and an autopilot is required to consistently land safely. To land safely, the lander must not be moving more than 1m/s in any direction.</w:t>
+      </w:r>
+    </w:p>
+    <w:p>
+      <w:r>
+        <w:t>The autopilot will be based on a proportional control system, and the descent rate should reduce linea</w:t>
+      </w:r>
+      <w:r>
+        <w:t>rly as the surface approaches:</w:t>
       </w:r>
     </w:p>
     <w:tbl>
@@ -1265,315 +1622,12 @@
         <w:tc>
           <w:tcPr>
             <w:tcW w:w="3117" w:type="dxa"/>
-          </w:tcPr>
-          <w:p>
-            <w:pPr>
-              <w:rPr>
-                <w:b/>
-              </w:rPr>
-            </w:pPr>
-            <m:oMathPara>
-              <m:oMath>
-                <m:sSub>
-                  <m:sSubPr>
-                    <m:ctrlPr>
-                      <w:rPr>
-                        <w:rFonts w:ascii="Cambria Math" w:hAnsi="Cambria Math"/>
-                        <w:b/>
-                        <w:i/>
-                      </w:rPr>
-                    </m:ctrlPr>
-                  </m:sSubPr>
-                  <m:e>
-                    <m:r>
-                      <m:rPr>
-                        <m:sty m:val="bi"/>
-                      </m:rPr>
-                      <w:rPr>
-                        <w:rFonts w:ascii="Cambria Math" w:hAnsi="Cambria Math"/>
-                      </w:rPr>
-                      <m:t>F</m:t>
-                    </m:r>
-                  </m:e>
-                  <m:sub>
-                    <m:r>
-                      <m:rPr>
-                        <m:sty m:val="bi"/>
-                      </m:rPr>
-                      <w:rPr>
-                        <w:rFonts w:ascii="Cambria Math" w:hAnsi="Cambria Math"/>
-                      </w:rPr>
-                      <m:t>d</m:t>
-                    </m:r>
-                  </m:sub>
-                </m:sSub>
-                <m:r>
-                  <m:rPr>
-                    <m:sty m:val="bi"/>
-                  </m:rPr>
-                  <w:rPr>
-                    <w:rFonts w:ascii="Cambria Math" w:hAnsi="Cambria Math"/>
-                  </w:rPr>
-                  <m:t>=</m:t>
-                </m:r>
-                <m:r>
-                  <w:rPr>
-                    <w:rFonts w:ascii="Cambria Math" w:hAnsi="Cambria Math"/>
-                  </w:rPr>
-                  <m:t>-</m:t>
-                </m:r>
-                <m:f>
-                  <m:fPr>
-                    <m:ctrlPr>
-                      <w:rPr>
-                        <w:rFonts w:ascii="Cambria Math" w:hAnsi="Cambria Math"/>
-                        <w:i/>
-                      </w:rPr>
-                    </m:ctrlPr>
-                  </m:fPr>
-                  <m:num>
-                    <m:r>
-                      <w:rPr>
-                        <w:rFonts w:ascii="Cambria Math" w:hAnsi="Cambria Math"/>
-                      </w:rPr>
-                      <m:t>1</m:t>
-                    </m:r>
-                  </m:num>
-                  <m:den>
-                    <m:r>
-                      <w:rPr>
-                        <w:rFonts w:ascii="Cambria Math" w:hAnsi="Cambria Math"/>
-                      </w:rPr>
-                      <m:t>2</m:t>
-                    </m:r>
-                  </m:den>
-                </m:f>
-                <m:r>
-                  <w:rPr>
-                    <w:rFonts w:ascii="Cambria Math" w:hAnsi="Cambria Math"/>
-                  </w:rPr>
-                  <m:t>ρ</m:t>
-                </m:r>
-                <m:sSub>
-                  <m:sSubPr>
-                    <m:ctrlPr>
-                      <w:rPr>
-                        <w:rFonts w:ascii="Cambria Math" w:hAnsi="Cambria Math"/>
-                        <w:i/>
-                      </w:rPr>
-                    </m:ctrlPr>
-                  </m:sSubPr>
-                  <m:e>
-                    <m:r>
-                      <w:rPr>
-                        <w:rFonts w:ascii="Cambria Math" w:hAnsi="Cambria Math"/>
-                      </w:rPr>
-                      <m:t>C</m:t>
-                    </m:r>
-                  </m:e>
-                  <m:sub>
-                    <m:r>
-                      <w:rPr>
-                        <w:rFonts w:ascii="Cambria Math" w:hAnsi="Cambria Math"/>
-                      </w:rPr>
-                      <m:t>d</m:t>
-                    </m:r>
-                  </m:sub>
-                </m:sSub>
-                <m:r>
-                  <w:rPr>
-                    <w:rFonts w:ascii="Cambria Math" w:hAnsi="Cambria Math"/>
-                  </w:rPr>
-                  <m:t>A</m:t>
-                </m:r>
-                <m:sSup>
-                  <m:sSupPr>
-                    <m:ctrlPr>
-                      <w:rPr>
-                        <w:rFonts w:ascii="Cambria Math" w:hAnsi="Cambria Math"/>
-                        <w:i/>
-                      </w:rPr>
-                    </m:ctrlPr>
-                  </m:sSupPr>
-                  <m:e>
-                    <m:d>
-                      <m:dPr>
-                        <m:begChr m:val="|"/>
-                        <m:endChr m:val="|"/>
-                        <m:ctrlPr>
-                          <w:rPr>
-                            <w:rFonts w:ascii="Cambria Math" w:hAnsi="Cambria Math"/>
-                            <w:i/>
-                          </w:rPr>
-                        </m:ctrlPr>
-                      </m:dPr>
-                      <m:e>
-                        <m:r>
-                          <m:rPr>
-                            <m:sty m:val="bi"/>
-                          </m:rPr>
-                          <w:rPr>
-                            <w:rFonts w:ascii="Cambria Math" w:hAnsi="Cambria Math"/>
-                          </w:rPr>
-                          <m:t>v</m:t>
-                        </m:r>
-                      </m:e>
-                    </m:d>
-                  </m:e>
-                  <m:sup>
-                    <m:r>
-                      <w:rPr>
-                        <w:rFonts w:ascii="Cambria Math" w:hAnsi="Cambria Math"/>
-                      </w:rPr>
-                      <m:t>2</m:t>
-                    </m:r>
-                  </m:sup>
-                </m:sSup>
-                <m:r>
-                  <m:rPr>
-                    <m:sty m:val="bi"/>
-                  </m:rPr>
-                  <w:rPr>
-                    <w:rFonts w:ascii="Cambria Math" w:hAnsi="Cambria Math"/>
-                  </w:rPr>
-                  <m:t>v</m:t>
-                </m:r>
-              </m:oMath>
-            </m:oMathPara>
-          </w:p>
-          <w:p/>
-        </w:tc>
-        <w:tc>
-          <w:tcPr>
-            <w:tcW w:w="3117" w:type="dxa"/>
             <w:vAlign w:val="center"/>
           </w:tcPr>
           <w:p>
             <w:pPr>
-              <w:pStyle w:val="Caption"/>
               <w:jc w:val="right"/>
             </w:pPr>
-            <w:r>
-              <w:t xml:space="preserve">[ </w:t>
-            </w:r>
-            <w:r>
-              <w:fldChar w:fldCharType="begin"/>
-            </w:r>
-            <w:r>
-              <w:instrText xml:space="preserve"> SEQ [ \* ARABIC </w:instrText>
-            </w:r>
-            <w:r>
-              <w:fldChar w:fldCharType="separate"/>
-            </w:r>
-            <w:r>
-              <w:rPr>
-                <w:noProof/>
-              </w:rPr>
-              <w:t>3</w:t>
-            </w:r>
-            <w:r>
-              <w:fldChar w:fldCharType="end"/>
-            </w:r>
-            <w:r>
-              <w:t xml:space="preserve"> ]</w:t>
-            </w:r>
-          </w:p>
-          <w:p>
-            <w:pPr>
-              <w:keepNext/>
-              <w:jc w:val="right"/>
-            </w:pPr>
-          </w:p>
-        </w:tc>
-      </w:tr>
-    </w:tbl>
-    <w:p>
-      <w:r>
-        <w:t>Atmospheric density is also provided in a function, which follows an exponential decay as the absolute position increases and cuts off completely at the edge of the Exosphere (altitude of 200km).</w:t>
-      </w:r>
-      <w:r>
-        <w:t xml:space="preserve"> The total area of the lander is 10x the lander radius, and for the purposes of simplicity all drag calculations assume the lander is moving with the base pointing in the direction of travel.</w:t>
-      </w:r>
-    </w:p>
-    <w:p>
-      <w:r>
-        <w:t xml:space="preserve">To deal with the integrators, a similar method is described as above in section </w:t>
-      </w:r>
-      <w:r>
-        <w:fldChar w:fldCharType="begin"/>
-      </w:r>
-      <w:r>
-        <w:instrText xml:space="preserve"> REF _Ref488689055 \r \h </w:instrText>
-      </w:r>
-      <w:r>
-        <w:fldChar w:fldCharType="separate"/>
-      </w:r>
-      <w:r>
-        <w:t>2</w:t>
-      </w:r>
-      <w:r>
-        <w:fldChar w:fldCharType="end"/>
-      </w:r>
-      <w:r>
-        <w:t>. However, as a static variable is declared for ‘old_position’, the value cannot be initialised straight away, as when the scenario is changed, it is not reset. Instead, a control statement sets its value when the simulation time is 0 (which it is reset to when the scenario changes).</w:t>
-      </w:r>
-      <w:r>
-        <w:t xml:space="preserve"> </w:t>
-      </w:r>
-    </w:p>
-    <w:p>
-      <w:pPr>
-        <w:pStyle w:val="Heading2"/>
-      </w:pPr>
-      <w:r>
-        <w:lastRenderedPageBreak/>
-        <w:t>Autopilot</w:t>
-      </w:r>
-    </w:p>
-    <w:p>
-      <w:r>
-        <w:t>Once the numerical dynamics have been sorted correctly, the lander can be controlled manually. The difficulty in landing by hand in an of the scenarios, even with parachute assistance, is difficult, and an autopilot is required to consistently land safely. To land safely, the lander must not be moving more than 1m/s in any direction.</w:t>
-      </w:r>
-    </w:p>
-    <w:p>
-      <w:r>
-        <w:t>The autopilot will be based on a proportional control system, and the descent rate should reduce linea</w:t>
-      </w:r>
-      <w:r>
-        <w:t>rly as the surface approaches:</w:t>
-      </w:r>
-    </w:p>
-    <w:tbl>
-      <w:tblPr>
-        <w:tblStyle w:val="TableGrid"/>
-        <w:tblW w:w="0" w:type="auto"/>
-        <w:tblBorders>
-          <w:top w:val="none" w:sz="0" w:space="0" w:color="auto"/>
-          <w:left w:val="none" w:sz="0" w:space="0" w:color="auto"/>
-          <w:bottom w:val="none" w:sz="0" w:space="0" w:color="auto"/>
-          <w:right w:val="none" w:sz="0" w:space="0" w:color="auto"/>
-          <w:insideH w:val="none" w:sz="0" w:space="0" w:color="auto"/>
-          <w:insideV w:val="none" w:sz="0" w:space="0" w:color="auto"/>
-        </w:tblBorders>
-        <w:tblLook w:val="04A0" w:firstRow="1" w:lastRow="0" w:firstColumn="1" w:lastColumn="0" w:noHBand="0" w:noVBand="1"/>
-      </w:tblPr>
-      <w:tblGrid>
-        <w:gridCol w:w="3116"/>
-        <w:gridCol w:w="3117"/>
-        <w:gridCol w:w="3117"/>
-      </w:tblGrid>
-      <w:tr>
-        <w:tc>
-          <w:tcPr>
-            <w:tcW w:w="3116" w:type="dxa"/>
-          </w:tcPr>
-          <w:p/>
-        </w:tc>
-        <w:tc>
-          <w:tcPr>
-            <w:tcW w:w="3117" w:type="dxa"/>
-          </w:tcPr>
-          <w:p>
             <m:oMathPara>
               <m:oMath>
                 <m:r>
@@ -1774,7 +1828,6 @@
               </m:oMath>
             </m:oMathPara>
           </w:p>
-          <w:p/>
         </w:tc>
         <w:tc>
           <w:tcPr>
@@ -1810,12 +1863,6 @@
             <w:r>
               <w:t xml:space="preserve"> ]</w:t>
             </w:r>
-          </w:p>
-          <w:p>
-            <w:pPr>
-              <w:keepNext/>
-              <w:jc w:val="right"/>
-            </w:pPr>
           </w:p>
         </w:tc>
       </w:tr>
@@ -1938,10 +1985,11 @@
         <w:tc>
           <w:tcPr>
             <w:tcW w:w="4536" w:type="dxa"/>
+            <w:vAlign w:val="center"/>
           </w:tcPr>
           <w:p>
             <w:pPr>
-              <w:jc w:val="center"/>
+              <w:jc w:val="right"/>
             </w:pPr>
             <m:oMathPara>
               <m:oMath>
@@ -1949,7 +1997,7 @@
                   <w:rPr>
                     <w:rFonts w:ascii="Cambria Math" w:hAnsi="Cambria Math"/>
                   </w:rPr>
-                  <m:t>e</m:t>
+                  <m:t>ε</m:t>
                 </m:r>
                 <m:r>
                   <m:rPr>
@@ -2155,11 +2203,6 @@
               </m:oMath>
             </m:oMathPara>
           </w:p>
-          <w:p>
-            <w:pPr>
-              <w:jc w:val="center"/>
-            </w:pPr>
-          </w:p>
         </w:tc>
         <w:tc>
           <w:tcPr>
@@ -2195,12 +2238,6 @@
             <w:r>
               <w:t xml:space="preserve"> ]</w:t>
             </w:r>
-          </w:p>
-          <w:p>
-            <w:pPr>
-              <w:keepNext/>
-              <w:jc w:val="right"/>
-            </w:pPr>
           </w:p>
         </w:tc>
       </w:tr>
@@ -2239,10 +2276,11 @@
         <w:tc>
           <w:tcPr>
             <w:tcW w:w="4536" w:type="dxa"/>
+            <w:vAlign w:val="center"/>
           </w:tcPr>
           <w:p>
             <w:pPr>
-              <w:jc w:val="center"/>
+              <w:jc w:val="right"/>
             </w:pPr>
             <m:oMathPara>
               <m:oMath>
@@ -2311,15 +2349,10 @@
                   <w:rPr>
                     <w:rFonts w:ascii="Cambria Math" w:hAnsi="Cambria Math"/>
                   </w:rPr>
-                  <m:t>e</m:t>
+                  <m:t>ε</m:t>
                 </m:r>
               </m:oMath>
             </m:oMathPara>
-          </w:p>
-          <w:p>
-            <w:pPr>
-              <w:jc w:val="center"/>
-            </w:pPr>
           </w:p>
         </w:tc>
         <w:tc>
@@ -2356,12 +2389,6 @@
             <w:r>
               <w:t xml:space="preserve"> ]</w:t>
             </w:r>
-          </w:p>
-          <w:p>
-            <w:pPr>
-              <w:keepNext/>
-              <w:jc w:val="right"/>
-            </w:pPr>
           </w:p>
         </w:tc>
       </w:tr>
@@ -2425,6 +2452,9 @@
         <w:gridCol w:w="2410"/>
       </w:tblGrid>
       <w:tr>
+        <w:trPr>
+          <w:trHeight w:val="712"/>
+        </w:trPr>
         <w:tc>
           <w:tcPr>
             <w:tcW w:w="2410" w:type="dxa"/>
@@ -2434,6 +2464,7 @@
         <w:tc>
           <w:tcPr>
             <w:tcW w:w="4536" w:type="dxa"/>
+            <w:vAlign w:val="center"/>
           </w:tcPr>
           <w:p>
             <w:pPr>
@@ -2525,11 +2556,6 @@
               </m:oMath>
             </m:oMathPara>
           </w:p>
-          <w:p>
-            <w:pPr>
-              <w:jc w:val="center"/>
-            </w:pPr>
-          </w:p>
         </w:tc>
         <w:tc>
           <w:tcPr>
@@ -2565,12 +2591,6 @@
             <w:r>
               <w:t xml:space="preserve"> ]</w:t>
             </w:r>
-          </w:p>
-          <w:p>
-            <w:pPr>
-              <w:keepNext/>
-              <w:jc w:val="right"/>
-            </w:pPr>
           </w:p>
         </w:tc>
       </w:tr>
@@ -2640,6 +2660,9 @@
         <w:gridCol w:w="1133"/>
       </w:tblGrid>
       <w:tr>
+        <w:trPr>
+          <w:trHeight w:val="948"/>
+        </w:trPr>
         <w:tc>
           <w:tcPr>
             <w:tcW w:w="1271" w:type="dxa"/>
@@ -2649,8 +2672,12 @@
         <w:tc>
           <w:tcPr>
             <w:tcW w:w="6946" w:type="dxa"/>
+            <w:vAlign w:val="center"/>
           </w:tcPr>
           <w:p>
+            <w:pPr>
+              <w:jc w:val="center"/>
+            </w:pPr>
             <m:oMathPara>
               <m:oMath>
                 <m:r>
@@ -2885,7 +2912,6 @@
               </m:oMath>
             </m:oMathPara>
           </w:p>
-          <w:p/>
         </w:tc>
         <w:tc>
           <w:tcPr>
@@ -2994,15 +3020,12 @@
     </w:p>
     <w:p>
       <w:r>
-        <w:t xml:space="preserve">The source code provides an indicator for when either of these two conditions are met, and initial systems simply checked whether these values are true or false. This works well for scenario 1 as the parachute can be released instantly with no issues, however in scenario 5, as the lander is at the edge of </w:t>
-      </w:r>
-      <w:r>
-        <w:lastRenderedPageBreak/>
-        <w:t>the exosphere, there is not sufficient atmosphere to stop the lander accelerating, causing the parachute to vaporise.</w:t>
+        <w:t>The source code provides an indicator for when either of these two conditions are met, and initial systems simply checked whether these values are true or false. This works well for scenario 1 as the parachute can be released instantly with no issues, however in scenario 5, as the lander is at the edge of the exosphere, there is not sufficient atmosphere to stop the lander accelerating, causing the parachute to vaporise.</w:t>
       </w:r>
     </w:p>
     <w:p>
       <w:r>
+        <w:lastRenderedPageBreak/>
         <w:t xml:space="preserve">It is safe to assume that when the thrusters fire the lander will not be exceeding the maximum safe conditions once it returns from that regime. Therefore, the system was modified with a second Boolean to confirm whether the initial firing of the rockets had begun, if so and safe to deploy parachute it will. This provides a much more reliable way of deploying the parachute, though has issues in scenario 1 in that it can be released much earlier than when the thrusters are first fired. </w:t>
       </w:r>
     </w:p>
@@ -3064,11 +3087,11 @@
       <w:pPr>
         <w:pStyle w:val="Heading2"/>
       </w:pPr>
-      <w:bookmarkStart w:id="3" w:name="_Ref489707255"/>
+      <w:bookmarkStart w:id="6" w:name="_Ref489707255"/>
       <w:r>
         <w:t>Aerostationary Orbit</w:t>
       </w:r>
-      <w:bookmarkEnd w:id="3"/>
+      <w:bookmarkEnd w:id="6"/>
     </w:p>
     <w:p>
       <w:r>
@@ -4453,6 +4476,7 @@
     </w:tbl>
     <w:p>
       <w:r>
+        <w:lastRenderedPageBreak/>
         <w:t xml:space="preserve">Where </w:t>
       </w:r>
       <m:oMath>
@@ -4951,7 +4975,13 @@
         <w:t>, by saying ‘if the lander was on the surface now, how fast would it need to be moving to stay on the same spot on the surface?’ By adding this additional speed onto ground speed and drag calculations, the rotation of the atmosphere will accelerate the lander in t</w:t>
       </w:r>
       <w:r>
-        <w:t>he appropriate direction. Furthermore when the lander has 0 velocity it</w:t>
+        <w:t>he appropriate direction. Furthermore</w:t>
+      </w:r>
+      <w:r>
+        <w:t>,</w:t>
+      </w:r>
+      <w:r>
+        <w:t xml:space="preserve"> when the lander has 0 velocity it</w:t>
       </w:r>
       <w:r>
         <w:t xml:space="preserve"> will now have a significant speed in relation to the surface. </w:t>
@@ -4983,13 +5013,16 @@
         <w:pStyle w:val="Heading3"/>
       </w:pPr>
       <w:r>
-        <w:lastRenderedPageBreak/>
         <w:t>Modifying Autopilot to cope</w:t>
       </w:r>
     </w:p>
     <w:p>
       <w:r>
-        <w:t xml:space="preserve">With planetary rotation, there is now a lateral motion that needs to be considered. Using the parachute, no change needs to be made as the drag provides the necessary force to reduce the ground speed to 0. However, without the parachute, thrusters now need to fire at an angle to slow both descent and ground speed. </w:t>
+        <w:t xml:space="preserve">With planetary rotation, there is now a lateral motion that needs to be considered. Using the parachute, no change needs to be made as the drag provides the necessary force to reduce the ground speed to 0. </w:t>
+      </w:r>
+      <w:r>
+        <w:lastRenderedPageBreak/>
+        <w:t xml:space="preserve">However, without the parachute, thrusters now need to fire at an angle to slow both descent and ground speed. </w:t>
       </w:r>
     </w:p>
     <w:p>
@@ -5017,8 +5050,6 @@
       <w:r>
         <w:t>and crash</w:t>
       </w:r>
-      <w:bookmarkStart w:id="4" w:name="_GoBack"/>
-      <w:bookmarkEnd w:id="4"/>
       <w:r>
         <w:t>. The second solution was to set the ‘up’ vector in the stabilised attitude function to the direction of velocity, but again this caused similar bugs. Interestingly combining the two appears to stabilise the autopilot and remove the bug altogether so worked as an appropriate work around, though why it works is unclear.</w:t>
       </w:r>
@@ -5032,11 +5063,11 @@
       <w:pPr>
         <w:pStyle w:val="Heading2"/>
       </w:pPr>
-      <w:bookmarkStart w:id="5" w:name="_Ref490404559"/>
+      <w:bookmarkStart w:id="7" w:name="_Ref490404559"/>
       <w:r>
         <w:t>Tuning Autopilot</w:t>
       </w:r>
-      <w:bookmarkEnd w:id="5"/>
+      <w:bookmarkEnd w:id="7"/>
     </w:p>
     <w:p>
       <w:r>
@@ -5299,7 +5330,7 @@
       <w:pPr>
         <w:pStyle w:val="Caption"/>
       </w:pPr>
-      <w:bookmarkStart w:id="6" w:name="_Ref488784469"/>
+      <w:bookmarkStart w:id="8" w:name="_Ref488784469"/>
       <w:r>
         <w:t xml:space="preserve">Table </w:t>
       </w:r>
@@ -5321,7 +5352,7 @@
       <w:r>
         <w:fldChar w:fldCharType="end"/>
       </w:r>
-      <w:bookmarkEnd w:id="6"/>
+      <w:bookmarkEnd w:id="8"/>
       <w:r>
         <w:t xml:space="preserve"> Values of </w:t>
       </w:r>
@@ -5965,7 +5996,19 @@
         </w:numPr>
       </w:pPr>
       <w:r>
-        <w:t>Orbital Re-Entry: bring the lander from any stable orbit into a ballistic trajectory that leads to Orbital Descent, allowing the lander to touchdown safely.</w:t>
+        <w:t xml:space="preserve">Orbital Re-Entry: bring the lander from any stable orbit into a ballistic trajectory that leads to Orbital Descent, </w:t>
+      </w:r>
+      <w:r>
+        <w:t>or Orbital Transfer depending on</w:t>
+      </w:r>
+      <w:r>
+        <w:t xml:space="preserve"> the </w:t>
+      </w:r>
+      <w:r>
+        <w:t>input radius</w:t>
+      </w:r>
+      <w:r>
+        <w:t>.</w:t>
       </w:r>
     </w:p>
     <w:p>
@@ -5980,6 +6023,2371 @@
         <w:t>Orbital Injection: Going from a ballistic trajectory into a stable orbit i.e. the reverse of Re-entry.</w:t>
       </w:r>
     </w:p>
+    <w:p>
+      <w:pPr>
+        <w:pStyle w:val="Heading3"/>
+      </w:pPr>
+      <w:r>
+        <w:t>Orbital Re-Entry</w:t>
+      </w:r>
+    </w:p>
+    <w:p>
+      <w:r>
+        <w:t xml:space="preserve">From any stable circular orbit, the autopilot will request an input radius (as a factor of Mars’ Radius) to which it will transfer its orbit to. The manoeuvre has 2 bursts: the first to bring the lander into an appropriate elliptical orbit with perigee or apogee at the given radius (depending on whether the lander is going to a higher orbit or not), and the second to make the orbit circular upon arrival at the appropriate altitude. If the given radius leads to the orbiter passing within the Exosphere of Mars, then the autopilot will automatically switch to descent mode allowing it to land safely as described in </w:t>
+      </w:r>
+      <w:r>
+        <w:fldChar w:fldCharType="begin"/>
+      </w:r>
+      <w:r>
+        <w:instrText xml:space="preserve"> REF _Ref491429893 \r \h </w:instrText>
+      </w:r>
+      <w:r>
+        <w:fldChar w:fldCharType="separate"/>
+      </w:r>
+      <w:r>
+        <w:t>4.2</w:t>
+      </w:r>
+      <w:r>
+        <w:fldChar w:fldCharType="end"/>
+      </w:r>
+      <w:r>
+        <w:t>.</w:t>
+      </w:r>
+    </w:p>
+    <w:p>
+      <w:r>
+        <w:t>In any stable orbit</w:t>
+      </w:r>
+      <w:r>
+        <w:t xml:space="preserve"> (elliptical or otherwise)</w:t>
+      </w:r>
+      <w:r>
+        <w:t>, the moment of momentum and the energy of the orbiter is conserved:</w:t>
+      </w:r>
+    </w:p>
+    <w:tbl>
+      <w:tblPr>
+        <w:tblStyle w:val="TableGrid"/>
+        <w:tblW w:w="0" w:type="auto"/>
+        <w:tblBorders>
+          <w:top w:val="none" w:sz="0" w:space="0" w:color="auto"/>
+          <w:left w:val="none" w:sz="0" w:space="0" w:color="auto"/>
+          <w:bottom w:val="none" w:sz="0" w:space="0" w:color="auto"/>
+          <w:right w:val="none" w:sz="0" w:space="0" w:color="auto"/>
+          <w:insideH w:val="none" w:sz="0" w:space="0" w:color="auto"/>
+          <w:insideV w:val="none" w:sz="0" w:space="0" w:color="auto"/>
+        </w:tblBorders>
+        <w:tblLook w:val="04A0" w:firstRow="1" w:lastRow="0" w:firstColumn="1" w:lastColumn="0" w:noHBand="0" w:noVBand="1"/>
+      </w:tblPr>
+      <w:tblGrid>
+        <w:gridCol w:w="3116"/>
+        <w:gridCol w:w="3117"/>
+        <w:gridCol w:w="3117"/>
+      </w:tblGrid>
+      <w:tr>
+        <w:trPr>
+          <w:trHeight w:val="568"/>
+        </w:trPr>
+        <w:tc>
+          <w:tcPr>
+            <w:tcW w:w="3116" w:type="dxa"/>
+          </w:tcPr>
+          <w:p/>
+        </w:tc>
+        <w:tc>
+          <w:tcPr>
+            <w:tcW w:w="3117" w:type="dxa"/>
+          </w:tcPr>
+          <w:p>
+            <m:oMathPara>
+              <m:oMath>
+                <m:f>
+                  <m:fPr>
+                    <m:ctrlPr>
+                      <w:rPr>
+                        <w:rFonts w:ascii="Cambria Math" w:hAnsi="Cambria Math"/>
+                        <w:i/>
+                      </w:rPr>
+                    </m:ctrlPr>
+                  </m:fPr>
+                  <m:num>
+                    <m:r>
+                      <w:rPr>
+                        <w:rFonts w:ascii="Cambria Math" w:hAnsi="Cambria Math"/>
+                      </w:rPr>
+                      <m:t>m</m:t>
+                    </m:r>
+                    <m:sSup>
+                      <m:sSupPr>
+                        <m:ctrlPr>
+                          <w:rPr>
+                            <w:rFonts w:ascii="Cambria Math" w:hAnsi="Cambria Math"/>
+                            <w:i/>
+                          </w:rPr>
+                        </m:ctrlPr>
+                      </m:sSupPr>
+                      <m:e>
+                        <m:r>
+                          <w:rPr>
+                            <w:rFonts w:ascii="Cambria Math" w:hAnsi="Cambria Math"/>
+                          </w:rPr>
+                          <m:t>v</m:t>
+                        </m:r>
+                      </m:e>
+                      <m:sup>
+                        <m:r>
+                          <w:rPr>
+                            <w:rFonts w:ascii="Cambria Math" w:hAnsi="Cambria Math"/>
+                          </w:rPr>
+                          <m:t>2</m:t>
+                        </m:r>
+                      </m:sup>
+                    </m:sSup>
+                  </m:num>
+                  <m:den>
+                    <m:r>
+                      <w:rPr>
+                        <w:rFonts w:ascii="Cambria Math" w:hAnsi="Cambria Math"/>
+                      </w:rPr>
+                      <m:t>2</m:t>
+                    </m:r>
+                  </m:den>
+                </m:f>
+                <m:r>
+                  <w:rPr>
+                    <w:rFonts w:ascii="Cambria Math" w:hAnsi="Cambria Math"/>
+                  </w:rPr>
+                  <m:t>+</m:t>
+                </m:r>
+                <m:f>
+                  <m:fPr>
+                    <m:ctrlPr>
+                      <w:rPr>
+                        <w:rFonts w:ascii="Cambria Math" w:hAnsi="Cambria Math"/>
+                        <w:i/>
+                      </w:rPr>
+                    </m:ctrlPr>
+                  </m:fPr>
+                  <m:num>
+                    <m:r>
+                      <w:rPr>
+                        <w:rFonts w:ascii="Cambria Math" w:hAnsi="Cambria Math"/>
+                      </w:rPr>
+                      <m:t>GMm</m:t>
+                    </m:r>
+                  </m:num>
+                  <m:den>
+                    <m:r>
+                      <w:rPr>
+                        <w:rFonts w:ascii="Cambria Math" w:hAnsi="Cambria Math"/>
+                      </w:rPr>
+                      <m:t>r</m:t>
+                    </m:r>
+                  </m:den>
+                </m:f>
+                <m:r>
+                  <w:rPr>
+                    <w:rFonts w:ascii="Cambria Math" w:hAnsi="Cambria Math"/>
+                  </w:rPr>
+                  <m:t>=</m:t>
+                </m:r>
+                <m:r>
+                  <m:rPr>
+                    <m:nor/>
+                  </m:rPr>
+                  <w:rPr>
+                    <w:rFonts w:ascii="Cambria Math" w:hAnsi="Cambria Math"/>
+                  </w:rPr>
+                  <m:t>const</m:t>
+                </m:r>
+              </m:oMath>
+            </m:oMathPara>
+          </w:p>
+        </w:tc>
+        <w:tc>
+          <w:tcPr>
+            <w:tcW w:w="3117" w:type="dxa"/>
+            <w:vAlign w:val="center"/>
+          </w:tcPr>
+          <w:p>
+            <w:pPr>
+              <w:pStyle w:val="Caption"/>
+              <w:jc w:val="right"/>
+            </w:pPr>
+            <w:r>
+              <w:t xml:space="preserve"> [ </w:t>
+            </w:r>
+            <w:r>
+              <w:fldChar w:fldCharType="begin"/>
+            </w:r>
+            <w:r>
+              <w:instrText xml:space="preserve"> SEQ [ \* ARABIC </w:instrText>
+            </w:r>
+            <w:r>
+              <w:fldChar w:fldCharType="separate"/>
+            </w:r>
+            <w:r>
+              <w:rPr>
+                <w:noProof/>
+              </w:rPr>
+              <w:t>12</w:t>
+            </w:r>
+            <w:r>
+              <w:fldChar w:fldCharType="end"/>
+            </w:r>
+            <w:r>
+              <w:t xml:space="preserve"> ]</w:t>
+            </w:r>
+          </w:p>
+        </w:tc>
+      </w:tr>
+      <w:tr>
+        <w:trPr>
+          <w:trHeight w:val="252"/>
+        </w:trPr>
+        <w:tc>
+          <w:tcPr>
+            <w:tcW w:w="3116" w:type="dxa"/>
+          </w:tcPr>
+          <w:p/>
+        </w:tc>
+        <w:tc>
+          <w:tcPr>
+            <w:tcW w:w="3117" w:type="dxa"/>
+            <w:vAlign w:val="center"/>
+          </w:tcPr>
+          <w:p>
+            <w:pPr>
+              <w:jc w:val="center"/>
+            </w:pPr>
+            <m:oMathPara>
+              <m:oMath>
+                <m:r>
+                  <w:rPr>
+                    <w:rFonts w:ascii="Cambria Math" w:hAnsi="Cambria Math"/>
+                  </w:rPr>
+                  <m:t>m</m:t>
+                </m:r>
+                <m:r>
+                  <m:rPr>
+                    <m:sty m:val="bi"/>
+                  </m:rPr>
+                  <w:rPr>
+                    <w:rFonts w:ascii="Cambria Math" w:hAnsi="Cambria Math"/>
+                  </w:rPr>
+                  <m:t>v</m:t>
+                </m:r>
+                <m:r>
+                  <w:rPr>
+                    <w:rFonts w:ascii="Cambria Math" w:hAnsi="Cambria Math"/>
+                  </w:rPr>
+                  <m:t>×</m:t>
+                </m:r>
+                <m:r>
+                  <m:rPr>
+                    <m:sty m:val="bi"/>
+                  </m:rPr>
+                  <w:rPr>
+                    <w:rFonts w:ascii="Cambria Math" w:hAnsi="Cambria Math"/>
+                  </w:rPr>
+                  <m:t>r</m:t>
+                </m:r>
+                <m:r>
+                  <w:rPr>
+                    <w:rFonts w:ascii="Cambria Math" w:hAnsi="Cambria Math"/>
+                  </w:rPr>
+                  <m:t>=</m:t>
+                </m:r>
+                <m:r>
+                  <m:rPr>
+                    <m:nor/>
+                  </m:rPr>
+                  <w:rPr>
+                    <w:rFonts w:ascii="Cambria Math" w:hAnsi="Cambria Math"/>
+                  </w:rPr>
+                  <m:t>const</m:t>
+                </m:r>
+              </m:oMath>
+            </m:oMathPara>
+          </w:p>
+        </w:tc>
+        <w:tc>
+          <w:tcPr>
+            <w:tcW w:w="3117" w:type="dxa"/>
+            <w:vAlign w:val="center"/>
+          </w:tcPr>
+          <w:p>
+            <w:pPr>
+              <w:pStyle w:val="Caption"/>
+              <w:jc w:val="right"/>
+            </w:pPr>
+            <w:r>
+              <w:t xml:space="preserve">[ </w:t>
+            </w:r>
+            <w:r>
+              <w:fldChar w:fldCharType="begin"/>
+            </w:r>
+            <w:r>
+              <w:instrText xml:space="preserve"> SEQ [ \* ARABIC </w:instrText>
+            </w:r>
+            <w:r>
+              <w:fldChar w:fldCharType="separate"/>
+            </w:r>
+            <w:r>
+              <w:rPr>
+                <w:noProof/>
+              </w:rPr>
+              <w:t>13</w:t>
+            </w:r>
+            <w:r>
+              <w:fldChar w:fldCharType="end"/>
+            </w:r>
+            <w:r>
+              <w:t xml:space="preserve"> ]</w:t>
+            </w:r>
+          </w:p>
+        </w:tc>
+      </w:tr>
+    </w:tbl>
+    <w:p>
+      <w:r>
+        <w:t>For elliptical orbits, inputting the perigee and apogee points gives the following identities:</w:t>
+      </w:r>
+    </w:p>
+    <w:tbl>
+      <w:tblPr>
+        <w:tblStyle w:val="TableGrid"/>
+        <w:tblW w:w="0" w:type="auto"/>
+        <w:tblBorders>
+          <w:top w:val="none" w:sz="0" w:space="0" w:color="auto"/>
+          <w:left w:val="none" w:sz="0" w:space="0" w:color="auto"/>
+          <w:bottom w:val="none" w:sz="0" w:space="0" w:color="auto"/>
+          <w:right w:val="none" w:sz="0" w:space="0" w:color="auto"/>
+          <w:insideH w:val="none" w:sz="0" w:space="0" w:color="auto"/>
+          <w:insideV w:val="none" w:sz="0" w:space="0" w:color="auto"/>
+        </w:tblBorders>
+        <w:tblLook w:val="04A0" w:firstRow="1" w:lastRow="0" w:firstColumn="1" w:lastColumn="0" w:noHBand="0" w:noVBand="1"/>
+      </w:tblPr>
+      <w:tblGrid>
+        <w:gridCol w:w="3116"/>
+        <w:gridCol w:w="3117"/>
+        <w:gridCol w:w="3117"/>
+      </w:tblGrid>
+      <w:tr>
+        <w:trPr>
+          <w:trHeight w:val="568"/>
+        </w:trPr>
+        <w:tc>
+          <w:tcPr>
+            <w:tcW w:w="3116" w:type="dxa"/>
+          </w:tcPr>
+          <w:p/>
+        </w:tc>
+        <w:tc>
+          <w:tcPr>
+            <w:tcW w:w="3117" w:type="dxa"/>
+            <w:vAlign w:val="center"/>
+          </w:tcPr>
+          <w:p>
+            <w:pPr>
+              <w:jc w:val="center"/>
+            </w:pPr>
+            <m:oMathPara>
+              <m:oMath>
+                <m:sSub>
+                  <m:sSubPr>
+                    <m:ctrlPr>
+                      <w:rPr>
+                        <w:rFonts w:ascii="Cambria Math" w:hAnsi="Cambria Math"/>
+                        <w:i/>
+                      </w:rPr>
+                    </m:ctrlPr>
+                  </m:sSubPr>
+                  <m:e>
+                    <m:r>
+                      <w:rPr>
+                        <w:rFonts w:ascii="Cambria Math" w:hAnsi="Cambria Math"/>
+                      </w:rPr>
+                      <m:t>v</m:t>
+                    </m:r>
+                  </m:e>
+                  <m:sub>
+                    <m:r>
+                      <w:rPr>
+                        <w:rFonts w:ascii="Cambria Math" w:hAnsi="Cambria Math"/>
+                      </w:rPr>
+                      <m:t>a</m:t>
+                    </m:r>
+                  </m:sub>
+                </m:sSub>
+                <m:sSub>
+                  <m:sSubPr>
+                    <m:ctrlPr>
+                      <w:rPr>
+                        <w:rFonts w:ascii="Cambria Math" w:hAnsi="Cambria Math"/>
+                        <w:i/>
+                      </w:rPr>
+                    </m:ctrlPr>
+                  </m:sSubPr>
+                  <m:e>
+                    <m:r>
+                      <w:rPr>
+                        <w:rFonts w:ascii="Cambria Math" w:hAnsi="Cambria Math"/>
+                      </w:rPr>
+                      <m:t>r</m:t>
+                    </m:r>
+                  </m:e>
+                  <m:sub>
+                    <m:r>
+                      <w:rPr>
+                        <w:rFonts w:ascii="Cambria Math" w:hAnsi="Cambria Math"/>
+                      </w:rPr>
+                      <m:t>a</m:t>
+                    </m:r>
+                  </m:sub>
+                </m:sSub>
+                <m:r>
+                  <w:rPr>
+                    <w:rFonts w:ascii="Cambria Math" w:hAnsi="Cambria Math"/>
+                  </w:rPr>
+                  <m:t>=</m:t>
+                </m:r>
+                <m:sSub>
+                  <m:sSubPr>
+                    <m:ctrlPr>
+                      <w:rPr>
+                        <w:rFonts w:ascii="Cambria Math" w:hAnsi="Cambria Math"/>
+                        <w:i/>
+                      </w:rPr>
+                    </m:ctrlPr>
+                  </m:sSubPr>
+                  <m:e>
+                    <m:r>
+                      <w:rPr>
+                        <w:rFonts w:ascii="Cambria Math" w:hAnsi="Cambria Math"/>
+                      </w:rPr>
+                      <m:t>v</m:t>
+                    </m:r>
+                  </m:e>
+                  <m:sub>
+                    <m:r>
+                      <w:rPr>
+                        <w:rFonts w:ascii="Cambria Math" w:hAnsi="Cambria Math"/>
+                      </w:rPr>
+                      <m:t>p</m:t>
+                    </m:r>
+                  </m:sub>
+                </m:sSub>
+                <m:sSub>
+                  <m:sSubPr>
+                    <m:ctrlPr>
+                      <w:rPr>
+                        <w:rFonts w:ascii="Cambria Math" w:hAnsi="Cambria Math"/>
+                        <w:i/>
+                      </w:rPr>
+                    </m:ctrlPr>
+                  </m:sSubPr>
+                  <m:e>
+                    <m:r>
+                      <w:rPr>
+                        <w:rFonts w:ascii="Cambria Math" w:hAnsi="Cambria Math"/>
+                      </w:rPr>
+                      <m:t>r</m:t>
+                    </m:r>
+                  </m:e>
+                  <m:sub>
+                    <m:r>
+                      <w:rPr>
+                        <w:rFonts w:ascii="Cambria Math" w:hAnsi="Cambria Math"/>
+                      </w:rPr>
+                      <m:t>p</m:t>
+                    </m:r>
+                  </m:sub>
+                </m:sSub>
+              </m:oMath>
+            </m:oMathPara>
+          </w:p>
+        </w:tc>
+        <w:tc>
+          <w:tcPr>
+            <w:tcW w:w="3117" w:type="dxa"/>
+            <w:vAlign w:val="center"/>
+          </w:tcPr>
+          <w:p>
+            <w:pPr>
+              <w:pStyle w:val="Caption"/>
+              <w:jc w:val="right"/>
+            </w:pPr>
+            <w:r>
+              <w:t xml:space="preserve"> [ </w:t>
+            </w:r>
+            <w:r>
+              <w:fldChar w:fldCharType="begin"/>
+            </w:r>
+            <w:r>
+              <w:instrText xml:space="preserve"> SEQ [ \* ARABIC </w:instrText>
+            </w:r>
+            <w:r>
+              <w:fldChar w:fldCharType="separate"/>
+            </w:r>
+            <w:r>
+              <w:rPr>
+                <w:noProof/>
+              </w:rPr>
+              <w:t>14</w:t>
+            </w:r>
+            <w:r>
+              <w:fldChar w:fldCharType="end"/>
+            </w:r>
+            <w:r>
+              <w:t xml:space="preserve"> ]</w:t>
+            </w:r>
+          </w:p>
+        </w:tc>
+      </w:tr>
+      <w:tr>
+        <w:trPr>
+          <w:trHeight w:val="756"/>
+        </w:trPr>
+        <w:tc>
+          <w:tcPr>
+            <w:tcW w:w="3116" w:type="dxa"/>
+          </w:tcPr>
+          <w:p/>
+        </w:tc>
+        <w:tc>
+          <w:tcPr>
+            <w:tcW w:w="3117" w:type="dxa"/>
+            <w:vAlign w:val="center"/>
+          </w:tcPr>
+          <w:p>
+            <w:pPr>
+              <w:jc w:val="center"/>
+            </w:pPr>
+            <m:oMathPara>
+              <m:oMath>
+                <m:sSubSup>
+                  <m:sSubSupPr>
+                    <m:ctrlPr>
+                      <w:rPr>
+                        <w:rFonts w:ascii="Cambria Math" w:hAnsi="Cambria Math"/>
+                        <w:i/>
+                      </w:rPr>
+                    </m:ctrlPr>
+                  </m:sSubSupPr>
+                  <m:e>
+                    <m:r>
+                      <w:rPr>
+                        <w:rFonts w:ascii="Cambria Math" w:hAnsi="Cambria Math"/>
+                      </w:rPr>
+                      <m:t>v</m:t>
+                    </m:r>
+                  </m:e>
+                  <m:sub>
+                    <m:r>
+                      <w:rPr>
+                        <w:rFonts w:ascii="Cambria Math" w:hAnsi="Cambria Math"/>
+                      </w:rPr>
+                      <m:t>a</m:t>
+                    </m:r>
+                  </m:sub>
+                  <m:sup>
+                    <m:r>
+                      <w:rPr>
+                        <w:rFonts w:ascii="Cambria Math" w:hAnsi="Cambria Math"/>
+                      </w:rPr>
+                      <m:t>2</m:t>
+                    </m:r>
+                  </m:sup>
+                </m:sSubSup>
+                <m:r>
+                  <w:rPr>
+                    <w:rFonts w:ascii="Cambria Math" w:hAnsi="Cambria Math"/>
+                  </w:rPr>
+                  <m:t>=</m:t>
+                </m:r>
+                <m:f>
+                  <m:fPr>
+                    <m:ctrlPr>
+                      <w:rPr>
+                        <w:rFonts w:ascii="Cambria Math" w:hAnsi="Cambria Math"/>
+                        <w:i/>
+                      </w:rPr>
+                    </m:ctrlPr>
+                  </m:fPr>
+                  <m:num>
+                    <m:r>
+                      <w:rPr>
+                        <w:rFonts w:ascii="Cambria Math" w:hAnsi="Cambria Math"/>
+                      </w:rPr>
+                      <m:t>2GM</m:t>
+                    </m:r>
+                    <m:sSub>
+                      <m:sSubPr>
+                        <m:ctrlPr>
+                          <w:rPr>
+                            <w:rFonts w:ascii="Cambria Math" w:hAnsi="Cambria Math"/>
+                            <w:i/>
+                          </w:rPr>
+                        </m:ctrlPr>
+                      </m:sSubPr>
+                      <m:e>
+                        <m:r>
+                          <w:rPr>
+                            <w:rFonts w:ascii="Cambria Math" w:hAnsi="Cambria Math"/>
+                          </w:rPr>
+                          <m:t>r</m:t>
+                        </m:r>
+                      </m:e>
+                      <m:sub>
+                        <m:r>
+                          <w:rPr>
+                            <w:rFonts w:ascii="Cambria Math" w:hAnsi="Cambria Math"/>
+                          </w:rPr>
+                          <m:t>p</m:t>
+                        </m:r>
+                      </m:sub>
+                    </m:sSub>
+                  </m:num>
+                  <m:den>
+                    <m:sSub>
+                      <m:sSubPr>
+                        <m:ctrlPr>
+                          <w:rPr>
+                            <w:rFonts w:ascii="Cambria Math" w:hAnsi="Cambria Math"/>
+                            <w:i/>
+                          </w:rPr>
+                        </m:ctrlPr>
+                      </m:sSubPr>
+                      <m:e>
+                        <m:r>
+                          <w:rPr>
+                            <w:rFonts w:ascii="Cambria Math" w:hAnsi="Cambria Math"/>
+                          </w:rPr>
+                          <m:t>r</m:t>
+                        </m:r>
+                      </m:e>
+                      <m:sub>
+                        <m:r>
+                          <w:rPr>
+                            <w:rFonts w:ascii="Cambria Math" w:hAnsi="Cambria Math"/>
+                          </w:rPr>
+                          <m:t>a</m:t>
+                        </m:r>
+                      </m:sub>
+                    </m:sSub>
+                    <m:r>
+                      <w:rPr>
+                        <w:rFonts w:ascii="Cambria Math" w:hAnsi="Cambria Math"/>
+                      </w:rPr>
+                      <m:t>(</m:t>
+                    </m:r>
+                    <m:sSub>
+                      <m:sSubPr>
+                        <m:ctrlPr>
+                          <w:rPr>
+                            <w:rFonts w:ascii="Cambria Math" w:hAnsi="Cambria Math"/>
+                            <w:i/>
+                          </w:rPr>
+                        </m:ctrlPr>
+                      </m:sSubPr>
+                      <m:e>
+                        <m:r>
+                          <w:rPr>
+                            <w:rFonts w:ascii="Cambria Math" w:hAnsi="Cambria Math"/>
+                          </w:rPr>
+                          <m:t>r</m:t>
+                        </m:r>
+                      </m:e>
+                      <m:sub>
+                        <m:r>
+                          <w:rPr>
+                            <w:rFonts w:ascii="Cambria Math" w:hAnsi="Cambria Math"/>
+                          </w:rPr>
+                          <m:t>a</m:t>
+                        </m:r>
+                      </m:sub>
+                    </m:sSub>
+                    <m:r>
+                      <w:rPr>
+                        <w:rFonts w:ascii="Cambria Math" w:hAnsi="Cambria Math"/>
+                      </w:rPr>
+                      <m:t>+</m:t>
+                    </m:r>
+                    <m:sSub>
+                      <m:sSubPr>
+                        <m:ctrlPr>
+                          <w:rPr>
+                            <w:rFonts w:ascii="Cambria Math" w:hAnsi="Cambria Math"/>
+                            <w:i/>
+                          </w:rPr>
+                        </m:ctrlPr>
+                      </m:sSubPr>
+                      <m:e>
+                        <m:r>
+                          <w:rPr>
+                            <w:rFonts w:ascii="Cambria Math" w:hAnsi="Cambria Math"/>
+                          </w:rPr>
+                          <m:t>r</m:t>
+                        </m:r>
+                      </m:e>
+                      <m:sub>
+                        <m:r>
+                          <w:rPr>
+                            <w:rFonts w:ascii="Cambria Math" w:hAnsi="Cambria Math"/>
+                          </w:rPr>
+                          <m:t>p</m:t>
+                        </m:r>
+                      </m:sub>
+                    </m:sSub>
+                    <m:r>
+                      <w:rPr>
+                        <w:rFonts w:ascii="Cambria Math" w:hAnsi="Cambria Math"/>
+                      </w:rPr>
+                      <m:t>)</m:t>
+                    </m:r>
+                  </m:den>
+                </m:f>
+              </m:oMath>
+            </m:oMathPara>
+          </w:p>
+        </w:tc>
+        <w:tc>
+          <w:tcPr>
+            <w:tcW w:w="3117" w:type="dxa"/>
+            <w:vAlign w:val="center"/>
+          </w:tcPr>
+          <w:p>
+            <w:pPr>
+              <w:pStyle w:val="Caption"/>
+              <w:jc w:val="right"/>
+            </w:pPr>
+            <w:r>
+              <w:t xml:space="preserve">[ </w:t>
+            </w:r>
+            <w:r>
+              <w:fldChar w:fldCharType="begin"/>
+            </w:r>
+            <w:r>
+              <w:instrText xml:space="preserve"> SEQ [ \* ARABIC </w:instrText>
+            </w:r>
+            <w:r>
+              <w:fldChar w:fldCharType="separate"/>
+            </w:r>
+            <w:r>
+              <w:rPr>
+                <w:noProof/>
+              </w:rPr>
+              <w:t>15</w:t>
+            </w:r>
+            <w:r>
+              <w:fldChar w:fldCharType="end"/>
+            </w:r>
+            <w:r>
+              <w:t xml:space="preserve"> ]</w:t>
+            </w:r>
+          </w:p>
+        </w:tc>
+      </w:tr>
+    </w:tbl>
+    <w:p>
+      <w:r>
+        <w:t xml:space="preserve">In a circular orbit, the radius will be equal to either the perigee or apogee of the upcoming elliptical orbit, and the other radius is then supplied by the user, meaning that the required velocity for the orbiter to accelerate/decelerate to can be calculated. Once the descent speed reaches 0 again, the lander must be at the opposite radius and the throttle will fire once more to bring the lander to the speed required for circular orbit as shown in </w:t>
+      </w:r>
+      <w:r>
+        <w:fldChar w:fldCharType="begin"/>
+      </w:r>
+      <w:r>
+        <w:instrText xml:space="preserve"> REF _Ref489704819 \h </w:instrText>
+      </w:r>
+      <w:r>
+        <w:fldChar w:fldCharType="separate"/>
+      </w:r>
+      <w:r>
+        <w:t xml:space="preserve">[ </w:t>
+      </w:r>
+      <w:r>
+        <w:rPr>
+          <w:noProof/>
+        </w:rPr>
+        <w:t>2</w:t>
+      </w:r>
+      <w:r>
+        <w:t xml:space="preserve"> ]</w:t>
+      </w:r>
+      <w:r>
+        <w:fldChar w:fldCharType="end"/>
+      </w:r>
+      <w:r>
+        <w:t>.</w:t>
+      </w:r>
+    </w:p>
+    <w:p>
+      <w:r>
+        <w:t>Because the throttle has a finite max thrust, the final circular orbit will not be perfect, as the orbiter will have moved from apogee/perigee before the burst has completed, introducing a radial component to the velocity. Further work could involve the autopilot calculating how long it will take for the thrusters to burst and then firing such that the orbiter spends equal time before and after the ideal firing point.</w:t>
+      </w:r>
+    </w:p>
+    <w:p>
+      <w:pPr>
+        <w:pStyle w:val="Heading3"/>
+      </w:pPr>
+      <w:r>
+        <w:t>Orbital Injection</w:t>
+      </w:r>
+    </w:p>
+    <w:p>
+      <w:r>
+        <w:t xml:space="preserve">To get into a stable orbit from a stationary position, the lander must be accelerated to a desired altitude with no radial velocity and angular velocity as describer in </w:t>
+      </w:r>
+      <w:r>
+        <w:fldChar w:fldCharType="begin"/>
+      </w:r>
+      <w:r>
+        <w:instrText xml:space="preserve"> REF _Ref489704819 \h </w:instrText>
+      </w:r>
+      <w:r>
+        <w:fldChar w:fldCharType="separate"/>
+      </w:r>
+      <w:r>
+        <w:t xml:space="preserve">[ </w:t>
+      </w:r>
+      <w:r>
+        <w:rPr>
+          <w:noProof/>
+        </w:rPr>
+        <w:t>2</w:t>
+      </w:r>
+      <w:r>
+        <w:t xml:space="preserve"> ]</w:t>
+      </w:r>
+      <w:r>
+        <w:fldChar w:fldCharType="end"/>
+      </w:r>
+      <w:r>
+        <w:t>. First of all</w:t>
+      </w:r>
+      <w:r>
+        <w:t>,</w:t>
+      </w:r>
+      <w:r>
+        <w:t xml:space="preserve"> you can define the desired velocity as a function of altitude like in section </w:t>
+      </w:r>
+      <w:r>
+        <w:fldChar w:fldCharType="begin"/>
+      </w:r>
+      <w:r>
+        <w:instrText xml:space="preserve"> REF _Ref491429893 \r \h </w:instrText>
+      </w:r>
+      <w:r>
+        <w:fldChar w:fldCharType="separate"/>
+      </w:r>
+      <w:r>
+        <w:t>4.2</w:t>
+      </w:r>
+      <w:r>
+        <w:fldChar w:fldCharType="end"/>
+      </w:r>
+      <w:r>
+        <w:t>. However</w:t>
+      </w:r>
+      <w:r>
+        <w:t>,</w:t>
+      </w:r>
+      <w:r>
+        <w:t xml:space="preserve"> this time we have no atmosphere to work in our favour of reducing velocity, and both components of the velocity must be carefully controlled.</w:t>
+      </w:r>
+    </w:p>
+    <w:tbl>
+      <w:tblPr>
+        <w:tblStyle w:val="TableGrid"/>
+        <w:tblW w:w="0" w:type="auto"/>
+        <w:tblBorders>
+          <w:top w:val="none" w:sz="0" w:space="0" w:color="auto"/>
+          <w:left w:val="none" w:sz="0" w:space="0" w:color="auto"/>
+          <w:bottom w:val="none" w:sz="0" w:space="0" w:color="auto"/>
+          <w:right w:val="none" w:sz="0" w:space="0" w:color="auto"/>
+          <w:insideH w:val="none" w:sz="0" w:space="0" w:color="auto"/>
+          <w:insideV w:val="none" w:sz="0" w:space="0" w:color="auto"/>
+        </w:tblBorders>
+        <w:tblLook w:val="04A0" w:firstRow="1" w:lastRow="0" w:firstColumn="1" w:lastColumn="0" w:noHBand="0" w:noVBand="1"/>
+      </w:tblPr>
+      <w:tblGrid>
+        <w:gridCol w:w="1560"/>
+        <w:gridCol w:w="5953"/>
+        <w:gridCol w:w="1837"/>
+      </w:tblGrid>
+      <w:tr>
+        <w:trPr>
+          <w:trHeight w:val="709"/>
+        </w:trPr>
+        <w:tc>
+          <w:tcPr>
+            <w:tcW w:w="1560" w:type="dxa"/>
+          </w:tcPr>
+          <w:p/>
+        </w:tc>
+        <w:tc>
+          <w:tcPr>
+            <w:tcW w:w="5953" w:type="dxa"/>
+            <w:vAlign w:val="center"/>
+          </w:tcPr>
+          <w:p>
+            <w:pPr>
+              <w:jc w:val="center"/>
+            </w:pPr>
+            <m:oMathPara>
+              <m:oMath>
+                <m:sSub>
+                  <m:sSubPr>
+                    <m:ctrlPr>
+                      <w:rPr>
+                        <w:rFonts w:ascii="Cambria Math" w:hAnsi="Cambria Math"/>
+                        <w:b/>
+                        <w:i/>
+                      </w:rPr>
+                    </m:ctrlPr>
+                  </m:sSubPr>
+                  <m:e>
+                    <m:r>
+                      <m:rPr>
+                        <m:sty m:val="bi"/>
+                      </m:rPr>
+                      <w:rPr>
+                        <w:rFonts w:ascii="Cambria Math" w:hAnsi="Cambria Math"/>
+                      </w:rPr>
+                      <m:t>v</m:t>
+                    </m:r>
+                  </m:e>
+                  <m:sub>
+                    <m:r>
+                      <m:rPr>
+                        <m:sty m:val="bi"/>
+                      </m:rPr>
+                      <w:rPr>
+                        <w:rFonts w:ascii="Cambria Math" w:hAnsi="Cambria Math"/>
+                      </w:rPr>
+                      <m:t>0</m:t>
+                    </m:r>
+                  </m:sub>
+                </m:sSub>
+                <m:r>
+                  <w:rPr>
+                    <w:rFonts w:ascii="Cambria Math" w:hAnsi="Cambria Math"/>
+                  </w:rPr>
+                  <m:t>=</m:t>
+                </m:r>
+                <m:f>
+                  <m:fPr>
+                    <m:ctrlPr>
+                      <w:rPr>
+                        <w:rFonts w:ascii="Cambria Math" w:hAnsi="Cambria Math"/>
+                        <w:i/>
+                      </w:rPr>
+                    </m:ctrlPr>
+                  </m:fPr>
+                  <m:num>
+                    <m:r>
+                      <w:rPr>
+                        <w:rFonts w:ascii="Cambria Math" w:hAnsi="Cambria Math"/>
+                      </w:rPr>
+                      <m:t>GM</m:t>
+                    </m:r>
+                  </m:num>
+                  <m:den>
+                    <m:sSub>
+                      <m:sSubPr>
+                        <m:ctrlPr>
+                          <w:rPr>
+                            <w:rFonts w:ascii="Cambria Math" w:hAnsi="Cambria Math"/>
+                            <w:i/>
+                          </w:rPr>
+                        </m:ctrlPr>
+                      </m:sSubPr>
+                      <m:e>
+                        <m:r>
+                          <w:rPr>
+                            <w:rFonts w:ascii="Cambria Math" w:hAnsi="Cambria Math"/>
+                          </w:rPr>
+                          <m:t>r</m:t>
+                        </m:r>
+                      </m:e>
+                      <m:sub>
+                        <m:r>
+                          <w:rPr>
+                            <w:rFonts w:ascii="Cambria Math" w:hAnsi="Cambria Math"/>
+                          </w:rPr>
+                          <m:t>0</m:t>
+                        </m:r>
+                      </m:sub>
+                    </m:sSub>
+                  </m:den>
+                </m:f>
+                <m:sSub>
+                  <m:sSubPr>
+                    <m:ctrlPr>
+                      <w:rPr>
+                        <w:rFonts w:ascii="Cambria Math" w:hAnsi="Cambria Math"/>
+                        <w:b/>
+                        <w:i/>
+                      </w:rPr>
+                    </m:ctrlPr>
+                  </m:sSubPr>
+                  <m:e>
+                    <m:r>
+                      <m:rPr>
+                        <m:sty m:val="bi"/>
+                      </m:rPr>
+                      <w:rPr>
+                        <w:rFonts w:ascii="Cambria Math" w:hAnsi="Cambria Math"/>
+                      </w:rPr>
+                      <m:t>e</m:t>
+                    </m:r>
+                  </m:e>
+                  <m:sub>
+                    <m:r>
+                      <m:rPr>
+                        <m:sty m:val="bi"/>
+                      </m:rPr>
+                      <w:rPr>
+                        <w:rFonts w:ascii="Cambria Math" w:hAnsi="Cambria Math"/>
+                      </w:rPr>
+                      <m:t>θ</m:t>
+                    </m:r>
+                  </m:sub>
+                </m:sSub>
+                <m:r>
+                  <m:rPr>
+                    <m:sty m:val="bi"/>
+                  </m:rPr>
+                  <w:rPr>
+                    <w:rFonts w:ascii="Cambria Math" w:hAnsi="Cambria Math"/>
+                  </w:rPr>
+                  <m:t>+</m:t>
+                </m:r>
+                <m:d>
+                  <m:dPr>
+                    <m:ctrlPr>
+                      <w:rPr>
+                        <w:rFonts w:ascii="Cambria Math" w:hAnsi="Cambria Math"/>
+                        <w:b/>
+                        <w:i/>
+                      </w:rPr>
+                    </m:ctrlPr>
+                  </m:dPr>
+                  <m:e>
+                    <m:sSub>
+                      <m:sSubPr>
+                        <m:ctrlPr>
+                          <w:rPr>
+                            <w:rFonts w:ascii="Cambria Math" w:hAnsi="Cambria Math"/>
+                            <w:i/>
+                          </w:rPr>
+                        </m:ctrlPr>
+                      </m:sSubPr>
+                      <m:e>
+                        <m:r>
+                          <w:rPr>
+                            <w:rFonts w:ascii="Cambria Math" w:hAnsi="Cambria Math"/>
+                          </w:rPr>
+                          <m:t>r</m:t>
+                        </m:r>
+                      </m:e>
+                      <m:sub>
+                        <m:r>
+                          <w:rPr>
+                            <w:rFonts w:ascii="Cambria Math" w:hAnsi="Cambria Math"/>
+                          </w:rPr>
+                          <m:t>0</m:t>
+                        </m:r>
+                      </m:sub>
+                    </m:sSub>
+                    <m:r>
+                      <w:rPr>
+                        <w:rFonts w:ascii="Cambria Math" w:hAnsi="Cambria Math"/>
+                      </w:rPr>
+                      <m:t xml:space="preserve"> -r</m:t>
+                    </m:r>
+                  </m:e>
+                </m:d>
+                <m:sSub>
+                  <m:sSubPr>
+                    <m:ctrlPr>
+                      <w:rPr>
+                        <w:rFonts w:ascii="Cambria Math" w:hAnsi="Cambria Math"/>
+                        <w:b/>
+                        <w:i/>
+                      </w:rPr>
+                    </m:ctrlPr>
+                  </m:sSubPr>
+                  <m:e>
+                    <m:r>
+                      <m:rPr>
+                        <m:sty m:val="bi"/>
+                      </m:rPr>
+                      <w:rPr>
+                        <w:rFonts w:ascii="Cambria Math" w:hAnsi="Cambria Math"/>
+                      </w:rPr>
+                      <m:t>K</m:t>
+                    </m:r>
+                  </m:e>
+                  <m:sub>
+                    <m:r>
+                      <m:rPr>
+                        <m:sty m:val="bi"/>
+                      </m:rPr>
+                      <w:rPr>
+                        <w:rFonts w:ascii="Cambria Math" w:hAnsi="Cambria Math"/>
+                      </w:rPr>
+                      <m:t>h</m:t>
+                    </m:r>
+                  </m:sub>
+                </m:sSub>
+              </m:oMath>
+            </m:oMathPara>
+          </w:p>
+        </w:tc>
+        <w:tc>
+          <w:tcPr>
+            <w:tcW w:w="1837" w:type="dxa"/>
+            <w:vAlign w:val="center"/>
+          </w:tcPr>
+          <w:p>
+            <w:pPr>
+              <w:pStyle w:val="Caption"/>
+              <w:jc w:val="right"/>
+            </w:pPr>
+            <w:r>
+              <w:t xml:space="preserve"> [ </w:t>
+            </w:r>
+            <w:r>
+              <w:fldChar w:fldCharType="begin"/>
+            </w:r>
+            <w:r>
+              <w:instrText xml:space="preserve"> SEQ [ \* ARABIC </w:instrText>
+            </w:r>
+            <w:r>
+              <w:fldChar w:fldCharType="separate"/>
+            </w:r>
+            <w:r>
+              <w:rPr>
+                <w:noProof/>
+              </w:rPr>
+              <w:t>16</w:t>
+            </w:r>
+            <w:r>
+              <w:fldChar w:fldCharType="end"/>
+            </w:r>
+            <w:r>
+              <w:t xml:space="preserve"> ]</w:t>
+            </w:r>
+          </w:p>
+        </w:tc>
+      </w:tr>
+      <w:tr>
+        <w:trPr>
+          <w:trHeight w:val="689"/>
+        </w:trPr>
+        <w:tc>
+          <w:tcPr>
+            <w:tcW w:w="1560" w:type="dxa"/>
+          </w:tcPr>
+          <w:p/>
+        </w:tc>
+        <w:tc>
+          <w:tcPr>
+            <w:tcW w:w="5953" w:type="dxa"/>
+            <w:vAlign w:val="center"/>
+          </w:tcPr>
+          <w:p>
+            <w:pPr>
+              <w:jc w:val="center"/>
+              <w:rPr>
+                <w:b/>
+              </w:rPr>
+            </w:pPr>
+            <m:oMathPara>
+              <m:oMath>
+                <m:r>
+                  <m:rPr>
+                    <m:sty m:val="bi"/>
+                  </m:rPr>
+                  <w:rPr>
+                    <w:rFonts w:ascii="Cambria Math" w:eastAsia="SimSun" w:hAnsi="Cambria Math" w:cs="Arial"/>
+                  </w:rPr>
+                  <m:t>ε=</m:t>
+                </m:r>
+                <m:sSub>
+                  <m:sSubPr>
+                    <m:ctrlPr>
+                      <w:rPr>
+                        <w:rFonts w:ascii="Cambria Math" w:eastAsia="SimSun" w:hAnsi="Cambria Math" w:cs="Arial"/>
+                        <w:b/>
+                        <w:i/>
+                      </w:rPr>
+                    </m:ctrlPr>
+                  </m:sSubPr>
+                  <m:e>
+                    <m:r>
+                      <m:rPr>
+                        <m:sty m:val="bi"/>
+                      </m:rPr>
+                      <w:rPr>
+                        <w:rFonts w:ascii="Cambria Math" w:eastAsia="SimSun" w:hAnsi="Cambria Math" w:cs="Arial"/>
+                      </w:rPr>
+                      <m:t>v</m:t>
+                    </m:r>
+                  </m:e>
+                  <m:sub>
+                    <m:r>
+                      <m:rPr>
+                        <m:sty m:val="bi"/>
+                      </m:rPr>
+                      <w:rPr>
+                        <w:rFonts w:ascii="Cambria Math" w:eastAsia="SimSun" w:hAnsi="Cambria Math" w:cs="Arial"/>
+                      </w:rPr>
+                      <m:t>0</m:t>
+                    </m:r>
+                  </m:sub>
+                </m:sSub>
+                <m:r>
+                  <m:rPr>
+                    <m:sty m:val="bi"/>
+                  </m:rPr>
+                  <w:rPr>
+                    <w:rFonts w:ascii="Cambria Math" w:eastAsia="SimSun" w:hAnsi="Cambria Math" w:cs="Arial"/>
+                  </w:rPr>
+                  <m:t>-v</m:t>
+                </m:r>
+                <m:r>
+                  <m:rPr>
+                    <m:sty m:val="p"/>
+                  </m:rPr>
+                  <w:rPr>
+                    <w:rFonts w:ascii="Cambria Math" w:eastAsia="SimSun" w:hAnsi="Cambria Math" w:cs="Arial"/>
+                  </w:rPr>
+                  <w:softHyphen/>
+                </m:r>
+                <m:r>
+                  <m:rPr>
+                    <m:sty m:val="p"/>
+                  </m:rPr>
+                  <w:rPr>
+                    <w:rFonts w:ascii="Cambria Math" w:eastAsia="SimSun" w:hAnsi="Cambria Math" w:cs="Arial"/>
+                  </w:rPr>
+                  <w:softHyphen/>
+                </m:r>
+              </m:oMath>
+            </m:oMathPara>
+          </w:p>
+        </w:tc>
+        <w:tc>
+          <w:tcPr>
+            <w:tcW w:w="1837" w:type="dxa"/>
+            <w:vAlign w:val="center"/>
+          </w:tcPr>
+          <w:p>
+            <w:pPr>
+              <w:pStyle w:val="Caption"/>
+              <w:jc w:val="right"/>
+            </w:pPr>
+            <w:r>
+              <w:t xml:space="preserve">[ </w:t>
+            </w:r>
+            <w:r>
+              <w:fldChar w:fldCharType="begin"/>
+            </w:r>
+            <w:r>
+              <w:instrText xml:space="preserve"> SEQ [ \* ARABIC </w:instrText>
+            </w:r>
+            <w:r>
+              <w:fldChar w:fldCharType="separate"/>
+            </w:r>
+            <w:r>
+              <w:rPr>
+                <w:noProof/>
+              </w:rPr>
+              <w:t>17</w:t>
+            </w:r>
+            <w:r>
+              <w:fldChar w:fldCharType="end"/>
+            </w:r>
+            <w:r>
+              <w:t xml:space="preserve"> ]</w:t>
+            </w:r>
+          </w:p>
+        </w:tc>
+      </w:tr>
+      <w:tr>
+        <w:trPr>
+          <w:trHeight w:val="811"/>
+        </w:trPr>
+        <w:tc>
+          <w:tcPr>
+            <w:tcW w:w="1560" w:type="dxa"/>
+          </w:tcPr>
+          <w:p/>
+        </w:tc>
+        <w:tc>
+          <w:tcPr>
+            <w:tcW w:w="5953" w:type="dxa"/>
+            <w:vAlign w:val="center"/>
+          </w:tcPr>
+          <w:p>
+            <w:pPr>
+              <w:rPr>
+                <w:rFonts w:ascii="Calibri" w:eastAsia="SimSun" w:hAnsi="Calibri" w:cs="Arial"/>
+                <w:b/>
+              </w:rPr>
+            </w:pPr>
+            <m:oMathPara>
+              <m:oMath>
+                <m:r>
+                  <m:rPr>
+                    <m:sty m:val="bi"/>
+                  </m:rPr>
+                  <w:rPr>
+                    <w:rFonts w:ascii="Cambria Math" w:eastAsia="SimSun" w:hAnsi="Cambria Math" w:cs="Arial"/>
+                  </w:rPr>
+                  <m:t>∆ =</m:t>
+                </m:r>
+                <m:d>
+                  <m:dPr>
+                    <m:ctrlPr>
+                      <w:rPr>
+                        <w:rFonts w:ascii="Cambria Math" w:eastAsia="SimSun" w:hAnsi="Cambria Math" w:cs="Arial"/>
+                        <w:b/>
+                        <w:i/>
+                      </w:rPr>
+                    </m:ctrlPr>
+                  </m:dPr>
+                  <m:e>
+                    <m:f>
+                      <m:fPr>
+                        <m:ctrlPr>
+                          <w:rPr>
+                            <w:rFonts w:ascii="Cambria Math" w:eastAsia="SimSun" w:hAnsi="Cambria Math" w:cs="Arial"/>
+                            <w:i/>
+                          </w:rPr>
+                        </m:ctrlPr>
+                      </m:fPr>
+                      <m:num>
+                        <m:r>
+                          <w:rPr>
+                            <w:rFonts w:ascii="Cambria Math" w:eastAsia="SimSun" w:hAnsi="Cambria Math" w:cs="Arial"/>
+                          </w:rPr>
+                          <m:t>GMm</m:t>
+                        </m:r>
+                        <m:ctrlPr>
+                          <w:rPr>
+                            <w:rFonts w:ascii="Cambria Math" w:eastAsia="SimSun" w:hAnsi="Cambria Math" w:cs="Arial"/>
+                            <w:b/>
+                            <w:i/>
+                          </w:rPr>
+                        </m:ctrlPr>
+                      </m:num>
+                      <m:den>
+                        <m:sSup>
+                          <m:sSupPr>
+                            <m:ctrlPr>
+                              <w:rPr>
+                                <w:rFonts w:ascii="Cambria Math" w:eastAsia="SimSun" w:hAnsi="Cambria Math" w:cs="Arial"/>
+                                <w:i/>
+                              </w:rPr>
+                            </m:ctrlPr>
+                          </m:sSupPr>
+                          <m:e>
+                            <m:d>
+                              <m:dPr>
+                                <m:begChr m:val="|"/>
+                                <m:endChr m:val="|"/>
+                                <m:ctrlPr>
+                                  <w:rPr>
+                                    <w:rFonts w:ascii="Cambria Math" w:eastAsia="SimSun" w:hAnsi="Cambria Math" w:cs="Arial"/>
+                                    <w:i/>
+                                  </w:rPr>
+                                </m:ctrlPr>
+                              </m:dPr>
+                              <m:e>
+                                <m:r>
+                                  <m:rPr>
+                                    <m:sty m:val="bi"/>
+                                  </m:rPr>
+                                  <w:rPr>
+                                    <w:rFonts w:ascii="Cambria Math" w:eastAsia="SimSun" w:hAnsi="Cambria Math" w:cs="Arial"/>
+                                  </w:rPr>
+                                  <m:t>r</m:t>
+                                </m:r>
+                                <m:ctrlPr>
+                                  <w:rPr>
+                                    <w:rFonts w:ascii="Cambria Math" w:eastAsia="SimSun" w:hAnsi="Cambria Math" w:cs="Arial"/>
+                                    <w:b/>
+                                    <w:i/>
+                                  </w:rPr>
+                                </m:ctrlPr>
+                              </m:e>
+                            </m:d>
+                          </m:e>
+                          <m:sup>
+                            <m:r>
+                              <w:rPr>
+                                <w:rFonts w:ascii="Cambria Math" w:eastAsia="SimSun" w:hAnsi="Cambria Math" w:cs="Arial"/>
+                              </w:rPr>
+                              <m:t>2</m:t>
+                            </m:r>
+                          </m:sup>
+                        </m:sSup>
+                      </m:den>
+                    </m:f>
+                    <m:acc>
+                      <m:accPr>
+                        <m:ctrlPr>
+                          <w:rPr>
+                            <w:rFonts w:ascii="Cambria Math" w:eastAsia="SimSun" w:hAnsi="Cambria Math" w:cs="Arial"/>
+                            <w:b/>
+                            <w:i/>
+                          </w:rPr>
+                        </m:ctrlPr>
+                      </m:accPr>
+                      <m:e>
+                        <m:r>
+                          <m:rPr>
+                            <m:sty m:val="bi"/>
+                          </m:rPr>
+                          <w:rPr>
+                            <w:rFonts w:ascii="Cambria Math" w:eastAsia="SimSun" w:hAnsi="Cambria Math" w:cs="Arial"/>
+                          </w:rPr>
+                          <m:t>r</m:t>
+                        </m:r>
+                      </m:e>
+                    </m:acc>
+                    <m:r>
+                      <m:rPr>
+                        <m:sty m:val="bi"/>
+                      </m:rPr>
+                      <w:rPr>
+                        <w:rFonts w:ascii="Cambria Math" w:eastAsia="SimSun" w:hAnsi="Cambria Math" w:cs="Arial"/>
+                      </w:rPr>
+                      <m:t>∙</m:t>
+                    </m:r>
+                    <m:acc>
+                      <m:accPr>
+                        <m:ctrlPr>
+                          <w:rPr>
+                            <w:rFonts w:ascii="Cambria Math" w:eastAsia="SimSun" w:hAnsi="Cambria Math" w:cs="Arial"/>
+                            <w:b/>
+                            <w:i/>
+                          </w:rPr>
+                        </m:ctrlPr>
+                      </m:accPr>
+                      <m:e>
+                        <m:r>
+                          <m:rPr>
+                            <m:sty m:val="bi"/>
+                          </m:rPr>
+                          <w:rPr>
+                            <w:rFonts w:ascii="Cambria Math" w:eastAsia="SimSun" w:hAnsi="Cambria Math" w:cs="Arial"/>
+                          </w:rPr>
+                          <m:t>v</m:t>
+                        </m:r>
+                      </m:e>
+                    </m:acc>
+                  </m:e>
+                </m:d>
+                <m:f>
+                  <m:fPr>
+                    <m:ctrlPr>
+                      <w:rPr>
+                        <w:rFonts w:ascii="Cambria Math" w:eastAsia="SimSun" w:hAnsi="Cambria Math" w:cs="Arial"/>
+                        <w:b/>
+                        <w:i/>
+                      </w:rPr>
+                    </m:ctrlPr>
+                  </m:fPr>
+                  <m:num>
+                    <m:acc>
+                      <m:accPr>
+                        <m:ctrlPr>
+                          <w:rPr>
+                            <w:rFonts w:ascii="Cambria Math" w:eastAsia="SimSun" w:hAnsi="Cambria Math" w:cs="Arial"/>
+                            <w:b/>
+                            <w:i/>
+                          </w:rPr>
+                        </m:ctrlPr>
+                      </m:accPr>
+                      <m:e>
+                        <m:r>
+                          <m:rPr>
+                            <m:sty m:val="bi"/>
+                          </m:rPr>
+                          <w:rPr>
+                            <w:rFonts w:ascii="Cambria Math" w:eastAsia="SimSun" w:hAnsi="Cambria Math" w:cs="Arial"/>
+                          </w:rPr>
+                          <m:t>v</m:t>
+                        </m:r>
+                      </m:e>
+                    </m:acc>
+                  </m:num>
+                  <m:den>
+                    <m:sSub>
+                      <m:sSubPr>
+                        <m:ctrlPr>
+                          <w:rPr>
+                            <w:rFonts w:ascii="Cambria Math" w:eastAsia="SimSun" w:hAnsi="Cambria Math" w:cs="Arial"/>
+                            <w:i/>
+                          </w:rPr>
+                        </m:ctrlPr>
+                      </m:sSubPr>
+                      <m:e>
+                        <m:r>
+                          <w:rPr>
+                            <w:rFonts w:ascii="Cambria Math" w:eastAsia="SimSun" w:hAnsi="Cambria Math" w:cs="Arial"/>
+                          </w:rPr>
+                          <m:t>T</m:t>
+                        </m:r>
+                        <m:ctrlPr>
+                          <w:rPr>
+                            <w:rFonts w:ascii="Cambria Math" w:eastAsia="SimSun" w:hAnsi="Cambria Math" w:cs="Arial"/>
+                            <w:b/>
+                            <w:i/>
+                          </w:rPr>
+                        </m:ctrlPr>
+                      </m:e>
+                      <m:sub>
+                        <m:r>
+                          <m:rPr>
+                            <m:nor/>
+                          </m:rPr>
+                          <w:rPr>
+                            <w:rFonts w:ascii="Cambria Math" w:eastAsia="SimSun" w:hAnsi="Cambria Math" w:cs="Arial"/>
+                          </w:rPr>
+                          <m:t>max</m:t>
+                        </m:r>
+                      </m:sub>
+                    </m:sSub>
+                  </m:den>
+                </m:f>
+                <m:r>
+                  <m:rPr>
+                    <m:sty m:val="bi"/>
+                  </m:rPr>
+                  <w:rPr>
+                    <w:rFonts w:ascii="Cambria Math" w:eastAsia="SimSun" w:hAnsi="Cambria Math" w:cs="Arial"/>
+                  </w:rPr>
+                  <m:t xml:space="preserve">    </m:t>
+                </m:r>
+              </m:oMath>
+            </m:oMathPara>
+          </w:p>
+        </w:tc>
+        <w:tc>
+          <w:tcPr>
+            <w:tcW w:w="1837" w:type="dxa"/>
+            <w:vAlign w:val="center"/>
+          </w:tcPr>
+          <w:p>
+            <w:pPr>
+              <w:pStyle w:val="Caption"/>
+              <w:jc w:val="right"/>
+            </w:pPr>
+            <w:r>
+              <w:t xml:space="preserve">[ </w:t>
+            </w:r>
+            <w:r>
+              <w:fldChar w:fldCharType="begin"/>
+            </w:r>
+            <w:r>
+              <w:instrText xml:space="preserve"> SEQ [ \* ARABIC </w:instrText>
+            </w:r>
+            <w:r>
+              <w:fldChar w:fldCharType="separate"/>
+            </w:r>
+            <w:r>
+              <w:rPr>
+                <w:noProof/>
+              </w:rPr>
+              <w:t>18</w:t>
+            </w:r>
+            <w:r>
+              <w:fldChar w:fldCharType="end"/>
+            </w:r>
+            <w:r>
+              <w:t xml:space="preserve"> ]</w:t>
+            </w:r>
+          </w:p>
+        </w:tc>
+      </w:tr>
+    </w:tbl>
+    <w:p>
+      <w:r>
+        <w:t>Variables above with 0 subscripts are the target values we wish to achieve.</w:t>
+      </w:r>
+    </w:p>
+    <w:p>
+      <w:r>
+        <w:t>As shown above, this issue can be easily dealt with by considering the error as a vector in terms of radial and angular unit vectors.</w:t>
+      </w:r>
+      <w:r>
+        <w:t xml:space="preserve"> The </w:t>
+      </w:r>
+      <w:r>
+        <w:t xml:space="preserve"> From this vector</w:t>
+      </w:r>
+      <w:r>
+        <w:t>,</w:t>
+      </w:r>
+      <w:r>
+        <w:t xml:space="preserve"> the required angle of the lander can be determined and the output throttle regime defined.</w:t>
+      </w:r>
+    </w:p>
+    <w:tbl>
+      <w:tblPr>
+        <w:tblStyle w:val="TableGrid"/>
+        <w:tblW w:w="0" w:type="auto"/>
+        <w:tblBorders>
+          <w:top w:val="none" w:sz="0" w:space="0" w:color="auto"/>
+          <w:left w:val="none" w:sz="0" w:space="0" w:color="auto"/>
+          <w:bottom w:val="none" w:sz="0" w:space="0" w:color="auto"/>
+          <w:right w:val="none" w:sz="0" w:space="0" w:color="auto"/>
+          <w:insideH w:val="none" w:sz="0" w:space="0" w:color="auto"/>
+          <w:insideV w:val="none" w:sz="0" w:space="0" w:color="auto"/>
+        </w:tblBorders>
+        <w:tblLook w:val="04A0" w:firstRow="1" w:lastRow="0" w:firstColumn="1" w:lastColumn="0" w:noHBand="0" w:noVBand="1"/>
+      </w:tblPr>
+      <w:tblGrid>
+        <w:gridCol w:w="1560"/>
+        <w:gridCol w:w="5953"/>
+        <w:gridCol w:w="1837"/>
+      </w:tblGrid>
+      <w:tr>
+        <w:trPr>
+          <w:trHeight w:val="568"/>
+        </w:trPr>
+        <w:tc>
+          <w:tcPr>
+            <w:tcW w:w="1560" w:type="dxa"/>
+          </w:tcPr>
+          <w:p/>
+        </w:tc>
+        <w:tc>
+          <w:tcPr>
+            <w:tcW w:w="5953" w:type="dxa"/>
+            <w:vAlign w:val="center"/>
+          </w:tcPr>
+          <w:p>
+            <w:pPr>
+              <w:rPr>
+                <w:rFonts w:ascii="Calibri" w:eastAsia="SimSun" w:hAnsi="Calibri" w:cs="Arial"/>
+                <w:b/>
+              </w:rPr>
+            </w:pPr>
+            <m:oMathPara>
+              <m:oMath>
+                <m:sSub>
+                  <m:sSubPr>
+                    <m:ctrlPr>
+                      <w:rPr>
+                        <w:rFonts w:ascii="Cambria Math" w:eastAsia="SimSun" w:hAnsi="Cambria Math" w:cs="Arial"/>
+                        <w:b/>
+                        <w:i/>
+                      </w:rPr>
+                    </m:ctrlPr>
+                  </m:sSubPr>
+                  <m:e>
+                    <m:r>
+                      <m:rPr>
+                        <m:sty m:val="bi"/>
+                      </m:rPr>
+                      <w:rPr>
+                        <w:rFonts w:ascii="Cambria Math" w:eastAsia="SimSun" w:hAnsi="Cambria Math" w:cs="Arial"/>
+                      </w:rPr>
+                      <m:t>P</m:t>
+                    </m:r>
+                  </m:e>
+                  <m:sub>
+                    <m:r>
+                      <m:rPr>
+                        <m:sty m:val="bi"/>
+                      </m:rPr>
+                      <w:rPr>
+                        <w:rFonts w:ascii="Cambria Math" w:eastAsia="SimSun" w:hAnsi="Cambria Math" w:cs="Arial"/>
+                      </w:rPr>
+                      <m:t>out</m:t>
+                    </m:r>
+                  </m:sub>
+                </m:sSub>
+                <m:r>
+                  <m:rPr>
+                    <m:sty m:val="bi"/>
+                  </m:rPr>
+                  <w:rPr>
+                    <w:rFonts w:ascii="Cambria Math" w:eastAsia="SimSun" w:hAnsi="Cambria Math" w:cs="Arial"/>
+                  </w:rPr>
+                  <m:t>=</m:t>
+                </m:r>
+                <m:sSub>
+                  <m:sSubPr>
+                    <m:ctrlPr>
+                      <w:rPr>
+                        <w:rFonts w:ascii="Cambria Math" w:eastAsia="SimSun" w:hAnsi="Cambria Math" w:cs="Arial"/>
+                        <w:i/>
+                      </w:rPr>
+                    </m:ctrlPr>
+                  </m:sSubPr>
+                  <m:e>
+                    <m:r>
+                      <w:rPr>
+                        <w:rFonts w:ascii="Cambria Math" w:eastAsia="SimSun" w:hAnsi="Cambria Math" w:cs="Arial"/>
+                      </w:rPr>
+                      <m:t>K</m:t>
+                    </m:r>
+                  </m:e>
+                  <m:sub>
+                    <m:r>
+                      <w:rPr>
+                        <w:rFonts w:ascii="Cambria Math" w:eastAsia="SimSun" w:hAnsi="Cambria Math" w:cs="Arial"/>
+                      </w:rPr>
+                      <m:t>p</m:t>
+                    </m:r>
+                  </m:sub>
+                </m:sSub>
+                <m:r>
+                  <m:rPr>
+                    <m:sty m:val="bi"/>
+                  </m:rPr>
+                  <w:rPr>
+                    <w:rFonts w:ascii="Cambria Math" w:eastAsia="SimSun" w:hAnsi="Cambria Math" w:cs="Arial"/>
+                  </w:rPr>
+                  <m:t>ε</m:t>
+                </m:r>
+              </m:oMath>
+            </m:oMathPara>
+          </w:p>
+        </w:tc>
+        <w:tc>
+          <w:tcPr>
+            <w:tcW w:w="1837" w:type="dxa"/>
+            <w:vAlign w:val="center"/>
+          </w:tcPr>
+          <w:p>
+            <w:pPr>
+              <w:pStyle w:val="Caption"/>
+              <w:jc w:val="right"/>
+            </w:pPr>
+            <w:r>
+              <w:t xml:space="preserve">[ </w:t>
+            </w:r>
+            <w:r>
+              <w:fldChar w:fldCharType="begin"/>
+            </w:r>
+            <w:r>
+              <w:instrText xml:space="preserve"> SEQ [ \* ARABIC </w:instrText>
+            </w:r>
+            <w:r>
+              <w:fldChar w:fldCharType="separate"/>
+            </w:r>
+            <w:r>
+              <w:rPr>
+                <w:noProof/>
+              </w:rPr>
+              <w:t>19</w:t>
+            </w:r>
+            <w:r>
+              <w:fldChar w:fldCharType="end"/>
+            </w:r>
+            <w:r>
+              <w:t xml:space="preserve"> ]</w:t>
+            </w:r>
+          </w:p>
+        </w:tc>
+      </w:tr>
+      <w:tr>
+        <w:trPr>
+          <w:trHeight w:val="707"/>
+        </w:trPr>
+        <w:tc>
+          <w:tcPr>
+            <w:tcW w:w="1560" w:type="dxa"/>
+          </w:tcPr>
+          <w:p/>
+        </w:tc>
+        <w:tc>
+          <w:tcPr>
+            <w:tcW w:w="5953" w:type="dxa"/>
+            <w:vAlign w:val="center"/>
+          </w:tcPr>
+          <w:p>
+            <m:oMathPara>
+              <m:oMath>
+                <m:r>
+                  <w:rPr>
+                    <w:rFonts w:ascii="Cambria Math" w:hAnsi="Cambria Math"/>
+                  </w:rPr>
+                  <m:t>θ=</m:t>
+                </m:r>
+                <m:func>
+                  <m:funcPr>
+                    <m:ctrlPr>
+                      <w:rPr>
+                        <w:rFonts w:ascii="Cambria Math" w:hAnsi="Cambria Math"/>
+                        <w:i/>
+                      </w:rPr>
+                    </m:ctrlPr>
+                  </m:funcPr>
+                  <m:fName>
+                    <m:sSup>
+                      <m:sSupPr>
+                        <m:ctrlPr>
+                          <w:rPr>
+                            <w:rFonts w:ascii="Cambria Math" w:hAnsi="Cambria Math"/>
+                            <w:i/>
+                          </w:rPr>
+                        </m:ctrlPr>
+                      </m:sSupPr>
+                      <m:e>
+                        <m:r>
+                          <m:rPr>
+                            <m:sty m:val="p"/>
+                          </m:rPr>
+                          <w:rPr>
+                            <w:rFonts w:ascii="Cambria Math" w:hAnsi="Cambria Math"/>
+                          </w:rPr>
+                          <m:t>cos</m:t>
+                        </m:r>
+                        <m:ctrlPr>
+                          <w:rPr>
+                            <w:rFonts w:ascii="Cambria Math" w:hAnsi="Cambria Math"/>
+                          </w:rPr>
+                        </m:ctrlPr>
+                      </m:e>
+                      <m:sup>
+                        <m:r>
+                          <w:rPr>
+                            <w:rFonts w:ascii="Cambria Math" w:hAnsi="Cambria Math"/>
+                          </w:rPr>
+                          <m:t>-1</m:t>
+                        </m:r>
+                        <m:ctrlPr>
+                          <w:rPr>
+                            <w:rFonts w:ascii="Cambria Math" w:hAnsi="Cambria Math"/>
+                          </w:rPr>
+                        </m:ctrlPr>
+                      </m:sup>
+                    </m:sSup>
+                  </m:fName>
+                  <m:e>
+                    <m:d>
+                      <m:dPr>
+                        <m:begChr m:val="["/>
+                        <m:endChr m:val="]"/>
+                        <m:ctrlPr>
+                          <w:rPr>
+                            <w:rFonts w:ascii="Cambria Math" w:hAnsi="Cambria Math"/>
+                            <w:i/>
+                          </w:rPr>
+                        </m:ctrlPr>
+                      </m:dPr>
+                      <m:e>
+                        <m:acc>
+                          <m:accPr>
+                            <m:ctrlPr>
+                              <w:rPr>
+                                <w:rFonts w:ascii="Cambria Math" w:hAnsi="Cambria Math"/>
+                                <w:b/>
+                                <w:i/>
+                              </w:rPr>
+                            </m:ctrlPr>
+                          </m:accPr>
+                          <m:e>
+                            <m:sSub>
+                              <m:sSubPr>
+                                <m:ctrlPr>
+                                  <w:rPr>
+                                    <w:rFonts w:ascii="Cambria Math" w:hAnsi="Cambria Math"/>
+                                    <w:b/>
+                                    <w:i/>
+                                  </w:rPr>
+                                </m:ctrlPr>
+                              </m:sSubPr>
+                              <m:e>
+                                <m:r>
+                                  <m:rPr>
+                                    <m:sty m:val="bi"/>
+                                  </m:rPr>
+                                  <w:rPr>
+                                    <w:rFonts w:ascii="Cambria Math" w:hAnsi="Cambria Math"/>
+                                  </w:rPr>
+                                  <m:t>(P</m:t>
+                                </m:r>
+                              </m:e>
+                              <m:sub>
+                                <m:r>
+                                  <m:rPr>
+                                    <m:nor/>
+                                  </m:rPr>
+                                  <w:rPr>
+                                    <w:rFonts w:ascii="Cambria Math" w:hAnsi="Cambria Math"/>
+                                    <w:b/>
+                                  </w:rPr>
+                                  <m:t>out</m:t>
+                                </m:r>
+                              </m:sub>
+                            </m:sSub>
+                            <m:r>
+                              <m:rPr>
+                                <m:sty m:val="bi"/>
+                              </m:rPr>
+                              <w:rPr>
+                                <w:rFonts w:ascii="Cambria Math" w:hAnsi="Cambria Math"/>
+                              </w:rPr>
+                              <m:t xml:space="preserve">+∆) </m:t>
+                            </m:r>
+                          </m:e>
+                        </m:acc>
+                        <m:r>
+                          <m:rPr>
+                            <m:sty m:val="bi"/>
+                          </m:rPr>
+                          <w:rPr>
+                            <w:rFonts w:ascii="Cambria Math" w:hAnsi="Cambria Math"/>
+                          </w:rPr>
+                          <m:t>∙</m:t>
+                        </m:r>
+                        <m:sSub>
+                          <m:sSubPr>
+                            <m:ctrlPr>
+                              <w:rPr>
+                                <w:rFonts w:ascii="Cambria Math" w:hAnsi="Cambria Math"/>
+                                <w:b/>
+                                <w:i/>
+                              </w:rPr>
+                            </m:ctrlPr>
+                          </m:sSubPr>
+                          <m:e>
+                            <m:r>
+                              <m:rPr>
+                                <m:sty m:val="bi"/>
+                              </m:rPr>
+                              <w:rPr>
+                                <w:rFonts w:ascii="Cambria Math" w:hAnsi="Cambria Math"/>
+                              </w:rPr>
+                              <m:t>e</m:t>
+                            </m:r>
+                          </m:e>
+                          <m:sub>
+                            <m:r>
+                              <m:rPr>
+                                <m:sty m:val="bi"/>
+                              </m:rPr>
+                              <w:rPr>
+                                <w:rFonts w:ascii="Cambria Math" w:hAnsi="Cambria Math"/>
+                              </w:rPr>
+                              <m:t>r</m:t>
+                            </m:r>
+                          </m:sub>
+                        </m:sSub>
+                        <m:ctrlPr>
+                          <w:rPr>
+                            <w:rFonts w:ascii="Cambria Math" w:hAnsi="Cambria Math"/>
+                            <w:b/>
+                            <w:i/>
+                          </w:rPr>
+                        </m:ctrlPr>
+                      </m:e>
+                    </m:d>
+                  </m:e>
+                </m:func>
+              </m:oMath>
+            </m:oMathPara>
+          </w:p>
+        </w:tc>
+        <w:tc>
+          <w:tcPr>
+            <w:tcW w:w="1837" w:type="dxa"/>
+            <w:vAlign w:val="center"/>
+          </w:tcPr>
+          <w:p>
+            <w:pPr>
+              <w:pStyle w:val="Caption"/>
+              <w:jc w:val="right"/>
+            </w:pPr>
+            <w:r>
+              <w:t xml:space="preserve"> [ </w:t>
+            </w:r>
+            <w:r>
+              <w:fldChar w:fldCharType="begin"/>
+            </w:r>
+            <w:r>
+              <w:instrText xml:space="preserve"> SEQ [ \* ARABIC </w:instrText>
+            </w:r>
+            <w:r>
+              <w:fldChar w:fldCharType="separate"/>
+            </w:r>
+            <w:r>
+              <w:rPr>
+                <w:noProof/>
+              </w:rPr>
+              <w:t>20</w:t>
+            </w:r>
+            <w:r>
+              <w:fldChar w:fldCharType="end"/>
+            </w:r>
+            <w:r>
+              <w:t xml:space="preserve"> ]</w:t>
+            </w:r>
+          </w:p>
+        </w:tc>
+      </w:tr>
+      <w:tr>
+        <w:trPr>
+          <w:trHeight w:val="687"/>
+        </w:trPr>
+        <w:tc>
+          <w:tcPr>
+            <w:tcW w:w="1560" w:type="dxa"/>
+          </w:tcPr>
+          <w:p/>
+        </w:tc>
+        <w:tc>
+          <w:tcPr>
+            <w:tcW w:w="5953" w:type="dxa"/>
+            <w:vAlign w:val="center"/>
+          </w:tcPr>
+          <w:p>
+            <w:pPr>
+              <w:jc w:val="center"/>
+            </w:pPr>
+            <m:oMathPara>
+              <m:oMath>
+                <m:r>
+                  <m:rPr>
+                    <m:nor/>
+                  </m:rPr>
+                  <w:rPr>
+                    <w:rFonts w:ascii="Cambria Math" w:hAnsi="Cambria Math"/>
+                  </w:rPr>
+                  <m:t>throttle</m:t>
+                </m:r>
+                <m:r>
+                  <w:rPr>
+                    <w:rFonts w:ascii="Cambria Math" w:hAnsi="Cambria Math"/>
+                  </w:rPr>
+                  <m:t xml:space="preserve">= </m:t>
+                </m:r>
+                <m:d>
+                  <m:dPr>
+                    <m:begChr m:val="{"/>
+                    <m:endChr m:val=""/>
+                    <m:ctrlPr>
+                      <w:rPr>
+                        <w:rFonts w:ascii="Cambria Math" w:hAnsi="Cambria Math"/>
+                        <w:i/>
+                      </w:rPr>
+                    </m:ctrlPr>
+                  </m:dPr>
+                  <m:e>
+                    <m:m>
+                      <m:mPr>
+                        <m:mcs>
+                          <m:mc>
+                            <m:mcPr>
+                              <m:count m:val="2"/>
+                              <m:mcJc m:val="center"/>
+                            </m:mcPr>
+                          </m:mc>
+                        </m:mcs>
+                        <m:ctrlPr>
+                          <w:rPr>
+                            <w:rFonts w:ascii="Cambria Math" w:hAnsi="Cambria Math"/>
+                            <w:i/>
+                          </w:rPr>
+                        </m:ctrlPr>
+                      </m:mPr>
+                      <m:mr>
+                        <m:e>
+                          <m:r>
+                            <w:rPr>
+                              <w:rFonts w:ascii="Cambria Math" w:hAnsi="Cambria Math"/>
+                            </w:rPr>
+                            <m:t>|</m:t>
+                          </m:r>
+                          <m:sSub>
+                            <m:sSubPr>
+                              <m:ctrlPr>
+                                <w:rPr>
+                                  <w:rFonts w:ascii="Cambria Math" w:hAnsi="Cambria Math"/>
+                                  <w:b/>
+                                  <w:i/>
+                                </w:rPr>
+                              </m:ctrlPr>
+                            </m:sSubPr>
+                            <m:e>
+                              <m:r>
+                                <m:rPr>
+                                  <m:sty m:val="bi"/>
+                                </m:rPr>
+                                <w:rPr>
+                                  <w:rFonts w:ascii="Cambria Math" w:hAnsi="Cambria Math"/>
+                                </w:rPr>
+                                <m:t>P</m:t>
+                              </m:r>
+                              <m:ctrlPr>
+                                <w:rPr>
+                                  <w:rFonts w:ascii="Cambria Math" w:hAnsi="Cambria Math"/>
+                                  <w:i/>
+                                </w:rPr>
+                              </m:ctrlPr>
+                            </m:e>
+                            <m:sub>
+                              <m:r>
+                                <m:rPr>
+                                  <m:sty m:val="bi"/>
+                                </m:rPr>
+                                <w:rPr>
+                                  <w:rFonts w:ascii="Cambria Math" w:hAnsi="Cambria Math"/>
+                                </w:rPr>
+                                <m:t>out</m:t>
+                              </m:r>
+                            </m:sub>
+                          </m:sSub>
+                          <m:r>
+                            <m:rPr>
+                              <m:sty m:val="bi"/>
+                            </m:rPr>
+                            <w:rPr>
+                              <w:rFonts w:ascii="Cambria Math" w:hAnsi="Cambria Math"/>
+                            </w:rPr>
+                            <m:t>+∆|</m:t>
+                          </m:r>
+                        </m:e>
+                        <m:e>
+                          <m:d>
+                            <m:dPr>
+                              <m:begChr m:val="|"/>
+                              <m:endChr m:val="|"/>
+                              <m:ctrlPr>
+                                <w:rPr>
+                                  <w:rFonts w:ascii="Cambria Math" w:hAnsi="Cambria Math"/>
+                                  <w:i/>
+                                </w:rPr>
+                              </m:ctrlPr>
+                            </m:dPr>
+                            <m:e>
+                              <m:sSub>
+                                <m:sSubPr>
+                                  <m:ctrlPr>
+                                    <w:rPr>
+                                      <w:rFonts w:ascii="Cambria Math" w:hAnsi="Cambria Math"/>
+                                      <w:b/>
+                                      <w:i/>
+                                    </w:rPr>
+                                  </m:ctrlPr>
+                                </m:sSubPr>
+                                <m:e>
+                                  <m:r>
+                                    <m:rPr>
+                                      <m:sty m:val="bi"/>
+                                    </m:rPr>
+                                    <w:rPr>
+                                      <w:rFonts w:ascii="Cambria Math" w:hAnsi="Cambria Math"/>
+                                    </w:rPr>
+                                    <m:t>P</m:t>
+                                  </m:r>
+                                  <m:ctrlPr>
+                                    <w:rPr>
+                                      <w:rFonts w:ascii="Cambria Math" w:hAnsi="Cambria Math"/>
+                                      <w:i/>
+                                    </w:rPr>
+                                  </m:ctrlPr>
+                                </m:e>
+                                <m:sub>
+                                  <m:r>
+                                    <m:rPr>
+                                      <m:sty m:val="bi"/>
+                                    </m:rPr>
+                                    <w:rPr>
+                                      <w:rFonts w:ascii="Cambria Math" w:hAnsi="Cambria Math"/>
+                                    </w:rPr>
+                                    <m:t>out</m:t>
+                                  </m:r>
+                                </m:sub>
+                              </m:sSub>
+                              <m:r>
+                                <m:rPr>
+                                  <m:sty m:val="bi"/>
+                                </m:rPr>
+                                <w:rPr>
+                                  <w:rFonts w:ascii="Cambria Math" w:hAnsi="Cambria Math"/>
+                                </w:rPr>
+                                <m:t>+∆</m:t>
+                              </m:r>
+                              <m:ctrlPr>
+                                <w:rPr>
+                                  <w:rFonts w:ascii="Cambria Math" w:hAnsi="Cambria Math"/>
+                                  <w:b/>
+                                  <w:i/>
+                                </w:rPr>
+                              </m:ctrlPr>
+                            </m:e>
+                          </m:d>
+                          <m:r>
+                            <m:rPr>
+                              <m:sty m:val="bi"/>
+                            </m:rPr>
+                            <w:rPr>
+                              <w:rFonts w:ascii="Cambria Math" w:hAnsi="Cambria Math"/>
+                            </w:rPr>
+                            <m:t>&lt;</m:t>
+                          </m:r>
+                          <m:r>
+                            <w:rPr>
+                              <w:rFonts w:ascii="Cambria Math" w:hAnsi="Cambria Math"/>
+                            </w:rPr>
+                            <m:t>1</m:t>
+                          </m:r>
+                        </m:e>
+                      </m:mr>
+                      <m:mr>
+                        <m:e>
+                          <m:r>
+                            <w:rPr>
+                              <w:rFonts w:ascii="Cambria Math" w:hAnsi="Cambria Math"/>
+                            </w:rPr>
+                            <m:t>1</m:t>
+                          </m:r>
+                        </m:e>
+                        <m:e>
+                          <m:d>
+                            <m:dPr>
+                              <m:begChr m:val="|"/>
+                              <m:endChr m:val="|"/>
+                              <m:ctrlPr>
+                                <w:rPr>
+                                  <w:rFonts w:ascii="Cambria Math" w:hAnsi="Cambria Math"/>
+                                  <w:i/>
+                                </w:rPr>
+                              </m:ctrlPr>
+                            </m:dPr>
+                            <m:e>
+                              <m:sSub>
+                                <m:sSubPr>
+                                  <m:ctrlPr>
+                                    <w:rPr>
+                                      <w:rFonts w:ascii="Cambria Math" w:hAnsi="Cambria Math"/>
+                                      <w:b/>
+                                      <w:i/>
+                                    </w:rPr>
+                                  </m:ctrlPr>
+                                </m:sSubPr>
+                                <m:e>
+                                  <m:r>
+                                    <m:rPr>
+                                      <m:sty m:val="bi"/>
+                                    </m:rPr>
+                                    <w:rPr>
+                                      <w:rFonts w:ascii="Cambria Math" w:hAnsi="Cambria Math"/>
+                                    </w:rPr>
+                                    <m:t>P</m:t>
+                                  </m:r>
+                                  <m:ctrlPr>
+                                    <w:rPr>
+                                      <w:rFonts w:ascii="Cambria Math" w:hAnsi="Cambria Math"/>
+                                      <w:i/>
+                                    </w:rPr>
+                                  </m:ctrlPr>
+                                </m:e>
+                                <m:sub>
+                                  <m:r>
+                                    <m:rPr>
+                                      <m:sty m:val="bi"/>
+                                    </m:rPr>
+                                    <w:rPr>
+                                      <w:rFonts w:ascii="Cambria Math" w:hAnsi="Cambria Math"/>
+                                    </w:rPr>
+                                    <m:t>out</m:t>
+                                  </m:r>
+                                </m:sub>
+                              </m:sSub>
+                              <m:r>
+                                <m:rPr>
+                                  <m:sty m:val="bi"/>
+                                </m:rPr>
+                                <w:rPr>
+                                  <w:rFonts w:ascii="Cambria Math" w:hAnsi="Cambria Math"/>
+                                </w:rPr>
+                                <m:t>+∆</m:t>
+                              </m:r>
+                              <m:ctrlPr>
+                                <w:rPr>
+                                  <w:rFonts w:ascii="Cambria Math" w:hAnsi="Cambria Math"/>
+                                  <w:b/>
+                                  <w:i/>
+                                </w:rPr>
+                              </m:ctrlPr>
+                            </m:e>
+                          </m:d>
+                          <m:r>
+                            <m:rPr>
+                              <m:sty m:val="bi"/>
+                            </m:rPr>
+                            <w:rPr>
+                              <w:rFonts w:ascii="Cambria Math" w:hAnsi="Cambria Math"/>
+                            </w:rPr>
+                            <m:t>≥</m:t>
+                          </m:r>
+                          <m:r>
+                            <w:rPr>
+                              <w:rFonts w:ascii="Cambria Math" w:hAnsi="Cambria Math"/>
+                            </w:rPr>
+                            <m:t>1</m:t>
+                          </m:r>
+                        </m:e>
+                      </m:mr>
+                    </m:m>
+                  </m:e>
+                </m:d>
+              </m:oMath>
+            </m:oMathPara>
+          </w:p>
+        </w:tc>
+        <w:tc>
+          <w:tcPr>
+            <w:tcW w:w="1837" w:type="dxa"/>
+            <w:vAlign w:val="center"/>
+          </w:tcPr>
+          <w:p>
+            <w:pPr>
+              <w:pStyle w:val="Caption"/>
+              <w:jc w:val="right"/>
+            </w:pPr>
+            <w:r>
+              <w:t xml:space="preserve">[ </w:t>
+            </w:r>
+            <w:r>
+              <w:fldChar w:fldCharType="begin"/>
+            </w:r>
+            <w:r>
+              <w:instrText xml:space="preserve"> SEQ [ \* ARABIC </w:instrText>
+            </w:r>
+            <w:r>
+              <w:fldChar w:fldCharType="separate"/>
+            </w:r>
+            <w:r>
+              <w:rPr>
+                <w:noProof/>
+              </w:rPr>
+              <w:t>21</w:t>
+            </w:r>
+            <w:r>
+              <w:fldChar w:fldCharType="end"/>
+            </w:r>
+            <w:r>
+              <w:t xml:space="preserve"> ]</w:t>
+            </w:r>
+          </w:p>
+        </w:tc>
+      </w:tr>
+    </w:tbl>
+    <w:p/>
     <w:p>
       <w:pPr>
         <w:pStyle w:val="Heading1"/>
@@ -6020,11 +8428,11 @@
       <w:pPr>
         <w:pStyle w:val="Heading2"/>
       </w:pPr>
-      <w:bookmarkStart w:id="7" w:name="_Ref490404272"/>
+      <w:bookmarkStart w:id="9" w:name="_Ref490404272"/>
       <w:r>
         <w:t>Orbiter and Lander Classes</w:t>
       </w:r>
-      <w:bookmarkEnd w:id="7"/>
+      <w:bookmarkEnd w:id="9"/>
     </w:p>
     <w:p>
       <w:r>
@@ -6055,6 +8463,7 @@
         <w:pStyle w:val="Heading2"/>
       </w:pPr>
       <w:r>
+        <w:lastRenderedPageBreak/>
         <w:t>Header Files</w:t>
       </w:r>
     </w:p>
@@ -8593,7 +11002,6 @@
     <w:next w:val="Normal"/>
     <w:link w:val="Heading4Char"/>
     <w:uiPriority w:val="9"/>
-    <w:semiHidden/>
     <w:unhideWhenUsed/>
     <w:qFormat/>
     <w:rsid w:val="00FD262C"/>
@@ -8845,7 +11253,6 @@
     <w:basedOn w:val="DefaultParagraphFont"/>
     <w:link w:val="Heading4"/>
     <w:uiPriority w:val="9"/>
-    <w:semiHidden/>
     <w:rsid w:val="00FD262C"/>
     <w:rPr>
       <w:rFonts w:asciiTheme="majorHAnsi" w:eastAsiaTheme="majorEastAsia" w:hAnsiTheme="majorHAnsi" w:cstheme="majorBidi"/>
@@ -9710,6 +12117,7 @@
     <w:rsid w:val="005112EF"/>
     <w:rsid w:val="00615651"/>
     <w:rsid w:val="009879E3"/>
+    <w:rsid w:val="00E46630"/>
   </w:rsids>
   <m:mathPr>
     <m:mathFont m:val="Cambria Math"/>
@@ -11663,14 +14071,14 @@
 <file path=customXml/itemProps3.xml><?xml version="1.0" encoding="utf-8"?>
 <ds:datastoreItem xmlns:ds="http://schemas.openxmlformats.org/officeDocument/2006/customXml" ds:itemID="{63671810-3EF7-4C8E-BCBA-248ABE2BAB39}">
   <ds:schemaRefs>
+    <ds:schemaRef ds:uri="http://schemas.microsoft.com/office/2006/documentManagement/types"/>
     <ds:schemaRef ds:uri="http://purl.org/dc/terms/"/>
+    <ds:schemaRef ds:uri="http://purl.org/dc/dcmitype/"/>
+    <ds:schemaRef ds:uri="4873beb7-5857-4685-be1f-d57550cc96cc"/>
     <ds:schemaRef ds:uri="http://purl.org/dc/elements/1.1/"/>
-    <ds:schemaRef ds:uri="http://schemas.microsoft.com/office/2006/documentManagement/types"/>
-    <ds:schemaRef ds:uri="http://purl.org/dc/dcmitype/"/>
+    <ds:schemaRef ds:uri="http://schemas.microsoft.com/office/2006/metadata/properties"/>
     <ds:schemaRef ds:uri="http://schemas.microsoft.com/office/infopath/2007/PartnerControls"/>
-    <ds:schemaRef ds:uri="http://schemas.microsoft.com/office/2006/metadata/properties"/>
     <ds:schemaRef ds:uri="http://schemas.openxmlformats.org/package/2006/metadata/core-properties"/>
-    <ds:schemaRef ds:uri="4873beb7-5857-4685-be1f-d57550cc96cc"/>
     <ds:schemaRef ds:uri="http://www.w3.org/XML/1998/namespace"/>
   </ds:schemaRefs>
 </ds:datastoreItem>
@@ -11685,7 +14093,7 @@
 </file>
 
 <file path=customXml/itemProps5.xml><?xml version="1.0" encoding="utf-8"?>
-<ds:datastoreItem xmlns:ds="http://schemas.openxmlformats.org/officeDocument/2006/customXml" ds:itemID="{DECEFBEB-32CF-421B-8D66-525DBC197CCA}">
+<ds:datastoreItem xmlns:ds="http://schemas.openxmlformats.org/officeDocument/2006/customXml" ds:itemID="{71759DD7-FAC6-4948-80AD-183D9E1DD2F4}">
   <ds:schemaRefs>
     <ds:schemaRef ds:uri="http://schemas.openxmlformats.org/officeDocument/2006/bibliography"/>
   </ds:schemaRefs>

</xml_diff>

<commit_message>
Fixed intsability in Orbital Injection and added User Guide to submit
</commit_message>
<xml_diff>
--- a/Mars Lander Report.docx
+++ b/Mars Lander Report.docx
@@ -2,6 +2,8 @@
 <file path=word/document.xml><?xml version="1.0" encoding="utf-8"?>
 <w:document xmlns:wpc="http://schemas.microsoft.com/office/word/2010/wordprocessingCanvas" xmlns:cx="http://schemas.microsoft.com/office/drawing/2014/chartex" xmlns:cx1="http://schemas.microsoft.com/office/drawing/2015/9/8/chartex" xmlns:cx2="http://schemas.microsoft.com/office/drawing/2015/10/21/chartex" xmlns:cx3="http://schemas.microsoft.com/office/drawing/2016/5/9/chartex" xmlns:cx4="http://schemas.microsoft.com/office/drawing/2016/5/10/chartex" xmlns:cx5="http://schemas.microsoft.com/office/drawing/2016/5/11/chartex" xmlns:cx6="http://schemas.microsoft.com/office/drawing/2016/5/12/chartex" xmlns:cx7="http://schemas.microsoft.com/office/drawing/2016/5/13/chartex" xmlns:cx8="http://schemas.microsoft.com/office/drawing/2016/5/14/chartex" xmlns:mc="http://schemas.openxmlformats.org/markup-compatibility/2006" xmlns:aink="http://schemas.microsoft.com/office/drawing/2016/ink" xmlns:am3d="http://schemas.microsoft.com/office/drawing/2017/model3d" xmlns:o="urn:schemas-microsoft-com:office:office" xmlns:r="http://schemas.openxmlformats.org/officeDocument/2006/relationships" xmlns:m="http://schemas.openxmlformats.org/officeDocument/2006/math" xmlns:v="urn:schemas-microsoft-com:vml" xmlns:wp14="http://schemas.microsoft.com/office/word/2010/wordprocessingDrawing" xmlns:wp="http://schemas.openxmlformats.org/drawingml/2006/wordprocessingDrawing" xmlns:w10="urn:schemas-microsoft-com:office:word" xmlns:w="http://schemas.openxmlformats.org/wordprocessingml/2006/main" xmlns:w14="http://schemas.microsoft.com/office/word/2010/wordml" xmlns:w15="http://schemas.microsoft.com/office/word/2012/wordml" xmlns:w16cid="http://schemas.microsoft.com/office/word/2016/wordml/cid" xmlns:w16se="http://schemas.microsoft.com/office/word/2015/wordml/symex" xmlns:wpg="http://schemas.microsoft.com/office/word/2010/wordprocessingGroup" xmlns:wpi="http://schemas.microsoft.com/office/word/2010/wordprocessingInk" xmlns:wne="http://schemas.microsoft.com/office/word/2006/wordml" xmlns:wps="http://schemas.microsoft.com/office/word/2010/wordprocessingShape" mc:Ignorable="w14 w15 w16se w16cid wp14">
   <w:body>
+    <w:bookmarkStart w:id="0" w:name="_GoBack" w:displacedByCustomXml="next"/>
+    <w:bookmarkEnd w:id="0" w:displacedByCustomXml="next"/>
     <w:sdt>
       <w:sdtPr>
         <w:id w:val="-1971575059"/>
@@ -10,7 +12,6 @@
           <w:docPartUnique/>
         </w:docPartObj>
       </w:sdtPr>
-      <w:sdtEndPr/>
       <w:sdtContent>
         <w:p/>
         <w:tbl>
@@ -83,7 +84,6 @@
                   <w:dataBinding w:prefixMappings="xmlns:ns0='http://schemas.openxmlformats.org/package/2006/metadata/core-properties' xmlns:ns1='http://purl.org/dc/elements/1.1/'" w:xpath="/ns0:coreProperties[1]/ns1:title[1]" w:storeItemID="{6C3C8BC8-F283-45AE-878A-BAB7291924A1}"/>
                   <w:text/>
                 </w:sdtPr>
-                <w:sdtEndPr/>
                 <w:sdtContent>
                   <w:p>
                     <w:pPr>
@@ -173,7 +173,6 @@
                   <w:dataBinding w:prefixMappings="xmlns:ns0='http://schemas.openxmlformats.org/package/2006/metadata/core-properties' xmlns:ns1='http://purl.org/dc/elements/1.1/'" w:xpath="/ns0:coreProperties[1]/ns1:creator[1]" w:storeItemID="{6C3C8BC8-F283-45AE-878A-BAB7291924A1}"/>
                   <w:text/>
                 </w:sdtPr>
-                <w:sdtEndPr/>
                 <w:sdtContent>
                   <w:p>
                     <w:pPr>
@@ -249,7 +248,7 @@
                     <w:szCs w:val="28"/>
                     <w:lang w:val="en-GB"/>
                   </w:rPr>
-                  <w:t>04.09.2017</w:t>
+                  <w:t>25.09.2017</w:t>
                 </w:r>
                 <w:r>
                   <w:rPr>
@@ -332,11 +331,11 @@
       <w:pPr>
         <w:pStyle w:val="Heading1"/>
       </w:pPr>
-      <w:bookmarkStart w:id="0" w:name="_Ref488689055"/>
+      <w:bookmarkStart w:id="1" w:name="_Ref488689055"/>
       <w:r>
         <w:t>Spring Simulation</w:t>
       </w:r>
-      <w:bookmarkEnd w:id="0"/>
+      <w:bookmarkEnd w:id="1"/>
       <w:r>
         <w:t xml:space="preserve"> </w:t>
       </w:r>
@@ -620,7 +619,7 @@
               <w:pStyle w:val="Caption"/>
               <w:jc w:val="right"/>
             </w:pPr>
-            <w:bookmarkStart w:id="1" w:name="_Ref488686427"/>
+            <w:bookmarkStart w:id="2" w:name="_Ref488686427"/>
             <w:r>
               <w:t xml:space="preserve">[ </w:t>
             </w:r>
@@ -645,7 +644,7 @@
             <w:r>
               <w:t xml:space="preserve"> ]</w:t>
             </w:r>
-            <w:bookmarkEnd w:id="1"/>
+            <w:bookmarkEnd w:id="2"/>
           </w:p>
           <w:p>
             <w:pPr>
@@ -705,8 +704,6 @@
       <w:r>
         <w:t>next iteration</w:t>
       </w:r>
-      <w:bookmarkStart w:id="2" w:name="_GoBack"/>
-      <w:bookmarkEnd w:id="2"/>
     </w:p>
     <w:p>
       <w:pPr>
@@ -3025,13 +3022,15 @@
     </w:p>
     <w:p>
       <w:r>
-        <w:lastRenderedPageBreak/>
         <w:t xml:space="preserve">It is safe to assume that when the thrusters fire the lander will not be exceeding the maximum safe conditions once it returns from that regime. Therefore, the system was modified with a second Boolean to confirm whether the initial firing of the rockets had begun, if so and safe to deploy parachute it will. This provides a much more reliable way of deploying the parachute, though has issues in scenario 1 in that it can be released much earlier than when the thrusters are first fired. </w:t>
       </w:r>
     </w:p>
     <w:p>
       <w:r>
-        <w:t xml:space="preserve">Hence, to cover all possible scenarios, a prediction function was created that will return true if it is </w:t>
+        <w:t>Originally</w:t>
+      </w:r>
+      <w:r>
+        <w:t xml:space="preserve">, to cover all possible scenarios, a prediction function was created that will return true if it is </w:t>
       </w:r>
       <w:r>
         <w:rPr>
@@ -3040,7 +3039,19 @@
         <w:t>useful</w:t>
       </w:r>
       <w:r>
-        <w:t xml:space="preserve"> for the parachute to be released now. This uses a series of virtual parameters, and predicts how the velocity of the lander will evolve over time if the parachute is released now</w:t>
+        <w:t xml:space="preserve"> for the parachute to be released now. This </w:t>
+      </w:r>
+      <w:r>
+        <w:t>used</w:t>
+      </w:r>
+      <w:r>
+        <w:t xml:space="preserve"> a series of virtual parameters, and </w:t>
+      </w:r>
+      <w:r>
+        <w:t>predicted</w:t>
+      </w:r>
+      <w:r>
+        <w:t xml:space="preserve"> how the velocity of the lander will evolve over time if the parachute is released now</w:t>
       </w:r>
       <w:r>
         <w:rPr>
@@ -3049,7 +3060,30 @@
         <w:footnoteReference w:id="2"/>
       </w:r>
       <w:r>
-        <w:t>. The function will return false if it predicts evolution into an unsafe regime or if the lander virtually crashes, but returns true if the velocity reduces before any of these happen.  This provides an adaptive parachute launcher which, when combined with the autopilot, allows the lander to touch down successfully in all the scenarios that don’t have stable orbits.</w:t>
+        <w:t xml:space="preserve">. The function </w:t>
+      </w:r>
+      <w:r>
+        <w:t>would</w:t>
+      </w:r>
+      <w:r>
+        <w:t xml:space="preserve"> return false if it pr</w:t>
+      </w:r>
+      <w:r>
+        <w:t>edicted</w:t>
+      </w:r>
+      <w:r>
+        <w:t xml:space="preserve"> evolution into an unsafe regime or if the lander virtually crashes, but returns true if the velocity reduces before any of these happen.  This provides an adaptive parachute launcher which, when combined with the autopilot, allows the lander to touch down successfully in all the scenarios that don’t have stable orbits.</w:t>
+      </w:r>
+    </w:p>
+    <w:p>
+      <w:r>
+        <w:t>However</w:t>
+      </w:r>
+      <w:r>
+        <w:t>,</w:t>
+      </w:r>
+      <w:r>
+        <w:t xml:space="preserve"> it was later realised that if the altitude is less than 50km then the parachute will be useful if it is also safe to deploy so the above function was no longer used to reduce processing, though would provide a more dynamic calculation if planetary parameters were changes such as atmospheric density or size.</w:t>
       </w:r>
     </w:p>
     <w:p>
@@ -3313,7 +3347,19 @@
         </m:r>
       </m:oMath>
       <w:r>
-        <w:t xml:space="preserve"> as appropriate allows is to calculate the appropriate radius. Then from simple circular motion. Plugging this into </w:t>
+        <w:t xml:space="preserve"> as appropriate allows </w:t>
+      </w:r>
+      <w:r>
+        <w:t>the calculation of</w:t>
+      </w:r>
+      <w:r>
+        <w:t xml:space="preserve"> the appropriate radius. Then from simple circular motion</w:t>
+      </w:r>
+      <w:r>
+        <w:t>, p</w:t>
+      </w:r>
+      <w:r>
+        <w:t xml:space="preserve">lugging this into </w:t>
       </w:r>
       <w:r>
         <w:fldChar w:fldCharType="begin"/>
@@ -4476,7 +4522,6 @@
     </w:tbl>
     <w:p>
       <w:r>
-        <w:lastRenderedPageBreak/>
         <w:t xml:space="preserve">Where </w:t>
       </w:r>
       <m:oMath>
@@ -5018,14 +5063,15 @@
     </w:p>
     <w:p>
       <w:r>
-        <w:t xml:space="preserve">With planetary rotation, there is now a lateral motion that needs to be considered. Using the parachute, no change needs to be made as the drag provides the necessary force to reduce the ground speed to 0. </w:t>
-      </w:r>
-      <w:r>
-        <w:lastRenderedPageBreak/>
-        <w:t xml:space="preserve">However, without the parachute, thrusters now need to fire at an angle to slow both descent and ground speed. </w:t>
+        <w:t xml:space="preserve">With planetary rotation, there is now a lateral motion that needs to be considered. Using the parachute, no change needs to be made as the drag provides the necessary force to reduce the ground speed to 0. However, without the parachute, thrusters now need to fire at an angle to slow both descent and ground speed. </w:t>
       </w:r>
     </w:p>
     <w:p>
+      <w:pPr>
+        <w:rPr>
+          <w:rFonts w:cstheme="minorHAnsi"/>
+        </w:rPr>
+      </w:pPr>
       <w:r>
         <w:t>Initial solutions were to set the stabilised attitude angle such that the lander pointed against the direction of the ve</w:t>
       </w:r>
@@ -5051,7 +5097,49 @@
         <w:t>and crash</w:t>
       </w:r>
       <w:r>
-        <w:t>. The second solution was to set the ‘up’ vector in the stabilised attitude function to the direction of velocity, but again this caused similar bugs. Interestingly combining the two appears to stabilise the autopilot and remove the bug altogether so worked as an appropriate work around, though why it works is unclear.</w:t>
+        <w:t xml:space="preserve">. The second solution was to set the ‘up’ vector in the stabilised attitude function to the direction of velocity, but again this caused similar bugs. </w:t>
+      </w:r>
+      <w:r>
+        <w:t xml:space="preserve">It was later realised that the </w:t>
+      </w:r>
+      <w:r>
+        <w:rPr>
+          <w:rFonts w:ascii="Courier New" w:hAnsi="Courier New" w:cs="Courier New"/>
+        </w:rPr>
+        <w:t>thrust_wrt_world</w:t>
+      </w:r>
+      <w:r>
+        <w:t xml:space="preserve"> function has a simplifying control statement where it assumes the lander is pointing directly up if </w:t>
+      </w:r>
+      <w:r>
+        <w:rPr>
+          <w:rFonts w:ascii="Courier New" w:hAnsi="Courier New" w:cs="Courier New"/>
+        </w:rPr>
+        <w:t>stabilized_attitude</w:t>
+      </w:r>
+      <w:r>
+        <w:rPr>
+          <w:rFonts w:ascii="Courier New" w:hAnsi="Courier New" w:cs="Courier New"/>
+        </w:rPr>
+        <w:t>_angle</w:t>
+      </w:r>
+      <w:r>
+        <w:rPr>
+          <w:rFonts w:cstheme="minorHAnsi"/>
+        </w:rPr>
+        <w:t xml:space="preserve"> </w:t>
+      </w:r>
+      <w:r>
+        <w:rPr>
+          <w:rFonts w:cstheme="minorHAnsi"/>
+        </w:rPr>
+        <w:t>is</w:t>
+      </w:r>
+      <w:r>
+        <w:rPr>
+          <w:rFonts w:cstheme="minorHAnsi"/>
+        </w:rPr>
+        <w:t xml:space="preserve"> 0 to simplify processing which caused the bug.</w:t>
       </w:r>
     </w:p>
     <w:p>
@@ -5229,6 +5317,11 @@
     </w:p>
     <w:p>
       <w:r>
+        <w:t>Other pitfalls in developing this calculation were noting that the lander touches down at 0.5m rather than 0 due to the height of the lander. Also ensuring that the bisection algorithm does skip the ‘valid’ range of landing by checking what kind of failure had occurred i.e. running out of fuel or not firing soon enough, and correcting the mid value appropriately.</w:t>
+      </w:r>
+    </w:p>
+    <w:p>
+      <w:r>
         <w:t>This value is recalculated if a change in circumstance is forced such as removing the parachute or disabling then re-enabling the autopilot. A toggle key of ‘m’ was added to allow the user to se</w:t>
       </w:r>
       <w:r>
@@ -5327,10 +5420,15 @@
       </w:r>
     </w:p>
     <w:p>
+      <w:bookmarkStart w:id="8" w:name="_Ref488784469"/>
+      <w:r>
+        <w:br w:type="page"/>
+      </w:r>
+    </w:p>
+    <w:p>
       <w:pPr>
         <w:pStyle w:val="Caption"/>
       </w:pPr>
-      <w:bookmarkStart w:id="8" w:name="_Ref488784469"/>
       <w:r>
         <w:t xml:space="preserve">Table </w:t>
       </w:r>
@@ -5978,7 +6076,6 @@
         <w:pStyle w:val="Heading2"/>
       </w:pPr>
       <w:r>
-        <w:lastRenderedPageBreak/>
         <w:t>Autopilot Modes</w:t>
       </w:r>
     </w:p>
@@ -7627,10 +7724,10 @@
         <w:t>As shown above, this issue can be easily dealt with by considering the error as a vector in terms of radial and angular unit vectors.</w:t>
       </w:r>
       <w:r>
-        <w:t xml:space="preserve"> The </w:t>
-      </w:r>
-      <w:r>
-        <w:t xml:space="preserve"> From this vector</w:t>
+        <w:t xml:space="preserve"> </w:t>
+      </w:r>
+      <w:r>
+        <w:t>From this vector</w:t>
       </w:r>
       <w:r>
         <w:t>,</w:t>
@@ -8463,7 +8560,6 @@
         <w:pStyle w:val="Heading2"/>
       </w:pPr>
       <w:r>
-        <w:lastRenderedPageBreak/>
         <w:t>Header Files</w:t>
       </w:r>
     </w:p>
@@ -8477,7 +8573,38 @@
     </w:p>
     <w:p>
       <w:r>
-        <w:t>Now with multiple files and being included at the top of each file, repeated declarations will cause errors in compilation. Head guards using the pre-processor #ifndef create conditional inclusion in the file if it has not been already (from being included within a header file previously defined). It should be noted #pragma once can also be used but not all compilers have this pre-processor directive.</w:t>
+        <w:t xml:space="preserve">Now with multiple files and being included at the top of each file, repeated declarations will cause errors in compilation. Head guards using the pre-processor </w:t>
+      </w:r>
+      <w:r>
+        <w:rPr>
+          <w:rFonts w:ascii="Courier New" w:hAnsi="Courier New" w:cs="Courier New"/>
+        </w:rPr>
+        <w:t>#ifndef</w:t>
+      </w:r>
+      <w:r>
+        <w:t xml:space="preserve"> create conditional inclusion in the file if it has not been already (from being included within a header file previously defined). It should be noted </w:t>
+      </w:r>
+      <w:r>
+        <w:rPr>
+          <w:rFonts w:ascii="Courier New" w:hAnsi="Courier New" w:cs="Courier New"/>
+        </w:rPr>
+        <w:t>#pragma once</w:t>
+      </w:r>
+      <w:r>
+        <w:t xml:space="preserve"> can also be used but not all compilers have this pre-processor directive.</w:t>
+      </w:r>
+    </w:p>
+    <w:p>
+      <w:pPr>
+        <w:pStyle w:val="Heading2"/>
+      </w:pPr>
+      <w:r>
+        <w:t>Git</w:t>
+      </w:r>
+    </w:p>
+    <w:p>
+      <w:r>
+        <w:t>It is very easy in any coding project to make one change that breaks an entire programme. While for the core tasks only small sections of the code need to be changed, for some of the extension tasks it is very easy to ruin all the work. In cases such as this is, it is important to be able to keep track of changes and version control so that if necessary you can revert back to the last working version and try again. This was particularly crucial when creating the lander class as every file needed to be changed in some way to call the methods instead of global variables and functions, so forgetting to change one small thing can ruin the physics or stop the code compiling altogether.</w:t>
       </w:r>
     </w:p>
     <w:p/>
@@ -8566,7 +8693,13 @@
         <w:footnoteRef/>
       </w:r>
       <w:r>
-        <w:t xml:space="preserve"> To save computing power, the function uses Euler integrals with a slightly larger time step than the actual simulation as only a rough estimate is required for reliable results.</w:t>
+        <w:t xml:space="preserve"> To save computing power, the function </w:t>
+      </w:r>
+      <w:r>
+        <w:t>used</w:t>
+      </w:r>
+      <w:r>
+        <w:t xml:space="preserve"> Euler integrals with a slightly larger time step than the actual simulation as only a rough estimate is required for reliable results.</w:t>
       </w:r>
     </w:p>
   </w:footnote>
@@ -11941,6 +12074,18 @@
       <w:contextualSpacing/>
     </w:pPr>
   </w:style>
+  <w:style w:type="paragraph" w:customStyle="1" w:styleId="Code">
+    <w:name w:val="Code"/>
+    <w:qFormat/>
+    <w:rsid w:val="00003C0D"/>
+    <w:pPr>
+      <w:jc w:val="both"/>
+    </w:pPr>
+    <w:rPr>
+      <w:rFonts w:ascii="Courier New" w:hAnsi="Courier New"/>
+      <w:lang w:val="en-GB"/>
+    </w:rPr>
+  </w:style>
 </w:styles>
 </file>
 
@@ -12117,6 +12262,7 @@
     <w:rsid w:val="005112EF"/>
     <w:rsid w:val="00615651"/>
     <w:rsid w:val="009879E3"/>
+    <w:rsid w:val="00AB66F6"/>
     <w:rsid w:val="00E46630"/>
   </w:rsids>
   <m:mathPr>
@@ -12864,6 +13010,132 @@
 </file>
 
 <file path=customXml/item2.xml><?xml version="1.0" encoding="utf-8"?>
+<p:properties xmlns:p="http://schemas.microsoft.com/office/2006/metadata/properties" xmlns:xsi="http://www.w3.org/2001/XMLSchema-instance" xmlns:pc="http://schemas.microsoft.com/office/infopath/2007/PartnerControls">
+  <documentManagement>
+    <APDescription xmlns="4873beb7-5857-4685-be1f-d57550cc96cc" xsi:nil="true"/>
+    <AssetExpire xmlns="4873beb7-5857-4685-be1f-d57550cc96cc">2029-01-01T08:00:00+00:00</AssetExpire>
+    <CampaignTagsTaxHTField0 xmlns="4873beb7-5857-4685-be1f-d57550cc96cc">
+      <Terms xmlns="http://schemas.microsoft.com/office/infopath/2007/PartnerControls"/>
+    </CampaignTagsTaxHTField0>
+    <IntlLangReviewDate xmlns="4873beb7-5857-4685-be1f-d57550cc96cc" xsi:nil="true"/>
+    <TPFriendlyName xmlns="4873beb7-5857-4685-be1f-d57550cc96cc" xsi:nil="true"/>
+    <IntlLangReview xmlns="4873beb7-5857-4685-be1f-d57550cc96cc">false</IntlLangReview>
+    <LocLastLocAttemptVersionLookup xmlns="4873beb7-5857-4685-be1f-d57550cc96cc">856581</LocLastLocAttemptVersionLookup>
+    <PolicheckWords xmlns="4873beb7-5857-4685-be1f-d57550cc96cc" xsi:nil="true"/>
+    <SubmitterId xmlns="4873beb7-5857-4685-be1f-d57550cc96cc" xsi:nil="true"/>
+    <AcquiredFrom xmlns="4873beb7-5857-4685-be1f-d57550cc96cc">Internal MS</AcquiredFrom>
+    <EditorialStatus xmlns="4873beb7-5857-4685-be1f-d57550cc96cc">Complete</EditorialStatus>
+    <Markets xmlns="4873beb7-5857-4685-be1f-d57550cc96cc"/>
+    <OriginAsset xmlns="4873beb7-5857-4685-be1f-d57550cc96cc" xsi:nil="true"/>
+    <AssetStart xmlns="4873beb7-5857-4685-be1f-d57550cc96cc">2012-09-19T07:42:00+00:00</AssetStart>
+    <FriendlyTitle xmlns="4873beb7-5857-4685-be1f-d57550cc96cc" xsi:nil="true"/>
+    <MarketSpecific xmlns="4873beb7-5857-4685-be1f-d57550cc96cc">false</MarketSpecific>
+    <TPNamespace xmlns="4873beb7-5857-4685-be1f-d57550cc96cc" xsi:nil="true"/>
+    <PublishStatusLookup xmlns="4873beb7-5857-4685-be1f-d57550cc96cc">
+      <Value>1622610</Value>
+    </PublishStatusLookup>
+    <APAuthor xmlns="4873beb7-5857-4685-be1f-d57550cc96cc">
+      <UserInfo>
+        <DisplayName>REDMOND\v-aptall</DisplayName>
+        <AccountId>2566</AccountId>
+        <AccountType/>
+      </UserInfo>
+    </APAuthor>
+    <TPCommandLine xmlns="4873beb7-5857-4685-be1f-d57550cc96cc" xsi:nil="true"/>
+    <IntlLangReviewer xmlns="4873beb7-5857-4685-be1f-d57550cc96cc" xsi:nil="true"/>
+    <OpenTemplate xmlns="4873beb7-5857-4685-be1f-d57550cc96cc">true</OpenTemplate>
+    <CSXSubmissionDate xmlns="4873beb7-5857-4685-be1f-d57550cc96cc" xsi:nil="true"/>
+    <TaxCatchAll xmlns="4873beb7-5857-4685-be1f-d57550cc96cc"/>
+    <Manager xmlns="4873beb7-5857-4685-be1f-d57550cc96cc" xsi:nil="true"/>
+    <NumericId xmlns="4873beb7-5857-4685-be1f-d57550cc96cc" xsi:nil="true"/>
+    <ParentAssetId xmlns="4873beb7-5857-4685-be1f-d57550cc96cc" xsi:nil="true"/>
+    <OriginalSourceMarket xmlns="4873beb7-5857-4685-be1f-d57550cc96cc" xsi:nil="true"/>
+    <ApprovalStatus xmlns="4873beb7-5857-4685-be1f-d57550cc96cc">InProgress</ApprovalStatus>
+    <TPComponent xmlns="4873beb7-5857-4685-be1f-d57550cc96cc" xsi:nil="true"/>
+    <EditorialTags xmlns="4873beb7-5857-4685-be1f-d57550cc96cc" xsi:nil="true"/>
+    <TPExecutable xmlns="4873beb7-5857-4685-be1f-d57550cc96cc" xsi:nil="true"/>
+    <TPLaunchHelpLink xmlns="4873beb7-5857-4685-be1f-d57550cc96cc" xsi:nil="true"/>
+    <LocComments xmlns="4873beb7-5857-4685-be1f-d57550cc96cc" xsi:nil="true"/>
+    <LocRecommendedHandoff xmlns="4873beb7-5857-4685-be1f-d57550cc96cc" xsi:nil="true"/>
+    <SourceTitle xmlns="4873beb7-5857-4685-be1f-d57550cc96cc" xsi:nil="true"/>
+    <CSXUpdate xmlns="4873beb7-5857-4685-be1f-d57550cc96cc">false</CSXUpdate>
+    <IntlLocPriority xmlns="4873beb7-5857-4685-be1f-d57550cc96cc" xsi:nil="true"/>
+    <UAProjectedTotalWords xmlns="4873beb7-5857-4685-be1f-d57550cc96cc" xsi:nil="true"/>
+    <AssetType xmlns="4873beb7-5857-4685-be1f-d57550cc96cc">TP</AssetType>
+    <MachineTranslated xmlns="4873beb7-5857-4685-be1f-d57550cc96cc">false</MachineTranslated>
+    <OutputCachingOn xmlns="4873beb7-5857-4685-be1f-d57550cc96cc">false</OutputCachingOn>
+    <TemplateStatus xmlns="4873beb7-5857-4685-be1f-d57550cc96cc">Complete</TemplateStatus>
+    <IsSearchable xmlns="4873beb7-5857-4685-be1f-d57550cc96cc">true</IsSearchable>
+    <ContentItem xmlns="4873beb7-5857-4685-be1f-d57550cc96cc" xsi:nil="true"/>
+    <HandoffToMSDN xmlns="4873beb7-5857-4685-be1f-d57550cc96cc" xsi:nil="true"/>
+    <ShowIn xmlns="4873beb7-5857-4685-be1f-d57550cc96cc">Show everywhere</ShowIn>
+    <ThumbnailAssetId xmlns="4873beb7-5857-4685-be1f-d57550cc96cc" xsi:nil="true"/>
+    <UALocComments xmlns="4873beb7-5857-4685-be1f-d57550cc96cc" xsi:nil="true"/>
+    <UALocRecommendation xmlns="4873beb7-5857-4685-be1f-d57550cc96cc">Localize</UALocRecommendation>
+    <LastModifiedDateTime xmlns="4873beb7-5857-4685-be1f-d57550cc96cc" xsi:nil="true"/>
+    <LegacyData xmlns="4873beb7-5857-4685-be1f-d57550cc96cc" xsi:nil="true"/>
+    <LocManualTestRequired xmlns="4873beb7-5857-4685-be1f-d57550cc96cc">false</LocManualTestRequired>
+    <LocMarketGroupTiers2 xmlns="4873beb7-5857-4685-be1f-d57550cc96cc" xsi:nil="true"/>
+    <ClipArtFilename xmlns="4873beb7-5857-4685-be1f-d57550cc96cc" xsi:nil="true"/>
+    <TPApplication xmlns="4873beb7-5857-4685-be1f-d57550cc96cc" xsi:nil="true"/>
+    <CSXHash xmlns="4873beb7-5857-4685-be1f-d57550cc96cc" xsi:nil="true"/>
+    <DirectSourceMarket xmlns="4873beb7-5857-4685-be1f-d57550cc96cc" xsi:nil="true"/>
+    <PrimaryImageGen xmlns="4873beb7-5857-4685-be1f-d57550cc96cc">true</PrimaryImageGen>
+    <PlannedPubDate xmlns="4873beb7-5857-4685-be1f-d57550cc96cc" xsi:nil="true"/>
+    <CSXSubmissionMarket xmlns="4873beb7-5857-4685-be1f-d57550cc96cc" xsi:nil="true"/>
+    <Downloads xmlns="4873beb7-5857-4685-be1f-d57550cc96cc">0</Downloads>
+    <ArtSampleDocs xmlns="4873beb7-5857-4685-be1f-d57550cc96cc" xsi:nil="true"/>
+    <TrustLevel xmlns="4873beb7-5857-4685-be1f-d57550cc96cc">1 Microsoft Managed Content</TrustLevel>
+    <BlockPublish xmlns="4873beb7-5857-4685-be1f-d57550cc96cc">false</BlockPublish>
+    <TPLaunchHelpLinkType xmlns="4873beb7-5857-4685-be1f-d57550cc96cc">Template</TPLaunchHelpLinkType>
+    <LocalizationTagsTaxHTField0 xmlns="4873beb7-5857-4685-be1f-d57550cc96cc">
+      <Terms xmlns="http://schemas.microsoft.com/office/infopath/2007/PartnerControls"/>
+    </LocalizationTagsTaxHTField0>
+    <BusinessGroup xmlns="4873beb7-5857-4685-be1f-d57550cc96cc" xsi:nil="true"/>
+    <Providers xmlns="4873beb7-5857-4685-be1f-d57550cc96cc" xsi:nil="true"/>
+    <TemplateTemplateType xmlns="4873beb7-5857-4685-be1f-d57550cc96cc">Word Document Template</TemplateTemplateType>
+    <TimesCloned xmlns="4873beb7-5857-4685-be1f-d57550cc96cc" xsi:nil="true"/>
+    <TPAppVersion xmlns="4873beb7-5857-4685-be1f-d57550cc96cc" xsi:nil="true"/>
+    <VoteCount xmlns="4873beb7-5857-4685-be1f-d57550cc96cc" xsi:nil="true"/>
+    <AverageRating xmlns="4873beb7-5857-4685-be1f-d57550cc96cc" xsi:nil="true"/>
+    <FeatureTagsTaxHTField0 xmlns="4873beb7-5857-4685-be1f-d57550cc96cc">
+      <Terms xmlns="http://schemas.microsoft.com/office/infopath/2007/PartnerControls"/>
+    </FeatureTagsTaxHTField0>
+    <Provider xmlns="4873beb7-5857-4685-be1f-d57550cc96cc" xsi:nil="true"/>
+    <UACurrentWords xmlns="4873beb7-5857-4685-be1f-d57550cc96cc" xsi:nil="true"/>
+    <AssetId xmlns="4873beb7-5857-4685-be1f-d57550cc96cc">TP103457714</AssetId>
+    <TPClientViewer xmlns="4873beb7-5857-4685-be1f-d57550cc96cc" xsi:nil="true"/>
+    <DSATActionTaken xmlns="4873beb7-5857-4685-be1f-d57550cc96cc" xsi:nil="true"/>
+    <APEditor xmlns="4873beb7-5857-4685-be1f-d57550cc96cc">
+      <UserInfo>
+        <DisplayName/>
+        <AccountId xsi:nil="true"/>
+        <AccountType/>
+      </UserInfo>
+    </APEditor>
+    <TPInstallLocation xmlns="4873beb7-5857-4685-be1f-d57550cc96cc" xsi:nil="true"/>
+    <OOCacheId xmlns="4873beb7-5857-4685-be1f-d57550cc96cc" xsi:nil="true"/>
+    <IsDeleted xmlns="4873beb7-5857-4685-be1f-d57550cc96cc">false</IsDeleted>
+    <PublishTargets xmlns="4873beb7-5857-4685-be1f-d57550cc96cc">OfficeOnlineVNext</PublishTargets>
+    <ApprovalLog xmlns="4873beb7-5857-4685-be1f-d57550cc96cc" xsi:nil="true"/>
+    <BugNumber xmlns="4873beb7-5857-4685-be1f-d57550cc96cc" xsi:nil="true"/>
+    <CrawlForDependencies xmlns="4873beb7-5857-4685-be1f-d57550cc96cc">false</CrawlForDependencies>
+    <InternalTagsTaxHTField0 xmlns="4873beb7-5857-4685-be1f-d57550cc96cc">
+      <Terms xmlns="http://schemas.microsoft.com/office/infopath/2007/PartnerControls"/>
+    </InternalTagsTaxHTField0>
+    <LastHandOff xmlns="4873beb7-5857-4685-be1f-d57550cc96cc" xsi:nil="true"/>
+    <Milestone xmlns="4873beb7-5857-4685-be1f-d57550cc96cc" xsi:nil="true"/>
+    <OriginalRelease xmlns="4873beb7-5857-4685-be1f-d57550cc96cc">15</OriginalRelease>
+    <RecommendationsModifier xmlns="4873beb7-5857-4685-be1f-d57550cc96cc" xsi:nil="true"/>
+    <ScenarioTagsTaxHTField0 xmlns="4873beb7-5857-4685-be1f-d57550cc96cc">
+      <Terms xmlns="http://schemas.microsoft.com/office/infopath/2007/PartnerControls"/>
+    </ScenarioTagsTaxHTField0>
+    <UANotes xmlns="4873beb7-5857-4685-be1f-d57550cc96cc" xsi:nil="true"/>
+  </documentManagement>
+</p:properties>
+</file>
+
+<file path=customXml/item3.xml><?xml version="1.0" encoding="utf-8"?>
 <ct:contentTypeSchema xmlns:ct="http://schemas.microsoft.com/office/2006/metadata/contentType" xmlns:ma="http://schemas.microsoft.com/office/2006/metadata/properties/metaAttributes" ct:_="" ma:_="" ma:contentTypeName="TemplateFile" ma:contentTypeID="0x0101006EDDDB5EE6D98C44930B742096920B300400F5B6D36B3EF94B4E9A635CDF2A18F5B8" ma:contentTypeVersion="72" ma:contentTypeDescription="Create a new document." ma:contentTypeScope="" ma:versionID="a23e56308344d904b51738559c3d67c9">
   <xsd:schema xmlns:xsd="http://www.w3.org/2001/XMLSchema" xmlns:xs="http://www.w3.org/2001/XMLSchema" xmlns:p="http://schemas.microsoft.com/office/2006/metadata/properties" xmlns:ns2="4873beb7-5857-4685-be1f-d57550cc96cc" targetNamespace="http://schemas.microsoft.com/office/2006/metadata/properties" ma:root="true" ma:fieldsID="cd0908cc4600e77bf5da051303e00c8d" ns2:_="">
     <xsd:import namespace="4873beb7-5857-4685-be1f-d57550cc96cc"/>
@@ -13903,132 +14175,6 @@
 </ct:contentTypeSchema>
 </file>
 
-<file path=customXml/item3.xml><?xml version="1.0" encoding="utf-8"?>
-<p:properties xmlns:p="http://schemas.microsoft.com/office/2006/metadata/properties" xmlns:xsi="http://www.w3.org/2001/XMLSchema-instance" xmlns:pc="http://schemas.microsoft.com/office/infopath/2007/PartnerControls">
-  <documentManagement>
-    <APDescription xmlns="4873beb7-5857-4685-be1f-d57550cc96cc" xsi:nil="true"/>
-    <AssetExpire xmlns="4873beb7-5857-4685-be1f-d57550cc96cc">2029-01-01T08:00:00+00:00</AssetExpire>
-    <CampaignTagsTaxHTField0 xmlns="4873beb7-5857-4685-be1f-d57550cc96cc">
-      <Terms xmlns="http://schemas.microsoft.com/office/infopath/2007/PartnerControls"/>
-    </CampaignTagsTaxHTField0>
-    <IntlLangReviewDate xmlns="4873beb7-5857-4685-be1f-d57550cc96cc" xsi:nil="true"/>
-    <TPFriendlyName xmlns="4873beb7-5857-4685-be1f-d57550cc96cc" xsi:nil="true"/>
-    <IntlLangReview xmlns="4873beb7-5857-4685-be1f-d57550cc96cc">false</IntlLangReview>
-    <LocLastLocAttemptVersionLookup xmlns="4873beb7-5857-4685-be1f-d57550cc96cc">856581</LocLastLocAttemptVersionLookup>
-    <PolicheckWords xmlns="4873beb7-5857-4685-be1f-d57550cc96cc" xsi:nil="true"/>
-    <SubmitterId xmlns="4873beb7-5857-4685-be1f-d57550cc96cc" xsi:nil="true"/>
-    <AcquiredFrom xmlns="4873beb7-5857-4685-be1f-d57550cc96cc">Internal MS</AcquiredFrom>
-    <EditorialStatus xmlns="4873beb7-5857-4685-be1f-d57550cc96cc">Complete</EditorialStatus>
-    <Markets xmlns="4873beb7-5857-4685-be1f-d57550cc96cc"/>
-    <OriginAsset xmlns="4873beb7-5857-4685-be1f-d57550cc96cc" xsi:nil="true"/>
-    <AssetStart xmlns="4873beb7-5857-4685-be1f-d57550cc96cc">2012-09-19T07:42:00+00:00</AssetStart>
-    <FriendlyTitle xmlns="4873beb7-5857-4685-be1f-d57550cc96cc" xsi:nil="true"/>
-    <MarketSpecific xmlns="4873beb7-5857-4685-be1f-d57550cc96cc">false</MarketSpecific>
-    <TPNamespace xmlns="4873beb7-5857-4685-be1f-d57550cc96cc" xsi:nil="true"/>
-    <PublishStatusLookup xmlns="4873beb7-5857-4685-be1f-d57550cc96cc">
-      <Value>1622610</Value>
-    </PublishStatusLookup>
-    <APAuthor xmlns="4873beb7-5857-4685-be1f-d57550cc96cc">
-      <UserInfo>
-        <DisplayName>REDMOND\v-aptall</DisplayName>
-        <AccountId>2566</AccountId>
-        <AccountType/>
-      </UserInfo>
-    </APAuthor>
-    <TPCommandLine xmlns="4873beb7-5857-4685-be1f-d57550cc96cc" xsi:nil="true"/>
-    <IntlLangReviewer xmlns="4873beb7-5857-4685-be1f-d57550cc96cc" xsi:nil="true"/>
-    <OpenTemplate xmlns="4873beb7-5857-4685-be1f-d57550cc96cc">true</OpenTemplate>
-    <CSXSubmissionDate xmlns="4873beb7-5857-4685-be1f-d57550cc96cc" xsi:nil="true"/>
-    <TaxCatchAll xmlns="4873beb7-5857-4685-be1f-d57550cc96cc"/>
-    <Manager xmlns="4873beb7-5857-4685-be1f-d57550cc96cc" xsi:nil="true"/>
-    <NumericId xmlns="4873beb7-5857-4685-be1f-d57550cc96cc" xsi:nil="true"/>
-    <ParentAssetId xmlns="4873beb7-5857-4685-be1f-d57550cc96cc" xsi:nil="true"/>
-    <OriginalSourceMarket xmlns="4873beb7-5857-4685-be1f-d57550cc96cc" xsi:nil="true"/>
-    <ApprovalStatus xmlns="4873beb7-5857-4685-be1f-d57550cc96cc">InProgress</ApprovalStatus>
-    <TPComponent xmlns="4873beb7-5857-4685-be1f-d57550cc96cc" xsi:nil="true"/>
-    <EditorialTags xmlns="4873beb7-5857-4685-be1f-d57550cc96cc" xsi:nil="true"/>
-    <TPExecutable xmlns="4873beb7-5857-4685-be1f-d57550cc96cc" xsi:nil="true"/>
-    <TPLaunchHelpLink xmlns="4873beb7-5857-4685-be1f-d57550cc96cc" xsi:nil="true"/>
-    <LocComments xmlns="4873beb7-5857-4685-be1f-d57550cc96cc" xsi:nil="true"/>
-    <LocRecommendedHandoff xmlns="4873beb7-5857-4685-be1f-d57550cc96cc" xsi:nil="true"/>
-    <SourceTitle xmlns="4873beb7-5857-4685-be1f-d57550cc96cc" xsi:nil="true"/>
-    <CSXUpdate xmlns="4873beb7-5857-4685-be1f-d57550cc96cc">false</CSXUpdate>
-    <IntlLocPriority xmlns="4873beb7-5857-4685-be1f-d57550cc96cc" xsi:nil="true"/>
-    <UAProjectedTotalWords xmlns="4873beb7-5857-4685-be1f-d57550cc96cc" xsi:nil="true"/>
-    <AssetType xmlns="4873beb7-5857-4685-be1f-d57550cc96cc">TP</AssetType>
-    <MachineTranslated xmlns="4873beb7-5857-4685-be1f-d57550cc96cc">false</MachineTranslated>
-    <OutputCachingOn xmlns="4873beb7-5857-4685-be1f-d57550cc96cc">false</OutputCachingOn>
-    <TemplateStatus xmlns="4873beb7-5857-4685-be1f-d57550cc96cc">Complete</TemplateStatus>
-    <IsSearchable xmlns="4873beb7-5857-4685-be1f-d57550cc96cc">true</IsSearchable>
-    <ContentItem xmlns="4873beb7-5857-4685-be1f-d57550cc96cc" xsi:nil="true"/>
-    <HandoffToMSDN xmlns="4873beb7-5857-4685-be1f-d57550cc96cc" xsi:nil="true"/>
-    <ShowIn xmlns="4873beb7-5857-4685-be1f-d57550cc96cc">Show everywhere</ShowIn>
-    <ThumbnailAssetId xmlns="4873beb7-5857-4685-be1f-d57550cc96cc" xsi:nil="true"/>
-    <UALocComments xmlns="4873beb7-5857-4685-be1f-d57550cc96cc" xsi:nil="true"/>
-    <UALocRecommendation xmlns="4873beb7-5857-4685-be1f-d57550cc96cc">Localize</UALocRecommendation>
-    <LastModifiedDateTime xmlns="4873beb7-5857-4685-be1f-d57550cc96cc" xsi:nil="true"/>
-    <LegacyData xmlns="4873beb7-5857-4685-be1f-d57550cc96cc" xsi:nil="true"/>
-    <LocManualTestRequired xmlns="4873beb7-5857-4685-be1f-d57550cc96cc">false</LocManualTestRequired>
-    <LocMarketGroupTiers2 xmlns="4873beb7-5857-4685-be1f-d57550cc96cc" xsi:nil="true"/>
-    <ClipArtFilename xmlns="4873beb7-5857-4685-be1f-d57550cc96cc" xsi:nil="true"/>
-    <TPApplication xmlns="4873beb7-5857-4685-be1f-d57550cc96cc" xsi:nil="true"/>
-    <CSXHash xmlns="4873beb7-5857-4685-be1f-d57550cc96cc" xsi:nil="true"/>
-    <DirectSourceMarket xmlns="4873beb7-5857-4685-be1f-d57550cc96cc" xsi:nil="true"/>
-    <PrimaryImageGen xmlns="4873beb7-5857-4685-be1f-d57550cc96cc">true</PrimaryImageGen>
-    <PlannedPubDate xmlns="4873beb7-5857-4685-be1f-d57550cc96cc" xsi:nil="true"/>
-    <CSXSubmissionMarket xmlns="4873beb7-5857-4685-be1f-d57550cc96cc" xsi:nil="true"/>
-    <Downloads xmlns="4873beb7-5857-4685-be1f-d57550cc96cc">0</Downloads>
-    <ArtSampleDocs xmlns="4873beb7-5857-4685-be1f-d57550cc96cc" xsi:nil="true"/>
-    <TrustLevel xmlns="4873beb7-5857-4685-be1f-d57550cc96cc">1 Microsoft Managed Content</TrustLevel>
-    <BlockPublish xmlns="4873beb7-5857-4685-be1f-d57550cc96cc">false</BlockPublish>
-    <TPLaunchHelpLinkType xmlns="4873beb7-5857-4685-be1f-d57550cc96cc">Template</TPLaunchHelpLinkType>
-    <LocalizationTagsTaxHTField0 xmlns="4873beb7-5857-4685-be1f-d57550cc96cc">
-      <Terms xmlns="http://schemas.microsoft.com/office/infopath/2007/PartnerControls"/>
-    </LocalizationTagsTaxHTField0>
-    <BusinessGroup xmlns="4873beb7-5857-4685-be1f-d57550cc96cc" xsi:nil="true"/>
-    <Providers xmlns="4873beb7-5857-4685-be1f-d57550cc96cc" xsi:nil="true"/>
-    <TemplateTemplateType xmlns="4873beb7-5857-4685-be1f-d57550cc96cc">Word Document Template</TemplateTemplateType>
-    <TimesCloned xmlns="4873beb7-5857-4685-be1f-d57550cc96cc" xsi:nil="true"/>
-    <TPAppVersion xmlns="4873beb7-5857-4685-be1f-d57550cc96cc" xsi:nil="true"/>
-    <VoteCount xmlns="4873beb7-5857-4685-be1f-d57550cc96cc" xsi:nil="true"/>
-    <AverageRating xmlns="4873beb7-5857-4685-be1f-d57550cc96cc" xsi:nil="true"/>
-    <FeatureTagsTaxHTField0 xmlns="4873beb7-5857-4685-be1f-d57550cc96cc">
-      <Terms xmlns="http://schemas.microsoft.com/office/infopath/2007/PartnerControls"/>
-    </FeatureTagsTaxHTField0>
-    <Provider xmlns="4873beb7-5857-4685-be1f-d57550cc96cc" xsi:nil="true"/>
-    <UACurrentWords xmlns="4873beb7-5857-4685-be1f-d57550cc96cc" xsi:nil="true"/>
-    <AssetId xmlns="4873beb7-5857-4685-be1f-d57550cc96cc">TP103457714</AssetId>
-    <TPClientViewer xmlns="4873beb7-5857-4685-be1f-d57550cc96cc" xsi:nil="true"/>
-    <DSATActionTaken xmlns="4873beb7-5857-4685-be1f-d57550cc96cc" xsi:nil="true"/>
-    <APEditor xmlns="4873beb7-5857-4685-be1f-d57550cc96cc">
-      <UserInfo>
-        <DisplayName/>
-        <AccountId xsi:nil="true"/>
-        <AccountType/>
-      </UserInfo>
-    </APEditor>
-    <TPInstallLocation xmlns="4873beb7-5857-4685-be1f-d57550cc96cc" xsi:nil="true"/>
-    <OOCacheId xmlns="4873beb7-5857-4685-be1f-d57550cc96cc" xsi:nil="true"/>
-    <IsDeleted xmlns="4873beb7-5857-4685-be1f-d57550cc96cc">false</IsDeleted>
-    <PublishTargets xmlns="4873beb7-5857-4685-be1f-d57550cc96cc">OfficeOnlineVNext</PublishTargets>
-    <ApprovalLog xmlns="4873beb7-5857-4685-be1f-d57550cc96cc" xsi:nil="true"/>
-    <BugNumber xmlns="4873beb7-5857-4685-be1f-d57550cc96cc" xsi:nil="true"/>
-    <CrawlForDependencies xmlns="4873beb7-5857-4685-be1f-d57550cc96cc">false</CrawlForDependencies>
-    <InternalTagsTaxHTField0 xmlns="4873beb7-5857-4685-be1f-d57550cc96cc">
-      <Terms xmlns="http://schemas.microsoft.com/office/infopath/2007/PartnerControls"/>
-    </InternalTagsTaxHTField0>
-    <LastHandOff xmlns="4873beb7-5857-4685-be1f-d57550cc96cc" xsi:nil="true"/>
-    <Milestone xmlns="4873beb7-5857-4685-be1f-d57550cc96cc" xsi:nil="true"/>
-    <OriginalRelease xmlns="4873beb7-5857-4685-be1f-d57550cc96cc">15</OriginalRelease>
-    <RecommendationsModifier xmlns="4873beb7-5857-4685-be1f-d57550cc96cc" xsi:nil="true"/>
-    <ScenarioTagsTaxHTField0 xmlns="4873beb7-5857-4685-be1f-d57550cc96cc">
-      <Terms xmlns="http://schemas.microsoft.com/office/infopath/2007/PartnerControls"/>
-    </ScenarioTagsTaxHTField0>
-    <UANotes xmlns="4873beb7-5857-4685-be1f-d57550cc96cc" xsi:nil="true"/>
-  </documentManagement>
-</p:properties>
-</file>
-
 <file path=customXml/item4.xml><?xml version="1.0" encoding="utf-8"?>
 <?mso-contentType ?>
 <FormTemplates xmlns="http://schemas.microsoft.com/sharepoint/v3/contenttype/forms">
@@ -14051,6 +14197,22 @@
 </file>
 
 <file path=customXml/itemProps2.xml><?xml version="1.0" encoding="utf-8"?>
+<ds:datastoreItem xmlns:ds="http://schemas.openxmlformats.org/officeDocument/2006/customXml" ds:itemID="{63671810-3EF7-4C8E-BCBA-248ABE2BAB39}">
+  <ds:schemaRefs>
+    <ds:schemaRef ds:uri="http://purl.org/dc/elements/1.1/"/>
+    <ds:schemaRef ds:uri="http://schemas.microsoft.com/office/2006/metadata/properties"/>
+    <ds:schemaRef ds:uri="http://purl.org/dc/terms/"/>
+    <ds:schemaRef ds:uri="http://schemas.openxmlformats.org/package/2006/metadata/core-properties"/>
+    <ds:schemaRef ds:uri="http://schemas.microsoft.com/office/2006/documentManagement/types"/>
+    <ds:schemaRef ds:uri="http://schemas.microsoft.com/office/infopath/2007/PartnerControls"/>
+    <ds:schemaRef ds:uri="4873beb7-5857-4685-be1f-d57550cc96cc"/>
+    <ds:schemaRef ds:uri="http://www.w3.org/XML/1998/namespace"/>
+    <ds:schemaRef ds:uri="http://purl.org/dc/dcmitype/"/>
+  </ds:schemaRefs>
+</ds:datastoreItem>
+</file>
+
+<file path=customXml/itemProps3.xml><?xml version="1.0" encoding="utf-8"?>
 <ds:datastoreItem xmlns:ds="http://schemas.openxmlformats.org/officeDocument/2006/customXml" ds:itemID="{9332E30D-EFB4-40E8-AB8F-C2E02C2E75EB}">
   <ds:schemaRefs>
     <ds:schemaRef ds:uri="http://schemas.microsoft.com/office/2006/metadata/contentType"/>
@@ -14068,22 +14230,6 @@
 </ds:datastoreItem>
 </file>
 
-<file path=customXml/itemProps3.xml><?xml version="1.0" encoding="utf-8"?>
-<ds:datastoreItem xmlns:ds="http://schemas.openxmlformats.org/officeDocument/2006/customXml" ds:itemID="{63671810-3EF7-4C8E-BCBA-248ABE2BAB39}">
-  <ds:schemaRefs>
-    <ds:schemaRef ds:uri="http://schemas.microsoft.com/office/2006/documentManagement/types"/>
-    <ds:schemaRef ds:uri="http://purl.org/dc/terms/"/>
-    <ds:schemaRef ds:uri="http://purl.org/dc/dcmitype/"/>
-    <ds:schemaRef ds:uri="4873beb7-5857-4685-be1f-d57550cc96cc"/>
-    <ds:schemaRef ds:uri="http://purl.org/dc/elements/1.1/"/>
-    <ds:schemaRef ds:uri="http://schemas.microsoft.com/office/2006/metadata/properties"/>
-    <ds:schemaRef ds:uri="http://schemas.microsoft.com/office/infopath/2007/PartnerControls"/>
-    <ds:schemaRef ds:uri="http://schemas.openxmlformats.org/package/2006/metadata/core-properties"/>
-    <ds:schemaRef ds:uri="http://www.w3.org/XML/1998/namespace"/>
-  </ds:schemaRefs>
-</ds:datastoreItem>
-</file>
-
 <file path=customXml/itemProps4.xml><?xml version="1.0" encoding="utf-8"?>
 <ds:datastoreItem xmlns:ds="http://schemas.openxmlformats.org/officeDocument/2006/customXml" ds:itemID="{499EA1EC-B023-4266-9865-E1EDA122A8C9}">
   <ds:schemaRefs>
@@ -14093,7 +14239,7 @@
 </file>
 
 <file path=customXml/itemProps5.xml><?xml version="1.0" encoding="utf-8"?>
-<ds:datastoreItem xmlns:ds="http://schemas.openxmlformats.org/officeDocument/2006/customXml" ds:itemID="{71759DD7-FAC6-4948-80AD-183D9E1DD2F4}">
+<ds:datastoreItem xmlns:ds="http://schemas.openxmlformats.org/officeDocument/2006/customXml" ds:itemID="{D8D9F237-9305-46A6-B626-AFC437CF780B}">
   <ds:schemaRefs>
     <ds:schemaRef ds:uri="http://schemas.openxmlformats.org/officeDocument/2006/bibliography"/>
   </ds:schemaRefs>

</xml_diff>

<commit_message>
Adjusted file naming convention, finalised report and user guide as well as generated plots for use in the report
</commit_message>
<xml_diff>
--- a/Mars Lander Report.docx
+++ b/Mars Lander Report.docx
@@ -2,8 +2,6 @@
 <file path=word/document.xml><?xml version="1.0" encoding="utf-8"?>
 <w:document xmlns:wpc="http://schemas.microsoft.com/office/word/2010/wordprocessingCanvas" xmlns:cx="http://schemas.microsoft.com/office/drawing/2014/chartex" xmlns:cx1="http://schemas.microsoft.com/office/drawing/2015/9/8/chartex" xmlns:cx2="http://schemas.microsoft.com/office/drawing/2015/10/21/chartex" xmlns:cx3="http://schemas.microsoft.com/office/drawing/2016/5/9/chartex" xmlns:cx4="http://schemas.microsoft.com/office/drawing/2016/5/10/chartex" xmlns:cx5="http://schemas.microsoft.com/office/drawing/2016/5/11/chartex" xmlns:cx6="http://schemas.microsoft.com/office/drawing/2016/5/12/chartex" xmlns:cx7="http://schemas.microsoft.com/office/drawing/2016/5/13/chartex" xmlns:cx8="http://schemas.microsoft.com/office/drawing/2016/5/14/chartex" xmlns:mc="http://schemas.openxmlformats.org/markup-compatibility/2006" xmlns:aink="http://schemas.microsoft.com/office/drawing/2016/ink" xmlns:am3d="http://schemas.microsoft.com/office/drawing/2017/model3d" xmlns:o="urn:schemas-microsoft-com:office:office" xmlns:r="http://schemas.openxmlformats.org/officeDocument/2006/relationships" xmlns:m="http://schemas.openxmlformats.org/officeDocument/2006/math" xmlns:v="urn:schemas-microsoft-com:vml" xmlns:wp14="http://schemas.microsoft.com/office/word/2010/wordprocessingDrawing" xmlns:wp="http://schemas.openxmlformats.org/drawingml/2006/wordprocessingDrawing" xmlns:w10="urn:schemas-microsoft-com:office:word" xmlns:w="http://schemas.openxmlformats.org/wordprocessingml/2006/main" xmlns:w14="http://schemas.microsoft.com/office/word/2010/wordml" xmlns:w15="http://schemas.microsoft.com/office/word/2012/wordml" xmlns:w16cid="http://schemas.microsoft.com/office/word/2016/wordml/cid" xmlns:w16se="http://schemas.microsoft.com/office/word/2015/wordml/symex" xmlns:wpg="http://schemas.microsoft.com/office/word/2010/wordprocessingGroup" xmlns:wpi="http://schemas.microsoft.com/office/word/2010/wordprocessingInk" xmlns:wne="http://schemas.microsoft.com/office/word/2006/wordml" xmlns:wps="http://schemas.microsoft.com/office/word/2010/wordprocessingShape" mc:Ignorable="w14 w15 w16se w16cid wp14">
   <w:body>
-    <w:bookmarkStart w:id="0" w:name="_GoBack" w:displacedByCustomXml="next"/>
-    <w:bookmarkEnd w:id="0" w:displacedByCustomXml="next"/>
     <w:sdt>
       <w:sdtPr>
         <w:id w:val="-1971575059"/>
@@ -58,6 +56,8 @@
                   </w:rPr>
                   <w:t>Lab Report</w:t>
                 </w:r>
+                <w:bookmarkStart w:id="0" w:name="_GoBack"/>
+                <w:bookmarkEnd w:id="0"/>
               </w:p>
             </w:tc>
           </w:tr>
@@ -248,7 +248,7 @@
                     <w:szCs w:val="28"/>
                     <w:lang w:val="en-GB"/>
                   </w:rPr>
-                  <w:t>25.09.2017</w:t>
+                  <w:t>26.09.2017</w:t>
                 </w:r>
                 <w:r>
                   <w:rPr>
@@ -1276,12 +1276,42 @@
     </w:p>
     <w:p>
       <w:r>
-        <w:t>To keep the code tidy a ‘Dynamics’ file was created. Initially this contained just the additional functions that calculate forces on the lander, but in later extension exercises more functions are added in to keep act as a single location to keep track of all additional functions not in the original source code.</w:t>
+        <w:t xml:space="preserve">To keep the code tidy a </w:t>
+      </w:r>
+      <w:r>
+        <w:rPr>
+          <w:rFonts w:ascii="Courier New" w:hAnsi="Courier New" w:cs="Courier New"/>
+        </w:rPr>
+        <w:t>‘d</w:t>
+      </w:r>
+      <w:r>
+        <w:rPr>
+          <w:rFonts w:ascii="Courier New" w:hAnsi="Courier New" w:cs="Courier New"/>
+        </w:rPr>
+        <w:t>ynamics’</w:t>
+      </w:r>
+      <w:r>
+        <w:t xml:space="preserve"> file was created. Initially this contained just the additional functions that calculate forces on the lander, but in later extension exercises more functions are added in to keep act as a single location to keep track of all additional functions not in the original source code.</w:t>
       </w:r>
     </w:p>
     <w:p>
       <w:r>
-        <w:t>The original functions in ‘Dynamics’ is the calculation of gravity based on the lander’s position, and separate lander and parachute drag calculations using the following equation:</w:t>
+        <w:t xml:space="preserve">The original functions in </w:t>
+      </w:r>
+      <w:r>
+        <w:rPr>
+          <w:rFonts w:ascii="Courier New" w:hAnsi="Courier New" w:cs="Courier New"/>
+        </w:rPr>
+        <w:t>‘d</w:t>
+      </w:r>
+      <w:r>
+        <w:rPr>
+          <w:rFonts w:ascii="Courier New" w:hAnsi="Courier New" w:cs="Courier New"/>
+        </w:rPr>
+        <w:t>ynamics’</w:t>
+      </w:r>
+      <w:r>
+        <w:t xml:space="preserve"> is the calculation of gravity based on the lander’s position, and separate lander and parachute drag calculations using the following equation:</w:t>
       </w:r>
     </w:p>
     <w:tbl>
@@ -1560,7 +1590,16 @@
         <w:fldChar w:fldCharType="end"/>
       </w:r>
       <w:r>
-        <w:t>. However, as a static variable is declared for ‘old_position’, the value cannot be initialised straight away, as when the scenario is changed, it is not reset. Instead, a control statement sets its value when the simulation time is 0 (which it is reset to when the scenario changes).</w:t>
+        <w:t xml:space="preserve">. However, as a static variable is declared for </w:t>
+      </w:r>
+      <w:r>
+        <w:rPr>
+          <w:rFonts w:ascii="Courier New" w:hAnsi="Courier New" w:cs="Courier New"/>
+        </w:rPr>
+        <w:t>‘old_position’</w:t>
+      </w:r>
+      <w:r>
+        <w:t>, the value cannot be initialised straight away, as when the scenario is changed, it is not reset. Instead, a control statement sets its value when the simulation time is 0 (which it is reset to when the scenario changes).</w:t>
       </w:r>
       <w:r>
         <w:t xml:space="preserve"> </w:t>
@@ -3002,6 +3041,7 @@
         <w:t>.</w:t>
       </w:r>
     </w:p>
+    <w:p/>
     <w:p>
       <w:pPr>
         <w:pStyle w:val="Heading3"/>
@@ -3022,10 +3062,14 @@
     </w:p>
     <w:p>
       <w:r>
+        <w:lastRenderedPageBreak/>
         <w:t xml:space="preserve">It is safe to assume that when the thrusters fire the lander will not be exceeding the maximum safe conditions once it returns from that regime. Therefore, the system was modified with a second Boolean to confirm whether the initial firing of the rockets had begun, if so and safe to deploy parachute it will. This provides a much more reliable way of deploying the parachute, though has issues in scenario 1 in that it can be released much earlier than when the thrusters are first fired. </w:t>
       </w:r>
     </w:p>
     <w:p>
+      <w:r>
+        <w:t xml:space="preserve"> </w:t>
+      </w:r>
       <w:r>
         <w:t>Originally</w:t>
       </w:r>
@@ -3075,7 +3119,211 @@
         <w:t xml:space="preserve"> evolution into an unsafe regime or if the lander virtually crashes, but returns true if the velocity reduces before any of these happen.  This provides an adaptive parachute launcher which, when combined with the autopilot, allows the lander to touch down successfully in all the scenarios that don’t have stable orbits.</w:t>
       </w:r>
     </w:p>
+    <w:tbl>
+      <w:tblPr>
+        <w:tblStyle w:val="TableGrid"/>
+        <w:tblpPr w:leftFromText="180" w:rightFromText="180" w:vertAnchor="page" w:horzAnchor="margin" w:tblpXSpec="center" w:tblpY="7085"/>
+        <w:tblW w:w="10207" w:type="dxa"/>
+        <w:tblBorders>
+          <w:top w:val="none" w:sz="0" w:space="0" w:color="auto"/>
+          <w:left w:val="none" w:sz="0" w:space="0" w:color="auto"/>
+          <w:bottom w:val="none" w:sz="0" w:space="0" w:color="auto"/>
+          <w:right w:val="none" w:sz="0" w:space="0" w:color="auto"/>
+          <w:insideH w:val="none" w:sz="0" w:space="0" w:color="auto"/>
+          <w:insideV w:val="none" w:sz="0" w:space="0" w:color="auto"/>
+        </w:tblBorders>
+        <w:tblLook w:val="04A0" w:firstRow="1" w:lastRow="0" w:firstColumn="1" w:lastColumn="0" w:noHBand="0" w:noVBand="1"/>
+      </w:tblPr>
+      <w:tblGrid>
+        <w:gridCol w:w="5106"/>
+        <w:gridCol w:w="5101"/>
+      </w:tblGrid>
+      <w:tr>
+        <w:trPr>
+          <w:trHeight w:val="2900"/>
+        </w:trPr>
+        <w:tc>
+          <w:tcPr>
+            <w:tcW w:w="5106" w:type="dxa"/>
+          </w:tcPr>
+          <w:p>
+            <w:pPr>
+              <w:keepNext/>
+              <w:jc w:val="center"/>
+            </w:pPr>
+            <w:r>
+              <w:rPr>
+                <w:noProof/>
+              </w:rPr>
+              <w:drawing>
+                <wp:inline distT="0" distB="0" distL="0" distR="0" wp14:anchorId="4292A318" wp14:editId="0E87B506">
+                  <wp:extent cx="3088811" cy="2306955"/>
+                  <wp:effectExtent l="0" t="0" r="0" b="0"/>
+                  <wp:docPr id="1" name="Picture 1"/>
+                  <wp:cNvGraphicFramePr>
+                    <a:graphicFrameLocks xmlns:a="http://schemas.openxmlformats.org/drawingml/2006/main" noChangeAspect="1"/>
+                  </wp:cNvGraphicFramePr>
+                  <a:graphic xmlns:a="http://schemas.openxmlformats.org/drawingml/2006/main">
+                    <a:graphicData uri="http://schemas.openxmlformats.org/drawingml/2006/picture">
+                      <pic:pic xmlns:pic="http://schemas.openxmlformats.org/drawingml/2006/picture">
+                        <pic:nvPicPr>
+                          <pic:cNvPr id="1" name="Scenario 2 fuel efficiency.png"/>
+                          <pic:cNvPicPr/>
+                        </pic:nvPicPr>
+                        <pic:blipFill>
+                          <a:blip r:embed="rId12">
+                            <a:extLst>
+                              <a:ext uri="{28A0092B-C50C-407E-A947-70E740481C1C}">
+                                <a14:useLocalDpi xmlns:a14="http://schemas.microsoft.com/office/drawing/2010/main" val="0"/>
+                              </a:ext>
+                            </a:extLst>
+                          </a:blip>
+                          <a:stretch>
+                            <a:fillRect/>
+                          </a:stretch>
+                        </pic:blipFill>
+                        <pic:spPr>
+                          <a:xfrm>
+                            <a:off x="0" y="0"/>
+                            <a:ext cx="3124978" cy="2333967"/>
+                          </a:xfrm>
+                          <a:prstGeom prst="rect">
+                            <a:avLst/>
+                          </a:prstGeom>
+                        </pic:spPr>
+                      </pic:pic>
+                    </a:graphicData>
+                  </a:graphic>
+                </wp:inline>
+              </w:drawing>
+            </w:r>
+          </w:p>
+          <w:p>
+            <w:pPr>
+              <w:pStyle w:val="Caption"/>
+            </w:pPr>
+            <w:bookmarkStart w:id="6" w:name="_Ref494231551"/>
+            <w:r>
+              <w:t xml:space="preserve">Figure </w:t>
+            </w:r>
+            <w:r>
+              <w:fldChar w:fldCharType="begin"/>
+            </w:r>
+            <w:r>
+              <w:instrText xml:space="preserve"> SEQ Figure \* ARABIC </w:instrText>
+            </w:r>
+            <w:r>
+              <w:fldChar w:fldCharType="separate"/>
+            </w:r>
+            <w:r>
+              <w:rPr>
+                <w:noProof/>
+              </w:rPr>
+              <w:t>1</w:t>
+            </w:r>
+            <w:r>
+              <w:fldChar w:fldCharType="end"/>
+            </w:r>
+            <w:bookmarkEnd w:id="6"/>
+            <w:r>
+              <w:t xml:space="preserve">a Scenario 5 Error and Velocity vs Altitude Fuel Efficient Landing </w:t>
+            </w:r>
+          </w:p>
+        </w:tc>
+        <w:tc>
+          <w:tcPr>
+            <w:tcW w:w="5101" w:type="dxa"/>
+          </w:tcPr>
+          <w:p>
+            <w:pPr>
+              <w:jc w:val="center"/>
+            </w:pPr>
+            <w:r>
+              <w:rPr>
+                <w:noProof/>
+              </w:rPr>
+              <w:drawing>
+                <wp:inline distT="0" distB="0" distL="0" distR="0" wp14:anchorId="073870D7" wp14:editId="1B4D8A6D">
+                  <wp:extent cx="3088809" cy="2306955"/>
+                  <wp:effectExtent l="0" t="0" r="0" b="0"/>
+                  <wp:docPr id="3" name="Picture 3"/>
+                  <wp:cNvGraphicFramePr>
+                    <a:graphicFrameLocks xmlns:a="http://schemas.openxmlformats.org/drawingml/2006/main" noChangeAspect="1"/>
+                  </wp:cNvGraphicFramePr>
+                  <a:graphic xmlns:a="http://schemas.openxmlformats.org/drawingml/2006/main">
+                    <a:graphicData uri="http://schemas.openxmlformats.org/drawingml/2006/picture">
+                      <pic:pic xmlns:pic="http://schemas.openxmlformats.org/drawingml/2006/picture">
+                        <pic:nvPicPr>
+                          <pic:cNvPr id="3" name="Scenario 5 soft.png"/>
+                          <pic:cNvPicPr/>
+                        </pic:nvPicPr>
+                        <pic:blipFill>
+                          <a:blip r:embed="rId13">
+                            <a:extLst>
+                              <a:ext uri="{28A0092B-C50C-407E-A947-70E740481C1C}">
+                                <a14:useLocalDpi xmlns:a14="http://schemas.microsoft.com/office/drawing/2010/main" val="0"/>
+                              </a:ext>
+                            </a:extLst>
+                          </a:blip>
+                          <a:stretch>
+                            <a:fillRect/>
+                          </a:stretch>
+                        </pic:blipFill>
+                        <pic:spPr>
+                          <a:xfrm>
+                            <a:off x="0" y="0"/>
+                            <a:ext cx="3107318" cy="2320779"/>
+                          </a:xfrm>
+                          <a:prstGeom prst="rect">
+                            <a:avLst/>
+                          </a:prstGeom>
+                        </pic:spPr>
+                      </pic:pic>
+                    </a:graphicData>
+                  </a:graphic>
+                </wp:inline>
+              </w:drawing>
+            </w:r>
+          </w:p>
+          <w:p>
+            <w:pPr>
+              <w:pStyle w:val="Caption"/>
+            </w:pPr>
+            <w:r>
+              <w:fldChar w:fldCharType="begin"/>
+            </w:r>
+            <w:r>
+              <w:instrText xml:space="preserve"> REF _Ref494231551 \h </w:instrText>
+            </w:r>
+            <w:r>
+              <w:instrText xml:space="preserve"> \* MERGEFORMAT </w:instrText>
+            </w:r>
+            <w:r>
+              <w:fldChar w:fldCharType="separate"/>
+            </w:r>
+            <w:r>
+              <w:t xml:space="preserve">Figure </w:t>
+            </w:r>
+            <w:r>
+              <w:rPr>
+                <w:noProof/>
+              </w:rPr>
+              <w:t>1</w:t>
+            </w:r>
+            <w:r>
+              <w:fldChar w:fldCharType="end"/>
+            </w:r>
+            <w:r>
+              <w:t>b Scenario 5 Error and Velocity vs Altitude Fuel Soft Landing</w:t>
+            </w:r>
+          </w:p>
+        </w:tc>
+      </w:tr>
+    </w:tbl>
     <w:p>
+      <w:r>
+        <w:t xml:space="preserve"> </w:t>
+      </w:r>
       <w:r>
         <w:t>However</w:t>
       </w:r>
@@ -3091,6 +3339,7 @@
         <w:pStyle w:val="Heading1"/>
       </w:pPr>
       <w:r>
+        <w:lastRenderedPageBreak/>
         <w:t>Extension Tasks</w:t>
       </w:r>
     </w:p>
@@ -3121,11 +3370,11 @@
       <w:pPr>
         <w:pStyle w:val="Heading2"/>
       </w:pPr>
-      <w:bookmarkStart w:id="6" w:name="_Ref489707255"/>
+      <w:bookmarkStart w:id="7" w:name="_Ref489707255"/>
       <w:r>
         <w:t>Aerostationary Orbit</w:t>
       </w:r>
-      <w:bookmarkEnd w:id="6"/>
+      <w:bookmarkEnd w:id="7"/>
     </w:p>
     <w:p>
       <w:r>
@@ -4970,7 +5219,11 @@
         <w:t xml:space="preserve"> </w:t>
       </w:r>
       <w:r>
-        <w:t xml:space="preserve">(converted to a quaternion with a real part of 0), and will rotate the given ‘up’ vector in the attitude stabilisation function to the desired orientation, causing the lander to turn. Fortunately, many quaternion functions had already been defined in the original source code so this could be implemented in a few lines. An additional statement was also added that if the stabilised attitude angle was approximately 0, then set up to the normalised position vector to save the computation. </w:t>
+        <w:t xml:space="preserve">(converted to a quaternion with a real part of 0), and will rotate the given ‘up’ vector in the attitude stabilisation function to the desired orientation, causing the lander to turn. Fortunately, many quaternion functions had already been defined in the original source code so this could be implemented in a few lines. An additional </w:t>
+      </w:r>
+      <w:r>
+        <w:lastRenderedPageBreak/>
+        <w:t xml:space="preserve">statement was also added that if the stabilised attitude angle was approximately 0, then set up to the normalised position vector to save the computation. </w:t>
       </w:r>
     </w:p>
     <w:p>
@@ -5050,7 +5303,16 @@
     </w:p>
     <w:p>
       <w:r>
-        <w:t>A new switch was added to the ‘w’ key to allow the wind to be toggled on and off.</w:t>
+        <w:t xml:space="preserve">A new switch was added to the </w:t>
+      </w:r>
+      <w:r>
+        <w:rPr>
+          <w:rFonts w:ascii="Courier New" w:hAnsi="Courier New" w:cs="Courier New"/>
+        </w:rPr>
+        <w:t>‘w’</w:t>
+      </w:r>
+      <w:r>
+        <w:t xml:space="preserve"> key to allow the wind to be toggled on and off.</w:t>
       </w:r>
     </w:p>
     <w:p>
@@ -5106,22 +5368,46 @@
         <w:rPr>
           <w:rFonts w:ascii="Courier New" w:hAnsi="Courier New" w:cs="Courier New"/>
         </w:rPr>
-        <w:t>thrust_wrt_world</w:t>
-      </w:r>
-      <w:r>
-        <w:t xml:space="preserve"> function has a simplifying control statement where it assumes the lander is pointing directly up if </w:t>
+        <w:t>‘</w:t>
       </w:r>
       <w:r>
         <w:rPr>
           <w:rFonts w:ascii="Courier New" w:hAnsi="Courier New" w:cs="Courier New"/>
         </w:rPr>
-        <w:t>stabilized_attitude</w:t>
+        <w:t>thrust</w:t>
       </w:r>
       <w:r>
         <w:rPr>
           <w:rFonts w:ascii="Courier New" w:hAnsi="Courier New" w:cs="Courier New"/>
         </w:rPr>
-        <w:t>_angle</w:t>
+        <w:t>_wrt_world</w:t>
+      </w:r>
+      <w:r>
+        <w:rPr>
+          <w:rFonts w:ascii="Courier New" w:hAnsi="Courier New" w:cs="Courier New"/>
+        </w:rPr>
+        <w:t>’</w:t>
+      </w:r>
+      <w:r>
+        <w:t xml:space="preserve"> function has a simplifying control statement where it assumes the lander is pointing directly up if </w:t>
+      </w:r>
+      <w:r>
+        <w:rPr>
+          <w:rFonts w:ascii="Courier New" w:hAnsi="Courier New" w:cs="Courier New"/>
+        </w:rPr>
+        <w:t>‘</w:t>
+      </w:r>
+      <w:r>
+        <w:rPr>
+          <w:rFonts w:ascii="Courier New" w:hAnsi="Courier New" w:cs="Courier New"/>
+        </w:rPr>
+        <w:t>stabilized_attitude_angle</w:t>
+      </w:r>
+      <w:r>
+        <w:rPr>
+          <w:rFonts w:ascii="Courier New" w:hAnsi="Courier New" w:cs="Courier New"/>
+        </w:rPr>
+        <w:t>’</w:t>
       </w:r>
       <w:r>
         <w:rPr>
@@ -5151,11 +5437,11 @@
       <w:pPr>
         <w:pStyle w:val="Heading2"/>
       </w:pPr>
-      <w:bookmarkStart w:id="7" w:name="_Ref490404559"/>
+      <w:bookmarkStart w:id="8" w:name="_Ref490404559"/>
       <w:r>
         <w:t>Tuning Autopilot</w:t>
       </w:r>
-      <w:bookmarkEnd w:id="7"/>
+      <w:bookmarkEnd w:id="8"/>
     </w:p>
     <w:p>
       <w:r>
@@ -5221,7 +5507,11 @@
         </m:sSub>
       </m:oMath>
       <w:r>
-        <w:t xml:space="preserve"> allows you to produce an autopilot regime that can either minimise fuel usage or force on the lander. The least fuel possible would mean the throttle firing as late as possible and staying on maximum until the lander touches the ground, as this makes the most of the breaking force provided by the atmosphere. Conversely the minimum force on the lander would require firing as early as possible, and the fuel just running out as the lander touches down.</w:t>
+        <w:t xml:space="preserve"> allows you to produce an autopilot regime that can either minimise fuel usage or force on the lander. The least fuel possible would mean the throttle firing as late as possible </w:t>
+      </w:r>
+      <w:r>
+        <w:lastRenderedPageBreak/>
+        <w:t>and staying on maximum until the lander touches the ground, as this makes the most of the breaking force provided by the atmosphere. Conversely the minimum force on the lander would require firing as early as possible, and the fuel just running out as the lander touches down.</w:t>
       </w:r>
     </w:p>
     <w:p>
@@ -5338,6 +5628,8 @@
       <w:r>
         <w:fldChar w:fldCharType="separate"/>
       </w:r>
+    </w:p>
+    <w:p>
       <w:r>
         <w:t xml:space="preserve">Table </w:t>
       </w:r>
@@ -5418,12 +5710,7 @@
       <w:r>
         <w:t xml:space="preserve"> The values for this table were determined after the introduction of planetary rotation.</w:t>
       </w:r>
-    </w:p>
-    <w:p>
-      <w:bookmarkStart w:id="8" w:name="_Ref488784469"/>
-      <w:r>
-        <w:br w:type="page"/>
-      </w:r>
+      <w:bookmarkStart w:id="9" w:name="_Ref488784469"/>
     </w:p>
     <w:p>
       <w:pPr>
@@ -5450,7 +5737,7 @@
       <w:r>
         <w:fldChar w:fldCharType="end"/>
       </w:r>
-      <w:bookmarkEnd w:id="8"/>
+      <w:bookmarkEnd w:id="9"/>
       <w:r>
         <w:t xml:space="preserve"> Values of </w:t>
       </w:r>
@@ -6130,7 +6417,11 @@
     </w:p>
     <w:p>
       <w:r>
-        <w:t xml:space="preserve">From any stable circular orbit, the autopilot will request an input radius (as a factor of Mars’ Radius) to which it will transfer its orbit to. The manoeuvre has 2 bursts: the first to bring the lander into an appropriate elliptical orbit with perigee or apogee at the given radius (depending on whether the lander is going to a higher orbit or not), and the second to make the orbit circular upon arrival at the appropriate altitude. If the given radius leads to the orbiter passing within the Exosphere of Mars, then the autopilot will automatically switch to descent mode allowing it to land safely as described in </w:t>
+        <w:t xml:space="preserve">From any stable circular orbit, the autopilot will request an input radius (as a factor of Mars’ Radius) to which it will transfer its orbit to. The manoeuvre has 2 bursts: the first to bring the lander into an appropriate elliptical orbit with perigee or apogee at the given radius (depending on whether the lander is going to a higher orbit or not), and the second to make the orbit circular upon arrival at the </w:t>
+      </w:r>
+      <w:r>
+        <w:lastRenderedPageBreak/>
+        <w:t xml:space="preserve">appropriate altitude. If the given radius leads to the orbiter passing within the Exosphere of Mars, then the autopilot will automatically switch to descent mode allowing it to land safely as described in </w:t>
       </w:r>
       <w:r>
         <w:fldChar w:fldCharType="begin"/>
@@ -6921,7 +7212,10 @@
     </w:p>
     <w:p>
       <w:r>
-        <w:t>Because the throttle has a finite max thrust, the final circular orbit will not be perfect, as the orbiter will have moved from apogee/perigee before the burst has completed, introducing a radial component to the velocity. Further work could involve the autopilot calculating how long it will take for the thrusters to burst and then firing such that the orbiter spends equal time before and after the ideal firing point.</w:t>
+        <w:t xml:space="preserve">Because the throttle has a finite max thrust, the final circular orbit will not be perfect, as the orbiter will have moved from apogee/perigee before the burst has completed, introducing a radial component to the velocity. </w:t>
+      </w:r>
+      <w:r>
+        <w:t>To correct this, the autopilot will move to the Orbital Injection algorithm to tighten up the orbit.</w:t>
       </w:r>
     </w:p>
     <w:p>
@@ -6934,7 +7228,13 @@
     </w:p>
     <w:p>
       <w:r>
-        <w:t xml:space="preserve">To get into a stable orbit from a stationary position, the lander must be accelerated to a desired altitude with no radial velocity and angular velocity as describer in </w:t>
+        <w:t>To get into a stable orbit from a stationary position, the lander must be accelerated to a desired altitude with no radial velocity a</w:t>
+      </w:r>
+      <w:r>
+        <w:t>nd angular velocity as described</w:t>
+      </w:r>
+      <w:r>
+        <w:t xml:space="preserve"> in </w:t>
       </w:r>
       <w:r>
         <w:fldChar w:fldCharType="begin"/>
@@ -7919,180 +8219,552 @@
                   <w:rPr>
                     <w:rFonts w:ascii="Cambria Math" w:hAnsi="Cambria Math"/>
                   </w:rPr>
-                  <m:t>θ=</m:t>
+                  <m:t>θ</m:t>
                 </m:r>
-                <m:func>
-                  <m:funcPr>
+                <m:r>
+                  <w:rPr>
+                    <w:rFonts w:ascii="Cambria Math" w:hAnsi="Cambria Math"/>
+                  </w:rPr>
+                  <m:t xml:space="preserve">= </m:t>
+                </m:r>
+                <m:d>
+                  <m:dPr>
+                    <m:begChr m:val="{"/>
+                    <m:endChr m:val=""/>
                     <m:ctrlPr>
                       <w:rPr>
                         <w:rFonts w:ascii="Cambria Math" w:hAnsi="Cambria Math"/>
                         <w:i/>
                       </w:rPr>
                     </m:ctrlPr>
-                  </m:funcPr>
-                  <m:fName>
-                    <m:sSup>
-                      <m:sSupPr>
+                  </m:dPr>
+                  <m:e>
+                    <m:m>
+                      <m:mPr>
+                        <m:mcs>
+                          <m:mc>
+                            <m:mcPr>
+                              <m:count m:val="2"/>
+                              <m:mcJc m:val="center"/>
+                            </m:mcPr>
+                          </m:mc>
+                        </m:mcs>
                         <m:ctrlPr>
                           <w:rPr>
                             <w:rFonts w:ascii="Cambria Math" w:hAnsi="Cambria Math"/>
                             <w:i/>
                           </w:rPr>
                         </m:ctrlPr>
-                      </m:sSupPr>
-                      <m:e>
-                        <m:r>
-                          <m:rPr>
-                            <m:sty m:val="p"/>
-                          </m:rPr>
-                          <w:rPr>
-                            <w:rFonts w:ascii="Cambria Math" w:hAnsi="Cambria Math"/>
-                          </w:rPr>
-                          <m:t>cos</m:t>
-                        </m:r>
-                        <m:ctrlPr>
-                          <w:rPr>
-                            <w:rFonts w:ascii="Cambria Math" w:hAnsi="Cambria Math"/>
-                          </w:rPr>
-                        </m:ctrlPr>
-                      </m:e>
-                      <m:sup>
-                        <m:r>
-                          <w:rPr>
-                            <w:rFonts w:ascii="Cambria Math" w:hAnsi="Cambria Math"/>
-                          </w:rPr>
-                          <m:t>-1</m:t>
-                        </m:r>
-                        <m:ctrlPr>
-                          <w:rPr>
-                            <w:rFonts w:ascii="Cambria Math" w:hAnsi="Cambria Math"/>
-                          </w:rPr>
-                        </m:ctrlPr>
-                      </m:sup>
-                    </m:sSup>
-                  </m:fName>
-                  <m:e>
-                    <m:d>
-                      <m:dPr>
-                        <m:begChr m:val="["/>
-                        <m:endChr m:val="]"/>
-                        <m:ctrlPr>
-                          <w:rPr>
-                            <w:rFonts w:ascii="Cambria Math" w:hAnsi="Cambria Math"/>
-                            <w:i/>
-                          </w:rPr>
-                        </m:ctrlPr>
-                      </m:dPr>
-                      <m:e>
-                        <m:acc>
-                          <m:accPr>
-                            <m:ctrlPr>
-                              <w:rPr>
-                                <w:rFonts w:ascii="Cambria Math" w:hAnsi="Cambria Math"/>
-                                <w:b/>
-                                <w:i/>
-                              </w:rPr>
-                            </m:ctrlPr>
-                          </m:accPr>
-                          <m:e>
-                            <m:sSub>
-                              <m:sSubPr>
-                                <m:ctrlPr>
-                                  <w:rPr>
-                                    <w:rFonts w:ascii="Cambria Math" w:hAnsi="Cambria Math"/>
-                                    <w:b/>
-                                    <w:i/>
-                                  </w:rPr>
-                                </m:ctrlPr>
-                              </m:sSubPr>
-                              <m:e>
-                                <m:r>
-                                  <m:rPr>
-                                    <m:sty m:val="bi"/>
-                                  </m:rPr>
-                                  <w:rPr>
-                                    <w:rFonts w:ascii="Cambria Math" w:hAnsi="Cambria Math"/>
-                                  </w:rPr>
-                                  <m:t>(P</m:t>
-                                </m:r>
-                              </m:e>
-                              <m:sub>
-                                <m:r>
-                                  <m:rPr>
-                                    <m:nor/>
-                                  </m:rPr>
-                                  <w:rPr>
-                                    <w:rFonts w:ascii="Cambria Math" w:hAnsi="Cambria Math"/>
-                                    <w:b/>
-                                  </w:rPr>
-                                  <m:t>out</m:t>
-                                </m:r>
-                              </m:sub>
-                            </m:sSub>
-                            <m:r>
-                              <m:rPr>
-                                <m:sty m:val="bi"/>
-                              </m:rPr>
-                              <w:rPr>
-                                <w:rFonts w:ascii="Cambria Math" w:hAnsi="Cambria Math"/>
-                              </w:rPr>
-                              <m:t xml:space="preserve">+∆) </m:t>
-                            </m:r>
-                          </m:e>
-                        </m:acc>
-                        <m:r>
-                          <m:rPr>
-                            <m:sty m:val="bi"/>
-                          </m:rPr>
-                          <w:rPr>
-                            <w:rFonts w:ascii="Cambria Math" w:hAnsi="Cambria Math"/>
-                          </w:rPr>
-                          <m:t>∙</m:t>
-                        </m:r>
-                        <m:sSub>
-                          <m:sSubPr>
-                            <m:ctrlPr>
-                              <w:rPr>
-                                <w:rFonts w:ascii="Cambria Math" w:hAnsi="Cambria Math"/>
-                                <w:b/>
-                                <w:i/>
-                              </w:rPr>
-                            </m:ctrlPr>
-                          </m:sSubPr>
-                          <m:e>
-                            <m:r>
-                              <m:rPr>
-                                <m:sty m:val="bi"/>
-                              </m:rPr>
-                              <w:rPr>
-                                <w:rFonts w:ascii="Cambria Math" w:hAnsi="Cambria Math"/>
-                              </w:rPr>
-                              <m:t>e</m:t>
-                            </m:r>
-                          </m:e>
-                          <m:sub>
-                            <m:r>
-                              <m:rPr>
-                                <m:sty m:val="bi"/>
-                              </m:rPr>
-                              <w:rPr>
-                                <w:rFonts w:ascii="Cambria Math" w:hAnsi="Cambria Math"/>
-                              </w:rPr>
-                              <m:t>r</m:t>
-                            </m:r>
-                          </m:sub>
-                        </m:sSub>
-                        <m:ctrlPr>
-                          <w:rPr>
-                            <w:rFonts w:ascii="Cambria Math" w:hAnsi="Cambria Math"/>
-                            <w:b/>
-                            <w:i/>
-                          </w:rPr>
-                        </m:ctrlPr>
-                      </m:e>
-                    </m:d>
+                      </m:mPr>
+                      <m:mr>
+                        <m:e>
+                          <m:func>
+                            <m:funcPr>
+                              <m:ctrlPr>
+                                <w:rPr>
+                                  <w:rFonts w:ascii="Cambria Math" w:hAnsi="Cambria Math"/>
+                                  <w:i/>
+                                </w:rPr>
+                              </m:ctrlPr>
+                            </m:funcPr>
+                            <m:fName>
+                              <m:sSup>
+                                <m:sSupPr>
+                                  <m:ctrlPr>
+                                    <w:rPr>
+                                      <w:rFonts w:ascii="Cambria Math" w:hAnsi="Cambria Math"/>
+                                      <w:i/>
+                                    </w:rPr>
+                                  </m:ctrlPr>
+                                </m:sSupPr>
+                                <m:e>
+                                  <m:r>
+                                    <m:rPr>
+                                      <m:sty m:val="p"/>
+                                    </m:rPr>
+                                    <w:rPr>
+                                      <w:rFonts w:ascii="Cambria Math" w:hAnsi="Cambria Math"/>
+                                    </w:rPr>
+                                    <m:t xml:space="preserve">   </m:t>
+                                  </m:r>
+                                  <m:r>
+                                    <m:rPr>
+                                      <m:sty m:val="p"/>
+                                    </m:rPr>
+                                    <w:rPr>
+                                      <w:rFonts w:ascii="Cambria Math" w:hAnsi="Cambria Math"/>
+                                    </w:rPr>
+                                    <m:t>cos</m:t>
+                                  </m:r>
+                                  <m:ctrlPr>
+                                    <w:rPr>
+                                      <w:rFonts w:ascii="Cambria Math" w:hAnsi="Cambria Math"/>
+                                    </w:rPr>
+                                  </m:ctrlPr>
+                                </m:e>
+                                <m:sup>
+                                  <m:r>
+                                    <w:rPr>
+                                      <w:rFonts w:ascii="Cambria Math" w:hAnsi="Cambria Math"/>
+                                    </w:rPr>
+                                    <m:t>-1</m:t>
+                                  </m:r>
+                                  <m:ctrlPr>
+                                    <w:rPr>
+                                      <w:rFonts w:ascii="Cambria Math" w:hAnsi="Cambria Math"/>
+                                    </w:rPr>
+                                  </m:ctrlPr>
+                                </m:sup>
+                              </m:sSup>
+                            </m:fName>
+                            <m:e>
+                              <m:d>
+                                <m:dPr>
+                                  <m:begChr m:val="["/>
+                                  <m:endChr m:val="]"/>
+                                  <m:ctrlPr>
+                                    <w:rPr>
+                                      <w:rFonts w:ascii="Cambria Math" w:hAnsi="Cambria Math"/>
+                                      <w:i/>
+                                    </w:rPr>
+                                  </m:ctrlPr>
+                                </m:dPr>
+                                <m:e>
+                                  <m:acc>
+                                    <m:accPr>
+                                      <m:ctrlPr>
+                                        <w:rPr>
+                                          <w:rFonts w:ascii="Cambria Math" w:hAnsi="Cambria Math"/>
+                                          <w:b/>
+                                          <w:i/>
+                                        </w:rPr>
+                                      </m:ctrlPr>
+                                    </m:accPr>
+                                    <m:e>
+                                      <m:sSub>
+                                        <m:sSubPr>
+                                          <m:ctrlPr>
+                                            <w:rPr>
+                                              <w:rFonts w:ascii="Cambria Math" w:hAnsi="Cambria Math"/>
+                                              <w:b/>
+                                              <w:i/>
+                                            </w:rPr>
+                                          </m:ctrlPr>
+                                        </m:sSubPr>
+                                        <m:e>
+                                          <m:r>
+                                            <m:rPr>
+                                              <m:sty m:val="bi"/>
+                                            </m:rPr>
+                                            <w:rPr>
+                                              <w:rFonts w:ascii="Cambria Math" w:hAnsi="Cambria Math"/>
+                                            </w:rPr>
+                                            <m:t>(P</m:t>
+                                          </m:r>
+                                        </m:e>
+                                        <m:sub>
+                                          <m:r>
+                                            <m:rPr>
+                                              <m:nor/>
+                                            </m:rPr>
+                                            <w:rPr>
+                                              <w:rFonts w:ascii="Cambria Math" w:hAnsi="Cambria Math"/>
+                                              <w:b/>
+                                            </w:rPr>
+                                            <m:t>out</m:t>
+                                          </m:r>
+                                        </m:sub>
+                                      </m:sSub>
+                                      <m:r>
+                                        <m:rPr>
+                                          <m:sty m:val="bi"/>
+                                        </m:rPr>
+                                        <w:rPr>
+                                          <w:rFonts w:ascii="Cambria Math" w:hAnsi="Cambria Math"/>
+                                        </w:rPr>
+                                        <m:t xml:space="preserve">+∆) </m:t>
+                                      </m:r>
+                                    </m:e>
+                                  </m:acc>
+                                  <m:r>
+                                    <m:rPr>
+                                      <m:sty m:val="bi"/>
+                                    </m:rPr>
+                                    <w:rPr>
+                                      <w:rFonts w:ascii="Cambria Math" w:hAnsi="Cambria Math"/>
+                                    </w:rPr>
+                                    <m:t>∙</m:t>
+                                  </m:r>
+                                  <m:sSub>
+                                    <m:sSubPr>
+                                      <m:ctrlPr>
+                                        <w:rPr>
+                                          <w:rFonts w:ascii="Cambria Math" w:hAnsi="Cambria Math"/>
+                                          <w:b/>
+                                          <w:i/>
+                                        </w:rPr>
+                                      </m:ctrlPr>
+                                    </m:sSubPr>
+                                    <m:e>
+                                      <m:r>
+                                        <m:rPr>
+                                          <m:sty m:val="bi"/>
+                                        </m:rPr>
+                                        <w:rPr>
+                                          <w:rFonts w:ascii="Cambria Math" w:hAnsi="Cambria Math"/>
+                                        </w:rPr>
+                                        <m:t>e</m:t>
+                                      </m:r>
+                                    </m:e>
+                                    <m:sub>
+                                      <m:r>
+                                        <m:rPr>
+                                          <m:sty m:val="bi"/>
+                                        </m:rPr>
+                                        <w:rPr>
+                                          <w:rFonts w:ascii="Cambria Math" w:hAnsi="Cambria Math"/>
+                                        </w:rPr>
+                                        <m:t>r</m:t>
+                                      </m:r>
+                                    </m:sub>
+                                  </m:sSub>
+                                  <m:ctrlPr>
+                                    <w:rPr>
+                                      <w:rFonts w:ascii="Cambria Math" w:hAnsi="Cambria Math"/>
+                                      <w:b/>
+                                      <w:i/>
+                                    </w:rPr>
+                                  </m:ctrlPr>
+                                </m:e>
+                              </m:d>
+                            </m:e>
+                          </m:func>
+                        </m:e>
+                        <m:e>
+                          <m:r>
+                            <m:rPr>
+                              <m:sty m:val="bi"/>
+                            </m:rPr>
+                            <w:rPr>
+                              <w:rFonts w:ascii="Cambria Math" w:hAnsi="Cambria Math"/>
+                            </w:rPr>
+                            <m:t>ε</m:t>
+                          </m:r>
+                          <m:r>
+                            <m:rPr>
+                              <m:sty m:val="bi"/>
+                            </m:rPr>
+                            <w:rPr>
+                              <w:rFonts w:ascii="Cambria Math" w:hAnsi="Cambria Math"/>
+                            </w:rPr>
+                            <m:t>∙</m:t>
+                          </m:r>
+                          <m:sSub>
+                            <m:sSubPr>
+                              <m:ctrlPr>
+                                <w:rPr>
+                                  <w:rFonts w:ascii="Cambria Math" w:hAnsi="Cambria Math"/>
+                                  <w:b/>
+                                  <w:i/>
+                                </w:rPr>
+                              </m:ctrlPr>
+                            </m:sSubPr>
+                            <m:e>
+                              <m:r>
+                                <m:rPr>
+                                  <m:sty m:val="bi"/>
+                                </m:rPr>
+                                <w:rPr>
+                                  <w:rFonts w:ascii="Cambria Math" w:hAnsi="Cambria Math"/>
+                                </w:rPr>
+                                <m:t>e</m:t>
+                              </m:r>
+                            </m:e>
+                            <m:sub>
+                              <m:r>
+                                <m:rPr>
+                                  <m:sty m:val="bi"/>
+                                </m:rPr>
+                                <w:rPr>
+                                  <w:rFonts w:ascii="Cambria Math" w:hAnsi="Cambria Math"/>
+                                </w:rPr>
+                                <m:t>θ</m:t>
+                              </m:r>
+                            </m:sub>
+                          </m:sSub>
+                          <m:r>
+                            <m:rPr>
+                              <m:sty m:val="bi"/>
+                            </m:rPr>
+                            <w:rPr>
+                              <w:rFonts w:ascii="Cambria Math" w:hAnsi="Cambria Math"/>
+                            </w:rPr>
+                            <m:t>&lt;</m:t>
+                          </m:r>
+                          <m:r>
+                            <w:rPr>
+                              <w:rFonts w:ascii="Cambria Math" w:hAnsi="Cambria Math"/>
+                            </w:rPr>
+                            <m:t>0</m:t>
+                          </m:r>
+                        </m:e>
+                      </m:mr>
+                      <m:mr>
+                        <m:e>
+                          <m:func>
+                            <m:funcPr>
+                              <m:ctrlPr>
+                                <w:rPr>
+                                  <w:rFonts w:ascii="Cambria Math" w:hAnsi="Cambria Math"/>
+                                  <w:i/>
+                                </w:rPr>
+                              </m:ctrlPr>
+                            </m:funcPr>
+                            <m:fName>
+                              <m:sSup>
+                                <m:sSupPr>
+                                  <m:ctrlPr>
+                                    <w:rPr>
+                                      <w:rFonts w:ascii="Cambria Math" w:hAnsi="Cambria Math"/>
+                                      <w:i/>
+                                    </w:rPr>
+                                  </m:ctrlPr>
+                                </m:sSupPr>
+                                <m:e>
+                                  <m:r>
+                                    <m:rPr>
+                                      <m:sty m:val="p"/>
+                                    </m:rPr>
+                                    <w:rPr>
+                                      <w:rFonts w:ascii="Cambria Math" w:hAnsi="Cambria Math"/>
+                                    </w:rPr>
+                                    <m:t>-</m:t>
+                                  </m:r>
+                                  <m:r>
+                                    <m:rPr>
+                                      <m:sty m:val="p"/>
+                                    </m:rPr>
+                                    <w:rPr>
+                                      <w:rFonts w:ascii="Cambria Math" w:hAnsi="Cambria Math"/>
+                                    </w:rPr>
+                                    <m:t>cos</m:t>
+                                  </m:r>
+                                  <m:ctrlPr>
+                                    <w:rPr>
+                                      <w:rFonts w:ascii="Cambria Math" w:hAnsi="Cambria Math"/>
+                                    </w:rPr>
+                                  </m:ctrlPr>
+                                </m:e>
+                                <m:sup>
+                                  <m:r>
+                                    <w:rPr>
+                                      <w:rFonts w:ascii="Cambria Math" w:hAnsi="Cambria Math"/>
+                                    </w:rPr>
+                                    <m:t>-1</m:t>
+                                  </m:r>
+                                  <m:ctrlPr>
+                                    <w:rPr>
+                                      <w:rFonts w:ascii="Cambria Math" w:hAnsi="Cambria Math"/>
+                                    </w:rPr>
+                                  </m:ctrlPr>
+                                </m:sup>
+                              </m:sSup>
+                            </m:fName>
+                            <m:e>
+                              <m:d>
+                                <m:dPr>
+                                  <m:begChr m:val="["/>
+                                  <m:endChr m:val="]"/>
+                                  <m:ctrlPr>
+                                    <w:rPr>
+                                      <w:rFonts w:ascii="Cambria Math" w:hAnsi="Cambria Math"/>
+                                      <w:i/>
+                                    </w:rPr>
+                                  </m:ctrlPr>
+                                </m:dPr>
+                                <m:e>
+                                  <m:acc>
+                                    <m:accPr>
+                                      <m:ctrlPr>
+                                        <w:rPr>
+                                          <w:rFonts w:ascii="Cambria Math" w:hAnsi="Cambria Math"/>
+                                          <w:b/>
+                                          <w:i/>
+                                        </w:rPr>
+                                      </m:ctrlPr>
+                                    </m:accPr>
+                                    <m:e>
+                                      <m:sSub>
+                                        <m:sSubPr>
+                                          <m:ctrlPr>
+                                            <w:rPr>
+                                              <w:rFonts w:ascii="Cambria Math" w:hAnsi="Cambria Math"/>
+                                              <w:b/>
+                                              <w:i/>
+                                            </w:rPr>
+                                          </m:ctrlPr>
+                                        </m:sSubPr>
+                                        <m:e>
+                                          <m:r>
+                                            <m:rPr>
+                                              <m:sty m:val="bi"/>
+                                            </m:rPr>
+                                            <w:rPr>
+                                              <w:rFonts w:ascii="Cambria Math" w:hAnsi="Cambria Math"/>
+                                            </w:rPr>
+                                            <m:t>(P</m:t>
+                                          </m:r>
+                                        </m:e>
+                                        <m:sub>
+                                          <m:r>
+                                            <m:rPr>
+                                              <m:nor/>
+                                            </m:rPr>
+                                            <w:rPr>
+                                              <w:rFonts w:ascii="Cambria Math" w:hAnsi="Cambria Math"/>
+                                              <w:b/>
+                                            </w:rPr>
+                                            <m:t>out</m:t>
+                                          </m:r>
+                                        </m:sub>
+                                      </m:sSub>
+                                      <m:r>
+                                        <m:rPr>
+                                          <m:sty m:val="bi"/>
+                                        </m:rPr>
+                                        <w:rPr>
+                                          <w:rFonts w:ascii="Cambria Math" w:hAnsi="Cambria Math"/>
+                                        </w:rPr>
+                                        <m:t xml:space="preserve">+∆) </m:t>
+                                      </m:r>
+                                    </m:e>
+                                  </m:acc>
+                                  <m:r>
+                                    <m:rPr>
+                                      <m:sty m:val="bi"/>
+                                    </m:rPr>
+                                    <w:rPr>
+                                      <w:rFonts w:ascii="Cambria Math" w:hAnsi="Cambria Math"/>
+                                    </w:rPr>
+                                    <m:t>∙</m:t>
+                                  </m:r>
+                                  <m:sSub>
+                                    <m:sSubPr>
+                                      <m:ctrlPr>
+                                        <w:rPr>
+                                          <w:rFonts w:ascii="Cambria Math" w:hAnsi="Cambria Math"/>
+                                          <w:b/>
+                                          <w:i/>
+                                        </w:rPr>
+                                      </m:ctrlPr>
+                                    </m:sSubPr>
+                                    <m:e>
+                                      <m:r>
+                                        <m:rPr>
+                                          <m:sty m:val="bi"/>
+                                        </m:rPr>
+                                        <w:rPr>
+                                          <w:rFonts w:ascii="Cambria Math" w:hAnsi="Cambria Math"/>
+                                        </w:rPr>
+                                        <m:t>e</m:t>
+                                      </m:r>
+                                    </m:e>
+                                    <m:sub>
+                                      <m:r>
+                                        <m:rPr>
+                                          <m:sty m:val="bi"/>
+                                        </m:rPr>
+                                        <w:rPr>
+                                          <w:rFonts w:ascii="Cambria Math" w:hAnsi="Cambria Math"/>
+                                        </w:rPr>
+                                        <m:t>r</m:t>
+                                      </m:r>
+                                    </m:sub>
+                                  </m:sSub>
+                                  <m:ctrlPr>
+                                    <w:rPr>
+                                      <w:rFonts w:ascii="Cambria Math" w:hAnsi="Cambria Math"/>
+                                      <w:b/>
+                                      <w:i/>
+                                    </w:rPr>
+                                  </m:ctrlPr>
+                                </m:e>
+                              </m:d>
+                            </m:e>
+                          </m:func>
+                        </m:e>
+                        <m:e>
+                          <m:r>
+                            <m:rPr>
+                              <m:sty m:val="bi"/>
+                            </m:rPr>
+                            <w:rPr>
+                              <w:rFonts w:ascii="Cambria Math" w:hAnsi="Cambria Math"/>
+                            </w:rPr>
+                            <m:t>ε</m:t>
+                          </m:r>
+                          <m:r>
+                            <m:rPr>
+                              <m:sty m:val="bi"/>
+                            </m:rPr>
+                            <w:rPr>
+                              <w:rFonts w:ascii="Cambria Math" w:hAnsi="Cambria Math"/>
+                            </w:rPr>
+                            <m:t>∙</m:t>
+                          </m:r>
+                          <m:sSub>
+                            <m:sSubPr>
+                              <m:ctrlPr>
+                                <w:rPr>
+                                  <w:rFonts w:ascii="Cambria Math" w:hAnsi="Cambria Math"/>
+                                  <w:b/>
+                                  <w:i/>
+                                </w:rPr>
+                              </m:ctrlPr>
+                            </m:sSubPr>
+                            <m:e>
+                              <m:r>
+                                <m:rPr>
+                                  <m:sty m:val="bi"/>
+                                </m:rPr>
+                                <w:rPr>
+                                  <w:rFonts w:ascii="Cambria Math" w:hAnsi="Cambria Math"/>
+                                </w:rPr>
+                                <m:t>e</m:t>
+                              </m:r>
+                            </m:e>
+                            <m:sub>
+                              <m:r>
+                                <m:rPr>
+                                  <m:sty m:val="bi"/>
+                                </m:rPr>
+                                <w:rPr>
+                                  <w:rFonts w:ascii="Cambria Math" w:hAnsi="Cambria Math"/>
+                                </w:rPr>
+                                <m:t>θ</m:t>
+                              </m:r>
+                            </m:sub>
+                          </m:sSub>
+                          <m:r>
+                            <m:rPr>
+                              <m:sty m:val="bi"/>
+                            </m:rPr>
+                            <w:rPr>
+                              <w:rFonts w:ascii="Cambria Math" w:hAnsi="Cambria Math"/>
+                            </w:rPr>
+                            <m:t>≥</m:t>
+                          </m:r>
+                          <m:r>
+                            <w:rPr>
+                              <w:rFonts w:ascii="Cambria Math" w:hAnsi="Cambria Math"/>
+                            </w:rPr>
+                            <m:t>0</m:t>
+                          </m:r>
+                        </m:e>
+                      </m:mr>
+                    </m:m>
                   </m:e>
-                </m:func>
+                </m:d>
               </m:oMath>
             </m:oMathPara>
           </w:p>
@@ -8484,7 +9156,81 @@
         </w:tc>
       </w:tr>
     </w:tbl>
-    <w:p/>
+    <w:p>
+      <w:pPr>
+        <w:pStyle w:val="Heading2"/>
+      </w:pPr>
+      <w:r>
+        <w:t>Engine Lag and Delay</w:t>
+      </w:r>
+    </w:p>
+    <w:p>
+      <w:pPr>
+        <w:rPr>
+          <w:rFonts w:cstheme="minorHAnsi"/>
+        </w:rPr>
+      </w:pPr>
+      <w:r>
+        <w:t xml:space="preserve">Changing the values of </w:t>
+      </w:r>
+      <w:r>
+        <w:rPr>
+          <w:rFonts w:ascii="Courier New" w:hAnsi="Courier New" w:cs="Courier New"/>
+        </w:rPr>
+        <w:t>‘ENGINE_LAG’</w:t>
+      </w:r>
+      <w:r>
+        <w:rPr>
+          <w:rFonts w:cstheme="minorHAnsi"/>
+        </w:rPr>
+        <w:t xml:space="preserve"> and</w:t>
+      </w:r>
+      <w:r>
+        <w:rPr>
+          <w:rFonts w:ascii="Courier New" w:hAnsi="Courier New" w:cs="Courier New"/>
+        </w:rPr>
+        <w:t xml:space="preserve"> ‘ENGINE_DELAY’</w:t>
+      </w:r>
+      <w:r>
+        <w:rPr>
+          <w:rFonts w:cstheme="minorHAnsi"/>
+        </w:rPr>
+        <w:t xml:space="preserve"> in</w:t>
+      </w:r>
+      <w:r>
+        <w:rPr>
+          <w:rFonts w:ascii="Courier New" w:hAnsi="Courier New" w:cs="Courier New"/>
+        </w:rPr>
+        <w:t xml:space="preserve"> ‘lander.h’</w:t>
+      </w:r>
+      <w:r>
+        <w:rPr>
+          <w:rFonts w:cstheme="minorHAnsi"/>
+        </w:rPr>
+        <w:t xml:space="preserve"> will introduce instabilities into the system. Delay represents the time taken for a signal to reach the actuator (in this case the thrust produced in the rocket) and the lag represents how fast the actuator can respond. </w:t>
+      </w:r>
+    </w:p>
+    <w:p>
+      <w:pPr>
+        <w:rPr>
+          <w:rFonts w:cstheme="minorHAnsi"/>
+        </w:rPr>
+      </w:pPr>
+      <w:r>
+        <w:rPr>
+          <w:rFonts w:cstheme="minorHAnsi"/>
+        </w:rPr>
+        <w:t>Initially changing these values caused a lot of problems because of how the lander class worked, and the use of pointers which will interfere with different instances of the class. As a result, the tuner had to be modified to create a copy of the buffer and restore it at the end of the function call as well as ensure that the destructor only deletes the variable when the real object is deleted and not a virtual instance used in the tuner.</w:t>
+      </w:r>
+    </w:p>
+    <w:p>
+      <w:r>
+        <w:t>An engine lag of 5s and delay of 2s can be toggled on or off using ‘c’ and ‘v’ key respectively. The autopilot will predict up to 5s ahead to try and counteract the effects of the delay, though it will not tune due to the time it takes to run through</w:t>
+      </w:r>
+      <w:r>
+        <w:t xml:space="preserve"> – as it is effectively doing 100 times more calculations per time step. The delay can cause inconsistent results that will sometimes land successfully and not, this is purely down to timing of when the autopilot is activated.</w:t>
+      </w:r>
+    </w:p>
     <w:p>
       <w:pPr>
         <w:pStyle w:val="Heading1"/>
@@ -8525,11 +9271,11 @@
       <w:pPr>
         <w:pStyle w:val="Heading2"/>
       </w:pPr>
-      <w:bookmarkStart w:id="9" w:name="_Ref490404272"/>
+      <w:bookmarkStart w:id="10" w:name="_Ref490404272"/>
       <w:r>
         <w:t>Orbiter and Lander Classes</w:t>
       </w:r>
-      <w:bookmarkEnd w:id="9"/>
+      <w:bookmarkEnd w:id="10"/>
     </w:p>
     <w:p>
       <w:r>
@@ -8547,7 +9293,29 @@
     </w:p>
     <w:p>
       <w:r>
-        <w:t>All of this is put in the ‘Orbiter Class.h’ file, though the functions where applicable were kept in their original location to maintain the code structure. Geometric arguments such as position and velocity are kept as protected so that only the numerical dynamics function and resetting the scenario can explicitly change it to reduce the likelihood of accidentally changing values somewhere unknown.</w:t>
+        <w:t>All of this</w:t>
+      </w:r>
+      <w:r>
+        <w:t xml:space="preserve"> is put in the </w:t>
+      </w:r>
+      <w:r>
+        <w:rPr>
+          <w:rFonts w:ascii="Courier New" w:hAnsi="Courier New" w:cs="Courier New"/>
+        </w:rPr>
+        <w:t>‘orbiter_c</w:t>
+      </w:r>
+      <w:r>
+        <w:rPr>
+          <w:rFonts w:ascii="Courier New" w:hAnsi="Courier New" w:cs="Courier New"/>
+        </w:rPr>
+        <w:t xml:space="preserve">lass.h’ </w:t>
+      </w:r>
+      <w:r>
+        <w:t xml:space="preserve">file, though the functions where applicable were kept in their original location to maintain the code structure. Geometric arguments such as position and </w:t>
+      </w:r>
+      <w:r>
+        <w:lastRenderedPageBreak/>
+        <w:t>velocity are kept as protected so that only the numerical dynamics function and resetting the scenario can explicitly change it to reduce the likelihood of accidentally changing values somewhere unknown.</w:t>
       </w:r>
     </w:p>
     <w:p>
@@ -8565,7 +9333,34 @@
     </w:p>
     <w:p>
       <w:r>
-        <w:t>Header files allow functions and global variables to be forward declared so that the order they are defined does not need to be considered, and that functions from different files can be accessed. Best practice suggests that every .cpp file should have its own .h file with the same name so that it is clear where declarations are kept, and do simplify any includes. The ‘lander.h’ file was therefore split into 2 separate header files for the corresponding original .cpp files</w:t>
+        <w:t xml:space="preserve">Header files allow functions and global variables to be forward declared so that the order they are defined does not need to be considered, and that functions from different files can be accessed. Best practice suggests that every </w:t>
+      </w:r>
+      <w:r>
+        <w:rPr>
+          <w:rFonts w:ascii="Courier New" w:hAnsi="Courier New" w:cs="Courier New"/>
+        </w:rPr>
+        <w:t>.cpp</w:t>
+      </w:r>
+      <w:r>
+        <w:t xml:space="preserve"> file should have its own .h file with the same name so that it is clear where declarations are kept, and do simplify any includes. The </w:t>
+      </w:r>
+      <w:r>
+        <w:rPr>
+          <w:rFonts w:ascii="Courier New" w:hAnsi="Courier New" w:cs="Courier New"/>
+        </w:rPr>
+        <w:t>‘lander.h’</w:t>
+      </w:r>
+      <w:r>
+        <w:t xml:space="preserve"> file was therefore split into 2 separate header files for the corresponding original </w:t>
+      </w:r>
+      <w:r>
+        <w:rPr>
+          <w:rFonts w:ascii="Courier New" w:hAnsi="Courier New" w:cs="Courier New"/>
+        </w:rPr>
+        <w:t>.cpp</w:t>
+      </w:r>
+      <w:r>
+        <w:t xml:space="preserve"> files</w:t>
       </w:r>
       <w:r>
         <w:t>.</w:t>
@@ -8609,6 +9404,7 @@
     </w:p>
     <w:p/>
     <w:sectPr>
+      <w:footerReference w:type="default" r:id="rId14"/>
       <w:pgSz w:w="12240" w:h="15840"/>
       <w:pgMar w:top="1440" w:right="1440" w:bottom="1440" w:left="1440" w:header="720" w:footer="720" w:gutter="0"/>
       <w:pgNumType w:start="0"/>
@@ -8652,6 +9448,58 @@
 </w:endnotes>
 </file>
 
+<file path=word/footer1.xml><?xml version="1.0" encoding="utf-8"?>
+<w:ftr xmlns:wpc="http://schemas.microsoft.com/office/word/2010/wordprocessingCanvas" xmlns:cx="http://schemas.microsoft.com/office/drawing/2014/chartex" xmlns:cx1="http://schemas.microsoft.com/office/drawing/2015/9/8/chartex" xmlns:cx2="http://schemas.microsoft.com/office/drawing/2015/10/21/chartex" xmlns:cx3="http://schemas.microsoft.com/office/drawing/2016/5/9/chartex" xmlns:cx4="http://schemas.microsoft.com/office/drawing/2016/5/10/chartex" xmlns:cx5="http://schemas.microsoft.com/office/drawing/2016/5/11/chartex" xmlns:cx6="http://schemas.microsoft.com/office/drawing/2016/5/12/chartex" xmlns:cx7="http://schemas.microsoft.com/office/drawing/2016/5/13/chartex" xmlns:cx8="http://schemas.microsoft.com/office/drawing/2016/5/14/chartex" xmlns:mc="http://schemas.openxmlformats.org/markup-compatibility/2006" xmlns:aink="http://schemas.microsoft.com/office/drawing/2016/ink" xmlns:am3d="http://schemas.microsoft.com/office/drawing/2017/model3d" xmlns:o="urn:schemas-microsoft-com:office:office" xmlns:r="http://schemas.openxmlformats.org/officeDocument/2006/relationships" xmlns:m="http://schemas.openxmlformats.org/officeDocument/2006/math" xmlns:v="urn:schemas-microsoft-com:vml" xmlns:wp14="http://schemas.microsoft.com/office/word/2010/wordprocessingDrawing" xmlns:wp="http://schemas.openxmlformats.org/drawingml/2006/wordprocessingDrawing" xmlns:w10="urn:schemas-microsoft-com:office:word" xmlns:w="http://schemas.openxmlformats.org/wordprocessingml/2006/main" xmlns:w14="http://schemas.microsoft.com/office/word/2010/wordml" xmlns:w15="http://schemas.microsoft.com/office/word/2012/wordml" xmlns:w16cid="http://schemas.microsoft.com/office/word/2016/wordml/cid" xmlns:w16se="http://schemas.microsoft.com/office/word/2015/wordml/symex" xmlns:wpg="http://schemas.microsoft.com/office/word/2010/wordprocessingGroup" xmlns:wpi="http://schemas.microsoft.com/office/word/2010/wordprocessingInk" xmlns:wne="http://schemas.microsoft.com/office/word/2006/wordml" xmlns:wps="http://schemas.microsoft.com/office/word/2010/wordprocessingShape" mc:Ignorable="w14 w15 w16se w16cid wp14">
+  <w:sdt>
+    <w:sdtPr>
+      <w:id w:val="757341045"/>
+      <w:docPartObj>
+        <w:docPartGallery w:val="Page Numbers (Bottom of Page)"/>
+        <w:docPartUnique/>
+      </w:docPartObj>
+    </w:sdtPr>
+    <w:sdtEndPr>
+      <w:rPr>
+        <w:noProof/>
+      </w:rPr>
+    </w:sdtEndPr>
+    <w:sdtContent>
+      <w:p>
+        <w:pPr>
+          <w:pStyle w:val="Footer"/>
+        </w:pPr>
+        <w:r>
+          <w:fldChar w:fldCharType="begin"/>
+        </w:r>
+        <w:r>
+          <w:instrText xml:space="preserve"> PAGE   \* MERGEFORMAT </w:instrText>
+        </w:r>
+        <w:r>
+          <w:fldChar w:fldCharType="separate"/>
+        </w:r>
+        <w:r>
+          <w:rPr>
+            <w:noProof/>
+          </w:rPr>
+          <w:t>1</w:t>
+        </w:r>
+        <w:r>
+          <w:rPr>
+            <w:noProof/>
+          </w:rPr>
+          <w:fldChar w:fldCharType="end"/>
+        </w:r>
+      </w:p>
+    </w:sdtContent>
+  </w:sdt>
+  <w:p>
+    <w:pPr>
+      <w:pStyle w:val="Footer"/>
+    </w:pPr>
+  </w:p>
+</w:ftr>
+</file>
+
 <file path=word/footnotes.xml><?xml version="1.0" encoding="utf-8"?>
 <w:footnotes xmlns:wpc="http://schemas.microsoft.com/office/word/2010/wordprocessingCanvas" xmlns:cx="http://schemas.microsoft.com/office/drawing/2014/chartex" xmlns:cx1="http://schemas.microsoft.com/office/drawing/2015/9/8/chartex" xmlns:cx2="http://schemas.microsoft.com/office/drawing/2015/10/21/chartex" xmlns:cx3="http://schemas.microsoft.com/office/drawing/2016/5/9/chartex" xmlns:cx4="http://schemas.microsoft.com/office/drawing/2016/5/10/chartex" xmlns:cx5="http://schemas.microsoft.com/office/drawing/2016/5/11/chartex" xmlns:cx6="http://schemas.microsoft.com/office/drawing/2016/5/12/chartex" xmlns:cx7="http://schemas.microsoft.com/office/drawing/2016/5/13/chartex" xmlns:cx8="http://schemas.microsoft.com/office/drawing/2016/5/14/chartex" xmlns:mc="http://schemas.openxmlformats.org/markup-compatibility/2006" xmlns:aink="http://schemas.microsoft.com/office/drawing/2016/ink" xmlns:am3d="http://schemas.microsoft.com/office/drawing/2017/model3d" xmlns:o="urn:schemas-microsoft-com:office:office" xmlns:r="http://schemas.openxmlformats.org/officeDocument/2006/relationships" xmlns:m="http://schemas.openxmlformats.org/officeDocument/2006/math" xmlns:v="urn:schemas-microsoft-com:vml" xmlns:wp14="http://schemas.microsoft.com/office/word/2010/wordprocessingDrawing" xmlns:wp="http://schemas.openxmlformats.org/drawingml/2006/wordprocessingDrawing" xmlns:w10="urn:schemas-microsoft-com:office:word" xmlns:w="http://schemas.openxmlformats.org/wordprocessingml/2006/main" xmlns:w14="http://schemas.microsoft.com/office/word/2010/wordml" xmlns:w15="http://schemas.microsoft.com/office/word/2012/wordml" xmlns:w16cid="http://schemas.microsoft.com/office/word/2016/wordml/cid" xmlns:w16se="http://schemas.microsoft.com/office/word/2015/wordml/symex" xmlns:wpg="http://schemas.microsoft.com/office/word/2010/wordprocessingGroup" xmlns:wpi="http://schemas.microsoft.com/office/word/2010/wordprocessingInk" xmlns:wne="http://schemas.microsoft.com/office/word/2006/wordml" xmlns:wps="http://schemas.microsoft.com/office/word/2010/wordprocessingShape" mc:Ignorable="w14 w15 w16se w16cid wp14">
   <w:footnote w:type="separator" w:id="-1">
@@ -8693,13 +9541,7 @@
         <w:footnoteRef/>
       </w:r>
       <w:r>
-        <w:t xml:space="preserve"> To save computing power, the function </w:t>
-      </w:r>
-      <w:r>
-        <w:t>used</w:t>
-      </w:r>
-      <w:r>
-        <w:t xml:space="preserve"> Euler integrals with a slightly larger time step than the actual simulation as only a rough estimate is required for reliable results.</w:t>
+        <w:t xml:space="preserve"> To save computing power, the function used Euler integrals with a slightly larger time step than the actual simulation as only a rough estimate is required for reliable results.</w:t>
       </w:r>
     </w:p>
   </w:footnote>
@@ -10644,6 +11486,36 @@
   </w:num>
   <w:num w:numId="40">
     <w:abstractNumId w:val="18"/>
+  </w:num>
+  <w:num w:numId="41">
+    <w:abstractNumId w:val="24"/>
+    <w:lvlOverride w:ilvl="0">
+      <w:startOverride w:val="1"/>
+    </w:lvlOverride>
+    <w:lvlOverride w:ilvl="1">
+      <w:startOverride w:val="1"/>
+    </w:lvlOverride>
+    <w:lvlOverride w:ilvl="2">
+      <w:startOverride w:val="1"/>
+    </w:lvlOverride>
+    <w:lvlOverride w:ilvl="3">
+      <w:startOverride w:val="1"/>
+    </w:lvlOverride>
+    <w:lvlOverride w:ilvl="4">
+      <w:startOverride w:val="1"/>
+    </w:lvlOverride>
+    <w:lvlOverride w:ilvl="5">
+      <w:startOverride w:val="1"/>
+    </w:lvlOverride>
+    <w:lvlOverride w:ilvl="6">
+      <w:startOverride w:val="1"/>
+    </w:lvlOverride>
+    <w:lvlOverride w:ilvl="7">
+      <w:startOverride w:val="1"/>
+    </w:lvlOverride>
+    <w:lvlOverride w:ilvl="8">
+      <w:startOverride w:val="1"/>
+    </w:lvlOverride>
   </w:num>
 </w:numbering>
 </file>
@@ -12261,6 +13133,7 @@
     <w:rsid w:val="003D71F5"/>
     <w:rsid w:val="005112EF"/>
     <w:rsid w:val="00615651"/>
+    <w:rsid w:val="00646D59"/>
     <w:rsid w:val="009879E3"/>
     <w:rsid w:val="00AB66F6"/>
     <w:rsid w:val="00E46630"/>
@@ -12722,7 +13595,7 @@
     <w:basedOn w:val="DefaultParagraphFont"/>
     <w:uiPriority w:val="99"/>
     <w:semiHidden/>
-    <w:rsid w:val="009879E3"/>
+    <w:rsid w:val="00646D59"/>
     <w:rPr>
       <w:color w:val="595959" w:themeColor="text1" w:themeTint="A6"/>
     </w:rPr>
@@ -13010,129 +13883,12 @@
 </file>
 
 <file path=customXml/item2.xml><?xml version="1.0" encoding="utf-8"?>
-<p:properties xmlns:p="http://schemas.microsoft.com/office/2006/metadata/properties" xmlns:xsi="http://www.w3.org/2001/XMLSchema-instance" xmlns:pc="http://schemas.microsoft.com/office/infopath/2007/PartnerControls">
-  <documentManagement>
-    <APDescription xmlns="4873beb7-5857-4685-be1f-d57550cc96cc" xsi:nil="true"/>
-    <AssetExpire xmlns="4873beb7-5857-4685-be1f-d57550cc96cc">2029-01-01T08:00:00+00:00</AssetExpire>
-    <CampaignTagsTaxHTField0 xmlns="4873beb7-5857-4685-be1f-d57550cc96cc">
-      <Terms xmlns="http://schemas.microsoft.com/office/infopath/2007/PartnerControls"/>
-    </CampaignTagsTaxHTField0>
-    <IntlLangReviewDate xmlns="4873beb7-5857-4685-be1f-d57550cc96cc" xsi:nil="true"/>
-    <TPFriendlyName xmlns="4873beb7-5857-4685-be1f-d57550cc96cc" xsi:nil="true"/>
-    <IntlLangReview xmlns="4873beb7-5857-4685-be1f-d57550cc96cc">false</IntlLangReview>
-    <LocLastLocAttemptVersionLookup xmlns="4873beb7-5857-4685-be1f-d57550cc96cc">856581</LocLastLocAttemptVersionLookup>
-    <PolicheckWords xmlns="4873beb7-5857-4685-be1f-d57550cc96cc" xsi:nil="true"/>
-    <SubmitterId xmlns="4873beb7-5857-4685-be1f-d57550cc96cc" xsi:nil="true"/>
-    <AcquiredFrom xmlns="4873beb7-5857-4685-be1f-d57550cc96cc">Internal MS</AcquiredFrom>
-    <EditorialStatus xmlns="4873beb7-5857-4685-be1f-d57550cc96cc">Complete</EditorialStatus>
-    <Markets xmlns="4873beb7-5857-4685-be1f-d57550cc96cc"/>
-    <OriginAsset xmlns="4873beb7-5857-4685-be1f-d57550cc96cc" xsi:nil="true"/>
-    <AssetStart xmlns="4873beb7-5857-4685-be1f-d57550cc96cc">2012-09-19T07:42:00+00:00</AssetStart>
-    <FriendlyTitle xmlns="4873beb7-5857-4685-be1f-d57550cc96cc" xsi:nil="true"/>
-    <MarketSpecific xmlns="4873beb7-5857-4685-be1f-d57550cc96cc">false</MarketSpecific>
-    <TPNamespace xmlns="4873beb7-5857-4685-be1f-d57550cc96cc" xsi:nil="true"/>
-    <PublishStatusLookup xmlns="4873beb7-5857-4685-be1f-d57550cc96cc">
-      <Value>1622610</Value>
-    </PublishStatusLookup>
-    <APAuthor xmlns="4873beb7-5857-4685-be1f-d57550cc96cc">
-      <UserInfo>
-        <DisplayName>REDMOND\v-aptall</DisplayName>
-        <AccountId>2566</AccountId>
-        <AccountType/>
-      </UserInfo>
-    </APAuthor>
-    <TPCommandLine xmlns="4873beb7-5857-4685-be1f-d57550cc96cc" xsi:nil="true"/>
-    <IntlLangReviewer xmlns="4873beb7-5857-4685-be1f-d57550cc96cc" xsi:nil="true"/>
-    <OpenTemplate xmlns="4873beb7-5857-4685-be1f-d57550cc96cc">true</OpenTemplate>
-    <CSXSubmissionDate xmlns="4873beb7-5857-4685-be1f-d57550cc96cc" xsi:nil="true"/>
-    <TaxCatchAll xmlns="4873beb7-5857-4685-be1f-d57550cc96cc"/>
-    <Manager xmlns="4873beb7-5857-4685-be1f-d57550cc96cc" xsi:nil="true"/>
-    <NumericId xmlns="4873beb7-5857-4685-be1f-d57550cc96cc" xsi:nil="true"/>
-    <ParentAssetId xmlns="4873beb7-5857-4685-be1f-d57550cc96cc" xsi:nil="true"/>
-    <OriginalSourceMarket xmlns="4873beb7-5857-4685-be1f-d57550cc96cc" xsi:nil="true"/>
-    <ApprovalStatus xmlns="4873beb7-5857-4685-be1f-d57550cc96cc">InProgress</ApprovalStatus>
-    <TPComponent xmlns="4873beb7-5857-4685-be1f-d57550cc96cc" xsi:nil="true"/>
-    <EditorialTags xmlns="4873beb7-5857-4685-be1f-d57550cc96cc" xsi:nil="true"/>
-    <TPExecutable xmlns="4873beb7-5857-4685-be1f-d57550cc96cc" xsi:nil="true"/>
-    <TPLaunchHelpLink xmlns="4873beb7-5857-4685-be1f-d57550cc96cc" xsi:nil="true"/>
-    <LocComments xmlns="4873beb7-5857-4685-be1f-d57550cc96cc" xsi:nil="true"/>
-    <LocRecommendedHandoff xmlns="4873beb7-5857-4685-be1f-d57550cc96cc" xsi:nil="true"/>
-    <SourceTitle xmlns="4873beb7-5857-4685-be1f-d57550cc96cc" xsi:nil="true"/>
-    <CSXUpdate xmlns="4873beb7-5857-4685-be1f-d57550cc96cc">false</CSXUpdate>
-    <IntlLocPriority xmlns="4873beb7-5857-4685-be1f-d57550cc96cc" xsi:nil="true"/>
-    <UAProjectedTotalWords xmlns="4873beb7-5857-4685-be1f-d57550cc96cc" xsi:nil="true"/>
-    <AssetType xmlns="4873beb7-5857-4685-be1f-d57550cc96cc">TP</AssetType>
-    <MachineTranslated xmlns="4873beb7-5857-4685-be1f-d57550cc96cc">false</MachineTranslated>
-    <OutputCachingOn xmlns="4873beb7-5857-4685-be1f-d57550cc96cc">false</OutputCachingOn>
-    <TemplateStatus xmlns="4873beb7-5857-4685-be1f-d57550cc96cc">Complete</TemplateStatus>
-    <IsSearchable xmlns="4873beb7-5857-4685-be1f-d57550cc96cc">true</IsSearchable>
-    <ContentItem xmlns="4873beb7-5857-4685-be1f-d57550cc96cc" xsi:nil="true"/>
-    <HandoffToMSDN xmlns="4873beb7-5857-4685-be1f-d57550cc96cc" xsi:nil="true"/>
-    <ShowIn xmlns="4873beb7-5857-4685-be1f-d57550cc96cc">Show everywhere</ShowIn>
-    <ThumbnailAssetId xmlns="4873beb7-5857-4685-be1f-d57550cc96cc" xsi:nil="true"/>
-    <UALocComments xmlns="4873beb7-5857-4685-be1f-d57550cc96cc" xsi:nil="true"/>
-    <UALocRecommendation xmlns="4873beb7-5857-4685-be1f-d57550cc96cc">Localize</UALocRecommendation>
-    <LastModifiedDateTime xmlns="4873beb7-5857-4685-be1f-d57550cc96cc" xsi:nil="true"/>
-    <LegacyData xmlns="4873beb7-5857-4685-be1f-d57550cc96cc" xsi:nil="true"/>
-    <LocManualTestRequired xmlns="4873beb7-5857-4685-be1f-d57550cc96cc">false</LocManualTestRequired>
-    <LocMarketGroupTiers2 xmlns="4873beb7-5857-4685-be1f-d57550cc96cc" xsi:nil="true"/>
-    <ClipArtFilename xmlns="4873beb7-5857-4685-be1f-d57550cc96cc" xsi:nil="true"/>
-    <TPApplication xmlns="4873beb7-5857-4685-be1f-d57550cc96cc" xsi:nil="true"/>
-    <CSXHash xmlns="4873beb7-5857-4685-be1f-d57550cc96cc" xsi:nil="true"/>
-    <DirectSourceMarket xmlns="4873beb7-5857-4685-be1f-d57550cc96cc" xsi:nil="true"/>
-    <PrimaryImageGen xmlns="4873beb7-5857-4685-be1f-d57550cc96cc">true</PrimaryImageGen>
-    <PlannedPubDate xmlns="4873beb7-5857-4685-be1f-d57550cc96cc" xsi:nil="true"/>
-    <CSXSubmissionMarket xmlns="4873beb7-5857-4685-be1f-d57550cc96cc" xsi:nil="true"/>
-    <Downloads xmlns="4873beb7-5857-4685-be1f-d57550cc96cc">0</Downloads>
-    <ArtSampleDocs xmlns="4873beb7-5857-4685-be1f-d57550cc96cc" xsi:nil="true"/>
-    <TrustLevel xmlns="4873beb7-5857-4685-be1f-d57550cc96cc">1 Microsoft Managed Content</TrustLevel>
-    <BlockPublish xmlns="4873beb7-5857-4685-be1f-d57550cc96cc">false</BlockPublish>
-    <TPLaunchHelpLinkType xmlns="4873beb7-5857-4685-be1f-d57550cc96cc">Template</TPLaunchHelpLinkType>
-    <LocalizationTagsTaxHTField0 xmlns="4873beb7-5857-4685-be1f-d57550cc96cc">
-      <Terms xmlns="http://schemas.microsoft.com/office/infopath/2007/PartnerControls"/>
-    </LocalizationTagsTaxHTField0>
-    <BusinessGroup xmlns="4873beb7-5857-4685-be1f-d57550cc96cc" xsi:nil="true"/>
-    <Providers xmlns="4873beb7-5857-4685-be1f-d57550cc96cc" xsi:nil="true"/>
-    <TemplateTemplateType xmlns="4873beb7-5857-4685-be1f-d57550cc96cc">Word Document Template</TemplateTemplateType>
-    <TimesCloned xmlns="4873beb7-5857-4685-be1f-d57550cc96cc" xsi:nil="true"/>
-    <TPAppVersion xmlns="4873beb7-5857-4685-be1f-d57550cc96cc" xsi:nil="true"/>
-    <VoteCount xmlns="4873beb7-5857-4685-be1f-d57550cc96cc" xsi:nil="true"/>
-    <AverageRating xmlns="4873beb7-5857-4685-be1f-d57550cc96cc" xsi:nil="true"/>
-    <FeatureTagsTaxHTField0 xmlns="4873beb7-5857-4685-be1f-d57550cc96cc">
-      <Terms xmlns="http://schemas.microsoft.com/office/infopath/2007/PartnerControls"/>
-    </FeatureTagsTaxHTField0>
-    <Provider xmlns="4873beb7-5857-4685-be1f-d57550cc96cc" xsi:nil="true"/>
-    <UACurrentWords xmlns="4873beb7-5857-4685-be1f-d57550cc96cc" xsi:nil="true"/>
-    <AssetId xmlns="4873beb7-5857-4685-be1f-d57550cc96cc">TP103457714</AssetId>
-    <TPClientViewer xmlns="4873beb7-5857-4685-be1f-d57550cc96cc" xsi:nil="true"/>
-    <DSATActionTaken xmlns="4873beb7-5857-4685-be1f-d57550cc96cc" xsi:nil="true"/>
-    <APEditor xmlns="4873beb7-5857-4685-be1f-d57550cc96cc">
-      <UserInfo>
-        <DisplayName/>
-        <AccountId xsi:nil="true"/>
-        <AccountType/>
-      </UserInfo>
-    </APEditor>
-    <TPInstallLocation xmlns="4873beb7-5857-4685-be1f-d57550cc96cc" xsi:nil="true"/>
-    <OOCacheId xmlns="4873beb7-5857-4685-be1f-d57550cc96cc" xsi:nil="true"/>
-    <IsDeleted xmlns="4873beb7-5857-4685-be1f-d57550cc96cc">false</IsDeleted>
-    <PublishTargets xmlns="4873beb7-5857-4685-be1f-d57550cc96cc">OfficeOnlineVNext</PublishTargets>
-    <ApprovalLog xmlns="4873beb7-5857-4685-be1f-d57550cc96cc" xsi:nil="true"/>
-    <BugNumber xmlns="4873beb7-5857-4685-be1f-d57550cc96cc" xsi:nil="true"/>
-    <CrawlForDependencies xmlns="4873beb7-5857-4685-be1f-d57550cc96cc">false</CrawlForDependencies>
-    <InternalTagsTaxHTField0 xmlns="4873beb7-5857-4685-be1f-d57550cc96cc">
-      <Terms xmlns="http://schemas.microsoft.com/office/infopath/2007/PartnerControls"/>
-    </InternalTagsTaxHTField0>
-    <LastHandOff xmlns="4873beb7-5857-4685-be1f-d57550cc96cc" xsi:nil="true"/>
-    <Milestone xmlns="4873beb7-5857-4685-be1f-d57550cc96cc" xsi:nil="true"/>
-    <OriginalRelease xmlns="4873beb7-5857-4685-be1f-d57550cc96cc">15</OriginalRelease>
-    <RecommendationsModifier xmlns="4873beb7-5857-4685-be1f-d57550cc96cc" xsi:nil="true"/>
-    <ScenarioTagsTaxHTField0 xmlns="4873beb7-5857-4685-be1f-d57550cc96cc">
-      <Terms xmlns="http://schemas.microsoft.com/office/infopath/2007/PartnerControls"/>
-    </ScenarioTagsTaxHTField0>
-    <UANotes xmlns="4873beb7-5857-4685-be1f-d57550cc96cc" xsi:nil="true"/>
-  </documentManagement>
-</p:properties>
+<?mso-contentType ?>
+<FormTemplates xmlns="http://schemas.microsoft.com/sharepoint/v3/contenttype/forms">
+  <Display>DocumentLibraryForm</Display>
+  <Edit>AssetEditForm</Edit>
+  <New>DocumentLibraryForm</New>
+</FormTemplates>
 </file>
 
 <file path=customXml/item3.xml><?xml version="1.0" encoding="utf-8"?>
@@ -14176,12 +14932,129 @@
 </file>
 
 <file path=customXml/item4.xml><?xml version="1.0" encoding="utf-8"?>
-<?mso-contentType ?>
-<FormTemplates xmlns="http://schemas.microsoft.com/sharepoint/v3/contenttype/forms">
-  <Display>DocumentLibraryForm</Display>
-  <Edit>AssetEditForm</Edit>
-  <New>DocumentLibraryForm</New>
-</FormTemplates>
+<p:properties xmlns:p="http://schemas.microsoft.com/office/2006/metadata/properties" xmlns:xsi="http://www.w3.org/2001/XMLSchema-instance" xmlns:pc="http://schemas.microsoft.com/office/infopath/2007/PartnerControls">
+  <documentManagement>
+    <APDescription xmlns="4873beb7-5857-4685-be1f-d57550cc96cc" xsi:nil="true"/>
+    <AssetExpire xmlns="4873beb7-5857-4685-be1f-d57550cc96cc">2029-01-01T08:00:00+00:00</AssetExpire>
+    <CampaignTagsTaxHTField0 xmlns="4873beb7-5857-4685-be1f-d57550cc96cc">
+      <Terms xmlns="http://schemas.microsoft.com/office/infopath/2007/PartnerControls"/>
+    </CampaignTagsTaxHTField0>
+    <IntlLangReviewDate xmlns="4873beb7-5857-4685-be1f-d57550cc96cc" xsi:nil="true"/>
+    <TPFriendlyName xmlns="4873beb7-5857-4685-be1f-d57550cc96cc" xsi:nil="true"/>
+    <IntlLangReview xmlns="4873beb7-5857-4685-be1f-d57550cc96cc">false</IntlLangReview>
+    <LocLastLocAttemptVersionLookup xmlns="4873beb7-5857-4685-be1f-d57550cc96cc">856581</LocLastLocAttemptVersionLookup>
+    <PolicheckWords xmlns="4873beb7-5857-4685-be1f-d57550cc96cc" xsi:nil="true"/>
+    <SubmitterId xmlns="4873beb7-5857-4685-be1f-d57550cc96cc" xsi:nil="true"/>
+    <AcquiredFrom xmlns="4873beb7-5857-4685-be1f-d57550cc96cc">Internal MS</AcquiredFrom>
+    <EditorialStatus xmlns="4873beb7-5857-4685-be1f-d57550cc96cc">Complete</EditorialStatus>
+    <Markets xmlns="4873beb7-5857-4685-be1f-d57550cc96cc"/>
+    <OriginAsset xmlns="4873beb7-5857-4685-be1f-d57550cc96cc" xsi:nil="true"/>
+    <AssetStart xmlns="4873beb7-5857-4685-be1f-d57550cc96cc">2012-09-19T07:42:00+00:00</AssetStart>
+    <FriendlyTitle xmlns="4873beb7-5857-4685-be1f-d57550cc96cc" xsi:nil="true"/>
+    <MarketSpecific xmlns="4873beb7-5857-4685-be1f-d57550cc96cc">false</MarketSpecific>
+    <TPNamespace xmlns="4873beb7-5857-4685-be1f-d57550cc96cc" xsi:nil="true"/>
+    <PublishStatusLookup xmlns="4873beb7-5857-4685-be1f-d57550cc96cc">
+      <Value>1622610</Value>
+    </PublishStatusLookup>
+    <APAuthor xmlns="4873beb7-5857-4685-be1f-d57550cc96cc">
+      <UserInfo>
+        <DisplayName>REDMOND\v-aptall</DisplayName>
+        <AccountId>2566</AccountId>
+        <AccountType/>
+      </UserInfo>
+    </APAuthor>
+    <TPCommandLine xmlns="4873beb7-5857-4685-be1f-d57550cc96cc" xsi:nil="true"/>
+    <IntlLangReviewer xmlns="4873beb7-5857-4685-be1f-d57550cc96cc" xsi:nil="true"/>
+    <OpenTemplate xmlns="4873beb7-5857-4685-be1f-d57550cc96cc">true</OpenTemplate>
+    <CSXSubmissionDate xmlns="4873beb7-5857-4685-be1f-d57550cc96cc" xsi:nil="true"/>
+    <TaxCatchAll xmlns="4873beb7-5857-4685-be1f-d57550cc96cc"/>
+    <Manager xmlns="4873beb7-5857-4685-be1f-d57550cc96cc" xsi:nil="true"/>
+    <NumericId xmlns="4873beb7-5857-4685-be1f-d57550cc96cc" xsi:nil="true"/>
+    <ParentAssetId xmlns="4873beb7-5857-4685-be1f-d57550cc96cc" xsi:nil="true"/>
+    <OriginalSourceMarket xmlns="4873beb7-5857-4685-be1f-d57550cc96cc" xsi:nil="true"/>
+    <ApprovalStatus xmlns="4873beb7-5857-4685-be1f-d57550cc96cc">InProgress</ApprovalStatus>
+    <TPComponent xmlns="4873beb7-5857-4685-be1f-d57550cc96cc" xsi:nil="true"/>
+    <EditorialTags xmlns="4873beb7-5857-4685-be1f-d57550cc96cc" xsi:nil="true"/>
+    <TPExecutable xmlns="4873beb7-5857-4685-be1f-d57550cc96cc" xsi:nil="true"/>
+    <TPLaunchHelpLink xmlns="4873beb7-5857-4685-be1f-d57550cc96cc" xsi:nil="true"/>
+    <LocComments xmlns="4873beb7-5857-4685-be1f-d57550cc96cc" xsi:nil="true"/>
+    <LocRecommendedHandoff xmlns="4873beb7-5857-4685-be1f-d57550cc96cc" xsi:nil="true"/>
+    <SourceTitle xmlns="4873beb7-5857-4685-be1f-d57550cc96cc" xsi:nil="true"/>
+    <CSXUpdate xmlns="4873beb7-5857-4685-be1f-d57550cc96cc">false</CSXUpdate>
+    <IntlLocPriority xmlns="4873beb7-5857-4685-be1f-d57550cc96cc" xsi:nil="true"/>
+    <UAProjectedTotalWords xmlns="4873beb7-5857-4685-be1f-d57550cc96cc" xsi:nil="true"/>
+    <AssetType xmlns="4873beb7-5857-4685-be1f-d57550cc96cc">TP</AssetType>
+    <MachineTranslated xmlns="4873beb7-5857-4685-be1f-d57550cc96cc">false</MachineTranslated>
+    <OutputCachingOn xmlns="4873beb7-5857-4685-be1f-d57550cc96cc">false</OutputCachingOn>
+    <TemplateStatus xmlns="4873beb7-5857-4685-be1f-d57550cc96cc">Complete</TemplateStatus>
+    <IsSearchable xmlns="4873beb7-5857-4685-be1f-d57550cc96cc">true</IsSearchable>
+    <ContentItem xmlns="4873beb7-5857-4685-be1f-d57550cc96cc" xsi:nil="true"/>
+    <HandoffToMSDN xmlns="4873beb7-5857-4685-be1f-d57550cc96cc" xsi:nil="true"/>
+    <ShowIn xmlns="4873beb7-5857-4685-be1f-d57550cc96cc">Show everywhere</ShowIn>
+    <ThumbnailAssetId xmlns="4873beb7-5857-4685-be1f-d57550cc96cc" xsi:nil="true"/>
+    <UALocComments xmlns="4873beb7-5857-4685-be1f-d57550cc96cc" xsi:nil="true"/>
+    <UALocRecommendation xmlns="4873beb7-5857-4685-be1f-d57550cc96cc">Localize</UALocRecommendation>
+    <LastModifiedDateTime xmlns="4873beb7-5857-4685-be1f-d57550cc96cc" xsi:nil="true"/>
+    <LegacyData xmlns="4873beb7-5857-4685-be1f-d57550cc96cc" xsi:nil="true"/>
+    <LocManualTestRequired xmlns="4873beb7-5857-4685-be1f-d57550cc96cc">false</LocManualTestRequired>
+    <LocMarketGroupTiers2 xmlns="4873beb7-5857-4685-be1f-d57550cc96cc" xsi:nil="true"/>
+    <ClipArtFilename xmlns="4873beb7-5857-4685-be1f-d57550cc96cc" xsi:nil="true"/>
+    <TPApplication xmlns="4873beb7-5857-4685-be1f-d57550cc96cc" xsi:nil="true"/>
+    <CSXHash xmlns="4873beb7-5857-4685-be1f-d57550cc96cc" xsi:nil="true"/>
+    <DirectSourceMarket xmlns="4873beb7-5857-4685-be1f-d57550cc96cc" xsi:nil="true"/>
+    <PrimaryImageGen xmlns="4873beb7-5857-4685-be1f-d57550cc96cc">true</PrimaryImageGen>
+    <PlannedPubDate xmlns="4873beb7-5857-4685-be1f-d57550cc96cc" xsi:nil="true"/>
+    <CSXSubmissionMarket xmlns="4873beb7-5857-4685-be1f-d57550cc96cc" xsi:nil="true"/>
+    <Downloads xmlns="4873beb7-5857-4685-be1f-d57550cc96cc">0</Downloads>
+    <ArtSampleDocs xmlns="4873beb7-5857-4685-be1f-d57550cc96cc" xsi:nil="true"/>
+    <TrustLevel xmlns="4873beb7-5857-4685-be1f-d57550cc96cc">1 Microsoft Managed Content</TrustLevel>
+    <BlockPublish xmlns="4873beb7-5857-4685-be1f-d57550cc96cc">false</BlockPublish>
+    <TPLaunchHelpLinkType xmlns="4873beb7-5857-4685-be1f-d57550cc96cc">Template</TPLaunchHelpLinkType>
+    <LocalizationTagsTaxHTField0 xmlns="4873beb7-5857-4685-be1f-d57550cc96cc">
+      <Terms xmlns="http://schemas.microsoft.com/office/infopath/2007/PartnerControls"/>
+    </LocalizationTagsTaxHTField0>
+    <BusinessGroup xmlns="4873beb7-5857-4685-be1f-d57550cc96cc" xsi:nil="true"/>
+    <Providers xmlns="4873beb7-5857-4685-be1f-d57550cc96cc" xsi:nil="true"/>
+    <TemplateTemplateType xmlns="4873beb7-5857-4685-be1f-d57550cc96cc">Word Document Template</TemplateTemplateType>
+    <TimesCloned xmlns="4873beb7-5857-4685-be1f-d57550cc96cc" xsi:nil="true"/>
+    <TPAppVersion xmlns="4873beb7-5857-4685-be1f-d57550cc96cc" xsi:nil="true"/>
+    <VoteCount xmlns="4873beb7-5857-4685-be1f-d57550cc96cc" xsi:nil="true"/>
+    <AverageRating xmlns="4873beb7-5857-4685-be1f-d57550cc96cc" xsi:nil="true"/>
+    <FeatureTagsTaxHTField0 xmlns="4873beb7-5857-4685-be1f-d57550cc96cc">
+      <Terms xmlns="http://schemas.microsoft.com/office/infopath/2007/PartnerControls"/>
+    </FeatureTagsTaxHTField0>
+    <Provider xmlns="4873beb7-5857-4685-be1f-d57550cc96cc" xsi:nil="true"/>
+    <UACurrentWords xmlns="4873beb7-5857-4685-be1f-d57550cc96cc" xsi:nil="true"/>
+    <AssetId xmlns="4873beb7-5857-4685-be1f-d57550cc96cc">TP103457714</AssetId>
+    <TPClientViewer xmlns="4873beb7-5857-4685-be1f-d57550cc96cc" xsi:nil="true"/>
+    <DSATActionTaken xmlns="4873beb7-5857-4685-be1f-d57550cc96cc" xsi:nil="true"/>
+    <APEditor xmlns="4873beb7-5857-4685-be1f-d57550cc96cc">
+      <UserInfo>
+        <DisplayName/>
+        <AccountId xsi:nil="true"/>
+        <AccountType/>
+      </UserInfo>
+    </APEditor>
+    <TPInstallLocation xmlns="4873beb7-5857-4685-be1f-d57550cc96cc" xsi:nil="true"/>
+    <OOCacheId xmlns="4873beb7-5857-4685-be1f-d57550cc96cc" xsi:nil="true"/>
+    <IsDeleted xmlns="4873beb7-5857-4685-be1f-d57550cc96cc">false</IsDeleted>
+    <PublishTargets xmlns="4873beb7-5857-4685-be1f-d57550cc96cc">OfficeOnlineVNext</PublishTargets>
+    <ApprovalLog xmlns="4873beb7-5857-4685-be1f-d57550cc96cc" xsi:nil="true"/>
+    <BugNumber xmlns="4873beb7-5857-4685-be1f-d57550cc96cc" xsi:nil="true"/>
+    <CrawlForDependencies xmlns="4873beb7-5857-4685-be1f-d57550cc96cc">false</CrawlForDependencies>
+    <InternalTagsTaxHTField0 xmlns="4873beb7-5857-4685-be1f-d57550cc96cc">
+      <Terms xmlns="http://schemas.microsoft.com/office/infopath/2007/PartnerControls"/>
+    </InternalTagsTaxHTField0>
+    <LastHandOff xmlns="4873beb7-5857-4685-be1f-d57550cc96cc" xsi:nil="true"/>
+    <Milestone xmlns="4873beb7-5857-4685-be1f-d57550cc96cc" xsi:nil="true"/>
+    <OriginalRelease xmlns="4873beb7-5857-4685-be1f-d57550cc96cc">15</OriginalRelease>
+    <RecommendationsModifier xmlns="4873beb7-5857-4685-be1f-d57550cc96cc" xsi:nil="true"/>
+    <ScenarioTagsTaxHTField0 xmlns="4873beb7-5857-4685-be1f-d57550cc96cc">
+      <Terms xmlns="http://schemas.microsoft.com/office/infopath/2007/PartnerControls"/>
+    </ScenarioTagsTaxHTField0>
+    <UANotes xmlns="4873beb7-5857-4685-be1f-d57550cc96cc" xsi:nil="true"/>
+  </documentManagement>
+</p:properties>
 </file>
 
 <file path=customXml/item5.xml><?xml version="1.0" encoding="utf-8"?>
@@ -14197,17 +15070,9 @@
 </file>
 
 <file path=customXml/itemProps2.xml><?xml version="1.0" encoding="utf-8"?>
-<ds:datastoreItem xmlns:ds="http://schemas.openxmlformats.org/officeDocument/2006/customXml" ds:itemID="{63671810-3EF7-4C8E-BCBA-248ABE2BAB39}">
+<ds:datastoreItem xmlns:ds="http://schemas.openxmlformats.org/officeDocument/2006/customXml" ds:itemID="{499EA1EC-B023-4266-9865-E1EDA122A8C9}">
   <ds:schemaRefs>
-    <ds:schemaRef ds:uri="http://purl.org/dc/elements/1.1/"/>
-    <ds:schemaRef ds:uri="http://schemas.microsoft.com/office/2006/metadata/properties"/>
-    <ds:schemaRef ds:uri="http://purl.org/dc/terms/"/>
-    <ds:schemaRef ds:uri="http://schemas.openxmlformats.org/package/2006/metadata/core-properties"/>
-    <ds:schemaRef ds:uri="http://schemas.microsoft.com/office/2006/documentManagement/types"/>
-    <ds:schemaRef ds:uri="http://schemas.microsoft.com/office/infopath/2007/PartnerControls"/>
-    <ds:schemaRef ds:uri="4873beb7-5857-4685-be1f-d57550cc96cc"/>
-    <ds:schemaRef ds:uri="http://www.w3.org/XML/1998/namespace"/>
-    <ds:schemaRef ds:uri="http://purl.org/dc/dcmitype/"/>
+    <ds:schemaRef ds:uri="http://schemas.microsoft.com/sharepoint/v3/contenttype/forms"/>
   </ds:schemaRefs>
 </ds:datastoreItem>
 </file>
@@ -14231,15 +15096,23 @@
 </file>
 
 <file path=customXml/itemProps4.xml><?xml version="1.0" encoding="utf-8"?>
-<ds:datastoreItem xmlns:ds="http://schemas.openxmlformats.org/officeDocument/2006/customXml" ds:itemID="{499EA1EC-B023-4266-9865-E1EDA122A8C9}">
+<ds:datastoreItem xmlns:ds="http://schemas.openxmlformats.org/officeDocument/2006/customXml" ds:itemID="{63671810-3EF7-4C8E-BCBA-248ABE2BAB39}">
   <ds:schemaRefs>
-    <ds:schemaRef ds:uri="http://schemas.microsoft.com/sharepoint/v3/contenttype/forms"/>
+    <ds:schemaRef ds:uri="http://purl.org/dc/elements/1.1/"/>
+    <ds:schemaRef ds:uri="http://schemas.microsoft.com/office/2006/metadata/properties"/>
+    <ds:schemaRef ds:uri="http://purl.org/dc/terms/"/>
+    <ds:schemaRef ds:uri="http://schemas.openxmlformats.org/package/2006/metadata/core-properties"/>
+    <ds:schemaRef ds:uri="http://purl.org/dc/dcmitype/"/>
+    <ds:schemaRef ds:uri="http://schemas.microsoft.com/office/infopath/2007/PartnerControls"/>
+    <ds:schemaRef ds:uri="http://schemas.microsoft.com/office/2006/documentManagement/types"/>
+    <ds:schemaRef ds:uri="4873beb7-5857-4685-be1f-d57550cc96cc"/>
+    <ds:schemaRef ds:uri="http://www.w3.org/XML/1998/namespace"/>
   </ds:schemaRefs>
 </ds:datastoreItem>
 </file>
 
 <file path=customXml/itemProps5.xml><?xml version="1.0" encoding="utf-8"?>
-<ds:datastoreItem xmlns:ds="http://schemas.openxmlformats.org/officeDocument/2006/customXml" ds:itemID="{D8D9F237-9305-46A6-B626-AFC437CF780B}">
+<ds:datastoreItem xmlns:ds="http://schemas.openxmlformats.org/officeDocument/2006/customXml" ds:itemID="{BBEA0E03-FD2D-44BC-B97A-91318D225C3E}">
   <ds:schemaRefs>
     <ds:schemaRef ds:uri="http://schemas.openxmlformats.org/officeDocument/2006/bibliography"/>
   </ds:schemaRefs>

</xml_diff>